<commit_message>
adding Milestone1 Team Project Proposal and Description
</commit_message>
<xml_diff>
--- a/Milestone 1 Team Project Proposal and Description.docx
+++ b/Milestone 1 Team Project Proposal and Description.docx
@@ -4,21 +4,33 @@
   <w:body>
     <w:p/>
     <w:p>
+      <w:pPr>
+        <w:pStyle w:val="Title"/>
+      </w:pPr>
       <w:r>
         <w:t>Group Number 5</w:t>
       </w:r>
     </w:p>
     <w:p>
+      <w:pPr>
+        <w:pStyle w:val="Title"/>
+      </w:pPr>
       <w:r>
         <w:t>Group Name: Code5</w:t>
       </w:r>
     </w:p>
     <w:p>
+      <w:pPr>
+        <w:pStyle w:val="Title"/>
+      </w:pPr>
       <w:r>
         <w:t>Group Lead: Chelsea Morgan (Maybe)</w:t>
       </w:r>
     </w:p>
     <w:p>
+      <w:pPr>
+        <w:pStyle w:val="Heading1"/>
+      </w:pPr>
       <w:r>
         <w:t>Group Members</w:t>
       </w:r>
@@ -79,13 +91,7 @@
         <w:rPr>
           <w:color w:val="000000"/>
         </w:rPr>
-        <w:t>EvgeniiaMaksimova@fau.edu</w:t>
-      </w:r>
-      <w:r>
-        <w:rPr>
-          <w:color w:val="000000"/>
-        </w:rPr>
-        <w:t>)</w:t>
+        <w:t>EvgeniiaMaksimova@fau.edu)</w:t>
       </w:r>
     </w:p>
     <w:p/>
@@ -654,6 +660,40 @@
       <w:szCs w:val="32"/>
     </w:rPr>
   </w:style>
+  <w:style w:type="paragraph" w:styleId="Title">
+    <w:name w:val="Title"/>
+    <w:basedOn w:val="Normal"/>
+    <w:next w:val="Normal"/>
+    <w:link w:val="TitleChar"/>
+    <w:uiPriority w:val="10"/>
+    <w:qFormat/>
+    <w:rsid w:val="004C70A9"/>
+    <w:pPr>
+      <w:spacing w:after="0" w:line="240" w:lineRule="auto"/>
+      <w:contextualSpacing/>
+    </w:pPr>
+    <w:rPr>
+      <w:rFonts w:asciiTheme="majorHAnsi" w:eastAsiaTheme="majorEastAsia" w:hAnsiTheme="majorHAnsi" w:cstheme="majorBidi"/>
+      <w:spacing w:val="-10"/>
+      <w:kern w:val="28"/>
+      <w:sz w:val="56"/>
+      <w:szCs w:val="56"/>
+    </w:rPr>
+  </w:style>
+  <w:style w:type="character" w:customStyle="1" w:styleId="TitleChar">
+    <w:name w:val="Title Char"/>
+    <w:basedOn w:val="DefaultParagraphFont"/>
+    <w:link w:val="Title"/>
+    <w:uiPriority w:val="10"/>
+    <w:rsid w:val="004C70A9"/>
+    <w:rPr>
+      <w:rFonts w:asciiTheme="majorHAnsi" w:eastAsiaTheme="majorEastAsia" w:hAnsiTheme="majorHAnsi" w:cstheme="majorBidi"/>
+      <w:spacing w:val="-10"/>
+      <w:kern w:val="28"/>
+      <w:sz w:val="56"/>
+      <w:szCs w:val="56"/>
+    </w:rPr>
+  </w:style>
 </w:styles>
 </file>
 

</xml_diff>

<commit_message>
added new information to document
</commit_message>
<xml_diff>
--- a/Milestone 1 Team Project Proposal and Description.docx
+++ b/Milestone 1 Team Project Proposal and Description.docx
@@ -6,24 +6,48 @@
     <w:p>
       <w:pPr>
         <w:pStyle w:val="Title"/>
-      </w:pPr>
-      <w:r>
+        <w:rPr>
+          <w:sz w:val="40"/>
+          <w:szCs w:val="40"/>
+        </w:rPr>
+      </w:pPr>
+      <w:r>
+        <w:rPr>
+          <w:sz w:val="40"/>
+          <w:szCs w:val="40"/>
+        </w:rPr>
         <w:t>Group Number 5</w:t>
       </w:r>
     </w:p>
     <w:p>
       <w:pPr>
         <w:pStyle w:val="Title"/>
-      </w:pPr>
-      <w:r>
+        <w:rPr>
+          <w:sz w:val="40"/>
+          <w:szCs w:val="40"/>
+        </w:rPr>
+      </w:pPr>
+      <w:r>
+        <w:rPr>
+          <w:sz w:val="40"/>
+          <w:szCs w:val="40"/>
+        </w:rPr>
         <w:t>Group Name: Code5</w:t>
       </w:r>
     </w:p>
     <w:p>
       <w:pPr>
         <w:pStyle w:val="Title"/>
-      </w:pPr>
-      <w:r>
+        <w:rPr>
+          <w:sz w:val="40"/>
+          <w:szCs w:val="40"/>
+        </w:rPr>
+      </w:pPr>
+      <w:r>
+        <w:rPr>
+          <w:sz w:val="40"/>
+          <w:szCs w:val="40"/>
+        </w:rPr>
         <w:t>Group Lead: Chelsea Morgan (Maybe)</w:t>
       </w:r>
     </w:p>
@@ -39,7 +63,7 @@
       <w:r>
         <w:t>Saad Bhullar (</w:t>
       </w:r>
-      <w:hyperlink r:id="rId4" w:history="1">
+      <w:hyperlink r:id="rId5" w:history="1">
         <w:r>
           <w:rPr>
             <w:rStyle w:val="Hyperlink"/>
@@ -55,7 +79,7 @@
       <w:r>
         <w:t>Sesel Brown (</w:t>
       </w:r>
-      <w:hyperlink r:id="rId5" w:history="1">
+      <w:hyperlink r:id="rId6" w:history="1">
         <w:r>
           <w:rPr>
             <w:rStyle w:val="Hyperlink"/>
@@ -71,7 +95,7 @@
       <w:r>
         <w:t>Omar Azad (</w:t>
       </w:r>
-      <w:hyperlink r:id="rId6" w:history="1">
+      <w:hyperlink r:id="rId7" w:history="1">
         <w:r>
           <w:rPr>
             <w:rStyle w:val="Hyperlink"/>
@@ -85,13 +109,21 @@
     </w:p>
     <w:p>
       <w:r>
-        <w:t>Jane (</w:t>
-      </w:r>
-      <w:r>
-        <w:rPr>
-          <w:color w:val="000000"/>
-        </w:rPr>
-        <w:t>EvgeniiaMaksimova@fau.edu)</w:t>
+        <w:t>Jane</w:t>
+      </w:r>
+      <w:r>
+        <w:t xml:space="preserve"> (</w:t>
+      </w:r>
+      <w:hyperlink r:id="rId8" w:history="1">
+        <w:r>
+          <w:rPr>
+            <w:rStyle w:val="Hyperlink"/>
+          </w:rPr>
+          <w:t>emaksimova2020@fau.edu</w:t>
+        </w:r>
+      </w:hyperlink>
+      <w:r>
+        <w:t xml:space="preserve"> )</w:t>
       </w:r>
     </w:p>
     <w:p/>
@@ -105,6 +137,74 @@
     </w:p>
     <w:p>
       <w:pPr>
+        <w:pStyle w:val="NormalWeb"/>
+        <w:spacing w:before="0" w:beforeAutospacing="0" w:after="320" w:afterAutospacing="0"/>
+        <w:rPr>
+          <w:rFonts w:asciiTheme="minorHAnsi" w:hAnsiTheme="minorHAnsi" w:cstheme="minorHAnsi"/>
+          <w:sz w:val="22"/>
+          <w:szCs w:val="22"/>
+        </w:rPr>
+      </w:pPr>
+      <w:r>
+        <w:rPr>
+          <w:rFonts w:asciiTheme="minorHAnsi" w:hAnsiTheme="minorHAnsi" w:cstheme="minorHAnsi"/>
+          <w:sz w:val="22"/>
+          <w:szCs w:val="22"/>
+        </w:rPr>
+        <w:t xml:space="preserve">Habitmon is a tool to let a user gamify their self-improvement journey while meeting others and becoming worldly. The user upon signing up can pick preset goals, tasks and habits or make their own and choose a few of the dev-team run groups where they can share or view other’s progress. Once they complete a certain number of goals, </w:t>
+      </w:r>
+      <w:r>
+        <w:rPr>
+          <w:rFonts w:asciiTheme="minorHAnsi" w:hAnsiTheme="minorHAnsi" w:cstheme="minorHAnsi"/>
+          <w:sz w:val="22"/>
+          <w:szCs w:val="22"/>
+        </w:rPr>
+        <w:t>tasks,</w:t>
+      </w:r>
+      <w:r>
+        <w:rPr>
+          <w:rFonts w:asciiTheme="minorHAnsi" w:hAnsiTheme="minorHAnsi" w:cstheme="minorHAnsi"/>
+          <w:sz w:val="22"/>
+          <w:szCs w:val="22"/>
+        </w:rPr>
+        <w:t xml:space="preserve"> and habits they will earn a spin which will give the user a random critter. This critter can </w:t>
+      </w:r>
+      <w:r>
+        <w:rPr>
+          <w:rFonts w:asciiTheme="minorHAnsi" w:hAnsiTheme="minorHAnsi" w:cstheme="minorHAnsi"/>
+          <w:sz w:val="22"/>
+          <w:szCs w:val="22"/>
+        </w:rPr>
+        <w:t>grow,</w:t>
+      </w:r>
+      <w:r>
+        <w:rPr>
+          <w:rFonts w:asciiTheme="minorHAnsi" w:hAnsiTheme="minorHAnsi" w:cstheme="minorHAnsi"/>
+          <w:sz w:val="22"/>
+          <w:szCs w:val="22"/>
+        </w:rPr>
+        <w:t xml:space="preserve"> and fight based on the user completing their goals, </w:t>
+      </w:r>
+      <w:r>
+        <w:rPr>
+          <w:rFonts w:asciiTheme="minorHAnsi" w:hAnsiTheme="minorHAnsi" w:cstheme="minorHAnsi"/>
+          <w:sz w:val="22"/>
+          <w:szCs w:val="22"/>
+        </w:rPr>
+        <w:t>tasks,</w:t>
+      </w:r>
+      <w:r>
+        <w:rPr>
+          <w:rFonts w:asciiTheme="minorHAnsi" w:hAnsiTheme="minorHAnsi" w:cstheme="minorHAnsi"/>
+          <w:sz w:val="22"/>
+          <w:szCs w:val="22"/>
+        </w:rPr>
+        <w:t xml:space="preserve"> and habits. Users can compete against each other via Group made challenges or by challenging each other. This is done by seeing who makes the most progress, improved the most and seeing who can meet goal posts first.</w:t>
+      </w:r>
+    </w:p>
+    <w:p/>
+    <w:p>
+      <w:pPr>
         <w:pStyle w:val="Heading1"/>
       </w:pPr>
       <w:r>
@@ -121,6 +221,494 @@
     </w:p>
     <w:p>
       <w:pPr>
+        <w:pStyle w:val="NormalWeb"/>
+        <w:spacing w:before="0" w:beforeAutospacing="0" w:after="0" w:afterAutospacing="0"/>
+        <w:rPr>
+          <w:rFonts w:asciiTheme="minorHAnsi" w:hAnsiTheme="minorHAnsi" w:cstheme="minorHAnsi"/>
+        </w:rPr>
+      </w:pPr>
+      <w:r>
+        <w:rPr>
+          <w:rFonts w:asciiTheme="minorHAnsi" w:hAnsiTheme="minorHAnsi" w:cstheme="minorHAnsi"/>
+          <w:b/>
+          <w:bCs/>
+          <w:color w:val="000000"/>
+          <w:sz w:val="22"/>
+          <w:szCs w:val="22"/>
+        </w:rPr>
+        <w:t>User:</w:t>
+      </w:r>
+      <w:r>
+        <w:rPr>
+          <w:rFonts w:asciiTheme="minorHAnsi" w:hAnsiTheme="minorHAnsi" w:cstheme="minorHAnsi"/>
+          <w:color w:val="000000"/>
+          <w:sz w:val="22"/>
+          <w:szCs w:val="22"/>
+        </w:rPr>
+        <w:t xml:space="preserve"> individual who uses product </w:t>
+      </w:r>
+    </w:p>
+    <w:p>
+      <w:pPr>
+        <w:pStyle w:val="NormalWeb"/>
+        <w:spacing w:before="0" w:beforeAutospacing="0" w:after="0" w:afterAutospacing="0"/>
+        <w:rPr>
+          <w:rFonts w:asciiTheme="minorHAnsi" w:hAnsiTheme="minorHAnsi" w:cstheme="minorHAnsi"/>
+        </w:rPr>
+      </w:pPr>
+      <w:r>
+        <w:rPr>
+          <w:rFonts w:asciiTheme="minorHAnsi" w:hAnsiTheme="minorHAnsi" w:cstheme="minorHAnsi"/>
+          <w:b/>
+          <w:bCs/>
+          <w:color w:val="000000"/>
+          <w:sz w:val="22"/>
+          <w:szCs w:val="22"/>
+        </w:rPr>
+        <w:t>Team:</w:t>
+      </w:r>
+      <w:r>
+        <w:rPr>
+          <w:rFonts w:asciiTheme="minorHAnsi" w:hAnsiTheme="minorHAnsi" w:cstheme="minorHAnsi"/>
+          <w:color w:val="000000"/>
+          <w:sz w:val="22"/>
+          <w:szCs w:val="22"/>
+        </w:rPr>
+        <w:t xml:space="preserve"> The developers who work front end and back end of product</w:t>
+      </w:r>
+    </w:p>
+    <w:p>
+      <w:pPr>
+        <w:pStyle w:val="NormalWeb"/>
+        <w:spacing w:before="0" w:beforeAutospacing="0" w:after="0" w:afterAutospacing="0"/>
+        <w:rPr>
+          <w:rFonts w:asciiTheme="minorHAnsi" w:hAnsiTheme="minorHAnsi" w:cstheme="minorHAnsi"/>
+        </w:rPr>
+      </w:pPr>
+      <w:r>
+        <w:rPr>
+          <w:rFonts w:asciiTheme="minorHAnsi" w:hAnsiTheme="minorHAnsi" w:cstheme="minorHAnsi"/>
+          <w:b/>
+          <w:bCs/>
+          <w:color w:val="000000"/>
+          <w:sz w:val="22"/>
+          <w:szCs w:val="22"/>
+        </w:rPr>
+        <w:t>Team Member:</w:t>
+      </w:r>
+      <w:r>
+        <w:rPr>
+          <w:rFonts w:asciiTheme="minorHAnsi" w:hAnsiTheme="minorHAnsi" w:cstheme="minorHAnsi"/>
+          <w:color w:val="000000"/>
+          <w:sz w:val="22"/>
+          <w:szCs w:val="22"/>
+        </w:rPr>
+        <w:t xml:space="preserve"> A single person of the team</w:t>
+      </w:r>
+    </w:p>
+    <w:p>
+      <w:pPr>
+        <w:pStyle w:val="NormalWeb"/>
+        <w:spacing w:before="0" w:beforeAutospacing="0" w:after="0" w:afterAutospacing="0"/>
+        <w:rPr>
+          <w:rFonts w:asciiTheme="minorHAnsi" w:hAnsiTheme="minorHAnsi" w:cstheme="minorHAnsi"/>
+        </w:rPr>
+      </w:pPr>
+      <w:r>
+        <w:rPr>
+          <w:rFonts w:asciiTheme="minorHAnsi" w:hAnsiTheme="minorHAnsi" w:cstheme="minorHAnsi"/>
+          <w:b/>
+          <w:bCs/>
+          <w:color w:val="000000"/>
+          <w:sz w:val="22"/>
+          <w:szCs w:val="22"/>
+        </w:rPr>
+        <w:t>Game:</w:t>
+      </w:r>
+      <w:r>
+        <w:rPr>
+          <w:rFonts w:asciiTheme="minorHAnsi" w:hAnsiTheme="minorHAnsi" w:cstheme="minorHAnsi"/>
+          <w:color w:val="000000"/>
+          <w:sz w:val="22"/>
+          <w:szCs w:val="22"/>
+        </w:rPr>
+        <w:t xml:space="preserve"> The product from users’ view</w:t>
+      </w:r>
+    </w:p>
+    <w:p>
+      <w:pPr>
+        <w:pStyle w:val="NormalWeb"/>
+        <w:spacing w:before="0" w:beforeAutospacing="0" w:after="0" w:afterAutospacing="0"/>
+        <w:rPr>
+          <w:rFonts w:asciiTheme="minorHAnsi" w:hAnsiTheme="minorHAnsi" w:cstheme="minorHAnsi"/>
+        </w:rPr>
+      </w:pPr>
+      <w:r>
+        <w:rPr>
+          <w:rFonts w:asciiTheme="minorHAnsi" w:hAnsiTheme="minorHAnsi" w:cstheme="minorHAnsi"/>
+          <w:b/>
+          <w:bCs/>
+          <w:color w:val="000000"/>
+          <w:sz w:val="22"/>
+          <w:szCs w:val="22"/>
+        </w:rPr>
+        <w:t>Goal</w:t>
+      </w:r>
+      <w:r>
+        <w:rPr>
+          <w:rFonts w:asciiTheme="minorHAnsi" w:hAnsiTheme="minorHAnsi" w:cstheme="minorHAnsi"/>
+          <w:color w:val="000000"/>
+          <w:sz w:val="22"/>
+          <w:szCs w:val="22"/>
+        </w:rPr>
+        <w:t>: Long term desire w</w:t>
+      </w:r>
+      <w:r>
+        <w:rPr>
+          <w:rFonts w:asciiTheme="minorHAnsi" w:hAnsiTheme="minorHAnsi" w:cstheme="minorHAnsi"/>
+          <w:color w:val="000000"/>
+          <w:sz w:val="22"/>
+          <w:szCs w:val="22"/>
+        </w:rPr>
+        <w:t>i</w:t>
+      </w:r>
+      <w:r>
+        <w:rPr>
+          <w:rFonts w:asciiTheme="minorHAnsi" w:hAnsiTheme="minorHAnsi" w:cstheme="minorHAnsi"/>
+          <w:color w:val="000000"/>
+          <w:sz w:val="22"/>
+          <w:szCs w:val="22"/>
+        </w:rPr>
+        <w:t xml:space="preserve">th steps and an endpoint </w:t>
+      </w:r>
+      <w:r>
+        <w:rPr>
+          <w:rFonts w:asciiTheme="minorHAnsi" w:hAnsiTheme="minorHAnsi" w:cstheme="minorHAnsi"/>
+          <w:b/>
+          <w:bCs/>
+          <w:color w:val="000000"/>
+          <w:sz w:val="22"/>
+          <w:szCs w:val="22"/>
+        </w:rPr>
+        <w:t>ex.</w:t>
+      </w:r>
+      <w:r>
+        <w:rPr>
+          <w:rFonts w:asciiTheme="minorHAnsi" w:hAnsiTheme="minorHAnsi" w:cstheme="minorHAnsi"/>
+          <w:color w:val="000000"/>
+          <w:sz w:val="22"/>
+          <w:szCs w:val="22"/>
+        </w:rPr>
+        <w:t xml:space="preserve"> Saving up for a game, completing a craft, doing a marathon </w:t>
+      </w:r>
+    </w:p>
+    <w:p>
+      <w:pPr>
+        <w:pStyle w:val="NormalWeb"/>
+        <w:spacing w:before="0" w:beforeAutospacing="0" w:after="0" w:afterAutospacing="0"/>
+        <w:rPr>
+          <w:rFonts w:asciiTheme="minorHAnsi" w:hAnsiTheme="minorHAnsi" w:cstheme="minorHAnsi"/>
+        </w:rPr>
+      </w:pPr>
+      <w:r>
+        <w:rPr>
+          <w:rFonts w:asciiTheme="minorHAnsi" w:hAnsiTheme="minorHAnsi" w:cstheme="minorHAnsi"/>
+          <w:b/>
+          <w:bCs/>
+          <w:color w:val="000000"/>
+          <w:sz w:val="22"/>
+          <w:szCs w:val="22"/>
+        </w:rPr>
+        <w:t>Goal posts:</w:t>
+      </w:r>
+      <w:r>
+        <w:rPr>
+          <w:rFonts w:asciiTheme="minorHAnsi" w:hAnsiTheme="minorHAnsi" w:cstheme="minorHAnsi"/>
+          <w:color w:val="000000"/>
+          <w:sz w:val="22"/>
+          <w:szCs w:val="22"/>
+        </w:rPr>
+        <w:t xml:space="preserve"> Step to reach end of goal </w:t>
+      </w:r>
+    </w:p>
+    <w:p>
+      <w:pPr>
+        <w:pStyle w:val="NormalWeb"/>
+        <w:spacing w:before="0" w:beforeAutospacing="0" w:after="0" w:afterAutospacing="0"/>
+        <w:rPr>
+          <w:rFonts w:asciiTheme="minorHAnsi" w:hAnsiTheme="minorHAnsi" w:cstheme="minorHAnsi"/>
+        </w:rPr>
+      </w:pPr>
+      <w:r>
+        <w:rPr>
+          <w:rFonts w:asciiTheme="minorHAnsi" w:hAnsiTheme="minorHAnsi" w:cstheme="minorHAnsi"/>
+          <w:b/>
+          <w:bCs/>
+          <w:color w:val="000000"/>
+          <w:sz w:val="22"/>
+          <w:szCs w:val="22"/>
+        </w:rPr>
+        <w:t>Task</w:t>
+      </w:r>
+      <w:r>
+        <w:rPr>
+          <w:rFonts w:asciiTheme="minorHAnsi" w:hAnsiTheme="minorHAnsi" w:cstheme="minorHAnsi"/>
+          <w:color w:val="000000"/>
+          <w:sz w:val="22"/>
+          <w:szCs w:val="22"/>
+        </w:rPr>
+        <w:t xml:space="preserve">: Daily event that is to better the individual, should be basic and simple, </w:t>
+      </w:r>
+      <w:r>
+        <w:rPr>
+          <w:rFonts w:asciiTheme="minorHAnsi" w:hAnsiTheme="minorHAnsi" w:cstheme="minorHAnsi"/>
+          <w:b/>
+          <w:bCs/>
+          <w:color w:val="000000"/>
+          <w:sz w:val="22"/>
+          <w:szCs w:val="22"/>
+        </w:rPr>
+        <w:t xml:space="preserve">ex. </w:t>
+      </w:r>
+      <w:r>
+        <w:rPr>
+          <w:rFonts w:asciiTheme="minorHAnsi" w:hAnsiTheme="minorHAnsi" w:cstheme="minorHAnsi"/>
+          <w:color w:val="000000"/>
+          <w:sz w:val="22"/>
+          <w:szCs w:val="22"/>
+        </w:rPr>
+        <w:t>Brush teeth, Do Homework, Cleaning </w:t>
+      </w:r>
+    </w:p>
+    <w:p>
+      <w:pPr>
+        <w:pStyle w:val="NormalWeb"/>
+        <w:spacing w:before="0" w:beforeAutospacing="0" w:after="0" w:afterAutospacing="0"/>
+        <w:rPr>
+          <w:rFonts w:asciiTheme="minorHAnsi" w:hAnsiTheme="minorHAnsi" w:cstheme="minorHAnsi"/>
+        </w:rPr>
+      </w:pPr>
+      <w:r>
+        <w:rPr>
+          <w:rFonts w:asciiTheme="minorHAnsi" w:hAnsiTheme="minorHAnsi" w:cstheme="minorHAnsi"/>
+          <w:b/>
+          <w:bCs/>
+          <w:color w:val="000000"/>
+          <w:sz w:val="22"/>
+          <w:szCs w:val="22"/>
+        </w:rPr>
+        <w:t>Habit</w:t>
+      </w:r>
+      <w:r>
+        <w:rPr>
+          <w:rFonts w:asciiTheme="minorHAnsi" w:hAnsiTheme="minorHAnsi" w:cstheme="minorHAnsi"/>
+          <w:color w:val="000000"/>
+          <w:sz w:val="22"/>
+          <w:szCs w:val="22"/>
+        </w:rPr>
+        <w:t>: A non-daily event that user is trying to incorporate into their routine ex. Spend 30 minutes on hobby, </w:t>
+      </w:r>
+    </w:p>
+    <w:p>
+      <w:pPr>
+        <w:pStyle w:val="NormalWeb"/>
+        <w:spacing w:before="0" w:beforeAutospacing="0" w:after="0" w:afterAutospacing="0"/>
+        <w:rPr>
+          <w:rFonts w:asciiTheme="minorHAnsi" w:hAnsiTheme="minorHAnsi" w:cstheme="minorHAnsi"/>
+        </w:rPr>
+      </w:pPr>
+      <w:r>
+        <w:rPr>
+          <w:rFonts w:asciiTheme="minorHAnsi" w:hAnsiTheme="minorHAnsi" w:cstheme="minorHAnsi"/>
+          <w:i/>
+          <w:iCs/>
+          <w:color w:val="000000"/>
+          <w:sz w:val="22"/>
+          <w:szCs w:val="22"/>
+        </w:rPr>
+        <w:t>Critter</w:t>
+      </w:r>
+      <w:r>
+        <w:rPr>
+          <w:rFonts w:asciiTheme="minorHAnsi" w:hAnsiTheme="minorHAnsi" w:cstheme="minorHAnsi"/>
+          <w:color w:val="000000"/>
+          <w:sz w:val="22"/>
+          <w:szCs w:val="22"/>
+        </w:rPr>
+        <w:t>: The characters the user can earn, level up and battle with</w:t>
+      </w:r>
+    </w:p>
+    <w:p>
+      <w:pPr>
+        <w:pStyle w:val="NormalWeb"/>
+        <w:spacing w:before="0" w:beforeAutospacing="0" w:after="0" w:afterAutospacing="0"/>
+        <w:rPr>
+          <w:rFonts w:asciiTheme="minorHAnsi" w:hAnsiTheme="minorHAnsi" w:cstheme="minorHAnsi"/>
+        </w:rPr>
+      </w:pPr>
+      <w:r>
+        <w:rPr>
+          <w:rFonts w:asciiTheme="minorHAnsi" w:hAnsiTheme="minorHAnsi" w:cstheme="minorHAnsi"/>
+          <w:b/>
+          <w:bCs/>
+          <w:color w:val="000000"/>
+          <w:sz w:val="22"/>
+          <w:szCs w:val="22"/>
+        </w:rPr>
+        <w:t>Ga</w:t>
+      </w:r>
+      <w:r>
+        <w:rPr>
+          <w:rFonts w:asciiTheme="minorHAnsi" w:hAnsiTheme="minorHAnsi" w:cstheme="minorHAnsi"/>
+          <w:b/>
+          <w:bCs/>
+          <w:color w:val="000000"/>
+          <w:sz w:val="22"/>
+          <w:szCs w:val="22"/>
+        </w:rPr>
+        <w:t>c</w:t>
+      </w:r>
+      <w:r>
+        <w:rPr>
+          <w:rFonts w:asciiTheme="minorHAnsi" w:hAnsiTheme="minorHAnsi" w:cstheme="minorHAnsi"/>
+          <w:b/>
+          <w:bCs/>
+          <w:color w:val="000000"/>
+          <w:sz w:val="22"/>
+          <w:szCs w:val="22"/>
+        </w:rPr>
+        <w:t>ha</w:t>
+      </w:r>
+      <w:r>
+        <w:rPr>
+          <w:rFonts w:asciiTheme="minorHAnsi" w:hAnsiTheme="minorHAnsi" w:cstheme="minorHAnsi"/>
+          <w:color w:val="000000"/>
+          <w:sz w:val="22"/>
+          <w:szCs w:val="22"/>
+        </w:rPr>
+        <w:t>: Random draw that gifts user with critter or other game items</w:t>
+      </w:r>
+    </w:p>
+    <w:p>
+      <w:pPr>
+        <w:pStyle w:val="NormalWeb"/>
+        <w:spacing w:before="0" w:beforeAutospacing="0" w:after="0" w:afterAutospacing="0"/>
+        <w:rPr>
+          <w:rFonts w:asciiTheme="minorHAnsi" w:hAnsiTheme="minorHAnsi" w:cstheme="minorHAnsi"/>
+        </w:rPr>
+      </w:pPr>
+      <w:r>
+        <w:rPr>
+          <w:rFonts w:asciiTheme="minorHAnsi" w:hAnsiTheme="minorHAnsi" w:cstheme="minorHAnsi"/>
+          <w:i/>
+          <w:iCs/>
+          <w:color w:val="000000"/>
+          <w:sz w:val="22"/>
+          <w:szCs w:val="22"/>
+        </w:rPr>
+        <w:lastRenderedPageBreak/>
+        <w:t>Group:</w:t>
+      </w:r>
+      <w:r>
+        <w:rPr>
+          <w:rFonts w:asciiTheme="minorHAnsi" w:hAnsiTheme="minorHAnsi" w:cstheme="minorHAnsi"/>
+          <w:color w:val="000000"/>
+          <w:sz w:val="22"/>
+          <w:szCs w:val="22"/>
+        </w:rPr>
+        <w:t xml:space="preserve"> A team run club that gives out tasks to users who are members</w:t>
+      </w:r>
+    </w:p>
+    <w:p>
+      <w:pPr>
+        <w:pStyle w:val="NormalWeb"/>
+        <w:spacing w:before="0" w:beforeAutospacing="0" w:after="0" w:afterAutospacing="0"/>
+        <w:rPr>
+          <w:rFonts w:asciiTheme="minorHAnsi" w:hAnsiTheme="minorHAnsi" w:cstheme="minorHAnsi"/>
+        </w:rPr>
+      </w:pPr>
+      <w:r>
+        <w:rPr>
+          <w:rFonts w:asciiTheme="minorHAnsi" w:hAnsiTheme="minorHAnsi" w:cstheme="minorHAnsi"/>
+          <w:b/>
+          <w:bCs/>
+          <w:color w:val="000000"/>
+          <w:sz w:val="22"/>
+          <w:szCs w:val="22"/>
+        </w:rPr>
+        <w:t>Sub-Group:</w:t>
+      </w:r>
+      <w:r>
+        <w:rPr>
+          <w:rFonts w:asciiTheme="minorHAnsi" w:hAnsiTheme="minorHAnsi" w:cstheme="minorHAnsi"/>
+          <w:color w:val="000000"/>
+          <w:sz w:val="22"/>
+          <w:szCs w:val="22"/>
+        </w:rPr>
+        <w:t xml:space="preserve"> A user made club that falls under one of the main groups, is user run</w:t>
+      </w:r>
+    </w:p>
+    <w:p>
+      <w:pPr>
+        <w:pStyle w:val="NormalWeb"/>
+        <w:spacing w:before="0" w:beforeAutospacing="0" w:after="0" w:afterAutospacing="0"/>
+        <w:rPr>
+          <w:rFonts w:asciiTheme="minorHAnsi" w:hAnsiTheme="minorHAnsi" w:cstheme="minorHAnsi"/>
+        </w:rPr>
+      </w:pPr>
+      <w:r>
+        <w:rPr>
+          <w:rFonts w:asciiTheme="minorHAnsi" w:hAnsiTheme="minorHAnsi" w:cstheme="minorHAnsi"/>
+          <w:b/>
+          <w:bCs/>
+          <w:color w:val="000000"/>
+          <w:sz w:val="22"/>
+          <w:szCs w:val="22"/>
+        </w:rPr>
+        <w:t>Battle:</w:t>
+      </w:r>
+      <w:r>
+        <w:rPr>
+          <w:rFonts w:asciiTheme="minorHAnsi" w:hAnsiTheme="minorHAnsi" w:cstheme="minorHAnsi"/>
+          <w:color w:val="000000"/>
+          <w:sz w:val="22"/>
+          <w:szCs w:val="22"/>
+        </w:rPr>
+        <w:t xml:space="preserve"> Two or more users challenge each other via ????</w:t>
+      </w:r>
+    </w:p>
+    <w:p>
+      <w:pPr>
+        <w:pStyle w:val="NormalWeb"/>
+        <w:spacing w:before="0" w:beforeAutospacing="0" w:after="0" w:afterAutospacing="0"/>
+        <w:rPr>
+          <w:rFonts w:asciiTheme="minorHAnsi" w:hAnsiTheme="minorHAnsi" w:cstheme="minorHAnsi"/>
+        </w:rPr>
+      </w:pPr>
+      <w:r>
+        <w:rPr>
+          <w:rFonts w:asciiTheme="minorHAnsi" w:hAnsiTheme="minorHAnsi" w:cstheme="minorHAnsi"/>
+          <w:b/>
+          <w:bCs/>
+          <w:color w:val="000000"/>
+          <w:sz w:val="22"/>
+          <w:szCs w:val="22"/>
+        </w:rPr>
+        <w:t>Challenge:</w:t>
+      </w:r>
+      <w:r>
+        <w:rPr>
+          <w:rFonts w:asciiTheme="minorHAnsi" w:hAnsiTheme="minorHAnsi" w:cstheme="minorHAnsi"/>
+          <w:color w:val="000000"/>
+          <w:sz w:val="22"/>
+          <w:szCs w:val="22"/>
+        </w:rPr>
+        <w:t xml:space="preserve"> Team made event to have users play against each other within their group</w:t>
+      </w:r>
+    </w:p>
+    <w:p/>
+    <w:p>
+      <w:pPr>
         <w:pStyle w:val="Heading1"/>
       </w:pPr>
       <w:r>
@@ -137,6 +725,718 @@
     </w:p>
     <w:p>
       <w:pPr>
+        <w:spacing w:after="0"/>
+      </w:pPr>
+      <w:r>
+        <w:t xml:space="preserve">The following is a list of functional requirements that we plan the implement for our project. This is the initial list and additional functional requirements will be provided </w:t>
+      </w:r>
+      <w:r>
+        <w:t>later</w:t>
+      </w:r>
+      <w:r>
+        <w:t>.</w:t>
+      </w:r>
+    </w:p>
+    <w:p>
+      <w:pPr>
+        <w:spacing w:after="0"/>
+      </w:pPr>
+    </w:p>
+    <w:p>
+      <w:pPr>
+        <w:pStyle w:val="BodyText"/>
+        <w:spacing w:after="0"/>
+        <w:rPr>
+          <w:lang w:val="en-GB" w:eastAsia="ja-JP"/>
+        </w:rPr>
+      </w:pPr>
+      <w:r>
+        <w:rPr>
+          <w:b/>
+          <w:bCs/>
+          <w:lang w:val="en-GB" w:eastAsia="ja-JP"/>
+        </w:rPr>
+        <w:t>User Story:</w:t>
+      </w:r>
+      <w:r>
+        <w:rPr>
+          <w:lang w:val="en-GB" w:eastAsia="ja-JP"/>
+        </w:rPr>
+        <w:t xml:space="preserve"> As a new user would like to create an account</w:t>
+      </w:r>
+    </w:p>
+    <w:p>
+      <w:pPr>
+        <w:pStyle w:val="BodyText"/>
+        <w:spacing w:after="0"/>
+        <w:rPr>
+          <w:b/>
+          <w:bCs/>
+          <w:lang w:val="en-GB" w:eastAsia="ja-JP"/>
+        </w:rPr>
+      </w:pPr>
+      <w:r>
+        <w:rPr>
+          <w:b/>
+          <w:bCs/>
+          <w:lang w:val="en-GB" w:eastAsia="ja-JP"/>
+        </w:rPr>
+        <w:t>Functional requirements:</w:t>
+      </w:r>
+    </w:p>
+    <w:p>
+      <w:pPr>
+        <w:pStyle w:val="BodyText"/>
+        <w:numPr>
+          <w:ilvl w:val="0"/>
+          <w:numId w:val="1"/>
+        </w:numPr>
+        <w:spacing w:after="0"/>
+        <w:rPr>
+          <w:lang w:val="en-GB" w:eastAsia="ja-JP"/>
+        </w:rPr>
+      </w:pPr>
+      <w:r>
+        <w:rPr>
+          <w:lang w:val="en-GB" w:eastAsia="ja-JP"/>
+        </w:rPr>
+        <w:t>The system/application must allow the user to create an account with a username and password</w:t>
+      </w:r>
+    </w:p>
+    <w:p>
+      <w:pPr>
+        <w:pStyle w:val="BodyText"/>
+        <w:numPr>
+          <w:ilvl w:val="0"/>
+          <w:numId w:val="1"/>
+        </w:numPr>
+        <w:spacing w:after="0"/>
+        <w:rPr>
+          <w:lang w:val="en-GB" w:eastAsia="ja-JP"/>
+        </w:rPr>
+      </w:pPr>
+      <w:r>
+        <w:rPr>
+          <w:lang w:val="en-GB" w:eastAsia="ja-JP"/>
+        </w:rPr>
+        <w:t>The system/application must allow the user to create an account with Google or Facebook accounts</w:t>
+      </w:r>
+    </w:p>
+    <w:p>
+      <w:pPr>
+        <w:pStyle w:val="BodyText"/>
+        <w:numPr>
+          <w:ilvl w:val="0"/>
+          <w:numId w:val="1"/>
+        </w:numPr>
+        <w:spacing w:after="0"/>
+        <w:rPr>
+          <w:lang w:val="en-GB" w:eastAsia="ja-JP"/>
+        </w:rPr>
+      </w:pPr>
+      <w:r>
+        <w:rPr>
+          <w:lang w:val="en-GB" w:eastAsia="ja-JP"/>
+        </w:rPr>
+        <w:t xml:space="preserve"> The system/application must display message if username is already in use</w:t>
+      </w:r>
+    </w:p>
+    <w:p>
+      <w:pPr>
+        <w:pStyle w:val="BodyText"/>
+        <w:spacing w:after="0"/>
+        <w:rPr>
+          <w:lang w:val="en-GB" w:eastAsia="ja-JP"/>
+        </w:rPr>
+      </w:pPr>
+      <w:r>
+        <w:rPr>
+          <w:b/>
+          <w:bCs/>
+          <w:lang w:val="en-GB" w:eastAsia="ja-JP"/>
+        </w:rPr>
+        <w:t>User Story:</w:t>
+      </w:r>
+      <w:r>
+        <w:rPr>
+          <w:lang w:val="en-GB" w:eastAsia="ja-JP"/>
+        </w:rPr>
+        <w:t xml:space="preserve"> As an existing user, I would like to be able to log into my account</w:t>
+      </w:r>
+    </w:p>
+    <w:p>
+      <w:pPr>
+        <w:pStyle w:val="BodyText"/>
+        <w:spacing w:after="0"/>
+        <w:rPr>
+          <w:b/>
+          <w:bCs/>
+          <w:lang w:val="en-GB" w:eastAsia="ja-JP"/>
+        </w:rPr>
+      </w:pPr>
+      <w:r>
+        <w:rPr>
+          <w:b/>
+          <w:bCs/>
+          <w:lang w:val="en-GB" w:eastAsia="ja-JP"/>
+        </w:rPr>
+        <w:t>Functional requirements:</w:t>
+      </w:r>
+    </w:p>
+    <w:p>
+      <w:pPr>
+        <w:pStyle w:val="BodyText"/>
+        <w:numPr>
+          <w:ilvl w:val="0"/>
+          <w:numId w:val="1"/>
+        </w:numPr>
+        <w:spacing w:after="0"/>
+        <w:rPr>
+          <w:lang w:val="en-GB" w:eastAsia="ja-JP"/>
+        </w:rPr>
+      </w:pPr>
+      <w:r>
+        <w:rPr>
+          <w:lang w:val="en-GB" w:eastAsia="ja-JP"/>
+        </w:rPr>
+        <w:t>The system/application must allow user to log into account by entering their email and password</w:t>
+      </w:r>
+    </w:p>
+    <w:p>
+      <w:pPr>
+        <w:pStyle w:val="BodyText"/>
+        <w:numPr>
+          <w:ilvl w:val="0"/>
+          <w:numId w:val="1"/>
+        </w:numPr>
+        <w:spacing w:after="0"/>
+        <w:rPr>
+          <w:lang w:val="en-GB" w:eastAsia="ja-JP"/>
+        </w:rPr>
+      </w:pPr>
+      <w:r>
+        <w:rPr>
+          <w:lang w:val="en-GB" w:eastAsia="ja-JP"/>
+        </w:rPr>
+        <w:t>The system/application must allow user to log into account with Google or Facebook accounts</w:t>
+      </w:r>
+    </w:p>
+    <w:p>
+      <w:pPr>
+        <w:pStyle w:val="BodyText"/>
+        <w:numPr>
+          <w:ilvl w:val="0"/>
+          <w:numId w:val="1"/>
+        </w:numPr>
+        <w:spacing w:after="0"/>
+        <w:rPr>
+          <w:lang w:val="en-GB" w:eastAsia="ja-JP"/>
+        </w:rPr>
+      </w:pPr>
+      <w:r>
+        <w:rPr>
+          <w:lang w:val="en-GB" w:eastAsia="ja-JP"/>
+        </w:rPr>
+        <w:t>The system/application must allow user to change/ reset password</w:t>
+      </w:r>
+    </w:p>
+    <w:p>
+      <w:pPr>
+        <w:pStyle w:val="BodyText"/>
+        <w:spacing w:after="0"/>
+        <w:rPr>
+          <w:lang w:val="en-GB" w:eastAsia="ja-JP"/>
+        </w:rPr>
+      </w:pPr>
+      <w:r>
+        <w:rPr>
+          <w:b/>
+          <w:bCs/>
+          <w:lang w:val="en-GB" w:eastAsia="ja-JP"/>
+        </w:rPr>
+        <w:t>User Story:</w:t>
+      </w:r>
+      <w:r>
+        <w:rPr>
+          <w:lang w:val="en-GB" w:eastAsia="ja-JP"/>
+        </w:rPr>
+        <w:t xml:space="preserve"> As a user, I would like to create an avatar</w:t>
+      </w:r>
+    </w:p>
+    <w:p>
+      <w:pPr>
+        <w:pStyle w:val="BodyText"/>
+        <w:spacing w:after="0"/>
+        <w:rPr>
+          <w:b/>
+          <w:bCs/>
+          <w:lang w:val="en-GB" w:eastAsia="ja-JP"/>
+        </w:rPr>
+      </w:pPr>
+      <w:r>
+        <w:rPr>
+          <w:b/>
+          <w:bCs/>
+          <w:lang w:val="en-GB" w:eastAsia="ja-JP"/>
+        </w:rPr>
+        <w:t>Functional Requirement:</w:t>
+      </w:r>
+    </w:p>
+    <w:p>
+      <w:pPr>
+        <w:pStyle w:val="BodyText"/>
+        <w:numPr>
+          <w:ilvl w:val="0"/>
+          <w:numId w:val="1"/>
+        </w:numPr>
+        <w:spacing w:after="0"/>
+        <w:rPr>
+          <w:lang w:val="en-GB" w:eastAsia="ja-JP"/>
+        </w:rPr>
+      </w:pPr>
+      <w:r>
+        <w:rPr>
+          <w:lang w:val="en-GB" w:eastAsia="ja-JP"/>
+        </w:rPr>
+        <w:t>The system/application must allow user to select a gender</w:t>
+      </w:r>
+    </w:p>
+    <w:p>
+      <w:pPr>
+        <w:pStyle w:val="BodyText"/>
+        <w:numPr>
+          <w:ilvl w:val="0"/>
+          <w:numId w:val="1"/>
+        </w:numPr>
+        <w:spacing w:after="0"/>
+        <w:rPr>
+          <w:lang w:val="en-GB" w:eastAsia="ja-JP"/>
+        </w:rPr>
+      </w:pPr>
+      <w:r>
+        <w:rPr>
+          <w:lang w:val="en-GB" w:eastAsia="ja-JP"/>
+        </w:rPr>
+        <w:t>The system/application must allow user to select a body</w:t>
+      </w:r>
+    </w:p>
+    <w:p>
+      <w:pPr>
+        <w:pStyle w:val="BodyText"/>
+        <w:numPr>
+          <w:ilvl w:val="0"/>
+          <w:numId w:val="1"/>
+        </w:numPr>
+        <w:spacing w:after="0"/>
+        <w:rPr>
+          <w:lang w:val="en-GB" w:eastAsia="ja-JP"/>
+        </w:rPr>
+      </w:pPr>
+      <w:r>
+        <w:rPr>
+          <w:lang w:val="en-GB" w:eastAsia="ja-JP"/>
+        </w:rPr>
+        <w:t>The system/application must allow user to select hair</w:t>
+      </w:r>
+    </w:p>
+    <w:p>
+      <w:pPr>
+        <w:pStyle w:val="BodyText"/>
+        <w:numPr>
+          <w:ilvl w:val="0"/>
+          <w:numId w:val="1"/>
+        </w:numPr>
+        <w:spacing w:after="0"/>
+        <w:rPr>
+          <w:lang w:val="en-GB" w:eastAsia="ja-JP"/>
+        </w:rPr>
+      </w:pPr>
+      <w:r>
+        <w:rPr>
+          <w:lang w:val="en-GB" w:eastAsia="ja-JP"/>
+        </w:rPr>
+        <w:t>The system/application must allow user to select clothing</w:t>
+      </w:r>
+    </w:p>
+    <w:p>
+      <w:pPr>
+        <w:pStyle w:val="BodyText"/>
+        <w:spacing w:after="0"/>
+        <w:rPr>
+          <w:lang w:val="en-GB" w:eastAsia="ja-JP"/>
+        </w:rPr>
+      </w:pPr>
+      <w:r>
+        <w:rPr>
+          <w:b/>
+          <w:bCs/>
+          <w:lang w:val="en-GB" w:eastAsia="ja-JP"/>
+        </w:rPr>
+        <w:t>User Story:</w:t>
+      </w:r>
+      <w:r>
+        <w:rPr>
+          <w:b/>
+          <w:bCs/>
+          <w:lang w:val="en-GB" w:eastAsia="ja-JP"/>
+        </w:rPr>
+        <w:t xml:space="preserve"> </w:t>
+      </w:r>
+      <w:r>
+        <w:rPr>
+          <w:lang w:val="en-GB" w:eastAsia="ja-JP"/>
+        </w:rPr>
+        <w:t>As a user, I would like to read messages for general updates, world events, game events and donations</w:t>
+      </w:r>
+    </w:p>
+    <w:p>
+      <w:pPr>
+        <w:pStyle w:val="BodyText"/>
+        <w:spacing w:after="0"/>
+        <w:rPr>
+          <w:b/>
+          <w:bCs/>
+          <w:lang w:val="en-GB" w:eastAsia="ja-JP"/>
+        </w:rPr>
+      </w:pPr>
+      <w:r>
+        <w:rPr>
+          <w:b/>
+          <w:bCs/>
+          <w:lang w:val="en-GB" w:eastAsia="ja-JP"/>
+        </w:rPr>
+        <w:t>Function Requirement:</w:t>
+      </w:r>
+    </w:p>
+    <w:p>
+      <w:pPr>
+        <w:pStyle w:val="ListParagraph"/>
+        <w:numPr>
+          <w:ilvl w:val="0"/>
+          <w:numId w:val="1"/>
+        </w:numPr>
+        <w:spacing w:after="0"/>
+      </w:pPr>
+      <w:r>
+        <w:t>The system/application must allow the user to read messages (updates, world events, game events and donation)</w:t>
+      </w:r>
+    </w:p>
+    <w:p>
+      <w:pPr>
+        <w:pStyle w:val="BodyText"/>
+        <w:spacing w:after="0"/>
+        <w:rPr>
+          <w:lang w:val="en-GB" w:eastAsia="ja-JP"/>
+        </w:rPr>
+      </w:pPr>
+      <w:r>
+        <w:rPr>
+          <w:b/>
+          <w:bCs/>
+          <w:lang w:val="en-GB" w:eastAsia="ja-JP"/>
+        </w:rPr>
+        <w:t>User Story:</w:t>
+      </w:r>
+      <w:r>
+        <w:rPr>
+          <w:b/>
+          <w:bCs/>
+          <w:lang w:val="en-GB" w:eastAsia="ja-JP"/>
+        </w:rPr>
+        <w:t xml:space="preserve"> </w:t>
+      </w:r>
+      <w:r>
+        <w:rPr>
+          <w:lang w:val="en-GB" w:eastAsia="ja-JP"/>
+        </w:rPr>
+        <w:t xml:space="preserve">As a user, I would like </w:t>
+      </w:r>
+      <w:r>
+        <w:rPr>
+          <w:lang w:val="en-GB" w:eastAsia="ja-JP"/>
+        </w:rPr>
+        <w:t>to receive</w:t>
+      </w:r>
+      <w:r>
+        <w:rPr>
+          <w:lang w:val="en-GB" w:eastAsia="ja-JP"/>
+        </w:rPr>
+        <w:t xml:space="preserve"> a reward for completing goal(s)</w:t>
+      </w:r>
+    </w:p>
+    <w:p>
+      <w:pPr>
+        <w:pStyle w:val="BodyText"/>
+        <w:spacing w:after="0"/>
+        <w:rPr>
+          <w:b/>
+          <w:bCs/>
+          <w:lang w:val="en-GB" w:eastAsia="ja-JP"/>
+        </w:rPr>
+      </w:pPr>
+      <w:r>
+        <w:rPr>
+          <w:b/>
+          <w:bCs/>
+          <w:lang w:val="en-GB" w:eastAsia="ja-JP"/>
+        </w:rPr>
+        <w:t>Function Requirement:</w:t>
+      </w:r>
+    </w:p>
+    <w:p>
+      <w:pPr>
+        <w:pStyle w:val="BodyText"/>
+        <w:numPr>
+          <w:ilvl w:val="0"/>
+          <w:numId w:val="1"/>
+        </w:numPr>
+        <w:spacing w:after="0"/>
+        <w:rPr>
+          <w:lang w:val="en-GB" w:eastAsia="ja-JP"/>
+        </w:rPr>
+      </w:pPr>
+      <w:r>
+        <w:rPr>
+          <w:lang w:val="en-GB" w:eastAsia="ja-JP"/>
+        </w:rPr>
+        <w:t>The system/application must provide the user with a reward</w:t>
+      </w:r>
+    </w:p>
+    <w:p>
+      <w:pPr>
+        <w:pStyle w:val="BodyText"/>
+        <w:spacing w:after="0"/>
+        <w:ind w:left="720"/>
+        <w:rPr>
+          <w:lang w:val="en-GB" w:eastAsia="ja-JP"/>
+        </w:rPr>
+      </w:pPr>
+    </w:p>
+    <w:p>
+      <w:pPr>
+        <w:pStyle w:val="BodyText"/>
+        <w:spacing w:after="0"/>
+        <w:rPr>
+          <w:lang w:val="en-GB" w:eastAsia="ja-JP"/>
+        </w:rPr>
+      </w:pPr>
+      <w:r>
+        <w:rPr>
+          <w:b/>
+          <w:bCs/>
+          <w:lang w:val="en-GB" w:eastAsia="ja-JP"/>
+        </w:rPr>
+        <w:t>User Story:</w:t>
+      </w:r>
+      <w:r>
+        <w:rPr>
+          <w:b/>
+          <w:bCs/>
+          <w:lang w:val="en-GB" w:eastAsia="ja-JP"/>
+        </w:rPr>
+        <w:t xml:space="preserve"> </w:t>
+      </w:r>
+      <w:r>
+        <w:rPr>
+          <w:lang w:val="en-GB" w:eastAsia="ja-JP"/>
+        </w:rPr>
+        <w:t>As a user, I would like to choose my main group</w:t>
+      </w:r>
+    </w:p>
+    <w:p>
+      <w:pPr>
+        <w:pStyle w:val="BodyText"/>
+        <w:spacing w:after="0"/>
+        <w:rPr>
+          <w:b/>
+          <w:bCs/>
+          <w:lang w:val="en-GB" w:eastAsia="ja-JP"/>
+        </w:rPr>
+      </w:pPr>
+      <w:r>
+        <w:rPr>
+          <w:b/>
+          <w:bCs/>
+          <w:lang w:val="en-GB" w:eastAsia="ja-JP"/>
+        </w:rPr>
+        <w:t>Function Requirement:</w:t>
+      </w:r>
+    </w:p>
+    <w:p>
+      <w:pPr>
+        <w:pStyle w:val="ListParagraph"/>
+        <w:numPr>
+          <w:ilvl w:val="0"/>
+          <w:numId w:val="1"/>
+        </w:numPr>
+        <w:spacing w:after="0"/>
+      </w:pPr>
+      <w:r>
+        <w:t>The system/application must provide a mechanism to choose the main group</w:t>
+      </w:r>
+    </w:p>
+    <w:p>
+      <w:pPr>
+        <w:spacing w:after="0"/>
+      </w:pPr>
+    </w:p>
+    <w:p>
+      <w:pPr>
+        <w:pStyle w:val="BodyText"/>
+        <w:spacing w:after="0"/>
+        <w:rPr>
+          <w:lang w:val="en-GB" w:eastAsia="ja-JP"/>
+        </w:rPr>
+      </w:pPr>
+      <w:r>
+        <w:rPr>
+          <w:b/>
+          <w:bCs/>
+          <w:lang w:val="en-GB" w:eastAsia="ja-JP"/>
+        </w:rPr>
+        <w:lastRenderedPageBreak/>
+        <w:t>User Story:</w:t>
+      </w:r>
+      <w:r>
+        <w:rPr>
+          <w:b/>
+          <w:bCs/>
+          <w:lang w:val="en-GB" w:eastAsia="ja-JP"/>
+        </w:rPr>
+        <w:t xml:space="preserve"> </w:t>
+      </w:r>
+      <w:r>
+        <w:rPr>
+          <w:lang w:val="en-GB" w:eastAsia="ja-JP"/>
+        </w:rPr>
+        <w:t>As a user I would like to make purchases, payments and/or donations</w:t>
+      </w:r>
+    </w:p>
+    <w:p>
+      <w:pPr>
+        <w:pStyle w:val="BodyText"/>
+        <w:spacing w:after="0"/>
+        <w:rPr>
+          <w:b/>
+          <w:bCs/>
+          <w:lang w:val="en-GB" w:eastAsia="ja-JP"/>
+        </w:rPr>
+      </w:pPr>
+      <w:r>
+        <w:rPr>
+          <w:b/>
+          <w:bCs/>
+          <w:lang w:val="en-GB" w:eastAsia="ja-JP"/>
+        </w:rPr>
+        <w:t>Function Requirement:</w:t>
+      </w:r>
+    </w:p>
+    <w:p>
+      <w:pPr>
+        <w:pStyle w:val="BodyText"/>
+        <w:numPr>
+          <w:ilvl w:val="0"/>
+          <w:numId w:val="1"/>
+        </w:numPr>
+        <w:spacing w:after="0"/>
+        <w:rPr>
+          <w:b/>
+          <w:bCs/>
+          <w:lang w:val="en-GB" w:eastAsia="ja-JP"/>
+        </w:rPr>
+      </w:pPr>
+      <w:r>
+        <w:rPr>
+          <w:lang w:val="en-GB" w:eastAsia="ja-JP"/>
+        </w:rPr>
+        <w:t xml:space="preserve">The system/application must provide a mechanism to make purchases, </w:t>
+      </w:r>
+      <w:proofErr w:type="gramStart"/>
+      <w:r>
+        <w:rPr>
+          <w:lang w:val="en-GB" w:eastAsia="ja-JP"/>
+        </w:rPr>
+        <w:t>payments</w:t>
+      </w:r>
+      <w:proofErr w:type="gramEnd"/>
+      <w:r>
+        <w:rPr>
+          <w:lang w:val="en-GB" w:eastAsia="ja-JP"/>
+        </w:rPr>
+        <w:t xml:space="preserve"> or donations</w:t>
+      </w:r>
+    </w:p>
+    <w:p>
+      <w:pPr>
+        <w:pStyle w:val="BodyText"/>
+        <w:numPr>
+          <w:ilvl w:val="0"/>
+          <w:numId w:val="1"/>
+        </w:numPr>
+        <w:spacing w:after="0"/>
+        <w:rPr>
+          <w:b/>
+          <w:bCs/>
+          <w:lang w:val="en-GB" w:eastAsia="ja-JP"/>
+        </w:rPr>
+      </w:pPr>
+      <w:r>
+        <w:rPr>
+          <w:lang w:val="en-GB" w:eastAsia="ja-JP"/>
+        </w:rPr>
+        <w:t>The system/application must provide secure means to make purchase</w:t>
+      </w:r>
+    </w:p>
+    <w:p>
+      <w:pPr>
+        <w:pStyle w:val="BodyText"/>
+        <w:rPr>
+          <w:b/>
+          <w:bCs/>
+          <w:lang w:val="en-GB" w:eastAsia="ja-JP"/>
+        </w:rPr>
+      </w:pPr>
+    </w:p>
+    <w:p>
+      <w:pPr>
+        <w:pStyle w:val="BodyText"/>
+        <w:rPr>
+          <w:b/>
+          <w:bCs/>
+          <w:lang w:val="en-GB" w:eastAsia="ja-JP"/>
+        </w:rPr>
+      </w:pPr>
+      <w:r>
+        <w:rPr>
+          <w:b/>
+          <w:bCs/>
+          <w:lang w:val="en-GB" w:eastAsia="ja-JP"/>
+        </w:rPr>
+        <w:t>User Story:</w:t>
+      </w:r>
+    </w:p>
+    <w:p>
+      <w:pPr>
+        <w:pStyle w:val="BodyText"/>
+        <w:rPr>
+          <w:b/>
+          <w:bCs/>
+          <w:lang w:val="en-GB" w:eastAsia="ja-JP"/>
+        </w:rPr>
+      </w:pPr>
+      <w:r>
+        <w:rPr>
+          <w:b/>
+          <w:bCs/>
+          <w:lang w:val="en-GB" w:eastAsia="ja-JP"/>
+        </w:rPr>
+        <w:t>Function Requirement:</w:t>
+      </w:r>
+    </w:p>
+    <w:p/>
+    <w:p/>
+    <w:p>
+      <w:pPr>
         <w:pStyle w:val="Heading1"/>
       </w:pPr>
       <w:r>
@@ -145,11 +1445,629 @@
     </w:p>
     <w:p>
       <w:pPr>
+        <w:spacing w:after="0"/>
+      </w:pPr>
+      <w:r>
+        <w:t xml:space="preserve">The following is a list of non-functional requirements </w:t>
+      </w:r>
+      <w:r>
+        <w:t>that we plan the implement for our project. This is the initial list and additional non-functional requirements will be provided later.</w:t>
+      </w:r>
+    </w:p>
+    <w:p>
+      <w:pPr>
+        <w:pStyle w:val="BodyText"/>
+        <w:spacing w:after="0"/>
+        <w:rPr>
+          <w:b/>
+          <w:bCs/>
+          <w:lang w:val="en-GB" w:eastAsia="ja-JP"/>
+        </w:rPr>
+      </w:pPr>
+      <w:r>
+        <w:rPr>
+          <w:b/>
+          <w:bCs/>
+          <w:lang w:val="en-GB" w:eastAsia="ja-JP"/>
+        </w:rPr>
+        <w:t>Non-function requirement:</w:t>
+      </w:r>
+    </w:p>
+    <w:p>
+      <w:pPr>
+        <w:pStyle w:val="BodyText"/>
+        <w:spacing w:after="0"/>
+        <w:rPr>
+          <w:lang w:val="en-GB" w:eastAsia="ja-JP"/>
+        </w:rPr>
+      </w:pPr>
+      <w:r>
+        <w:rPr>
+          <w:lang w:val="en-GB" w:eastAsia="ja-JP"/>
+        </w:rPr>
+        <w:t>The system/application shall provide a user login page</w:t>
+      </w:r>
+    </w:p>
+    <w:p>
+      <w:pPr>
+        <w:pStyle w:val="BodyText"/>
+        <w:spacing w:after="0"/>
+        <w:rPr>
+          <w:b/>
+          <w:bCs/>
+          <w:lang w:val="en-GB" w:eastAsia="ja-JP"/>
+        </w:rPr>
+      </w:pPr>
+      <w:r>
+        <w:rPr>
+          <w:b/>
+          <w:bCs/>
+          <w:lang w:val="en-GB" w:eastAsia="ja-JP"/>
+        </w:rPr>
+        <w:t>Non-function requirement:</w:t>
+      </w:r>
+    </w:p>
+    <w:p>
+      <w:pPr>
+        <w:pStyle w:val="BodyText"/>
+        <w:spacing w:after="0"/>
+        <w:rPr>
+          <w:lang w:val="en-GB" w:eastAsia="ja-JP"/>
+        </w:rPr>
+      </w:pPr>
+      <w:r>
+        <w:rPr>
+          <w:lang w:val="en-GB" w:eastAsia="ja-JP"/>
+        </w:rPr>
+        <w:t>The system/application shall provide the user the ability to enter a username and password</w:t>
+      </w:r>
+    </w:p>
+    <w:p>
+      <w:pPr>
+        <w:pStyle w:val="BodyText"/>
+        <w:spacing w:after="0"/>
+        <w:rPr>
+          <w:b/>
+          <w:bCs/>
+          <w:lang w:val="en-GB" w:eastAsia="ja-JP"/>
+        </w:rPr>
+      </w:pPr>
+      <w:r>
+        <w:rPr>
+          <w:b/>
+          <w:bCs/>
+          <w:lang w:val="en-GB" w:eastAsia="ja-JP"/>
+        </w:rPr>
+        <w:t>Non-function requirement:</w:t>
+      </w:r>
+    </w:p>
+    <w:p>
+      <w:pPr>
+        <w:pStyle w:val="BodyText"/>
+        <w:spacing w:after="0"/>
+        <w:rPr>
+          <w:lang w:val="en-GB" w:eastAsia="ja-JP"/>
+        </w:rPr>
+      </w:pPr>
+      <w:r>
+        <w:rPr>
+          <w:lang w:val="en-GB" w:eastAsia="ja-JP"/>
+        </w:rPr>
+        <w:t>The system/application shall provide the user the ability to login with a Google or Facebook account</w:t>
+      </w:r>
+    </w:p>
+    <w:p>
+      <w:pPr>
+        <w:pStyle w:val="BodyText"/>
+        <w:spacing w:after="0"/>
+        <w:rPr>
+          <w:b/>
+          <w:bCs/>
+          <w:lang w:val="en-GB" w:eastAsia="ja-JP"/>
+        </w:rPr>
+      </w:pPr>
+      <w:r>
+        <w:rPr>
+          <w:b/>
+          <w:bCs/>
+          <w:lang w:val="en-GB" w:eastAsia="ja-JP"/>
+        </w:rPr>
+        <w:t>Non-function requirement:</w:t>
+      </w:r>
+    </w:p>
+    <w:p>
+      <w:pPr>
+        <w:pStyle w:val="BodyText"/>
+        <w:spacing w:after="0"/>
+        <w:rPr>
+          <w:lang w:val="en-GB" w:eastAsia="ja-JP"/>
+        </w:rPr>
+      </w:pPr>
+      <w:r>
+        <w:rPr>
+          <w:lang w:val="en-GB" w:eastAsia="ja-JP"/>
+        </w:rPr>
+        <w:t>The system/application shall provide the user the ability to create a new account with a username and password</w:t>
+      </w:r>
+    </w:p>
+    <w:p>
+      <w:pPr>
+        <w:pStyle w:val="BodyText"/>
+        <w:spacing w:after="0"/>
+        <w:rPr>
+          <w:b/>
+          <w:bCs/>
+          <w:lang w:val="en-GB" w:eastAsia="ja-JP"/>
+        </w:rPr>
+      </w:pPr>
+      <w:r>
+        <w:rPr>
+          <w:b/>
+          <w:bCs/>
+          <w:lang w:val="en-GB" w:eastAsia="ja-JP"/>
+        </w:rPr>
+        <w:t>Non-function requirement:</w:t>
+      </w:r>
+    </w:p>
+    <w:p>
+      <w:pPr>
+        <w:pStyle w:val="BodyText"/>
+        <w:spacing w:after="0"/>
+        <w:rPr>
+          <w:lang w:val="en-GB" w:eastAsia="ja-JP"/>
+        </w:rPr>
+      </w:pPr>
+      <w:r>
+        <w:rPr>
+          <w:lang w:val="en-GB" w:eastAsia="ja-JP"/>
+        </w:rPr>
+        <w:t>The system/application shall provide the user the ability to create a new account with an existing Google or Facebook account</w:t>
+      </w:r>
+    </w:p>
+    <w:p>
+      <w:pPr>
+        <w:pStyle w:val="BodyText"/>
+        <w:spacing w:after="0"/>
+        <w:rPr>
+          <w:b/>
+          <w:bCs/>
+          <w:lang w:val="en-GB" w:eastAsia="ja-JP"/>
+        </w:rPr>
+      </w:pPr>
+      <w:r>
+        <w:rPr>
+          <w:b/>
+          <w:bCs/>
+          <w:lang w:val="en-GB" w:eastAsia="ja-JP"/>
+        </w:rPr>
+        <w:t>Non-function requirement:</w:t>
+      </w:r>
+    </w:p>
+    <w:p>
+      <w:pPr>
+        <w:pStyle w:val="BodyText"/>
+        <w:spacing w:after="0"/>
+        <w:rPr>
+          <w:lang w:val="en-GB" w:eastAsia="ja-JP"/>
+        </w:rPr>
+      </w:pPr>
+      <w:r>
+        <w:rPr>
+          <w:lang w:val="en-GB" w:eastAsia="ja-JP"/>
+        </w:rPr>
+        <w:t xml:space="preserve">The system/application shall identify user at login </w:t>
+      </w:r>
+    </w:p>
+    <w:p>
+      <w:pPr>
+        <w:pStyle w:val="BodyText"/>
+        <w:spacing w:after="0"/>
+        <w:rPr>
+          <w:b/>
+          <w:bCs/>
+          <w:lang w:val="en-GB" w:eastAsia="ja-JP"/>
+        </w:rPr>
+      </w:pPr>
+      <w:r>
+        <w:rPr>
+          <w:b/>
+          <w:bCs/>
+          <w:lang w:val="en-GB" w:eastAsia="ja-JP"/>
+        </w:rPr>
+        <w:t>Non-function requirement:</w:t>
+      </w:r>
+    </w:p>
+    <w:p>
+      <w:pPr>
+        <w:pStyle w:val="BodyText"/>
+        <w:spacing w:after="0"/>
+        <w:rPr>
+          <w:lang w:val="en-GB" w:eastAsia="ja-JP"/>
+        </w:rPr>
+      </w:pPr>
+      <w:r>
+        <w:rPr>
+          <w:lang w:val="en-GB" w:eastAsia="ja-JP"/>
+        </w:rPr>
+        <w:t>The system/application shall create a unique ID for new users</w:t>
+      </w:r>
+    </w:p>
+    <w:p>
+      <w:pPr>
+        <w:pStyle w:val="BodyText"/>
+        <w:spacing w:after="0"/>
+        <w:rPr>
+          <w:b/>
+          <w:bCs/>
+          <w:lang w:val="en-GB" w:eastAsia="ja-JP"/>
+        </w:rPr>
+      </w:pPr>
+      <w:r>
+        <w:rPr>
+          <w:b/>
+          <w:bCs/>
+          <w:lang w:val="en-GB" w:eastAsia="ja-JP"/>
+        </w:rPr>
+        <w:t>Non-function requirement:</w:t>
+      </w:r>
+    </w:p>
+    <w:p>
+      <w:pPr>
+        <w:spacing w:after="0"/>
+        <w:rPr>
+          <w:lang w:val="en-GB" w:eastAsia="ja-JP"/>
+        </w:rPr>
+      </w:pPr>
+      <w:r>
+        <w:rPr>
+          <w:lang w:val="en-GB" w:eastAsia="ja-JP"/>
+        </w:rPr>
+        <w:t>The system/application shall user the ability to create an avatar</w:t>
+      </w:r>
+    </w:p>
+    <w:p>
+      <w:pPr>
+        <w:pStyle w:val="BodyText"/>
+        <w:spacing w:after="0"/>
+        <w:rPr>
+          <w:b/>
+          <w:bCs/>
+          <w:lang w:val="en-GB" w:eastAsia="ja-JP"/>
+        </w:rPr>
+      </w:pPr>
+      <w:r>
+        <w:rPr>
+          <w:b/>
+          <w:bCs/>
+          <w:lang w:val="en-GB" w:eastAsia="ja-JP"/>
+        </w:rPr>
+        <w:t>Non-function requirement:</w:t>
+      </w:r>
+    </w:p>
+    <w:p>
+      <w:pPr>
+        <w:pStyle w:val="BodyText"/>
+        <w:spacing w:after="0"/>
+        <w:rPr>
+          <w:lang w:val="en-GB" w:eastAsia="ja-JP"/>
+        </w:rPr>
+      </w:pPr>
+      <w:r>
+        <w:rPr>
+          <w:lang w:val="en-GB" w:eastAsia="ja-JP"/>
+        </w:rPr>
+        <w:t>The system/application shall allow the user to pick gender, body, hair, clothing for avatar</w:t>
+      </w:r>
+    </w:p>
+    <w:p>
+      <w:pPr>
+        <w:pStyle w:val="BodyText"/>
+        <w:spacing w:after="0"/>
+        <w:rPr>
+          <w:b/>
+          <w:bCs/>
+          <w:lang w:val="en-GB" w:eastAsia="ja-JP"/>
+        </w:rPr>
+      </w:pPr>
+      <w:r>
+        <w:rPr>
+          <w:b/>
+          <w:bCs/>
+          <w:lang w:val="en-GB" w:eastAsia="ja-JP"/>
+        </w:rPr>
+        <w:t>Non-function requirement:</w:t>
+      </w:r>
+    </w:p>
+    <w:p>
+      <w:pPr>
+        <w:pStyle w:val="BodyText"/>
+        <w:spacing w:after="0"/>
+        <w:rPr>
+          <w:lang w:val="en-GB" w:eastAsia="ja-JP"/>
+        </w:rPr>
+      </w:pPr>
+      <w:r>
+        <w:rPr>
+          <w:lang w:val="en-GB" w:eastAsia="ja-JP"/>
+        </w:rPr>
+        <w:t>The system/application shall provide the user a reward method</w:t>
+      </w:r>
+    </w:p>
+    <w:p>
+      <w:pPr>
+        <w:pStyle w:val="BodyText"/>
+        <w:spacing w:after="0"/>
+        <w:rPr>
+          <w:b/>
+          <w:bCs/>
+          <w:lang w:val="en-GB" w:eastAsia="ja-JP"/>
+        </w:rPr>
+      </w:pPr>
+      <w:r>
+        <w:rPr>
+          <w:b/>
+          <w:bCs/>
+          <w:lang w:val="en-GB" w:eastAsia="ja-JP"/>
+        </w:rPr>
+        <w:t>Non-function requirement:</w:t>
+      </w:r>
+    </w:p>
+    <w:p>
+      <w:pPr>
+        <w:pStyle w:val="BodyText"/>
+        <w:spacing w:after="0"/>
+        <w:rPr>
+          <w:lang w:val="en-GB" w:eastAsia="ja-JP"/>
+        </w:rPr>
+      </w:pPr>
+      <w:r>
+        <w:rPr>
+          <w:lang w:val="en-GB" w:eastAsia="ja-JP"/>
+        </w:rPr>
+        <w:t>The system/application shall provide the user a secure method of making payments</w:t>
+      </w:r>
+    </w:p>
+    <w:p>
+      <w:pPr>
+        <w:pStyle w:val="BodyText"/>
+        <w:spacing w:after="0"/>
+        <w:rPr>
+          <w:b/>
+          <w:bCs/>
+          <w:lang w:val="en-GB" w:eastAsia="ja-JP"/>
+        </w:rPr>
+      </w:pPr>
+      <w:r>
+        <w:rPr>
+          <w:b/>
+          <w:bCs/>
+          <w:lang w:val="en-GB" w:eastAsia="ja-JP"/>
+        </w:rPr>
+        <w:t>Non-function requirement:</w:t>
+      </w:r>
+    </w:p>
+    <w:p>
+      <w:pPr>
+        <w:pStyle w:val="BodyText"/>
+        <w:spacing w:after="0"/>
+        <w:rPr>
+          <w:lang w:val="en-GB" w:eastAsia="ja-JP"/>
+        </w:rPr>
+      </w:pPr>
+      <w:r>
+        <w:rPr>
+          <w:lang w:val="en-GB" w:eastAsia="ja-JP"/>
+        </w:rPr>
+        <w:t>The system/application shall be responsive</w:t>
+      </w:r>
+    </w:p>
+    <w:p/>
+    <w:p>
+      <w:pPr>
         <w:pStyle w:val="Heading1"/>
       </w:pPr>
       <w:r>
+        <w:lastRenderedPageBreak/>
         <w:t>High-level system architecture</w:t>
       </w:r>
+    </w:p>
+    <w:p>
+      <w:r>
+        <w:t xml:space="preserve">The following is the list of the </w:t>
+      </w:r>
+      <w:r>
+        <w:t xml:space="preserve">high-level system architecture </w:t>
+      </w:r>
+    </w:p>
+    <w:p>
+      <w:pPr>
+        <w:spacing w:after="0"/>
+        <w:rPr>
+          <w:rStyle w:val="IntenseReference"/>
+          <w:b w:val="0"/>
+          <w:bCs w:val="0"/>
+        </w:rPr>
+      </w:pPr>
+      <w:r>
+        <w:rPr>
+          <w:rStyle w:val="IntenseReference"/>
+          <w:b w:val="0"/>
+          <w:bCs w:val="0"/>
+        </w:rPr>
+        <w:t>Programming Language:</w:t>
+      </w:r>
+    </w:p>
+    <w:p>
+      <w:pPr>
+        <w:pStyle w:val="ListParagraph"/>
+        <w:numPr>
+          <w:ilvl w:val="0"/>
+          <w:numId w:val="3"/>
+        </w:numPr>
+        <w:spacing w:after="0"/>
+      </w:pPr>
+      <w:r>
+        <w:t>C++</w:t>
+      </w:r>
+    </w:p>
+    <w:p>
+      <w:pPr>
+        <w:pStyle w:val="ListParagraph"/>
+        <w:numPr>
+          <w:ilvl w:val="0"/>
+          <w:numId w:val="3"/>
+        </w:numPr>
+        <w:spacing w:after="0"/>
+      </w:pPr>
+      <w:r>
+        <w:t>Java Script</w:t>
+      </w:r>
+    </w:p>
+    <w:p>
+      <w:pPr>
+        <w:pStyle w:val="ListParagraph"/>
+        <w:numPr>
+          <w:ilvl w:val="0"/>
+          <w:numId w:val="3"/>
+        </w:numPr>
+        <w:spacing w:after="0"/>
+      </w:pPr>
+      <w:r>
+        <w:t>Java</w:t>
+      </w:r>
+    </w:p>
+    <w:p>
+      <w:pPr>
+        <w:spacing w:after="0"/>
+      </w:pPr>
+    </w:p>
+    <w:p>
+      <w:pPr>
+        <w:spacing w:after="0"/>
+        <w:rPr>
+          <w:rStyle w:val="IntenseReference"/>
+          <w:b w:val="0"/>
+          <w:bCs w:val="0"/>
+        </w:rPr>
+      </w:pPr>
+      <w:r>
+        <w:rPr>
+          <w:rStyle w:val="IntenseReference"/>
+          <w:b w:val="0"/>
+          <w:bCs w:val="0"/>
+        </w:rPr>
+        <w:t xml:space="preserve">Database: </w:t>
+      </w:r>
+    </w:p>
+    <w:p>
+      <w:pPr>
+        <w:pStyle w:val="ListParagraph"/>
+        <w:numPr>
+          <w:ilvl w:val="0"/>
+          <w:numId w:val="4"/>
+        </w:numPr>
+        <w:spacing w:after="0"/>
+      </w:pPr>
+      <w:r>
+        <w:t>MySQL</w:t>
+      </w:r>
+    </w:p>
+    <w:p>
+      <w:pPr>
+        <w:spacing w:after="0"/>
+      </w:pPr>
+    </w:p>
+    <w:p>
+      <w:pPr>
+        <w:spacing w:after="0"/>
+        <w:rPr>
+          <w:rStyle w:val="IntenseReference"/>
+          <w:b w:val="0"/>
+          <w:bCs w:val="0"/>
+        </w:rPr>
+      </w:pPr>
+      <w:r>
+        <w:rPr>
+          <w:rStyle w:val="IntenseReference"/>
+          <w:b w:val="0"/>
+          <w:bCs w:val="0"/>
+        </w:rPr>
+        <w:t>APIs:</w:t>
+      </w:r>
+    </w:p>
+    <w:p>
+      <w:pPr>
+        <w:pStyle w:val="ListParagraph"/>
+        <w:numPr>
+          <w:ilvl w:val="0"/>
+          <w:numId w:val="2"/>
+        </w:numPr>
+        <w:spacing w:after="0"/>
+        <w:rPr>
+          <w:rFonts w:cstheme="minorHAnsi"/>
+        </w:rPr>
+      </w:pPr>
+      <w:r>
+        <w:rPr>
+          <w:rFonts w:cstheme="minorHAnsi"/>
+          <w:b/>
+          <w:bCs/>
+        </w:rPr>
+        <w:t xml:space="preserve">Vulkan </w:t>
+      </w:r>
+      <w:r>
+        <w:rPr>
+          <w:rFonts w:cstheme="minorHAnsi"/>
+        </w:rPr>
+        <w:t>– which is a graphics and compute API the provides high-efficiency cross-platform access to modern GPUs used in variety of devices</w:t>
+      </w:r>
+    </w:p>
+    <w:p>
+      <w:pPr>
+        <w:pStyle w:val="ListParagraph"/>
+        <w:numPr>
+          <w:ilvl w:val="0"/>
+          <w:numId w:val="2"/>
+        </w:numPr>
+        <w:spacing w:after="0"/>
+        <w:rPr>
+          <w:rFonts w:cstheme="minorHAnsi"/>
+        </w:rPr>
+      </w:pPr>
+      <w:proofErr w:type="spellStart"/>
+      <w:r>
+        <w:rPr>
+          <w:rFonts w:cstheme="minorHAnsi"/>
+          <w:b/>
+          <w:bCs/>
+        </w:rPr>
+        <w:t>OpenGL|ES</w:t>
+      </w:r>
+      <w:proofErr w:type="spellEnd"/>
+      <w:r>
+        <w:rPr>
+          <w:rFonts w:cstheme="minorHAnsi"/>
+        </w:rPr>
+        <w:t xml:space="preserve"> – royalty-free cross-platform API for rendering 2D and 3D graphics which include consoles and phones</w:t>
+      </w:r>
+    </w:p>
+    <w:p>
+      <w:pPr>
+        <w:pStyle w:val="ListParagraph"/>
+        <w:numPr>
+          <w:ilvl w:val="0"/>
+          <w:numId w:val="2"/>
+        </w:numPr>
+        <w:spacing w:after="0"/>
+      </w:pPr>
+      <w:r>
+        <w:t>OpenCL – royalty-free standard for cross-platform, parallel programming</w:t>
+      </w:r>
+    </w:p>
+    <w:p>
+      <w:pPr>
+        <w:spacing w:after="0"/>
+      </w:pPr>
     </w:p>
     <w:p>
       <w:pPr>
@@ -175,6 +2093,452 @@
     </w:sectPr>
   </w:body>
 </w:document>
+</file>
+
+<file path=word/numbering.xml><?xml version="1.0" encoding="utf-8"?>
+<w:numbering xmlns:wpc="http://schemas.microsoft.com/office/word/2010/wordprocessingCanvas" xmlns:cx="http://schemas.microsoft.com/office/drawing/2014/chartex" xmlns:cx1="http://schemas.microsoft.com/office/drawing/2015/9/8/chartex" xmlns:cx2="http://schemas.microsoft.com/office/drawing/2015/10/21/chartex" xmlns:cx3="http://schemas.microsoft.com/office/drawing/2016/5/9/chartex" xmlns:cx4="http://schemas.microsoft.com/office/drawing/2016/5/10/chartex" xmlns:cx5="http://schemas.microsoft.com/office/drawing/2016/5/11/chartex" xmlns:cx6="http://schemas.microsoft.com/office/drawing/2016/5/12/chartex" xmlns:cx7="http://schemas.microsoft.com/office/drawing/2016/5/13/chartex" xmlns:cx8="http://schemas.microsoft.com/office/drawing/2016/5/14/chartex" xmlns:mc="http://schemas.openxmlformats.org/markup-compatibility/2006" xmlns:aink="http://schemas.microsoft.com/office/drawing/2016/ink" xmlns:am3d="http://schemas.microsoft.com/office/drawing/2017/model3d" xmlns:o="urn:schemas-microsoft-com:office:office" xmlns:r="http://schemas.openxmlformats.org/officeDocument/2006/relationships" xmlns:m="http://schemas.openxmlformats.org/officeDocument/2006/math" xmlns:v="urn:schemas-microsoft-com:vml" xmlns:wp14="http://schemas.microsoft.com/office/word/2010/wordprocessingDrawing" xmlns:wp="http://schemas.openxmlformats.org/drawingml/2006/wordprocessingDrawing" xmlns:w10="urn:schemas-microsoft-com:office:word" xmlns:w="http://schemas.openxmlformats.org/wordprocessingml/2006/main" xmlns:w14="http://schemas.microsoft.com/office/word/2010/wordml" xmlns:w15="http://schemas.microsoft.com/office/word/2012/wordml" xmlns:w16cex="http://schemas.microsoft.com/office/word/2018/wordml/cex" xmlns:w16cid="http://schemas.microsoft.com/office/word/2016/wordml/cid" xmlns:w16="http://schemas.microsoft.com/office/word/2018/wordml" xmlns:w16sdtdh="http://schemas.microsoft.com/office/word/2020/wordml/sdtdatahash" xmlns:w16se="http://schemas.microsoft.com/office/word/2015/wordml/symex" xmlns:wpg="http://schemas.microsoft.com/office/word/2010/wordprocessingGroup" xmlns:wpi="http://schemas.microsoft.com/office/word/2010/wordprocessingInk" xmlns:wne="http://schemas.microsoft.com/office/word/2006/wordml" xmlns:wps="http://schemas.microsoft.com/office/word/2010/wordprocessingShape" mc:Ignorable="w14 w15 w16se w16cid w16 w16cex w16sdtdh wp14">
+  <w:abstractNum w:abstractNumId="0" w15:restartNumberingAfterBreak="0">
+    <w:nsid w:val="22C3404F"/>
+    <w:multiLevelType w:val="hybridMultilevel"/>
+    <w:tmpl w:val="C25A72B2"/>
+    <w:lvl w:ilvl="0" w:tplc="04090001">
+      <w:start w:val="1"/>
+      <w:numFmt w:val="bullet"/>
+      <w:lvlText w:val=""/>
+      <w:lvlJc w:val="left"/>
+      <w:pPr>
+        <w:ind w:left="720" w:hanging="360"/>
+      </w:pPr>
+      <w:rPr>
+        <w:rFonts w:ascii="Symbol" w:hAnsi="Symbol" w:hint="default"/>
+      </w:rPr>
+    </w:lvl>
+    <w:lvl w:ilvl="1" w:tplc="04090003" w:tentative="1">
+      <w:start w:val="1"/>
+      <w:numFmt w:val="bullet"/>
+      <w:lvlText w:val="o"/>
+      <w:lvlJc w:val="left"/>
+      <w:pPr>
+        <w:ind w:left="1440" w:hanging="360"/>
+      </w:pPr>
+      <w:rPr>
+        <w:rFonts w:ascii="Courier New" w:hAnsi="Courier New" w:cs="Courier New" w:hint="default"/>
+      </w:rPr>
+    </w:lvl>
+    <w:lvl w:ilvl="2" w:tplc="04090005" w:tentative="1">
+      <w:start w:val="1"/>
+      <w:numFmt w:val="bullet"/>
+      <w:lvlText w:val=""/>
+      <w:lvlJc w:val="left"/>
+      <w:pPr>
+        <w:ind w:left="2160" w:hanging="360"/>
+      </w:pPr>
+      <w:rPr>
+        <w:rFonts w:ascii="Wingdings" w:hAnsi="Wingdings" w:hint="default"/>
+      </w:rPr>
+    </w:lvl>
+    <w:lvl w:ilvl="3" w:tplc="04090001" w:tentative="1">
+      <w:start w:val="1"/>
+      <w:numFmt w:val="bullet"/>
+      <w:lvlText w:val=""/>
+      <w:lvlJc w:val="left"/>
+      <w:pPr>
+        <w:ind w:left="2880" w:hanging="360"/>
+      </w:pPr>
+      <w:rPr>
+        <w:rFonts w:ascii="Symbol" w:hAnsi="Symbol" w:hint="default"/>
+      </w:rPr>
+    </w:lvl>
+    <w:lvl w:ilvl="4" w:tplc="04090003" w:tentative="1">
+      <w:start w:val="1"/>
+      <w:numFmt w:val="bullet"/>
+      <w:lvlText w:val="o"/>
+      <w:lvlJc w:val="left"/>
+      <w:pPr>
+        <w:ind w:left="3600" w:hanging="360"/>
+      </w:pPr>
+      <w:rPr>
+        <w:rFonts w:ascii="Courier New" w:hAnsi="Courier New" w:cs="Courier New" w:hint="default"/>
+      </w:rPr>
+    </w:lvl>
+    <w:lvl w:ilvl="5" w:tplc="04090005" w:tentative="1">
+      <w:start w:val="1"/>
+      <w:numFmt w:val="bullet"/>
+      <w:lvlText w:val=""/>
+      <w:lvlJc w:val="left"/>
+      <w:pPr>
+        <w:ind w:left="4320" w:hanging="360"/>
+      </w:pPr>
+      <w:rPr>
+        <w:rFonts w:ascii="Wingdings" w:hAnsi="Wingdings" w:hint="default"/>
+      </w:rPr>
+    </w:lvl>
+    <w:lvl w:ilvl="6" w:tplc="04090001" w:tentative="1">
+      <w:start w:val="1"/>
+      <w:numFmt w:val="bullet"/>
+      <w:lvlText w:val=""/>
+      <w:lvlJc w:val="left"/>
+      <w:pPr>
+        <w:ind w:left="5040" w:hanging="360"/>
+      </w:pPr>
+      <w:rPr>
+        <w:rFonts w:ascii="Symbol" w:hAnsi="Symbol" w:hint="default"/>
+      </w:rPr>
+    </w:lvl>
+    <w:lvl w:ilvl="7" w:tplc="04090003" w:tentative="1">
+      <w:start w:val="1"/>
+      <w:numFmt w:val="bullet"/>
+      <w:lvlText w:val="o"/>
+      <w:lvlJc w:val="left"/>
+      <w:pPr>
+        <w:ind w:left="5760" w:hanging="360"/>
+      </w:pPr>
+      <w:rPr>
+        <w:rFonts w:ascii="Courier New" w:hAnsi="Courier New" w:cs="Courier New" w:hint="default"/>
+      </w:rPr>
+    </w:lvl>
+    <w:lvl w:ilvl="8" w:tplc="04090005" w:tentative="1">
+      <w:start w:val="1"/>
+      <w:numFmt w:val="bullet"/>
+      <w:lvlText w:val=""/>
+      <w:lvlJc w:val="left"/>
+      <w:pPr>
+        <w:ind w:left="6480" w:hanging="360"/>
+      </w:pPr>
+      <w:rPr>
+        <w:rFonts w:ascii="Wingdings" w:hAnsi="Wingdings" w:hint="default"/>
+      </w:rPr>
+    </w:lvl>
+  </w:abstractNum>
+  <w:abstractNum w:abstractNumId="1" w15:restartNumberingAfterBreak="0">
+    <w:nsid w:val="30777457"/>
+    <w:multiLevelType w:val="hybridMultilevel"/>
+    <w:tmpl w:val="F022FAA2"/>
+    <w:lvl w:ilvl="0" w:tplc="04090001">
+      <w:start w:val="1"/>
+      <w:numFmt w:val="bullet"/>
+      <w:lvlText w:val=""/>
+      <w:lvlJc w:val="left"/>
+      <w:pPr>
+        <w:ind w:left="720" w:hanging="360"/>
+      </w:pPr>
+      <w:rPr>
+        <w:rFonts w:ascii="Symbol" w:hAnsi="Symbol" w:hint="default"/>
+      </w:rPr>
+    </w:lvl>
+    <w:lvl w:ilvl="1" w:tplc="04090003" w:tentative="1">
+      <w:start w:val="1"/>
+      <w:numFmt w:val="bullet"/>
+      <w:lvlText w:val="o"/>
+      <w:lvlJc w:val="left"/>
+      <w:pPr>
+        <w:ind w:left="1440" w:hanging="360"/>
+      </w:pPr>
+      <w:rPr>
+        <w:rFonts w:ascii="Courier New" w:hAnsi="Courier New" w:cs="Courier New" w:hint="default"/>
+      </w:rPr>
+    </w:lvl>
+    <w:lvl w:ilvl="2" w:tplc="04090005" w:tentative="1">
+      <w:start w:val="1"/>
+      <w:numFmt w:val="bullet"/>
+      <w:lvlText w:val=""/>
+      <w:lvlJc w:val="left"/>
+      <w:pPr>
+        <w:ind w:left="2160" w:hanging="360"/>
+      </w:pPr>
+      <w:rPr>
+        <w:rFonts w:ascii="Wingdings" w:hAnsi="Wingdings" w:hint="default"/>
+      </w:rPr>
+    </w:lvl>
+    <w:lvl w:ilvl="3" w:tplc="04090001" w:tentative="1">
+      <w:start w:val="1"/>
+      <w:numFmt w:val="bullet"/>
+      <w:lvlText w:val=""/>
+      <w:lvlJc w:val="left"/>
+      <w:pPr>
+        <w:ind w:left="2880" w:hanging="360"/>
+      </w:pPr>
+      <w:rPr>
+        <w:rFonts w:ascii="Symbol" w:hAnsi="Symbol" w:hint="default"/>
+      </w:rPr>
+    </w:lvl>
+    <w:lvl w:ilvl="4" w:tplc="04090003" w:tentative="1">
+      <w:start w:val="1"/>
+      <w:numFmt w:val="bullet"/>
+      <w:lvlText w:val="o"/>
+      <w:lvlJc w:val="left"/>
+      <w:pPr>
+        <w:ind w:left="3600" w:hanging="360"/>
+      </w:pPr>
+      <w:rPr>
+        <w:rFonts w:ascii="Courier New" w:hAnsi="Courier New" w:cs="Courier New" w:hint="default"/>
+      </w:rPr>
+    </w:lvl>
+    <w:lvl w:ilvl="5" w:tplc="04090005" w:tentative="1">
+      <w:start w:val="1"/>
+      <w:numFmt w:val="bullet"/>
+      <w:lvlText w:val=""/>
+      <w:lvlJc w:val="left"/>
+      <w:pPr>
+        <w:ind w:left="4320" w:hanging="360"/>
+      </w:pPr>
+      <w:rPr>
+        <w:rFonts w:ascii="Wingdings" w:hAnsi="Wingdings" w:hint="default"/>
+      </w:rPr>
+    </w:lvl>
+    <w:lvl w:ilvl="6" w:tplc="04090001" w:tentative="1">
+      <w:start w:val="1"/>
+      <w:numFmt w:val="bullet"/>
+      <w:lvlText w:val=""/>
+      <w:lvlJc w:val="left"/>
+      <w:pPr>
+        <w:ind w:left="5040" w:hanging="360"/>
+      </w:pPr>
+      <w:rPr>
+        <w:rFonts w:ascii="Symbol" w:hAnsi="Symbol" w:hint="default"/>
+      </w:rPr>
+    </w:lvl>
+    <w:lvl w:ilvl="7" w:tplc="04090003" w:tentative="1">
+      <w:start w:val="1"/>
+      <w:numFmt w:val="bullet"/>
+      <w:lvlText w:val="o"/>
+      <w:lvlJc w:val="left"/>
+      <w:pPr>
+        <w:ind w:left="5760" w:hanging="360"/>
+      </w:pPr>
+      <w:rPr>
+        <w:rFonts w:ascii="Courier New" w:hAnsi="Courier New" w:cs="Courier New" w:hint="default"/>
+      </w:rPr>
+    </w:lvl>
+    <w:lvl w:ilvl="8" w:tplc="04090005" w:tentative="1">
+      <w:start w:val="1"/>
+      <w:numFmt w:val="bullet"/>
+      <w:lvlText w:val=""/>
+      <w:lvlJc w:val="left"/>
+      <w:pPr>
+        <w:ind w:left="6480" w:hanging="360"/>
+      </w:pPr>
+      <w:rPr>
+        <w:rFonts w:ascii="Wingdings" w:hAnsi="Wingdings" w:hint="default"/>
+      </w:rPr>
+    </w:lvl>
+  </w:abstractNum>
+  <w:abstractNum w:abstractNumId="2" w15:restartNumberingAfterBreak="0">
+    <w:nsid w:val="3BC953CD"/>
+    <w:multiLevelType w:val="hybridMultilevel"/>
+    <w:tmpl w:val="F74E0F40"/>
+    <w:lvl w:ilvl="0" w:tplc="53485EAC">
+      <w:start w:val="1"/>
+      <w:numFmt w:val="decimal"/>
+      <w:lvlText w:val="%1."/>
+      <w:lvlJc w:val="left"/>
+      <w:pPr>
+        <w:ind w:left="810" w:hanging="360"/>
+      </w:pPr>
+      <w:rPr>
+        <w:b w:val="0"/>
+        <w:bCs w:val="0"/>
+      </w:rPr>
+    </w:lvl>
+    <w:lvl w:ilvl="1" w:tplc="04090019" w:tentative="1">
+      <w:start w:val="1"/>
+      <w:numFmt w:val="lowerLetter"/>
+      <w:lvlText w:val="%2."/>
+      <w:lvlJc w:val="left"/>
+      <w:pPr>
+        <w:ind w:left="1440" w:hanging="360"/>
+      </w:pPr>
+    </w:lvl>
+    <w:lvl w:ilvl="2" w:tplc="0409001B" w:tentative="1">
+      <w:start w:val="1"/>
+      <w:numFmt w:val="lowerRoman"/>
+      <w:lvlText w:val="%3."/>
+      <w:lvlJc w:val="right"/>
+      <w:pPr>
+        <w:ind w:left="2160" w:hanging="180"/>
+      </w:pPr>
+    </w:lvl>
+    <w:lvl w:ilvl="3" w:tplc="0409000F" w:tentative="1">
+      <w:start w:val="1"/>
+      <w:numFmt w:val="decimal"/>
+      <w:lvlText w:val="%4."/>
+      <w:lvlJc w:val="left"/>
+      <w:pPr>
+        <w:ind w:left="2880" w:hanging="360"/>
+      </w:pPr>
+    </w:lvl>
+    <w:lvl w:ilvl="4" w:tplc="04090019" w:tentative="1">
+      <w:start w:val="1"/>
+      <w:numFmt w:val="lowerLetter"/>
+      <w:lvlText w:val="%5."/>
+      <w:lvlJc w:val="left"/>
+      <w:pPr>
+        <w:ind w:left="3600" w:hanging="360"/>
+      </w:pPr>
+    </w:lvl>
+    <w:lvl w:ilvl="5" w:tplc="0409001B" w:tentative="1">
+      <w:start w:val="1"/>
+      <w:numFmt w:val="lowerRoman"/>
+      <w:lvlText w:val="%6."/>
+      <w:lvlJc w:val="right"/>
+      <w:pPr>
+        <w:ind w:left="4320" w:hanging="180"/>
+      </w:pPr>
+    </w:lvl>
+    <w:lvl w:ilvl="6" w:tplc="0409000F" w:tentative="1">
+      <w:start w:val="1"/>
+      <w:numFmt w:val="decimal"/>
+      <w:lvlText w:val="%7."/>
+      <w:lvlJc w:val="left"/>
+      <w:pPr>
+        <w:ind w:left="5040" w:hanging="360"/>
+      </w:pPr>
+    </w:lvl>
+    <w:lvl w:ilvl="7" w:tplc="04090019" w:tentative="1">
+      <w:start w:val="1"/>
+      <w:numFmt w:val="lowerLetter"/>
+      <w:lvlText w:val="%8."/>
+      <w:lvlJc w:val="left"/>
+      <w:pPr>
+        <w:ind w:left="5760" w:hanging="360"/>
+      </w:pPr>
+    </w:lvl>
+    <w:lvl w:ilvl="8" w:tplc="0409001B" w:tentative="1">
+      <w:start w:val="1"/>
+      <w:numFmt w:val="lowerRoman"/>
+      <w:lvlText w:val="%9."/>
+      <w:lvlJc w:val="right"/>
+      <w:pPr>
+        <w:ind w:left="6480" w:hanging="180"/>
+      </w:pPr>
+    </w:lvl>
+  </w:abstractNum>
+  <w:abstractNum w:abstractNumId="3" w15:restartNumberingAfterBreak="0">
+    <w:nsid w:val="3CFD01CF"/>
+    <w:multiLevelType w:val="hybridMultilevel"/>
+    <w:tmpl w:val="459E4902"/>
+    <w:lvl w:ilvl="0" w:tplc="04090001">
+      <w:start w:val="1"/>
+      <w:numFmt w:val="bullet"/>
+      <w:lvlText w:val=""/>
+      <w:lvlJc w:val="left"/>
+      <w:pPr>
+        <w:ind w:left="720" w:hanging="360"/>
+      </w:pPr>
+      <w:rPr>
+        <w:rFonts w:ascii="Symbol" w:hAnsi="Symbol" w:hint="default"/>
+      </w:rPr>
+    </w:lvl>
+    <w:lvl w:ilvl="1" w:tplc="04090003" w:tentative="1">
+      <w:start w:val="1"/>
+      <w:numFmt w:val="bullet"/>
+      <w:lvlText w:val="o"/>
+      <w:lvlJc w:val="left"/>
+      <w:pPr>
+        <w:ind w:left="1440" w:hanging="360"/>
+      </w:pPr>
+      <w:rPr>
+        <w:rFonts w:ascii="Courier New" w:hAnsi="Courier New" w:cs="Courier New" w:hint="default"/>
+      </w:rPr>
+    </w:lvl>
+    <w:lvl w:ilvl="2" w:tplc="04090005" w:tentative="1">
+      <w:start w:val="1"/>
+      <w:numFmt w:val="bullet"/>
+      <w:lvlText w:val=""/>
+      <w:lvlJc w:val="left"/>
+      <w:pPr>
+        <w:ind w:left="2160" w:hanging="360"/>
+      </w:pPr>
+      <w:rPr>
+        <w:rFonts w:ascii="Wingdings" w:hAnsi="Wingdings" w:hint="default"/>
+      </w:rPr>
+    </w:lvl>
+    <w:lvl w:ilvl="3" w:tplc="04090001" w:tentative="1">
+      <w:start w:val="1"/>
+      <w:numFmt w:val="bullet"/>
+      <w:lvlText w:val=""/>
+      <w:lvlJc w:val="left"/>
+      <w:pPr>
+        <w:ind w:left="2880" w:hanging="360"/>
+      </w:pPr>
+      <w:rPr>
+        <w:rFonts w:ascii="Symbol" w:hAnsi="Symbol" w:hint="default"/>
+      </w:rPr>
+    </w:lvl>
+    <w:lvl w:ilvl="4" w:tplc="04090003" w:tentative="1">
+      <w:start w:val="1"/>
+      <w:numFmt w:val="bullet"/>
+      <w:lvlText w:val="o"/>
+      <w:lvlJc w:val="left"/>
+      <w:pPr>
+        <w:ind w:left="3600" w:hanging="360"/>
+      </w:pPr>
+      <w:rPr>
+        <w:rFonts w:ascii="Courier New" w:hAnsi="Courier New" w:cs="Courier New" w:hint="default"/>
+      </w:rPr>
+    </w:lvl>
+    <w:lvl w:ilvl="5" w:tplc="04090005" w:tentative="1">
+      <w:start w:val="1"/>
+      <w:numFmt w:val="bullet"/>
+      <w:lvlText w:val=""/>
+      <w:lvlJc w:val="left"/>
+      <w:pPr>
+        <w:ind w:left="4320" w:hanging="360"/>
+      </w:pPr>
+      <w:rPr>
+        <w:rFonts w:ascii="Wingdings" w:hAnsi="Wingdings" w:hint="default"/>
+      </w:rPr>
+    </w:lvl>
+    <w:lvl w:ilvl="6" w:tplc="04090001" w:tentative="1">
+      <w:start w:val="1"/>
+      <w:numFmt w:val="bullet"/>
+      <w:lvlText w:val=""/>
+      <w:lvlJc w:val="left"/>
+      <w:pPr>
+        <w:ind w:left="5040" w:hanging="360"/>
+      </w:pPr>
+      <w:rPr>
+        <w:rFonts w:ascii="Symbol" w:hAnsi="Symbol" w:hint="default"/>
+      </w:rPr>
+    </w:lvl>
+    <w:lvl w:ilvl="7" w:tplc="04090003" w:tentative="1">
+      <w:start w:val="1"/>
+      <w:numFmt w:val="bullet"/>
+      <w:lvlText w:val="o"/>
+      <w:lvlJc w:val="left"/>
+      <w:pPr>
+        <w:ind w:left="5760" w:hanging="360"/>
+      </w:pPr>
+      <w:rPr>
+        <w:rFonts w:ascii="Courier New" w:hAnsi="Courier New" w:cs="Courier New" w:hint="default"/>
+      </w:rPr>
+    </w:lvl>
+    <w:lvl w:ilvl="8" w:tplc="04090005" w:tentative="1">
+      <w:start w:val="1"/>
+      <w:numFmt w:val="bullet"/>
+      <w:lvlText w:val=""/>
+      <w:lvlJc w:val="left"/>
+      <w:pPr>
+        <w:ind w:left="6480" w:hanging="360"/>
+      </w:pPr>
+      <w:rPr>
+        <w:rFonts w:ascii="Wingdings" w:hAnsi="Wingdings" w:hint="default"/>
+      </w:rPr>
+    </w:lvl>
+  </w:abstractNum>
+  <w:num w:numId="1">
+    <w:abstractNumId w:val="2"/>
+  </w:num>
+  <w:num w:numId="2">
+    <w:abstractNumId w:val="0"/>
+  </w:num>
+  <w:num w:numId="3">
+    <w:abstractNumId w:val="3"/>
+  </w:num>
+  <w:num w:numId="4">
+    <w:abstractNumId w:val="1"/>
+  </w:num>
+</w:numbering>
 </file>
 
 <file path=word/styles.xml><?xml version="1.0" encoding="utf-8"?>
@@ -694,6 +3058,65 @@
       <w:szCs w:val="56"/>
     </w:rPr>
   </w:style>
+  <w:style w:type="paragraph" w:styleId="BodyText">
+    <w:name w:val="Body Text"/>
+    <w:basedOn w:val="Normal"/>
+    <w:link w:val="BodyTextChar"/>
+    <w:uiPriority w:val="99"/>
+    <w:unhideWhenUsed/>
+    <w:rsid w:val="00F33E87"/>
+    <w:pPr>
+      <w:spacing w:after="120"/>
+    </w:pPr>
+  </w:style>
+  <w:style w:type="character" w:customStyle="1" w:styleId="BodyTextChar">
+    <w:name w:val="Body Text Char"/>
+    <w:basedOn w:val="DefaultParagraphFont"/>
+    <w:link w:val="BodyText"/>
+    <w:uiPriority w:val="99"/>
+    <w:rsid w:val="00F33E87"/>
+  </w:style>
+  <w:style w:type="paragraph" w:styleId="ListParagraph">
+    <w:name w:val="List Paragraph"/>
+    <w:basedOn w:val="Normal"/>
+    <w:uiPriority w:val="34"/>
+    <w:qFormat/>
+    <w:rsid w:val="00F33E87"/>
+    <w:pPr>
+      <w:ind w:left="720"/>
+      <w:contextualSpacing/>
+    </w:pPr>
+  </w:style>
+  <w:style w:type="paragraph" w:styleId="NormalWeb">
+    <w:name w:val="Normal (Web)"/>
+    <w:basedOn w:val="Normal"/>
+    <w:uiPriority w:val="99"/>
+    <w:semiHidden/>
+    <w:unhideWhenUsed/>
+    <w:rsid w:val="00180ECA"/>
+    <w:pPr>
+      <w:spacing w:before="100" w:beforeAutospacing="1" w:after="100" w:afterAutospacing="1" w:line="240" w:lineRule="auto"/>
+    </w:pPr>
+    <w:rPr>
+      <w:rFonts w:ascii="Times New Roman" w:eastAsia="Times New Roman" w:hAnsi="Times New Roman" w:cs="Times New Roman"/>
+      <w:sz w:val="24"/>
+      <w:szCs w:val="24"/>
+    </w:rPr>
+  </w:style>
+  <w:style w:type="character" w:styleId="IntenseReference">
+    <w:name w:val="Intense Reference"/>
+    <w:basedOn w:val="DefaultParagraphFont"/>
+    <w:uiPriority w:val="32"/>
+    <w:qFormat/>
+    <w:rsid w:val="00541FC3"/>
+    <w:rPr>
+      <w:b/>
+      <w:bCs/>
+      <w:smallCaps/>
+      <w:color w:val="4472C4" w:themeColor="accent1"/>
+      <w:spacing w:val="5"/>
+    </w:rPr>
+  </w:style>
 </w:styles>
 </file>
 

</xml_diff>

<commit_message>
Second update for Milestone 1
</commit_message>
<xml_diff>
--- a/Milestone 1 Team Project Proposal and Description.docx
+++ b/Milestone 1 Team Project Proposal and Description.docx
@@ -83,7 +83,7 @@
         </w:rPr>
         <w:t> Chelsea Morgan (</w:t>
       </w:r>
-      <w:hyperlink r:id="rId5" w:history="1">
+      <w:hyperlink r:id="rId7" w:history="1">
         <w:r>
           <w:rPr>
             <w:rStyle w:val="Hyperlink"/>
@@ -125,7 +125,7 @@
         </w:rPr>
         <w:t>Saad Bhullar (</w:t>
       </w:r>
-      <w:hyperlink r:id="rId6" w:history="1">
+      <w:hyperlink r:id="rId8" w:history="1">
         <w:r>
           <w:rPr>
             <w:rStyle w:val="Hyperlink"/>
@@ -154,7 +154,7 @@
         </w:rPr>
         <w:t>Sesel Brown (</w:t>
       </w:r>
-      <w:hyperlink r:id="rId7" w:history="1">
+      <w:hyperlink r:id="rId9" w:history="1">
         <w:r>
           <w:rPr>
             <w:rStyle w:val="Hyperlink"/>
@@ -183,7 +183,7 @@
         </w:rPr>
         <w:t>Omar Azad (</w:t>
       </w:r>
-      <w:hyperlink r:id="rId8" w:history="1">
+      <w:hyperlink r:id="rId10" w:history="1">
         <w:r>
           <w:rPr>
             <w:rStyle w:val="Hyperlink"/>
@@ -210,13 +210,35 @@
           <w:szCs w:val="24"/>
         </w:rPr>
       </w:pPr>
+      <w:proofErr w:type="spellStart"/>
       <w:r>
         <w:rPr>
           <w:color w:val="000000"/>
         </w:rPr>
-        <w:t>Evgeniia Maksimova (</w:t>
-      </w:r>
-      <w:hyperlink r:id="rId9" w:history="1">
+        <w:t>Evgeniia</w:t>
+      </w:r>
+      <w:proofErr w:type="spellEnd"/>
+      <w:r>
+        <w:rPr>
+          <w:color w:val="000000"/>
+        </w:rPr>
+        <w:t xml:space="preserve"> </w:t>
+      </w:r>
+      <w:proofErr w:type="spellStart"/>
+      <w:r>
+        <w:rPr>
+          <w:color w:val="000000"/>
+        </w:rPr>
+        <w:t>Maksimova</w:t>
+      </w:r>
+      <w:proofErr w:type="spellEnd"/>
+      <w:r>
+        <w:rPr>
+          <w:color w:val="000000"/>
+        </w:rPr>
+        <w:t xml:space="preserve"> (</w:t>
+      </w:r>
+      <w:hyperlink r:id="rId11" w:history="1">
         <w:r>
           <w:rPr>
             <w:rStyle w:val="Hyperlink"/>
@@ -252,40 +274,104 @@
     </w:p>
     <w:p>
       <w:pPr>
-        <w:pStyle w:val="NormalWeb"/>
-        <w:spacing w:before="0" w:beforeAutospacing="0" w:after="320" w:afterAutospacing="0"/>
-        <w:rPr>
-          <w:rFonts w:asciiTheme="minorHAnsi" w:hAnsiTheme="minorHAnsi" w:cstheme="minorHAnsi"/>
-          <w:sz w:val="22"/>
-          <w:szCs w:val="22"/>
-        </w:rPr>
-      </w:pPr>
-      <w:r>
-        <w:rPr>
-          <w:rFonts w:asciiTheme="minorHAnsi" w:hAnsiTheme="minorHAnsi" w:cstheme="minorHAnsi"/>
-          <w:sz w:val="22"/>
-          <w:szCs w:val="22"/>
-        </w:rPr>
-        <w:t>Habitmon is a tool to let a user gamify their self-improvement journey while meeting others and becoming worldly. The user upon signing up can pick preset goals, tasks and habits or make their own and choose a few of the dev-team run groups where they can share or view other’s progress. Once they complete a certain number of goals, tasks, and habits they will earn a spin which will give the user a random critter. This critter can grow, and fight based on the user completing their goals, tasks, and habits. </w:t>
-      </w:r>
-    </w:p>
-    <w:p>
-      <w:pPr>
-        <w:pStyle w:val="NormalWeb"/>
-        <w:spacing w:before="0" w:beforeAutospacing="0" w:after="320" w:afterAutospacing="0"/>
-        <w:rPr>
-          <w:rFonts w:asciiTheme="minorHAnsi" w:hAnsiTheme="minorHAnsi" w:cstheme="minorHAnsi"/>
-          <w:sz w:val="22"/>
-          <w:szCs w:val="22"/>
-        </w:rPr>
-      </w:pPr>
-      <w:r>
-        <w:rPr>
-          <w:rFonts w:asciiTheme="minorHAnsi" w:hAnsiTheme="minorHAnsi" w:cstheme="minorHAnsi"/>
-          <w:sz w:val="22"/>
-          <w:szCs w:val="22"/>
-        </w:rPr>
-        <w:t>Users can compete against each other via Group made challenges or by challenging each other. This is done by seeing who makes the most progress, improved the most and seeing who can meet goal posts first.</w:t>
+        <w:spacing w:after="320" w:line="240" w:lineRule="auto"/>
+        <w:rPr>
+          <w:rFonts w:eastAsia="Times New Roman" w:cstheme="minorHAnsi"/>
+        </w:rPr>
+      </w:pPr>
+      <w:r>
+        <w:rPr>
+          <w:rFonts w:eastAsia="Times New Roman" w:cstheme="minorHAnsi"/>
+          <w:color w:val="666666"/>
+        </w:rPr>
+        <w:t xml:space="preserve">Gamification of life is an area of business that there is a lot of interest </w:t>
+      </w:r>
+      <w:r>
+        <w:rPr>
+          <w:rFonts w:eastAsia="Times New Roman" w:cstheme="minorHAnsi"/>
+          <w:color w:val="666666"/>
+        </w:rPr>
+        <w:t>in but</w:t>
+      </w:r>
+      <w:r>
+        <w:rPr>
+          <w:rFonts w:eastAsia="Times New Roman" w:cstheme="minorHAnsi"/>
+          <w:color w:val="666666"/>
+        </w:rPr>
+        <w:t xml:space="preserve"> is not something many have mastered despite their best attempts. One area that lacks a </w:t>
+      </w:r>
+      <w:r>
+        <w:rPr>
+          <w:rFonts w:eastAsia="Times New Roman" w:cstheme="minorHAnsi"/>
+          <w:color w:val="666666"/>
+        </w:rPr>
+        <w:t>good, gamified</w:t>
+      </w:r>
+      <w:r>
+        <w:rPr>
+          <w:rFonts w:eastAsia="Times New Roman" w:cstheme="minorHAnsi"/>
+          <w:color w:val="666666"/>
+        </w:rPr>
+        <w:t xml:space="preserve"> product for teens to young adults is a tool to help manage and encourage self-improvement and health. Recent events aside, mental health and </w:t>
+      </w:r>
+      <w:r>
+        <w:rPr>
+          <w:rFonts w:eastAsia="Times New Roman" w:cstheme="minorHAnsi"/>
+          <w:color w:val="666666"/>
+        </w:rPr>
+        <w:t>self-improvement</w:t>
+      </w:r>
+      <w:r>
+        <w:rPr>
+          <w:rFonts w:eastAsia="Times New Roman" w:cstheme="minorHAnsi"/>
+          <w:color w:val="666666"/>
+        </w:rPr>
+        <w:t xml:space="preserve"> has been something many </w:t>
+      </w:r>
+      <w:r>
+        <w:rPr>
+          <w:rFonts w:eastAsia="Times New Roman" w:cstheme="minorHAnsi"/>
+          <w:color w:val="666666"/>
+        </w:rPr>
+        <w:t>struggles</w:t>
+      </w:r>
+      <w:r>
+        <w:rPr>
+          <w:rFonts w:eastAsia="Times New Roman" w:cstheme="minorHAnsi"/>
+          <w:color w:val="666666"/>
+        </w:rPr>
+        <w:t xml:space="preserve"> with, which Covid-19 only worsened driving the need for such a tool. Enter, Habitmon. </w:t>
+      </w:r>
+    </w:p>
+    <w:p>
+      <w:pPr>
+        <w:spacing w:after="320" w:line="240" w:lineRule="auto"/>
+        <w:rPr>
+          <w:rFonts w:eastAsia="Times New Roman" w:cstheme="minorHAnsi"/>
+        </w:rPr>
+      </w:pPr>
+      <w:r>
+        <w:rPr>
+          <w:rFonts w:eastAsia="Times New Roman" w:cstheme="minorHAnsi"/>
+          <w:color w:val="666666"/>
+        </w:rPr>
+        <w:t>Habitmon allows a user to gamify their self-improvement journey by themselves and with others. The user upon signing up can pick preset goals, tasks and habits or make their own which earns them their first critter. Upon being introduced to their latest companion the user then may choose a few of the development team run groups or user based one based off of their interests. Here they can share or view other’s progress, send their critter into competitions and challenge other users. From here that can help their critter grow by completing tasks and habits or gain gacha spins by completing goals and milestones, which can then be used to get a randomly selected critter.  </w:t>
+      </w:r>
+    </w:p>
+    <w:p>
+      <w:pPr>
+        <w:spacing w:after="320" w:line="240" w:lineRule="auto"/>
+        <w:rPr>
+          <w:rFonts w:eastAsia="Times New Roman" w:cstheme="minorHAnsi"/>
+        </w:rPr>
+      </w:pPr>
+      <w:r>
+        <w:rPr>
+          <w:rFonts w:eastAsia="Times New Roman" w:cstheme="minorHAnsi"/>
+          <w:color w:val="666666"/>
+        </w:rPr>
+        <w:lastRenderedPageBreak/>
+        <w:t xml:space="preserve">Users can compete against each other via Group made challenges or by challenging each other. This is done by seeing who makes the most progress, improves the most and seeing who can meet goal posts first. </w:t>
       </w:r>
     </w:p>
     <w:p/>
@@ -297,41 +383,13 @@
         <w:pStyle w:val="Heading1"/>
       </w:pPr>
       <w:r>
-        <w:lastRenderedPageBreak/>
         <w:t>Competitive Analysis</w:t>
       </w:r>
-    </w:p>
-    <w:p>
-      <w:pPr>
-        <w:pStyle w:val="Heading2"/>
-        <w:rPr>
-          <w:rFonts w:ascii="Times New Roman" w:eastAsia="Times New Roman" w:hAnsi="Times New Roman" w:cs="Times New Roman"/>
-          <w:color w:val="auto"/>
-          <w:sz w:val="24"/>
-          <w:szCs w:val="24"/>
-        </w:rPr>
-      </w:pPr>
-      <w:r>
-        <w:rPr>
-          <w:rFonts w:eastAsia="Times New Roman"/>
-          <w:color w:val="auto"/>
-        </w:rPr>
-        <w:t>Competitor 1: Habitica </w:t>
-      </w:r>
-    </w:p>
-    <w:p>
-      <w:pPr>
-        <w:spacing w:after="0" w:line="240" w:lineRule="auto"/>
-        <w:rPr>
-          <w:rFonts w:ascii="Times New Roman" w:eastAsia="Times New Roman" w:hAnsi="Times New Roman" w:cs="Times New Roman"/>
-          <w:sz w:val="24"/>
-          <w:szCs w:val="24"/>
-        </w:rPr>
-      </w:pPr>
     </w:p>
     <w:tbl>
       <w:tblPr>
-        <w:tblW w:w="6920" w:type="dxa"/>
+        <w:tblW w:w="8180" w:type="dxa"/>
+        <w:jc w:val="center"/>
         <w:tblCellMar>
           <w:top w:w="15" w:type="dxa"/>
           <w:left w:w="15" w:type="dxa"/>
@@ -341,13 +399,50 @@
         <w:tblLook w:val="04A0" w:firstRow="1" w:lastRow="0" w:firstColumn="1" w:lastColumn="0" w:noHBand="0" w:noVBand="1"/>
       </w:tblPr>
       <w:tblGrid>
-        <w:gridCol w:w="3680"/>
-        <w:gridCol w:w="3240"/>
+        <w:gridCol w:w="4662"/>
+        <w:gridCol w:w="990"/>
+        <w:gridCol w:w="1438"/>
+        <w:gridCol w:w="1090"/>
       </w:tblGrid>
       <w:tr>
+        <w:trPr>
+          <w:jc w:val="center"/>
+        </w:trPr>
         <w:tc>
           <w:tcPr>
-            <w:tcW w:w="3680" w:type="dxa"/>
+            <w:tcW w:w="4670" w:type="dxa"/>
+            <w:tcBorders>
+              <w:top w:val="single" w:sz="8" w:space="0" w:color="000000"/>
+              <w:left w:val="single" w:sz="8" w:space="0" w:color="000000"/>
+              <w:bottom w:val="single" w:sz="8" w:space="0" w:color="000000"/>
+              <w:right w:val="single" w:sz="8" w:space="0" w:color="000000"/>
+            </w:tcBorders>
+            <w:tcMar>
+              <w:top w:w="100" w:type="dxa"/>
+              <w:left w:w="100" w:type="dxa"/>
+              <w:bottom w:w="100" w:type="dxa"/>
+              <w:right w:w="100" w:type="dxa"/>
+            </w:tcMar>
+            <w:hideMark/>
+          </w:tcPr>
+          <w:p>
+            <w:pPr>
+              <w:spacing w:after="0" w:line="240" w:lineRule="auto"/>
+              <w:rPr>
+                <w:rFonts w:eastAsia="Times New Roman" w:cstheme="minorHAnsi"/>
+              </w:rPr>
+            </w:pPr>
+          </w:p>
+        </w:tc>
+        <w:tc>
+          <w:tcPr>
+            <w:tcW w:w="990" w:type="dxa"/>
+            <w:tcBorders>
+              <w:top w:val="single" w:sz="8" w:space="0" w:color="000000"/>
+              <w:left w:val="single" w:sz="8" w:space="0" w:color="000000"/>
+              <w:bottom w:val="single" w:sz="8" w:space="0" w:color="000000"/>
+              <w:right w:val="single" w:sz="8" w:space="0" w:color="000000"/>
+            </w:tcBorders>
             <w:tcMar>
               <w:top w:w="100" w:type="dxa"/>
               <w:left w:w="100" w:type="dxa"/>
@@ -362,20 +457,12 @@
               <w:jc w:val="center"/>
               <w:rPr>
                 <w:rFonts w:eastAsia="Times New Roman" w:cstheme="minorHAnsi"/>
-                <w:b/>
-                <w:bCs/>
-                <w:sz w:val="24"/>
-                <w:szCs w:val="24"/>
               </w:rPr>
             </w:pPr>
             <w:r>
               <w:rPr>
                 <w:rFonts w:eastAsia="Times New Roman" w:cstheme="minorHAnsi"/>
-                <w:b/>
-                <w:bCs/>
                 <w:color w:val="000000"/>
-                <w:sz w:val="24"/>
-                <w:szCs w:val="24"/>
               </w:rPr>
               <w:t>Habitica </w:t>
             </w:r>
@@ -383,7 +470,13 @@
         </w:tc>
         <w:tc>
           <w:tcPr>
-            <w:tcW w:w="3240" w:type="dxa"/>
+            <w:tcW w:w="1440" w:type="dxa"/>
+            <w:tcBorders>
+              <w:top w:val="single" w:sz="8" w:space="0" w:color="000000"/>
+              <w:left w:val="single" w:sz="8" w:space="0" w:color="000000"/>
+              <w:bottom w:val="single" w:sz="8" w:space="0" w:color="000000"/>
+              <w:right w:val="single" w:sz="8" w:space="0" w:color="000000"/>
+            </w:tcBorders>
             <w:tcMar>
               <w:top w:w="100" w:type="dxa"/>
               <w:left w:w="100" w:type="dxa"/>
@@ -398,15 +491,45 @@
               <w:jc w:val="center"/>
               <w:rPr>
                 <w:rFonts w:eastAsia="Times New Roman" w:cstheme="minorHAnsi"/>
-                <w:b/>
-                <w:bCs/>
               </w:rPr>
             </w:pPr>
             <w:r>
               <w:rPr>
                 <w:rFonts w:eastAsia="Times New Roman" w:cstheme="minorHAnsi"/>
-                <w:b/>
-                <w:bCs/>
+                <w:color w:val="000000"/>
+              </w:rPr>
+              <w:t>Habit Hunter</w:t>
+            </w:r>
+          </w:p>
+        </w:tc>
+        <w:tc>
+          <w:tcPr>
+            <w:tcW w:w="1080" w:type="dxa"/>
+            <w:tcBorders>
+              <w:top w:val="single" w:sz="8" w:space="0" w:color="000000"/>
+              <w:left w:val="single" w:sz="8" w:space="0" w:color="000000"/>
+              <w:bottom w:val="single" w:sz="8" w:space="0" w:color="000000"/>
+              <w:right w:val="single" w:sz="8" w:space="0" w:color="000000"/>
+            </w:tcBorders>
+            <w:tcMar>
+              <w:top w:w="100" w:type="dxa"/>
+              <w:left w:w="100" w:type="dxa"/>
+              <w:bottom w:w="100" w:type="dxa"/>
+              <w:right w:w="100" w:type="dxa"/>
+            </w:tcMar>
+            <w:hideMark/>
+          </w:tcPr>
+          <w:p>
+            <w:pPr>
+              <w:spacing w:after="0" w:line="240" w:lineRule="auto"/>
+              <w:jc w:val="center"/>
+              <w:rPr>
+                <w:rFonts w:eastAsia="Times New Roman" w:cstheme="minorHAnsi"/>
+              </w:rPr>
+            </w:pPr>
+            <w:r>
+              <w:rPr>
+                <w:rFonts w:eastAsia="Times New Roman" w:cstheme="minorHAnsi"/>
                 <w:color w:val="000000"/>
               </w:rPr>
               <w:t>Habitmon</w:t>
@@ -415,9 +538,18 @@
         </w:tc>
       </w:tr>
       <w:tr>
+        <w:trPr>
+          <w:jc w:val="center"/>
+        </w:trPr>
         <w:tc>
           <w:tcPr>
-            <w:tcW w:w="3680" w:type="dxa"/>
+            <w:tcW w:w="4670" w:type="dxa"/>
+            <w:tcBorders>
+              <w:top w:val="single" w:sz="8" w:space="0" w:color="000000"/>
+              <w:left w:val="single" w:sz="8" w:space="0" w:color="000000"/>
+              <w:bottom w:val="single" w:sz="8" w:space="0" w:color="000000"/>
+              <w:right w:val="single" w:sz="8" w:space="0" w:color="000000"/>
+            </w:tcBorders>
             <w:tcMar>
               <w:top w:w="100" w:type="dxa"/>
               <w:left w:w="100" w:type="dxa"/>
@@ -438,13 +570,19 @@
                 <w:rFonts w:eastAsia="Times New Roman" w:cstheme="minorHAnsi"/>
                 <w:color w:val="000000"/>
               </w:rPr>
-              <w:t>Chat/Guild/Party implemented </w:t>
+              <w:t>Chat/Guild/Party system implemented </w:t>
             </w:r>
           </w:p>
         </w:tc>
         <w:tc>
           <w:tcPr>
-            <w:tcW w:w="3240" w:type="dxa"/>
+            <w:tcW w:w="990" w:type="dxa"/>
+            <w:tcBorders>
+              <w:top w:val="single" w:sz="8" w:space="0" w:color="000000"/>
+              <w:left w:val="single" w:sz="8" w:space="0" w:color="000000"/>
+              <w:bottom w:val="single" w:sz="8" w:space="0" w:color="000000"/>
+              <w:right w:val="single" w:sz="8" w:space="0" w:color="000000"/>
+            </w:tcBorders>
             <w:tcMar>
               <w:top w:w="100" w:type="dxa"/>
               <w:left w:w="100" w:type="dxa"/>
@@ -456,17 +594,102 @@
           <w:p>
             <w:pPr>
               <w:spacing w:after="0" w:line="240" w:lineRule="auto"/>
+              <w:jc w:val="center"/>
               <w:rPr>
                 <w:rFonts w:eastAsia="Times New Roman" w:cstheme="minorHAnsi"/>
               </w:rPr>
             </w:pPr>
+            <w:r>
+              <w:rPr>
+                <w:rFonts w:eastAsia="Times New Roman" w:cstheme="minorHAnsi"/>
+                <w:color w:val="000000"/>
+              </w:rPr>
+              <w:t>x</w:t>
+            </w:r>
+          </w:p>
+        </w:tc>
+        <w:tc>
+          <w:tcPr>
+            <w:tcW w:w="1440" w:type="dxa"/>
+            <w:tcBorders>
+              <w:top w:val="single" w:sz="8" w:space="0" w:color="000000"/>
+              <w:left w:val="single" w:sz="8" w:space="0" w:color="000000"/>
+              <w:bottom w:val="single" w:sz="8" w:space="0" w:color="000000"/>
+              <w:right w:val="single" w:sz="8" w:space="0" w:color="000000"/>
+            </w:tcBorders>
+            <w:tcMar>
+              <w:top w:w="100" w:type="dxa"/>
+              <w:left w:w="100" w:type="dxa"/>
+              <w:bottom w:w="100" w:type="dxa"/>
+              <w:right w:w="100" w:type="dxa"/>
+            </w:tcMar>
+            <w:hideMark/>
+          </w:tcPr>
+          <w:p>
+            <w:pPr>
+              <w:spacing w:after="0" w:line="240" w:lineRule="auto"/>
+              <w:jc w:val="center"/>
+              <w:rPr>
+                <w:rFonts w:eastAsia="Times New Roman" w:cstheme="minorHAnsi"/>
+              </w:rPr>
+            </w:pPr>
+            <w:r>
+              <w:rPr>
+                <w:rFonts w:eastAsia="Times New Roman" w:cstheme="minorHAnsi"/>
+                <w:color w:val="000000"/>
+              </w:rPr>
+              <w:t>x</w:t>
+            </w:r>
+          </w:p>
+        </w:tc>
+        <w:tc>
+          <w:tcPr>
+            <w:tcW w:w="1080" w:type="dxa"/>
+            <w:tcBorders>
+              <w:top w:val="single" w:sz="8" w:space="0" w:color="000000"/>
+              <w:left w:val="single" w:sz="8" w:space="0" w:color="000000"/>
+              <w:bottom w:val="single" w:sz="8" w:space="0" w:color="000000"/>
+              <w:right w:val="single" w:sz="8" w:space="0" w:color="000000"/>
+            </w:tcBorders>
+            <w:tcMar>
+              <w:top w:w="100" w:type="dxa"/>
+              <w:left w:w="100" w:type="dxa"/>
+              <w:bottom w:w="100" w:type="dxa"/>
+              <w:right w:w="100" w:type="dxa"/>
+            </w:tcMar>
+            <w:hideMark/>
+          </w:tcPr>
+          <w:p>
+            <w:pPr>
+              <w:spacing w:after="0" w:line="240" w:lineRule="auto"/>
+              <w:jc w:val="center"/>
+              <w:rPr>
+                <w:rFonts w:eastAsia="Times New Roman" w:cstheme="minorHAnsi"/>
+              </w:rPr>
+            </w:pPr>
+            <w:r>
+              <w:rPr>
+                <w:rFonts w:eastAsia="Times New Roman" w:cstheme="minorHAnsi"/>
+                <w:color w:val="000000"/>
+              </w:rPr>
+              <w:t>x</w:t>
+            </w:r>
           </w:p>
         </w:tc>
       </w:tr>
       <w:tr>
+        <w:trPr>
+          <w:jc w:val="center"/>
+        </w:trPr>
         <w:tc>
           <w:tcPr>
-            <w:tcW w:w="3680" w:type="dxa"/>
+            <w:tcW w:w="4670" w:type="dxa"/>
+            <w:tcBorders>
+              <w:top w:val="single" w:sz="8" w:space="0" w:color="000000"/>
+              <w:left w:val="single" w:sz="8" w:space="0" w:color="000000"/>
+              <w:bottom w:val="single" w:sz="8" w:space="0" w:color="000000"/>
+              <w:right w:val="single" w:sz="8" w:space="0" w:color="000000"/>
+            </w:tcBorders>
             <w:tcMar>
               <w:top w:w="100" w:type="dxa"/>
               <w:left w:w="100" w:type="dxa"/>
@@ -493,7 +716,187 @@
         </w:tc>
         <w:tc>
           <w:tcPr>
-            <w:tcW w:w="3240" w:type="dxa"/>
+            <w:tcW w:w="990" w:type="dxa"/>
+            <w:tcBorders>
+              <w:top w:val="single" w:sz="8" w:space="0" w:color="000000"/>
+              <w:left w:val="single" w:sz="8" w:space="0" w:color="000000"/>
+              <w:bottom w:val="single" w:sz="8" w:space="0" w:color="000000"/>
+              <w:right w:val="single" w:sz="8" w:space="0" w:color="000000"/>
+            </w:tcBorders>
+            <w:tcMar>
+              <w:top w:w="100" w:type="dxa"/>
+              <w:left w:w="100" w:type="dxa"/>
+              <w:bottom w:w="100" w:type="dxa"/>
+              <w:right w:w="100" w:type="dxa"/>
+            </w:tcMar>
+            <w:hideMark/>
+          </w:tcPr>
+          <w:p>
+            <w:pPr>
+              <w:spacing w:after="0" w:line="240" w:lineRule="auto"/>
+              <w:jc w:val="center"/>
+              <w:rPr>
+                <w:rFonts w:eastAsia="Times New Roman" w:cstheme="minorHAnsi"/>
+              </w:rPr>
+            </w:pPr>
+            <w:r>
+              <w:rPr>
+                <w:rFonts w:eastAsia="Times New Roman" w:cstheme="minorHAnsi"/>
+                <w:color w:val="000000"/>
+              </w:rPr>
+              <w:t>x</w:t>
+            </w:r>
+          </w:p>
+        </w:tc>
+        <w:tc>
+          <w:tcPr>
+            <w:tcW w:w="1440" w:type="dxa"/>
+            <w:tcBorders>
+              <w:top w:val="single" w:sz="8" w:space="0" w:color="000000"/>
+              <w:left w:val="single" w:sz="8" w:space="0" w:color="000000"/>
+              <w:bottom w:val="single" w:sz="8" w:space="0" w:color="000000"/>
+              <w:right w:val="single" w:sz="8" w:space="0" w:color="000000"/>
+            </w:tcBorders>
+            <w:tcMar>
+              <w:top w:w="100" w:type="dxa"/>
+              <w:left w:w="100" w:type="dxa"/>
+              <w:bottom w:w="100" w:type="dxa"/>
+              <w:right w:w="100" w:type="dxa"/>
+            </w:tcMar>
+            <w:hideMark/>
+          </w:tcPr>
+          <w:p>
+            <w:pPr>
+              <w:spacing w:after="0" w:line="240" w:lineRule="auto"/>
+              <w:jc w:val="center"/>
+              <w:rPr>
+                <w:rFonts w:eastAsia="Times New Roman" w:cstheme="minorHAnsi"/>
+              </w:rPr>
+            </w:pPr>
+            <w:r>
+              <w:rPr>
+                <w:rFonts w:eastAsia="Times New Roman" w:cstheme="minorHAnsi"/>
+                <w:color w:val="000000"/>
+              </w:rPr>
+              <w:t>x</w:t>
+            </w:r>
+          </w:p>
+        </w:tc>
+        <w:tc>
+          <w:tcPr>
+            <w:tcW w:w="1080" w:type="dxa"/>
+            <w:tcBorders>
+              <w:top w:val="single" w:sz="8" w:space="0" w:color="000000"/>
+              <w:left w:val="single" w:sz="8" w:space="0" w:color="000000"/>
+              <w:bottom w:val="single" w:sz="8" w:space="0" w:color="000000"/>
+              <w:right w:val="single" w:sz="8" w:space="0" w:color="000000"/>
+            </w:tcBorders>
+            <w:tcMar>
+              <w:top w:w="100" w:type="dxa"/>
+              <w:left w:w="100" w:type="dxa"/>
+              <w:bottom w:w="100" w:type="dxa"/>
+              <w:right w:w="100" w:type="dxa"/>
+            </w:tcMar>
+            <w:hideMark/>
+          </w:tcPr>
+          <w:p>
+            <w:pPr>
+              <w:spacing w:after="0" w:line="240" w:lineRule="auto"/>
+              <w:jc w:val="center"/>
+              <w:rPr>
+                <w:rFonts w:eastAsia="Times New Roman" w:cstheme="minorHAnsi"/>
+              </w:rPr>
+            </w:pPr>
+            <w:r>
+              <w:rPr>
+                <w:rFonts w:eastAsia="Times New Roman" w:cstheme="minorHAnsi"/>
+                <w:color w:val="000000"/>
+              </w:rPr>
+              <w:t>x</w:t>
+            </w:r>
+          </w:p>
+        </w:tc>
+      </w:tr>
+      <w:tr>
+        <w:trPr>
+          <w:jc w:val="center"/>
+        </w:trPr>
+        <w:tc>
+          <w:tcPr>
+            <w:tcW w:w="4670" w:type="dxa"/>
+            <w:tcBorders>
+              <w:top w:val="single" w:sz="8" w:space="0" w:color="000000"/>
+              <w:left w:val="single" w:sz="8" w:space="0" w:color="000000"/>
+              <w:bottom w:val="single" w:sz="8" w:space="0" w:color="000000"/>
+              <w:right w:val="single" w:sz="8" w:space="0" w:color="000000"/>
+            </w:tcBorders>
+            <w:tcMar>
+              <w:top w:w="100" w:type="dxa"/>
+              <w:left w:w="100" w:type="dxa"/>
+              <w:bottom w:w="100" w:type="dxa"/>
+              <w:right w:w="100" w:type="dxa"/>
+            </w:tcMar>
+            <w:hideMark/>
+          </w:tcPr>
+          <w:p>
+            <w:pPr>
+              <w:spacing w:after="0" w:line="240" w:lineRule="auto"/>
+              <w:rPr>
+                <w:rFonts w:eastAsia="Times New Roman" w:cstheme="minorHAnsi"/>
+              </w:rPr>
+            </w:pPr>
+            <w:r>
+              <w:rPr>
+                <w:rFonts w:eastAsia="Times New Roman" w:cstheme="minorHAnsi"/>
+                <w:color w:val="000000"/>
+              </w:rPr>
+              <w:t>Use preset tasks</w:t>
+            </w:r>
+          </w:p>
+        </w:tc>
+        <w:tc>
+          <w:tcPr>
+            <w:tcW w:w="990" w:type="dxa"/>
+            <w:tcBorders>
+              <w:top w:val="single" w:sz="8" w:space="0" w:color="000000"/>
+              <w:left w:val="single" w:sz="8" w:space="0" w:color="000000"/>
+              <w:bottom w:val="single" w:sz="8" w:space="0" w:color="000000"/>
+              <w:right w:val="single" w:sz="8" w:space="0" w:color="000000"/>
+            </w:tcBorders>
+            <w:tcMar>
+              <w:top w:w="100" w:type="dxa"/>
+              <w:left w:w="100" w:type="dxa"/>
+              <w:bottom w:w="100" w:type="dxa"/>
+              <w:right w:w="100" w:type="dxa"/>
+            </w:tcMar>
+            <w:hideMark/>
+          </w:tcPr>
+          <w:p>
+            <w:pPr>
+              <w:spacing w:after="0" w:line="240" w:lineRule="auto"/>
+              <w:jc w:val="center"/>
+              <w:rPr>
+                <w:rFonts w:eastAsia="Times New Roman" w:cstheme="minorHAnsi"/>
+              </w:rPr>
+            </w:pPr>
+            <w:r>
+              <w:rPr>
+                <w:rFonts w:eastAsia="Times New Roman" w:cstheme="minorHAnsi"/>
+                <w:color w:val="000000"/>
+              </w:rPr>
+              <w:t>x</w:t>
+            </w:r>
+          </w:p>
+        </w:tc>
+        <w:tc>
+          <w:tcPr>
+            <w:tcW w:w="1440" w:type="dxa"/>
+            <w:tcBorders>
+              <w:top w:val="single" w:sz="8" w:space="0" w:color="000000"/>
+              <w:left w:val="single" w:sz="8" w:space="0" w:color="000000"/>
+              <w:bottom w:val="single" w:sz="8" w:space="0" w:color="000000"/>
+              <w:right w:val="single" w:sz="8" w:space="0" w:color="000000"/>
+            </w:tcBorders>
             <w:tcMar>
               <w:top w:w="100" w:type="dxa"/>
               <w:left w:w="100" w:type="dxa"/>
@@ -511,11 +914,54 @@
             </w:pPr>
           </w:p>
         </w:tc>
+        <w:tc>
+          <w:tcPr>
+            <w:tcW w:w="1080" w:type="dxa"/>
+            <w:tcBorders>
+              <w:top w:val="single" w:sz="8" w:space="0" w:color="000000"/>
+              <w:left w:val="single" w:sz="8" w:space="0" w:color="000000"/>
+              <w:bottom w:val="single" w:sz="8" w:space="0" w:color="000000"/>
+              <w:right w:val="single" w:sz="8" w:space="0" w:color="000000"/>
+            </w:tcBorders>
+            <w:tcMar>
+              <w:top w:w="100" w:type="dxa"/>
+              <w:left w:w="100" w:type="dxa"/>
+              <w:bottom w:w="100" w:type="dxa"/>
+              <w:right w:w="100" w:type="dxa"/>
+            </w:tcMar>
+            <w:hideMark/>
+          </w:tcPr>
+          <w:p>
+            <w:pPr>
+              <w:spacing w:after="0" w:line="240" w:lineRule="auto"/>
+              <w:jc w:val="center"/>
+              <w:rPr>
+                <w:rFonts w:eastAsia="Times New Roman" w:cstheme="minorHAnsi"/>
+              </w:rPr>
+            </w:pPr>
+            <w:r>
+              <w:rPr>
+                <w:rFonts w:eastAsia="Times New Roman" w:cstheme="minorHAnsi"/>
+                <w:color w:val="000000"/>
+              </w:rPr>
+              <w:t>x</w:t>
+            </w:r>
+          </w:p>
+        </w:tc>
       </w:tr>
       <w:tr>
+        <w:trPr>
+          <w:jc w:val="center"/>
+        </w:trPr>
         <w:tc>
           <w:tcPr>
-            <w:tcW w:w="3680" w:type="dxa"/>
+            <w:tcW w:w="4670" w:type="dxa"/>
+            <w:tcBorders>
+              <w:top w:val="single" w:sz="8" w:space="0" w:color="000000"/>
+              <w:left w:val="single" w:sz="8" w:space="0" w:color="000000"/>
+              <w:bottom w:val="single" w:sz="8" w:space="0" w:color="000000"/>
+              <w:right w:val="single" w:sz="8" w:space="0" w:color="000000"/>
+            </w:tcBorders>
             <w:tcMar>
               <w:top w:w="100" w:type="dxa"/>
               <w:left w:w="100" w:type="dxa"/>
@@ -542,7 +988,81 @@
         </w:tc>
         <w:tc>
           <w:tcPr>
-            <w:tcW w:w="3240" w:type="dxa"/>
+            <w:tcW w:w="990" w:type="dxa"/>
+            <w:tcBorders>
+              <w:top w:val="single" w:sz="8" w:space="0" w:color="000000"/>
+              <w:left w:val="single" w:sz="8" w:space="0" w:color="000000"/>
+              <w:bottom w:val="single" w:sz="8" w:space="0" w:color="000000"/>
+              <w:right w:val="single" w:sz="8" w:space="0" w:color="000000"/>
+            </w:tcBorders>
+            <w:tcMar>
+              <w:top w:w="100" w:type="dxa"/>
+              <w:left w:w="100" w:type="dxa"/>
+              <w:bottom w:w="100" w:type="dxa"/>
+              <w:right w:w="100" w:type="dxa"/>
+            </w:tcMar>
+            <w:hideMark/>
+          </w:tcPr>
+          <w:p>
+            <w:pPr>
+              <w:spacing w:after="0" w:line="240" w:lineRule="auto"/>
+              <w:jc w:val="center"/>
+              <w:rPr>
+                <w:rFonts w:eastAsia="Times New Roman" w:cstheme="minorHAnsi"/>
+              </w:rPr>
+            </w:pPr>
+            <w:r>
+              <w:rPr>
+                <w:rFonts w:eastAsia="Times New Roman" w:cstheme="minorHAnsi"/>
+                <w:color w:val="000000"/>
+              </w:rPr>
+              <w:t>x</w:t>
+            </w:r>
+          </w:p>
+        </w:tc>
+        <w:tc>
+          <w:tcPr>
+            <w:tcW w:w="1440" w:type="dxa"/>
+            <w:tcBorders>
+              <w:top w:val="single" w:sz="8" w:space="0" w:color="000000"/>
+              <w:left w:val="single" w:sz="8" w:space="0" w:color="000000"/>
+              <w:bottom w:val="single" w:sz="8" w:space="0" w:color="000000"/>
+              <w:right w:val="single" w:sz="8" w:space="0" w:color="000000"/>
+            </w:tcBorders>
+            <w:tcMar>
+              <w:top w:w="100" w:type="dxa"/>
+              <w:left w:w="100" w:type="dxa"/>
+              <w:bottom w:w="100" w:type="dxa"/>
+              <w:right w:w="100" w:type="dxa"/>
+            </w:tcMar>
+            <w:hideMark/>
+          </w:tcPr>
+          <w:p>
+            <w:pPr>
+              <w:spacing w:after="0" w:line="240" w:lineRule="auto"/>
+              <w:jc w:val="center"/>
+              <w:rPr>
+                <w:rFonts w:eastAsia="Times New Roman" w:cstheme="minorHAnsi"/>
+              </w:rPr>
+            </w:pPr>
+            <w:r>
+              <w:rPr>
+                <w:rFonts w:eastAsia="Times New Roman" w:cstheme="minorHAnsi"/>
+                <w:color w:val="000000"/>
+              </w:rPr>
+              <w:t>x</w:t>
+            </w:r>
+          </w:p>
+        </w:tc>
+        <w:tc>
+          <w:tcPr>
+            <w:tcW w:w="1080" w:type="dxa"/>
+            <w:tcBorders>
+              <w:top w:val="single" w:sz="8" w:space="0" w:color="000000"/>
+              <w:left w:val="single" w:sz="8" w:space="0" w:color="000000"/>
+              <w:bottom w:val="single" w:sz="8" w:space="0" w:color="000000"/>
+              <w:right w:val="single" w:sz="8" w:space="0" w:color="000000"/>
+            </w:tcBorders>
             <w:tcMar>
               <w:top w:w="100" w:type="dxa"/>
               <w:left w:w="100" w:type="dxa"/>
@@ -561,123 +1081,19 @@
           </w:p>
         </w:tc>
       </w:tr>
-    </w:tbl>
-    <w:p>
-      <w:pPr>
-        <w:pStyle w:val="Heading2"/>
-        <w:rPr>
-          <w:rFonts w:eastAsia="Times New Roman"/>
-        </w:rPr>
-      </w:pPr>
-    </w:p>
-    <w:p>
-      <w:pPr>
-        <w:pStyle w:val="Heading2"/>
-        <w:rPr>
-          <w:rFonts w:eastAsia="Times New Roman"/>
-        </w:rPr>
-      </w:pPr>
-      <w:r>
-        <w:rPr>
-          <w:rFonts w:eastAsia="Times New Roman"/>
-          <w:color w:val="000000"/>
-        </w:rPr>
-        <w:t>Competitor 2: Habit Hunter </w:t>
-      </w:r>
-    </w:p>
-    <w:p>
-      <w:pPr>
-        <w:spacing w:after="0" w:line="240" w:lineRule="auto"/>
-        <w:rPr>
-          <w:rFonts w:eastAsia="Times New Roman" w:cstheme="minorHAnsi"/>
-        </w:rPr>
-      </w:pPr>
-    </w:p>
-    <w:tbl>
-      <w:tblPr>
-        <w:tblW w:w="6920" w:type="dxa"/>
-        <w:tblCellMar>
-          <w:top w:w="15" w:type="dxa"/>
-          <w:left w:w="15" w:type="dxa"/>
-          <w:bottom w:w="15" w:type="dxa"/>
-          <w:right w:w="15" w:type="dxa"/>
-        </w:tblCellMar>
-        <w:tblLook w:val="04A0" w:firstRow="1" w:lastRow="0" w:firstColumn="1" w:lastColumn="0" w:noHBand="0" w:noVBand="1"/>
-      </w:tblPr>
-      <w:tblGrid>
-        <w:gridCol w:w="3680"/>
-        <w:gridCol w:w="3240"/>
-      </w:tblGrid>
       <w:tr>
+        <w:trPr>
+          <w:jc w:val="center"/>
+        </w:trPr>
         <w:tc>
           <w:tcPr>
-            <w:tcW w:w="3680" w:type="dxa"/>
-            <w:tcMar>
-              <w:top w:w="100" w:type="dxa"/>
-              <w:left w:w="100" w:type="dxa"/>
-              <w:bottom w:w="100" w:type="dxa"/>
-              <w:right w:w="100" w:type="dxa"/>
-            </w:tcMar>
-            <w:hideMark/>
-          </w:tcPr>
-          <w:p>
-            <w:pPr>
-              <w:spacing w:after="0" w:line="240" w:lineRule="auto"/>
-              <w:jc w:val="center"/>
-              <w:rPr>
-                <w:rFonts w:eastAsia="Times New Roman" w:cstheme="minorHAnsi"/>
-                <w:b/>
-                <w:bCs/>
-              </w:rPr>
-            </w:pPr>
-            <w:r>
-              <w:rPr>
-                <w:rFonts w:eastAsia="Times New Roman" w:cstheme="minorHAnsi"/>
-                <w:b/>
-                <w:bCs/>
-                <w:color w:val="000000"/>
-              </w:rPr>
-              <w:t>Habit Hunter </w:t>
-            </w:r>
-          </w:p>
-        </w:tc>
-        <w:tc>
-          <w:tcPr>
-            <w:tcW w:w="3240" w:type="dxa"/>
-            <w:tcMar>
-              <w:top w:w="100" w:type="dxa"/>
-              <w:left w:w="100" w:type="dxa"/>
-              <w:bottom w:w="100" w:type="dxa"/>
-              <w:right w:w="100" w:type="dxa"/>
-            </w:tcMar>
-            <w:hideMark/>
-          </w:tcPr>
-          <w:p>
-            <w:pPr>
-              <w:spacing w:after="0" w:line="240" w:lineRule="auto"/>
-              <w:jc w:val="center"/>
-              <w:rPr>
-                <w:rFonts w:eastAsia="Times New Roman" w:cstheme="minorHAnsi"/>
-                <w:b/>
-                <w:bCs/>
-              </w:rPr>
-            </w:pPr>
-            <w:r>
-              <w:rPr>
-                <w:rFonts w:eastAsia="Times New Roman" w:cstheme="minorHAnsi"/>
-                <w:b/>
-                <w:bCs/>
-                <w:color w:val="000000"/>
-              </w:rPr>
-              <w:t>Habitmon</w:t>
-            </w:r>
-          </w:p>
-        </w:tc>
-      </w:tr>
-      <w:tr>
-        <w:tc>
-          <w:tcPr>
-            <w:tcW w:w="3680" w:type="dxa"/>
+            <w:tcW w:w="4670" w:type="dxa"/>
+            <w:tcBorders>
+              <w:top w:val="single" w:sz="8" w:space="0" w:color="000000"/>
+              <w:left w:val="single" w:sz="8" w:space="0" w:color="000000"/>
+              <w:bottom w:val="single" w:sz="8" w:space="0" w:color="000000"/>
+              <w:right w:val="single" w:sz="8" w:space="0" w:color="000000"/>
+            </w:tcBorders>
             <w:tcMar>
               <w:top w:w="100" w:type="dxa"/>
               <w:left w:w="100" w:type="dxa"/>
@@ -698,13 +1114,118 @@
                 <w:rFonts w:eastAsia="Times New Roman" w:cstheme="minorHAnsi"/>
                 <w:color w:val="000000"/>
               </w:rPr>
-              <w:t>High game content and low productivity content</w:t>
+              <w:t>Gem System </w:t>
             </w:r>
           </w:p>
         </w:tc>
         <w:tc>
           <w:tcPr>
-            <w:tcW w:w="3240" w:type="dxa"/>
+            <w:tcW w:w="990" w:type="dxa"/>
+            <w:tcBorders>
+              <w:top w:val="single" w:sz="8" w:space="0" w:color="000000"/>
+              <w:left w:val="single" w:sz="8" w:space="0" w:color="000000"/>
+              <w:bottom w:val="single" w:sz="8" w:space="0" w:color="000000"/>
+              <w:right w:val="single" w:sz="8" w:space="0" w:color="000000"/>
+            </w:tcBorders>
+            <w:tcMar>
+              <w:top w:w="100" w:type="dxa"/>
+              <w:left w:w="100" w:type="dxa"/>
+              <w:bottom w:w="100" w:type="dxa"/>
+              <w:right w:w="100" w:type="dxa"/>
+            </w:tcMar>
+            <w:hideMark/>
+          </w:tcPr>
+          <w:p>
+            <w:pPr>
+              <w:spacing w:after="0" w:line="240" w:lineRule="auto"/>
+              <w:jc w:val="center"/>
+              <w:rPr>
+                <w:rFonts w:eastAsia="Times New Roman" w:cstheme="minorHAnsi"/>
+              </w:rPr>
+            </w:pPr>
+            <w:r>
+              <w:rPr>
+                <w:rFonts w:eastAsia="Times New Roman" w:cstheme="minorHAnsi"/>
+                <w:color w:val="000000"/>
+              </w:rPr>
+              <w:t>x</w:t>
+            </w:r>
+          </w:p>
+        </w:tc>
+        <w:tc>
+          <w:tcPr>
+            <w:tcW w:w="1440" w:type="dxa"/>
+            <w:tcBorders>
+              <w:top w:val="single" w:sz="8" w:space="0" w:color="000000"/>
+              <w:left w:val="single" w:sz="8" w:space="0" w:color="000000"/>
+              <w:bottom w:val="single" w:sz="8" w:space="0" w:color="000000"/>
+              <w:right w:val="single" w:sz="8" w:space="0" w:color="000000"/>
+            </w:tcBorders>
+            <w:tcMar>
+              <w:top w:w="100" w:type="dxa"/>
+              <w:left w:w="100" w:type="dxa"/>
+              <w:bottom w:w="100" w:type="dxa"/>
+              <w:right w:w="100" w:type="dxa"/>
+            </w:tcMar>
+            <w:hideMark/>
+          </w:tcPr>
+          <w:p>
+            <w:pPr>
+              <w:spacing w:after="0" w:line="240" w:lineRule="auto"/>
+              <w:jc w:val="center"/>
+              <w:rPr>
+                <w:rFonts w:eastAsia="Times New Roman" w:cstheme="minorHAnsi"/>
+              </w:rPr>
+            </w:pPr>
+            <w:r>
+              <w:rPr>
+                <w:rFonts w:eastAsia="Times New Roman" w:cstheme="minorHAnsi"/>
+                <w:color w:val="000000"/>
+              </w:rPr>
+              <w:t>x</w:t>
+            </w:r>
+          </w:p>
+        </w:tc>
+        <w:tc>
+          <w:tcPr>
+            <w:tcW w:w="1080" w:type="dxa"/>
+            <w:tcBorders>
+              <w:top w:val="single" w:sz="8" w:space="0" w:color="000000"/>
+              <w:left w:val="single" w:sz="8" w:space="0" w:color="000000"/>
+              <w:bottom w:val="single" w:sz="8" w:space="0" w:color="000000"/>
+              <w:right w:val="single" w:sz="8" w:space="0" w:color="000000"/>
+            </w:tcBorders>
+            <w:tcMar>
+              <w:top w:w="100" w:type="dxa"/>
+              <w:left w:w="100" w:type="dxa"/>
+              <w:bottom w:w="100" w:type="dxa"/>
+              <w:right w:w="100" w:type="dxa"/>
+            </w:tcMar>
+            <w:hideMark/>
+          </w:tcPr>
+          <w:p>
+            <w:pPr>
+              <w:spacing w:after="0" w:line="240" w:lineRule="auto"/>
+              <w:rPr>
+                <w:rFonts w:eastAsia="Times New Roman" w:cstheme="minorHAnsi"/>
+              </w:rPr>
+            </w:pPr>
+          </w:p>
+        </w:tc>
+      </w:tr>
+      <w:tr>
+        <w:trPr>
+          <w:jc w:val="center"/>
+        </w:trPr>
+        <w:tc>
+          <w:tcPr>
+            <w:tcW w:w="4670" w:type="dxa"/>
+            <w:tcBorders>
+              <w:top w:val="single" w:sz="8" w:space="0" w:color="000000"/>
+              <w:left w:val="single" w:sz="8" w:space="0" w:color="000000"/>
+              <w:bottom w:val="single" w:sz="8" w:space="0" w:color="000000"/>
+              <w:right w:val="single" w:sz="8" w:space="0" w:color="000000"/>
+            </w:tcBorders>
             <w:tcMar>
               <w:top w:w="100" w:type="dxa"/>
               <w:left w:w="100" w:type="dxa"/>
@@ -725,15 +1246,118 @@
                 <w:rFonts w:eastAsia="Times New Roman" w:cstheme="minorHAnsi"/>
                 <w:color w:val="000000"/>
               </w:rPr>
-              <w:t>An even mix of both game and productivity content</w:t>
+              <w:t>Separate Battle System</w:t>
+            </w:r>
+          </w:p>
+        </w:tc>
+        <w:tc>
+          <w:tcPr>
+            <w:tcW w:w="990" w:type="dxa"/>
+            <w:tcBorders>
+              <w:top w:val="single" w:sz="8" w:space="0" w:color="000000"/>
+              <w:left w:val="single" w:sz="8" w:space="0" w:color="000000"/>
+              <w:bottom w:val="single" w:sz="8" w:space="0" w:color="000000"/>
+              <w:right w:val="single" w:sz="8" w:space="0" w:color="000000"/>
+            </w:tcBorders>
+            <w:tcMar>
+              <w:top w:w="100" w:type="dxa"/>
+              <w:left w:w="100" w:type="dxa"/>
+              <w:bottom w:w="100" w:type="dxa"/>
+              <w:right w:w="100" w:type="dxa"/>
+            </w:tcMar>
+            <w:hideMark/>
+          </w:tcPr>
+          <w:p>
+            <w:pPr>
+              <w:spacing w:after="0" w:line="240" w:lineRule="auto"/>
+              <w:rPr>
+                <w:rFonts w:eastAsia="Times New Roman" w:cstheme="minorHAnsi"/>
+              </w:rPr>
+            </w:pPr>
+          </w:p>
+        </w:tc>
+        <w:tc>
+          <w:tcPr>
+            <w:tcW w:w="1440" w:type="dxa"/>
+            <w:tcBorders>
+              <w:top w:val="single" w:sz="8" w:space="0" w:color="000000"/>
+              <w:left w:val="single" w:sz="8" w:space="0" w:color="000000"/>
+              <w:bottom w:val="single" w:sz="8" w:space="0" w:color="000000"/>
+              <w:right w:val="single" w:sz="8" w:space="0" w:color="000000"/>
+            </w:tcBorders>
+            <w:tcMar>
+              <w:top w:w="100" w:type="dxa"/>
+              <w:left w:w="100" w:type="dxa"/>
+              <w:bottom w:w="100" w:type="dxa"/>
+              <w:right w:w="100" w:type="dxa"/>
+            </w:tcMar>
+            <w:hideMark/>
+          </w:tcPr>
+          <w:p>
+            <w:pPr>
+              <w:spacing w:after="0" w:line="240" w:lineRule="auto"/>
+              <w:jc w:val="center"/>
+              <w:rPr>
+                <w:rFonts w:eastAsia="Times New Roman" w:cstheme="minorHAnsi"/>
+              </w:rPr>
+            </w:pPr>
+            <w:r>
+              <w:rPr>
+                <w:rFonts w:eastAsia="Times New Roman" w:cstheme="minorHAnsi"/>
+                <w:color w:val="000000"/>
+              </w:rPr>
+              <w:t>x</w:t>
+            </w:r>
+          </w:p>
+        </w:tc>
+        <w:tc>
+          <w:tcPr>
+            <w:tcW w:w="1080" w:type="dxa"/>
+            <w:tcBorders>
+              <w:top w:val="single" w:sz="8" w:space="0" w:color="000000"/>
+              <w:left w:val="single" w:sz="8" w:space="0" w:color="000000"/>
+              <w:bottom w:val="single" w:sz="8" w:space="0" w:color="000000"/>
+              <w:right w:val="single" w:sz="8" w:space="0" w:color="000000"/>
+            </w:tcBorders>
+            <w:tcMar>
+              <w:top w:w="100" w:type="dxa"/>
+              <w:left w:w="100" w:type="dxa"/>
+              <w:bottom w:w="100" w:type="dxa"/>
+              <w:right w:w="100" w:type="dxa"/>
+            </w:tcMar>
+            <w:hideMark/>
+          </w:tcPr>
+          <w:p>
+            <w:pPr>
+              <w:spacing w:after="0" w:line="240" w:lineRule="auto"/>
+              <w:jc w:val="center"/>
+              <w:rPr>
+                <w:rFonts w:eastAsia="Times New Roman" w:cstheme="minorHAnsi"/>
+              </w:rPr>
+            </w:pPr>
+            <w:r>
+              <w:rPr>
+                <w:rFonts w:eastAsia="Times New Roman" w:cstheme="minorHAnsi"/>
+                <w:color w:val="000000"/>
+              </w:rPr>
+              <w:t>x</w:t>
             </w:r>
           </w:p>
         </w:tc>
       </w:tr>
       <w:tr>
+        <w:trPr>
+          <w:jc w:val="center"/>
+        </w:trPr>
         <w:tc>
           <w:tcPr>
-            <w:tcW w:w="3680" w:type="dxa"/>
+            <w:tcW w:w="4670" w:type="dxa"/>
+            <w:tcBorders>
+              <w:top w:val="single" w:sz="8" w:space="0" w:color="000000"/>
+              <w:left w:val="single" w:sz="8" w:space="0" w:color="000000"/>
+              <w:bottom w:val="single" w:sz="8" w:space="0" w:color="000000"/>
+              <w:right w:val="single" w:sz="8" w:space="0" w:color="000000"/>
+            </w:tcBorders>
             <w:tcMar>
               <w:top w:w="100" w:type="dxa"/>
               <w:left w:w="100" w:type="dxa"/>
@@ -754,13 +1378,110 @@
                 <w:rFonts w:eastAsia="Times New Roman" w:cstheme="minorHAnsi"/>
                 <w:color w:val="000000"/>
               </w:rPr>
-              <w:t>Have to design own tasks, habits and goals</w:t>
+              <w:t>Public groups  </w:t>
             </w:r>
           </w:p>
         </w:tc>
         <w:tc>
           <w:tcPr>
-            <w:tcW w:w="3240" w:type="dxa"/>
+            <w:tcW w:w="990" w:type="dxa"/>
+            <w:tcBorders>
+              <w:top w:val="single" w:sz="8" w:space="0" w:color="000000"/>
+              <w:left w:val="single" w:sz="8" w:space="0" w:color="000000"/>
+              <w:bottom w:val="single" w:sz="8" w:space="0" w:color="000000"/>
+              <w:right w:val="single" w:sz="8" w:space="0" w:color="000000"/>
+            </w:tcBorders>
+            <w:tcMar>
+              <w:top w:w="100" w:type="dxa"/>
+              <w:left w:w="100" w:type="dxa"/>
+              <w:bottom w:w="100" w:type="dxa"/>
+              <w:right w:w="100" w:type="dxa"/>
+            </w:tcMar>
+            <w:hideMark/>
+          </w:tcPr>
+          <w:p>
+            <w:pPr>
+              <w:spacing w:after="0" w:line="240" w:lineRule="auto"/>
+              <w:rPr>
+                <w:rFonts w:eastAsia="Times New Roman" w:cstheme="minorHAnsi"/>
+              </w:rPr>
+            </w:pPr>
+          </w:p>
+        </w:tc>
+        <w:tc>
+          <w:tcPr>
+            <w:tcW w:w="1440" w:type="dxa"/>
+            <w:tcBorders>
+              <w:top w:val="single" w:sz="8" w:space="0" w:color="000000"/>
+              <w:left w:val="single" w:sz="8" w:space="0" w:color="000000"/>
+              <w:bottom w:val="single" w:sz="8" w:space="0" w:color="000000"/>
+              <w:right w:val="single" w:sz="8" w:space="0" w:color="000000"/>
+            </w:tcBorders>
+            <w:tcMar>
+              <w:top w:w="100" w:type="dxa"/>
+              <w:left w:w="100" w:type="dxa"/>
+              <w:bottom w:w="100" w:type="dxa"/>
+              <w:right w:w="100" w:type="dxa"/>
+            </w:tcMar>
+            <w:hideMark/>
+          </w:tcPr>
+          <w:p>
+            <w:pPr>
+              <w:spacing w:after="0" w:line="240" w:lineRule="auto"/>
+              <w:rPr>
+                <w:rFonts w:eastAsia="Times New Roman" w:cstheme="minorHAnsi"/>
+              </w:rPr>
+            </w:pPr>
+          </w:p>
+        </w:tc>
+        <w:tc>
+          <w:tcPr>
+            <w:tcW w:w="1080" w:type="dxa"/>
+            <w:tcBorders>
+              <w:top w:val="single" w:sz="8" w:space="0" w:color="000000"/>
+              <w:left w:val="single" w:sz="8" w:space="0" w:color="000000"/>
+              <w:bottom w:val="single" w:sz="8" w:space="0" w:color="000000"/>
+              <w:right w:val="single" w:sz="8" w:space="0" w:color="000000"/>
+            </w:tcBorders>
+            <w:tcMar>
+              <w:top w:w="100" w:type="dxa"/>
+              <w:left w:w="100" w:type="dxa"/>
+              <w:bottom w:w="100" w:type="dxa"/>
+              <w:right w:w="100" w:type="dxa"/>
+            </w:tcMar>
+            <w:hideMark/>
+          </w:tcPr>
+          <w:p>
+            <w:pPr>
+              <w:spacing w:after="0" w:line="240" w:lineRule="auto"/>
+              <w:jc w:val="center"/>
+              <w:rPr>
+                <w:rFonts w:eastAsia="Times New Roman" w:cstheme="minorHAnsi"/>
+              </w:rPr>
+            </w:pPr>
+            <w:r>
+              <w:rPr>
+                <w:rFonts w:eastAsia="Times New Roman" w:cstheme="minorHAnsi"/>
+                <w:color w:val="000000"/>
+              </w:rPr>
+              <w:t>x</w:t>
+            </w:r>
+          </w:p>
+        </w:tc>
+      </w:tr>
+      <w:tr>
+        <w:trPr>
+          <w:jc w:val="center"/>
+        </w:trPr>
+        <w:tc>
+          <w:tcPr>
+            <w:tcW w:w="4670" w:type="dxa"/>
+            <w:tcBorders>
+              <w:top w:val="single" w:sz="8" w:space="0" w:color="000000"/>
+              <w:left w:val="single" w:sz="8" w:space="0" w:color="000000"/>
+              <w:bottom w:val="single" w:sz="8" w:space="0" w:color="000000"/>
+              <w:right w:val="single" w:sz="8" w:space="0" w:color="000000"/>
+            </w:tcBorders>
             <w:tcMar>
               <w:top w:w="100" w:type="dxa"/>
               <w:left w:w="100" w:type="dxa"/>
@@ -781,15 +1502,134 @@
                 <w:rFonts w:eastAsia="Times New Roman" w:cstheme="minorHAnsi"/>
                 <w:color w:val="000000"/>
               </w:rPr>
-              <w:t>Can use prebuilt tasks, habits and goals</w:t>
+              <w:t xml:space="preserve">Completing tasks, habits and goals gives </w:t>
             </w:r>
+            <w:proofErr w:type="spellStart"/>
+            <w:r>
+              <w:rPr>
+                <w:rFonts w:eastAsia="Times New Roman" w:cstheme="minorHAnsi"/>
+                <w:color w:val="000000"/>
+              </w:rPr>
+              <w:t>ingame</w:t>
+            </w:r>
+            <w:proofErr w:type="spellEnd"/>
+            <w:r>
+              <w:rPr>
+                <w:rFonts w:eastAsia="Times New Roman" w:cstheme="minorHAnsi"/>
+                <w:color w:val="000000"/>
+              </w:rPr>
+              <w:t xml:space="preserve"> currency</w:t>
+            </w:r>
+          </w:p>
+        </w:tc>
+        <w:tc>
+          <w:tcPr>
+            <w:tcW w:w="990" w:type="dxa"/>
+            <w:tcBorders>
+              <w:top w:val="single" w:sz="8" w:space="0" w:color="000000"/>
+              <w:left w:val="single" w:sz="8" w:space="0" w:color="000000"/>
+              <w:bottom w:val="single" w:sz="8" w:space="0" w:color="000000"/>
+              <w:right w:val="single" w:sz="8" w:space="0" w:color="000000"/>
+            </w:tcBorders>
+            <w:tcMar>
+              <w:top w:w="100" w:type="dxa"/>
+              <w:left w:w="100" w:type="dxa"/>
+              <w:bottom w:w="100" w:type="dxa"/>
+              <w:right w:w="100" w:type="dxa"/>
+            </w:tcMar>
+            <w:hideMark/>
+          </w:tcPr>
+          <w:p>
+            <w:pPr>
+              <w:spacing w:after="0" w:line="240" w:lineRule="auto"/>
+              <w:jc w:val="center"/>
+              <w:rPr>
+                <w:rFonts w:eastAsia="Times New Roman" w:cstheme="minorHAnsi"/>
+              </w:rPr>
+            </w:pPr>
+            <w:r>
+              <w:rPr>
+                <w:rFonts w:eastAsia="Times New Roman" w:cstheme="minorHAnsi"/>
+                <w:color w:val="000000"/>
+              </w:rPr>
+              <w:t>x</w:t>
+            </w:r>
+          </w:p>
+        </w:tc>
+        <w:tc>
+          <w:tcPr>
+            <w:tcW w:w="1440" w:type="dxa"/>
+            <w:tcBorders>
+              <w:top w:val="single" w:sz="8" w:space="0" w:color="000000"/>
+              <w:left w:val="single" w:sz="8" w:space="0" w:color="000000"/>
+              <w:bottom w:val="single" w:sz="8" w:space="0" w:color="000000"/>
+              <w:right w:val="single" w:sz="8" w:space="0" w:color="000000"/>
+            </w:tcBorders>
+            <w:tcMar>
+              <w:top w:w="100" w:type="dxa"/>
+              <w:left w:w="100" w:type="dxa"/>
+              <w:bottom w:w="100" w:type="dxa"/>
+              <w:right w:w="100" w:type="dxa"/>
+            </w:tcMar>
+            <w:hideMark/>
+          </w:tcPr>
+          <w:p>
+            <w:pPr>
+              <w:spacing w:after="0" w:line="240" w:lineRule="auto"/>
+              <w:jc w:val="center"/>
+              <w:rPr>
+                <w:rFonts w:eastAsia="Times New Roman" w:cstheme="minorHAnsi"/>
+              </w:rPr>
+            </w:pPr>
+            <w:r>
+              <w:rPr>
+                <w:rFonts w:eastAsia="Times New Roman" w:cstheme="minorHAnsi"/>
+                <w:color w:val="000000"/>
+              </w:rPr>
+              <w:t>x</w:t>
+            </w:r>
+          </w:p>
+        </w:tc>
+        <w:tc>
+          <w:tcPr>
+            <w:tcW w:w="1080" w:type="dxa"/>
+            <w:tcBorders>
+              <w:top w:val="single" w:sz="8" w:space="0" w:color="000000"/>
+              <w:left w:val="single" w:sz="8" w:space="0" w:color="000000"/>
+              <w:bottom w:val="single" w:sz="8" w:space="0" w:color="000000"/>
+              <w:right w:val="single" w:sz="8" w:space="0" w:color="000000"/>
+            </w:tcBorders>
+            <w:tcMar>
+              <w:top w:w="100" w:type="dxa"/>
+              <w:left w:w="100" w:type="dxa"/>
+              <w:bottom w:w="100" w:type="dxa"/>
+              <w:right w:w="100" w:type="dxa"/>
+            </w:tcMar>
+            <w:hideMark/>
+          </w:tcPr>
+          <w:p>
+            <w:pPr>
+              <w:spacing w:after="0" w:line="240" w:lineRule="auto"/>
+              <w:rPr>
+                <w:rFonts w:eastAsia="Times New Roman" w:cstheme="minorHAnsi"/>
+              </w:rPr>
+            </w:pPr>
           </w:p>
         </w:tc>
       </w:tr>
       <w:tr>
+        <w:trPr>
+          <w:jc w:val="center"/>
+        </w:trPr>
         <w:tc>
           <w:tcPr>
-            <w:tcW w:w="3680" w:type="dxa"/>
+            <w:tcW w:w="4670" w:type="dxa"/>
+            <w:tcBorders>
+              <w:top w:val="single" w:sz="8" w:space="0" w:color="000000"/>
+              <w:left w:val="single" w:sz="8" w:space="0" w:color="000000"/>
+              <w:bottom w:val="single" w:sz="8" w:space="0" w:color="000000"/>
+              <w:right w:val="single" w:sz="8" w:space="0" w:color="000000"/>
+            </w:tcBorders>
             <w:tcMar>
               <w:top w:w="100" w:type="dxa"/>
               <w:left w:w="100" w:type="dxa"/>
@@ -810,27 +1650,134 @@
                 <w:rFonts w:eastAsia="Times New Roman" w:cstheme="minorHAnsi"/>
                 <w:color w:val="000000"/>
               </w:rPr>
-              <w:t>Completing tasks, habits and goals gives in</w:t>
+              <w:t xml:space="preserve">Completing tasks, habits and goals gives </w:t>
             </w:r>
+            <w:proofErr w:type="spellStart"/>
             <w:r>
               <w:rPr>
                 <w:rFonts w:eastAsia="Times New Roman" w:cstheme="minorHAnsi"/>
                 <w:color w:val="000000"/>
               </w:rPr>
-              <w:t>-</w:t>
+              <w:t>ingame</w:t>
             </w:r>
+            <w:proofErr w:type="spellEnd"/>
             <w:r>
               <w:rPr>
                 <w:rFonts w:eastAsia="Times New Roman" w:cstheme="minorHAnsi"/>
                 <w:color w:val="000000"/>
               </w:rPr>
-              <w:t>game currency</w:t>
+              <w:t xml:space="preserve"> items</w:t>
             </w:r>
           </w:p>
         </w:tc>
         <w:tc>
           <w:tcPr>
-            <w:tcW w:w="3240" w:type="dxa"/>
+            <w:tcW w:w="990" w:type="dxa"/>
+            <w:tcBorders>
+              <w:top w:val="single" w:sz="8" w:space="0" w:color="000000"/>
+              <w:left w:val="single" w:sz="8" w:space="0" w:color="000000"/>
+              <w:bottom w:val="single" w:sz="8" w:space="0" w:color="000000"/>
+              <w:right w:val="single" w:sz="8" w:space="0" w:color="000000"/>
+            </w:tcBorders>
+            <w:tcMar>
+              <w:top w:w="100" w:type="dxa"/>
+              <w:left w:w="100" w:type="dxa"/>
+              <w:bottom w:w="100" w:type="dxa"/>
+              <w:right w:w="100" w:type="dxa"/>
+            </w:tcMar>
+            <w:hideMark/>
+          </w:tcPr>
+          <w:p>
+            <w:pPr>
+              <w:spacing w:after="0" w:line="240" w:lineRule="auto"/>
+              <w:jc w:val="center"/>
+              <w:rPr>
+                <w:rFonts w:eastAsia="Times New Roman" w:cstheme="minorHAnsi"/>
+              </w:rPr>
+            </w:pPr>
+            <w:r>
+              <w:rPr>
+                <w:rFonts w:eastAsia="Times New Roman" w:cstheme="minorHAnsi"/>
+                <w:color w:val="000000"/>
+              </w:rPr>
+              <w:t>x</w:t>
+            </w:r>
+          </w:p>
+        </w:tc>
+        <w:tc>
+          <w:tcPr>
+            <w:tcW w:w="1440" w:type="dxa"/>
+            <w:tcBorders>
+              <w:top w:val="single" w:sz="8" w:space="0" w:color="000000"/>
+              <w:left w:val="single" w:sz="8" w:space="0" w:color="000000"/>
+              <w:bottom w:val="single" w:sz="8" w:space="0" w:color="000000"/>
+              <w:right w:val="single" w:sz="8" w:space="0" w:color="000000"/>
+            </w:tcBorders>
+            <w:tcMar>
+              <w:top w:w="100" w:type="dxa"/>
+              <w:left w:w="100" w:type="dxa"/>
+              <w:bottom w:w="100" w:type="dxa"/>
+              <w:right w:w="100" w:type="dxa"/>
+            </w:tcMar>
+            <w:hideMark/>
+          </w:tcPr>
+          <w:p>
+            <w:pPr>
+              <w:spacing w:after="0" w:line="240" w:lineRule="auto"/>
+              <w:rPr>
+                <w:rFonts w:eastAsia="Times New Roman" w:cstheme="minorHAnsi"/>
+              </w:rPr>
+            </w:pPr>
+          </w:p>
+        </w:tc>
+        <w:tc>
+          <w:tcPr>
+            <w:tcW w:w="1080" w:type="dxa"/>
+            <w:tcBorders>
+              <w:top w:val="single" w:sz="8" w:space="0" w:color="000000"/>
+              <w:left w:val="single" w:sz="8" w:space="0" w:color="000000"/>
+              <w:bottom w:val="single" w:sz="8" w:space="0" w:color="000000"/>
+              <w:right w:val="single" w:sz="8" w:space="0" w:color="000000"/>
+            </w:tcBorders>
+            <w:tcMar>
+              <w:top w:w="100" w:type="dxa"/>
+              <w:left w:w="100" w:type="dxa"/>
+              <w:bottom w:w="100" w:type="dxa"/>
+              <w:right w:w="100" w:type="dxa"/>
+            </w:tcMar>
+            <w:hideMark/>
+          </w:tcPr>
+          <w:p>
+            <w:pPr>
+              <w:spacing w:after="0" w:line="240" w:lineRule="auto"/>
+              <w:jc w:val="center"/>
+              <w:rPr>
+                <w:rFonts w:eastAsia="Times New Roman" w:cstheme="minorHAnsi"/>
+              </w:rPr>
+            </w:pPr>
+            <w:r>
+              <w:rPr>
+                <w:rFonts w:eastAsia="Times New Roman" w:cstheme="minorHAnsi"/>
+                <w:color w:val="000000"/>
+              </w:rPr>
+              <w:t>x</w:t>
+            </w:r>
+          </w:p>
+        </w:tc>
+      </w:tr>
+      <w:tr>
+        <w:trPr>
+          <w:jc w:val="center"/>
+        </w:trPr>
+        <w:tc>
+          <w:tcPr>
+            <w:tcW w:w="4670" w:type="dxa"/>
+            <w:tcBorders>
+              <w:top w:val="single" w:sz="8" w:space="0" w:color="000000"/>
+              <w:left w:val="single" w:sz="8" w:space="0" w:color="000000"/>
+              <w:bottom w:val="single" w:sz="8" w:space="0" w:color="000000"/>
+              <w:right w:val="single" w:sz="8" w:space="0" w:color="000000"/>
+            </w:tcBorders>
             <w:tcMar>
               <w:top w:w="100" w:type="dxa"/>
               <w:left w:w="100" w:type="dxa"/>
@@ -851,7 +1798,93 @@
                 <w:rFonts w:eastAsia="Times New Roman" w:cstheme="minorHAnsi"/>
                 <w:color w:val="000000"/>
               </w:rPr>
-              <w:t>Completing tasks, habits and goals gives xp and in game items</w:t>
+              <w:t>Intuitive User Interface</w:t>
+            </w:r>
+          </w:p>
+        </w:tc>
+        <w:tc>
+          <w:tcPr>
+            <w:tcW w:w="990" w:type="dxa"/>
+            <w:tcBorders>
+              <w:top w:val="single" w:sz="8" w:space="0" w:color="000000"/>
+              <w:left w:val="single" w:sz="8" w:space="0" w:color="000000"/>
+              <w:bottom w:val="single" w:sz="8" w:space="0" w:color="000000"/>
+              <w:right w:val="single" w:sz="8" w:space="0" w:color="000000"/>
+            </w:tcBorders>
+            <w:tcMar>
+              <w:top w:w="100" w:type="dxa"/>
+              <w:left w:w="100" w:type="dxa"/>
+              <w:bottom w:w="100" w:type="dxa"/>
+              <w:right w:w="100" w:type="dxa"/>
+            </w:tcMar>
+            <w:hideMark/>
+          </w:tcPr>
+          <w:p>
+            <w:pPr>
+              <w:spacing w:after="0" w:line="240" w:lineRule="auto"/>
+              <w:rPr>
+                <w:rFonts w:eastAsia="Times New Roman" w:cstheme="minorHAnsi"/>
+              </w:rPr>
+            </w:pPr>
+          </w:p>
+        </w:tc>
+        <w:tc>
+          <w:tcPr>
+            <w:tcW w:w="1440" w:type="dxa"/>
+            <w:tcBorders>
+              <w:top w:val="single" w:sz="8" w:space="0" w:color="000000"/>
+              <w:left w:val="single" w:sz="8" w:space="0" w:color="000000"/>
+              <w:bottom w:val="single" w:sz="8" w:space="0" w:color="000000"/>
+              <w:right w:val="single" w:sz="8" w:space="0" w:color="000000"/>
+            </w:tcBorders>
+            <w:tcMar>
+              <w:top w:w="100" w:type="dxa"/>
+              <w:left w:w="100" w:type="dxa"/>
+              <w:bottom w:w="100" w:type="dxa"/>
+              <w:right w:w="100" w:type="dxa"/>
+            </w:tcMar>
+            <w:hideMark/>
+          </w:tcPr>
+          <w:p>
+            <w:pPr>
+              <w:spacing w:after="0" w:line="240" w:lineRule="auto"/>
+              <w:rPr>
+                <w:rFonts w:eastAsia="Times New Roman" w:cstheme="minorHAnsi"/>
+              </w:rPr>
+            </w:pPr>
+          </w:p>
+        </w:tc>
+        <w:tc>
+          <w:tcPr>
+            <w:tcW w:w="1080" w:type="dxa"/>
+            <w:tcBorders>
+              <w:top w:val="single" w:sz="8" w:space="0" w:color="000000"/>
+              <w:left w:val="single" w:sz="8" w:space="0" w:color="000000"/>
+              <w:bottom w:val="single" w:sz="8" w:space="0" w:color="000000"/>
+              <w:right w:val="single" w:sz="8" w:space="0" w:color="000000"/>
+            </w:tcBorders>
+            <w:tcMar>
+              <w:top w:w="100" w:type="dxa"/>
+              <w:left w:w="100" w:type="dxa"/>
+              <w:bottom w:w="100" w:type="dxa"/>
+              <w:right w:w="100" w:type="dxa"/>
+            </w:tcMar>
+            <w:hideMark/>
+          </w:tcPr>
+          <w:p>
+            <w:pPr>
+              <w:spacing w:after="0" w:line="240" w:lineRule="auto"/>
+              <w:jc w:val="center"/>
+              <w:rPr>
+                <w:rFonts w:eastAsia="Times New Roman" w:cstheme="minorHAnsi"/>
+              </w:rPr>
+            </w:pPr>
+            <w:r>
+              <w:rPr>
+                <w:rFonts w:eastAsia="Times New Roman" w:cstheme="minorHAnsi"/>
+                <w:color w:val="000000"/>
+              </w:rPr>
+              <w:t>X</w:t>
             </w:r>
           </w:p>
         </w:tc>
@@ -871,21 +1904,176 @@
       <w:pPr>
         <w:spacing w:after="0" w:line="240" w:lineRule="auto"/>
         <w:rPr>
-          <w:rFonts w:ascii="Times New Roman" w:eastAsia="Times New Roman" w:hAnsi="Times New Roman" w:cs="Times New Roman"/>
+          <w:rFonts w:eastAsia="Times New Roman" w:cstheme="minorHAnsi"/>
+          <w:color w:val="000000"/>
+        </w:rPr>
+      </w:pPr>
+      <w:r>
+        <w:rPr>
+          <w:rFonts w:eastAsia="Times New Roman" w:cstheme="minorHAnsi"/>
+          <w:color w:val="000000"/>
+        </w:rPr>
+        <w:t xml:space="preserve">While on the surface Habitmon may be lacking some features compared to competitors, but those removals serve a purpose and those added more than make up for any loss. Most competitors are not user friendly for those unfamiliar with them, as they lack a balance between </w:t>
+      </w:r>
+      <w:r>
+        <w:rPr>
+          <w:rFonts w:eastAsia="Times New Roman" w:cstheme="minorHAnsi"/>
+          <w:color w:val="000000"/>
+        </w:rPr>
+        <w:t>self-help</w:t>
+      </w:r>
+      <w:r>
+        <w:rPr>
+          <w:rFonts w:eastAsia="Times New Roman" w:cstheme="minorHAnsi"/>
+          <w:color w:val="000000"/>
+        </w:rPr>
+        <w:t xml:space="preserve"> apps and mobile games creating an interface that is an imperfect confusing  algamagination. Some even allow the user to pay coins and gems, which are used to earn in-game content, like pay-to-play games which defeat the purpose of tasks and goals. The mechanics also suffer from this, with either the gameplay being completely separate and feeling as if two programs were shoved together or so focused on the </w:t>
+      </w:r>
+      <w:r>
+        <w:rPr>
+          <w:rFonts w:eastAsia="Times New Roman" w:cstheme="minorHAnsi"/>
+          <w:color w:val="000000"/>
+        </w:rPr>
+        <w:t>self-improvement</w:t>
+      </w:r>
+      <w:r>
+        <w:rPr>
+          <w:rFonts w:eastAsia="Times New Roman" w:cstheme="minorHAnsi"/>
+          <w:color w:val="000000"/>
+        </w:rPr>
+        <w:t xml:space="preserve"> it is not actually enjoyable.</w:t>
+      </w:r>
+      <w:r>
+        <w:rPr>
+          <w:rFonts w:eastAsia="Times New Roman" w:cstheme="minorHAnsi"/>
+          <w:color w:val="000000"/>
+        </w:rPr>
+        <w:t xml:space="preserve">  </w:t>
+      </w:r>
+    </w:p>
+    <w:p>
+      <w:pPr>
+        <w:spacing w:after="0" w:line="240" w:lineRule="auto"/>
+        <w:rPr>
+          <w:rFonts w:eastAsia="Times New Roman" w:cstheme="minorHAnsi"/>
+        </w:rPr>
+      </w:pPr>
+      <w:r>
+        <w:rPr>
+          <w:rFonts w:eastAsia="Times New Roman" w:cstheme="minorHAnsi"/>
+          <w:color w:val="000000"/>
+        </w:rPr>
+        <w:lastRenderedPageBreak/>
+        <w:t>  </w:t>
+      </w:r>
+    </w:p>
+    <w:p>
+      <w:pPr>
+        <w:spacing w:after="0" w:line="240" w:lineRule="auto"/>
+        <w:rPr>
+          <w:rFonts w:eastAsia="Times New Roman" w:cstheme="minorHAnsi"/>
+          <w:color w:val="000000"/>
+        </w:rPr>
+      </w:pPr>
+      <w:r>
+        <w:rPr>
+          <w:rFonts w:eastAsia="Times New Roman" w:cstheme="minorHAnsi"/>
+          <w:color w:val="000000"/>
+        </w:rPr>
+        <w:t>Habitmon hopes to fix this by having the growth and collection of the creature tied to one’s own growth, while keeping their use to mainly fun activities. To be better at the game, one must better themselves at the same time, without using real money. Which at the end allows the user to enjoy the fruits of their labor. </w:t>
+      </w:r>
+    </w:p>
+    <w:p>
+      <w:pPr>
+        <w:spacing w:after="0" w:line="240" w:lineRule="auto"/>
+        <w:rPr>
+          <w:rFonts w:eastAsia="Times New Roman" w:cstheme="minorHAnsi"/>
+        </w:rPr>
+      </w:pPr>
+    </w:p>
+    <w:p>
+      <w:pPr>
+        <w:spacing w:after="0" w:line="240" w:lineRule="auto"/>
+        <w:rPr>
+          <w:rFonts w:cstheme="minorHAnsi"/>
+          <w:color w:val="000000"/>
+        </w:rPr>
+      </w:pPr>
+      <w:r>
+        <w:rPr>
+          <w:rFonts w:cstheme="minorHAnsi"/>
+          <w:color w:val="000000"/>
+        </w:rPr>
+        <w:t xml:space="preserve">Another issue Habitmon hopes to address is the lack of social interaction if one does not have friends and family to join them. While it is common for a mobile app to have server wide chat, actually talking to anyone on one is near impossible. Habitmon, by having </w:t>
+      </w:r>
+      <w:r>
+        <w:rPr>
+          <w:rFonts w:cstheme="minorHAnsi"/>
+          <w:color w:val="000000"/>
+        </w:rPr>
+        <w:t>its</w:t>
+      </w:r>
+      <w:r>
+        <w:rPr>
+          <w:rFonts w:cstheme="minorHAnsi"/>
+          <w:color w:val="000000"/>
+        </w:rPr>
+        <w:t xml:space="preserve"> individual groups and user made subgroups, breaks down these chats </w:t>
+      </w:r>
+      <w:r>
+        <w:rPr>
+          <w:rFonts w:cstheme="minorHAnsi"/>
+          <w:color w:val="000000"/>
+        </w:rPr>
+        <w:t>and</w:t>
+      </w:r>
+      <w:r>
+        <w:rPr>
+          <w:rFonts w:cstheme="minorHAnsi"/>
+          <w:color w:val="000000"/>
+        </w:rPr>
+        <w:t xml:space="preserve"> give the user a social media like experience where they can talk and share with others about their improvement.</w:t>
+      </w:r>
+    </w:p>
+    <w:p>
+      <w:pPr>
+        <w:spacing w:after="0" w:line="240" w:lineRule="auto"/>
+        <w:rPr>
+          <w:rFonts w:cstheme="minorHAnsi"/>
+          <w:color w:val="000000"/>
+        </w:rPr>
+      </w:pPr>
+    </w:p>
+    <w:p>
+      <w:pPr>
+        <w:spacing w:after="0" w:line="240" w:lineRule="auto"/>
+        <w:rPr>
+          <w:rFonts w:eastAsia="Times New Roman" w:cstheme="minorHAnsi"/>
           <w:sz w:val="24"/>
           <w:szCs w:val="24"/>
         </w:rPr>
       </w:pPr>
-    </w:p>
-    <w:p>
-      <w:pPr>
-        <w:spacing w:after="0" w:line="240" w:lineRule="auto"/>
-        <w:rPr>
-          <w:rFonts w:ascii="Times New Roman" w:eastAsia="Times New Roman" w:hAnsi="Times New Roman" w:cs="Times New Roman"/>
-          <w:sz w:val="24"/>
-          <w:szCs w:val="24"/>
-        </w:rPr>
-      </w:pPr>
+      <w:r>
+        <w:rPr>
+          <w:rFonts w:cstheme="minorHAnsi"/>
+          <w:color w:val="000000"/>
+        </w:rPr>
+        <w:t xml:space="preserve">Habitmon also hopes to address social problems in the world through one of the </w:t>
+      </w:r>
+      <w:r>
+        <w:rPr>
+          <w:rFonts w:cstheme="minorHAnsi"/>
+          <w:color w:val="000000"/>
+        </w:rPr>
+        <w:t>developers</w:t>
+      </w:r>
+      <w:r>
+        <w:rPr>
+          <w:rFonts w:cstheme="minorHAnsi"/>
+          <w:color w:val="000000"/>
+        </w:rPr>
+        <w:t xml:space="preserve"> run group which will be structured around events and problems in the world. This group will run special events with custom rewards to encourage people to stay active in the world at large.</w:t>
+      </w:r>
     </w:p>
     <w:p>
       <w:pPr>
@@ -1242,7 +2430,6 @@
           <w:color w:val="111111"/>
           <w:shd w:val="clear" w:color="auto" w:fill="FFFFFF"/>
         </w:rPr>
-        <w:lastRenderedPageBreak/>
         <w:t>Is given 1 creature after do so</w:t>
       </w:r>
     </w:p>
@@ -1401,6 +2588,7 @@
           <w:color w:val="111111"/>
           <w:shd w:val="clear" w:color="auto" w:fill="FFFFFF"/>
         </w:rPr>
+        <w:lastRenderedPageBreak/>
         <w:t>Can be used as a challenge to other users, where you can complete and compare progress together </w:t>
       </w:r>
     </w:p>
@@ -1449,7 +2637,15 @@
           <w:color w:val="111111"/>
           <w:shd w:val="clear" w:color="auto" w:fill="FFFFFF"/>
         </w:rPr>
-        <w:t>Non daily, recurring events users wish to incorporate into their life more </w:t>
+        <w:t>Nondaily</w:t>
+      </w:r>
+      <w:r>
+        <w:rPr>
+          <w:rFonts w:eastAsia="Times New Roman" w:cstheme="minorHAnsi"/>
+          <w:color w:val="111111"/>
+          <w:shd w:val="clear" w:color="auto" w:fill="FFFFFF"/>
+        </w:rPr>
+        <w:t>, recurring events users wish to incorporate into their life more </w:t>
       </w:r>
     </w:p>
     <w:p>
@@ -1563,7 +2759,25 @@
           <w:color w:val="111111"/>
           <w:shd w:val="clear" w:color="auto" w:fill="FFFFFF"/>
         </w:rPr>
-        <w:t>Gifts xp to one or all monsters</w:t>
+        <w:t xml:space="preserve">Gifts </w:t>
+      </w:r>
+      <w:proofErr w:type="spellStart"/>
+      <w:r>
+        <w:rPr>
+          <w:rFonts w:eastAsia="Times New Roman" w:cstheme="minorHAnsi"/>
+          <w:color w:val="111111"/>
+          <w:shd w:val="clear" w:color="auto" w:fill="FFFFFF"/>
+        </w:rPr>
+        <w:t>xp</w:t>
+      </w:r>
+      <w:proofErr w:type="spellEnd"/>
+      <w:r>
+        <w:rPr>
+          <w:rFonts w:eastAsia="Times New Roman" w:cstheme="minorHAnsi"/>
+          <w:color w:val="111111"/>
+          <w:shd w:val="clear" w:color="auto" w:fill="FFFFFF"/>
+        </w:rPr>
+        <w:t xml:space="preserve"> to one or all monsters</w:t>
       </w:r>
     </w:p>
     <w:p>
@@ -1857,8 +3071,18 @@
           <w:color w:val="111111"/>
           <w:shd w:val="clear" w:color="auto" w:fill="FFFFFF"/>
         </w:rPr>
-        <w:t>Have several traits that can be improved with xp</w:t>
-      </w:r>
+        <w:t xml:space="preserve">Have several traits that can be improved with </w:t>
+      </w:r>
+      <w:proofErr w:type="spellStart"/>
+      <w:r>
+        <w:rPr>
+          <w:rFonts w:eastAsia="Times New Roman" w:cstheme="minorHAnsi"/>
+          <w:color w:val="111111"/>
+          <w:shd w:val="clear" w:color="auto" w:fill="FFFFFF"/>
+        </w:rPr>
+        <w:t>xp</w:t>
+      </w:r>
+      <w:proofErr w:type="spellEnd"/>
     </w:p>
     <w:p>
       <w:pPr>
@@ -2011,7 +3235,23 @@
           <w:color w:val="111111"/>
           <w:shd w:val="clear" w:color="auto" w:fill="FFFFFF"/>
         </w:rPr>
-        <w:t>General turn based battles </w:t>
+        <w:t xml:space="preserve">General </w:t>
+      </w:r>
+      <w:r>
+        <w:rPr>
+          <w:rFonts w:eastAsia="Times New Roman" w:cstheme="minorHAnsi"/>
+          <w:color w:val="111111"/>
+          <w:shd w:val="clear" w:color="auto" w:fill="FFFFFF"/>
+        </w:rPr>
+        <w:t>turn-based</w:t>
+      </w:r>
+      <w:r>
+        <w:rPr>
+          <w:rFonts w:eastAsia="Times New Roman" w:cstheme="minorHAnsi"/>
+          <w:color w:val="111111"/>
+          <w:shd w:val="clear" w:color="auto" w:fill="FFFFFF"/>
+        </w:rPr>
+        <w:t xml:space="preserve"> battles </w:t>
       </w:r>
     </w:p>
     <w:p>
@@ -2251,6 +3491,7 @@
       </w:r>
     </w:p>
     <w:p/>
+    <w:p/>
     <w:p>
       <w:pPr>
         <w:pStyle w:val="Heading1"/>
@@ -3248,6 +4489,7 @@
         <w:rPr>
           <w:lang w:val="en-GB" w:eastAsia="ja-JP"/>
         </w:rPr>
+        <w:lastRenderedPageBreak/>
         <w:t xml:space="preserve">The system/application shall identify user at login </w:t>
       </w:r>
     </w:p>
@@ -3289,7 +4531,6 @@
           <w:bCs/>
           <w:lang w:val="en-GB" w:eastAsia="ja-JP"/>
         </w:rPr>
-        <w:lastRenderedPageBreak/>
         <w:t>Non-function requirement:</w:t>
       </w:r>
     </w:p>
@@ -3704,6 +4945,7 @@
           <w:rFonts w:cstheme="minorHAnsi"/>
         </w:rPr>
       </w:pPr>
+      <w:proofErr w:type="spellStart"/>
       <w:r>
         <w:rPr>
           <w:rFonts w:cstheme="minorHAnsi"/>
@@ -3712,6 +4954,7 @@
         </w:rPr>
         <w:t>OpenGL|ES</w:t>
       </w:r>
+      <w:proofErr w:type="spellEnd"/>
       <w:r>
         <w:rPr>
           <w:rFonts w:cstheme="minorHAnsi"/>
@@ -3767,7 +5010,6 @@
         <w:pStyle w:val="Heading1"/>
       </w:pPr>
       <w:r>
-        <w:lastRenderedPageBreak/>
         <w:t>Team</w:t>
       </w:r>
     </w:p>
@@ -3862,8 +5104,33 @@
           <w:rFonts w:eastAsia="Times New Roman" w:cstheme="minorHAnsi"/>
           <w:color w:val="000000"/>
         </w:rPr>
-        <w:t xml:space="preserve"> - Evgeniia Maksimova</w:t>
-      </w:r>
+        <w:t xml:space="preserve"> - </w:t>
+      </w:r>
+      <w:proofErr w:type="spellStart"/>
+      <w:r>
+        <w:rPr>
+          <w:rFonts w:eastAsia="Times New Roman" w:cstheme="minorHAnsi"/>
+          <w:color w:val="000000"/>
+        </w:rPr>
+        <w:t>Evgeniia</w:t>
+      </w:r>
+      <w:proofErr w:type="spellEnd"/>
+      <w:r>
+        <w:rPr>
+          <w:rFonts w:eastAsia="Times New Roman" w:cstheme="minorHAnsi"/>
+          <w:color w:val="000000"/>
+        </w:rPr>
+        <w:t xml:space="preserve"> </w:t>
+      </w:r>
+      <w:proofErr w:type="spellStart"/>
+      <w:r>
+        <w:rPr>
+          <w:rFonts w:eastAsia="Times New Roman" w:cstheme="minorHAnsi"/>
+          <w:color w:val="000000"/>
+        </w:rPr>
+        <w:t>Maksimova</w:t>
+      </w:r>
+      <w:proofErr w:type="spellEnd"/>
     </w:p>
     <w:p>
       <w:pPr>
@@ -3953,17 +5220,13 @@
         <w:spacing w:after="0" w:line="480" w:lineRule="auto"/>
         <w:ind w:right="-13760"/>
         <w:rPr>
-          <w:rFonts w:ascii="Times New Roman" w:eastAsia="Times New Roman" w:hAnsi="Times New Roman" w:cs="Times New Roman"/>
-          <w:sz w:val="24"/>
-          <w:szCs w:val="24"/>
-        </w:rPr>
-      </w:pPr>
-      <w:r>
-        <w:rPr>
-          <w:rFonts w:ascii="Times New Roman" w:eastAsia="Times New Roman" w:hAnsi="Times New Roman" w:cs="Times New Roman"/>
+          <w:rFonts w:eastAsia="Times New Roman" w:cstheme="minorHAnsi"/>
+        </w:rPr>
+      </w:pPr>
+      <w:r>
+        <w:rPr>
+          <w:rFonts w:eastAsia="Times New Roman" w:cstheme="minorHAnsi"/>
           <w:color w:val="000000"/>
-          <w:sz w:val="24"/>
-          <w:szCs w:val="24"/>
         </w:rPr>
         <w:t>a)   Team decided on basic means of communications - DONE</w:t>
       </w:r>
@@ -3973,17 +5236,13 @@
         <w:spacing w:after="0" w:line="480" w:lineRule="auto"/>
         <w:ind w:right="-13760"/>
         <w:rPr>
-          <w:rFonts w:ascii="Times New Roman" w:eastAsia="Times New Roman" w:hAnsi="Times New Roman" w:cs="Times New Roman"/>
-          <w:sz w:val="24"/>
-          <w:szCs w:val="24"/>
-        </w:rPr>
-      </w:pPr>
-      <w:r>
-        <w:rPr>
-          <w:rFonts w:ascii="Times New Roman" w:eastAsia="Times New Roman" w:hAnsi="Times New Roman" w:cs="Times New Roman"/>
+          <w:rFonts w:eastAsia="Times New Roman" w:cstheme="minorHAnsi"/>
+        </w:rPr>
+      </w:pPr>
+      <w:r>
+        <w:rPr>
+          <w:rFonts w:eastAsia="Times New Roman" w:cstheme="minorHAnsi"/>
           <w:color w:val="000000"/>
-          <w:sz w:val="24"/>
-          <w:szCs w:val="24"/>
         </w:rPr>
         <w:t>b)   Team found a time slot to meet outside of the class - ON TRACK</w:t>
       </w:r>
@@ -3993,19 +5252,29 @@
         <w:spacing w:after="0" w:line="480" w:lineRule="auto"/>
         <w:ind w:right="-13760"/>
         <w:rPr>
-          <w:rFonts w:ascii="Times New Roman" w:eastAsia="Times New Roman" w:hAnsi="Times New Roman" w:cs="Times New Roman"/>
-          <w:sz w:val="24"/>
-          <w:szCs w:val="24"/>
-        </w:rPr>
-      </w:pPr>
-      <w:r>
-        <w:rPr>
-          <w:rFonts w:ascii="Times New Roman" w:eastAsia="Times New Roman" w:hAnsi="Times New Roman" w:cs="Times New Roman"/>
+          <w:rFonts w:eastAsia="Times New Roman" w:cstheme="minorHAnsi"/>
+        </w:rPr>
+      </w:pPr>
+      <w:r>
+        <w:rPr>
+          <w:rFonts w:eastAsia="Times New Roman" w:cstheme="minorHAnsi"/>
           <w:color w:val="000000"/>
-          <w:sz w:val="24"/>
-          <w:szCs w:val="24"/>
-        </w:rPr>
-        <w:t>c)   Front and back end team leads chosen - DONE</w:t>
+        </w:rPr>
+        <w:t xml:space="preserve">c)   Front and </w:t>
+      </w:r>
+      <w:r>
+        <w:rPr>
+          <w:rFonts w:eastAsia="Times New Roman" w:cstheme="minorHAnsi"/>
+          <w:color w:val="000000"/>
+        </w:rPr>
+        <w:t>back-end</w:t>
+      </w:r>
+      <w:r>
+        <w:rPr>
+          <w:rFonts w:eastAsia="Times New Roman" w:cstheme="minorHAnsi"/>
+          <w:color w:val="000000"/>
+        </w:rPr>
+        <w:t xml:space="preserve"> team leads chosen - DONE</w:t>
       </w:r>
     </w:p>
     <w:p>
@@ -4013,17 +5282,13 @@
         <w:spacing w:after="0" w:line="480" w:lineRule="auto"/>
         <w:ind w:right="-13760"/>
         <w:rPr>
-          <w:rFonts w:ascii="Times New Roman" w:eastAsia="Times New Roman" w:hAnsi="Times New Roman" w:cs="Times New Roman"/>
-          <w:sz w:val="24"/>
-          <w:szCs w:val="24"/>
-        </w:rPr>
-      </w:pPr>
-      <w:r>
-        <w:rPr>
-          <w:rFonts w:ascii="Times New Roman" w:eastAsia="Times New Roman" w:hAnsi="Times New Roman" w:cs="Times New Roman"/>
+          <w:rFonts w:eastAsia="Times New Roman" w:cstheme="minorHAnsi"/>
+        </w:rPr>
+      </w:pPr>
+      <w:r>
+        <w:rPr>
+          <w:rFonts w:eastAsia="Times New Roman" w:cstheme="minorHAnsi"/>
           <w:color w:val="000000"/>
-          <w:sz w:val="24"/>
-          <w:szCs w:val="24"/>
         </w:rPr>
         <w:t>d)   GitHub master chosen - DONE</w:t>
       </w:r>
@@ -4033,17 +5298,13 @@
         <w:spacing w:after="0" w:line="480" w:lineRule="auto"/>
         <w:ind w:right="-13760"/>
         <w:rPr>
-          <w:rFonts w:ascii="Times New Roman" w:eastAsia="Times New Roman" w:hAnsi="Times New Roman" w:cs="Times New Roman"/>
-          <w:sz w:val="24"/>
-          <w:szCs w:val="24"/>
-        </w:rPr>
-      </w:pPr>
-      <w:r>
-        <w:rPr>
-          <w:rFonts w:ascii="Times New Roman" w:eastAsia="Times New Roman" w:hAnsi="Times New Roman" w:cs="Times New Roman"/>
+          <w:rFonts w:eastAsia="Times New Roman" w:cstheme="minorHAnsi"/>
+        </w:rPr>
+      </w:pPr>
+      <w:r>
+        <w:rPr>
+          <w:rFonts w:eastAsia="Times New Roman" w:cstheme="minorHAnsi"/>
           <w:color w:val="000000"/>
-          <w:sz w:val="24"/>
-          <w:szCs w:val="24"/>
         </w:rPr>
         <w:t>e)   Team ready and able to use the chosen back and front-end frameworks - ON TRACK</w:t>
       </w:r>
@@ -4053,17 +5314,13 @@
         <w:spacing w:after="0" w:line="480" w:lineRule="auto"/>
         <w:ind w:right="-13760"/>
         <w:rPr>
-          <w:rFonts w:ascii="Times New Roman" w:eastAsia="Times New Roman" w:hAnsi="Times New Roman" w:cs="Times New Roman"/>
-          <w:sz w:val="24"/>
-          <w:szCs w:val="24"/>
-        </w:rPr>
-      </w:pPr>
-      <w:r>
-        <w:rPr>
-          <w:rFonts w:ascii="Times New Roman" w:eastAsia="Times New Roman" w:hAnsi="Times New Roman" w:cs="Times New Roman"/>
+          <w:rFonts w:eastAsia="Times New Roman" w:cstheme="minorHAnsi"/>
+        </w:rPr>
+      </w:pPr>
+      <w:r>
+        <w:rPr>
+          <w:rFonts w:eastAsia="Times New Roman" w:cstheme="minorHAnsi"/>
           <w:color w:val="000000"/>
-          <w:sz w:val="24"/>
-          <w:szCs w:val="24"/>
         </w:rPr>
         <w:t>f)    Skills of each team member defined and known to all - DONE</w:t>
       </w:r>
@@ -4073,17 +5330,13 @@
         <w:spacing w:after="0" w:line="480" w:lineRule="auto"/>
         <w:ind w:right="-13760"/>
         <w:rPr>
-          <w:rFonts w:ascii="Times New Roman" w:eastAsia="Times New Roman" w:hAnsi="Times New Roman" w:cs="Times New Roman"/>
-          <w:sz w:val="24"/>
-          <w:szCs w:val="24"/>
-        </w:rPr>
-      </w:pPr>
-      <w:r>
-        <w:rPr>
-          <w:rFonts w:ascii="Times New Roman" w:eastAsia="Times New Roman" w:hAnsi="Times New Roman" w:cs="Times New Roman"/>
+          <w:rFonts w:eastAsia="Times New Roman" w:cstheme="minorHAnsi"/>
+        </w:rPr>
+      </w:pPr>
+      <w:r>
+        <w:rPr>
+          <w:rFonts w:eastAsia="Times New Roman" w:cstheme="minorHAnsi"/>
           <w:color w:val="000000"/>
-          <w:sz w:val="24"/>
-          <w:szCs w:val="24"/>
         </w:rPr>
         <w:t>g)   Team   lead   ensured   that   all   team   members   read   the   final   M1   and</w:t>
       </w:r>
@@ -4093,23 +5346,20 @@
         <w:spacing w:after="0" w:line="480" w:lineRule="auto"/>
         <w:ind w:right="-13760"/>
         <w:rPr>
-          <w:rFonts w:ascii="Times New Roman" w:eastAsia="Times New Roman" w:hAnsi="Times New Roman" w:cs="Times New Roman"/>
-          <w:sz w:val="24"/>
-          <w:szCs w:val="24"/>
-        </w:rPr>
-      </w:pPr>
-      <w:r>
-        <w:rPr>
-          <w:rFonts w:ascii="Times New Roman" w:eastAsia="Times New Roman" w:hAnsi="Times New Roman" w:cs="Times New Roman"/>
+          <w:rFonts w:eastAsia="Times New Roman" w:cstheme="minorHAnsi"/>
+        </w:rPr>
+      </w:pPr>
+      <w:r>
+        <w:rPr>
+          <w:rFonts w:eastAsia="Times New Roman" w:cstheme="minorHAnsi"/>
           <w:color w:val="000000"/>
-          <w:sz w:val="24"/>
-          <w:szCs w:val="24"/>
         </w:rPr>
         <w:t>agree/understand it before submission - ON TRACK</w:t>
       </w:r>
     </w:p>
     <w:p/>
     <w:sectPr>
+      <w:footerReference w:type="default" r:id="rId12"/>
       <w:pgSz w:w="12240" w:h="15840" w:code="1"/>
       <w:pgMar w:top="1440" w:right="1440" w:bottom="1440" w:left="1440" w:header="720" w:footer="720" w:gutter="0"/>
       <w:cols w:space="720"/>
@@ -4117,6 +5367,406 @@
     </w:sectPr>
   </w:body>
 </w:document>
+</file>
+
+<file path=word/endnotes.xml><?xml version="1.0" encoding="utf-8"?>
+<w:endnotes xmlns:wpc="http://schemas.microsoft.com/office/word/2010/wordprocessingCanvas" xmlns:cx="http://schemas.microsoft.com/office/drawing/2014/chartex" xmlns:cx1="http://schemas.microsoft.com/office/drawing/2015/9/8/chartex" xmlns:cx2="http://schemas.microsoft.com/office/drawing/2015/10/21/chartex" xmlns:cx3="http://schemas.microsoft.com/office/drawing/2016/5/9/chartex" xmlns:cx4="http://schemas.microsoft.com/office/drawing/2016/5/10/chartex" xmlns:cx5="http://schemas.microsoft.com/office/drawing/2016/5/11/chartex" xmlns:cx6="http://schemas.microsoft.com/office/drawing/2016/5/12/chartex" xmlns:cx7="http://schemas.microsoft.com/office/drawing/2016/5/13/chartex" xmlns:cx8="http://schemas.microsoft.com/office/drawing/2016/5/14/chartex" xmlns:mc="http://schemas.openxmlformats.org/markup-compatibility/2006" xmlns:aink="http://schemas.microsoft.com/office/drawing/2016/ink" xmlns:am3d="http://schemas.microsoft.com/office/drawing/2017/model3d" xmlns:o="urn:schemas-microsoft-com:office:office" xmlns:r="http://schemas.openxmlformats.org/officeDocument/2006/relationships" xmlns:m="http://schemas.openxmlformats.org/officeDocument/2006/math" xmlns:v="urn:schemas-microsoft-com:vml" xmlns:wp14="http://schemas.microsoft.com/office/word/2010/wordprocessingDrawing" xmlns:wp="http://schemas.openxmlformats.org/drawingml/2006/wordprocessingDrawing" xmlns:w10="urn:schemas-microsoft-com:office:word" xmlns:w="http://schemas.openxmlformats.org/wordprocessingml/2006/main" xmlns:w14="http://schemas.microsoft.com/office/word/2010/wordml" xmlns:w15="http://schemas.microsoft.com/office/word/2012/wordml" xmlns:w16cex="http://schemas.microsoft.com/office/word/2018/wordml/cex" xmlns:w16cid="http://schemas.microsoft.com/office/word/2016/wordml/cid" xmlns:w16="http://schemas.microsoft.com/office/word/2018/wordml" xmlns:w16sdtdh="http://schemas.microsoft.com/office/word/2020/wordml/sdtdatahash" xmlns:w16se="http://schemas.microsoft.com/office/word/2015/wordml/symex" xmlns:wpg="http://schemas.microsoft.com/office/word/2010/wordprocessingGroup" xmlns:wpi="http://schemas.microsoft.com/office/word/2010/wordprocessingInk" xmlns:wne="http://schemas.microsoft.com/office/word/2006/wordml" xmlns:wps="http://schemas.microsoft.com/office/word/2010/wordprocessingShape" mc:Ignorable="w14 w15 w16se w16cid w16 w16cex w16sdtdh wp14">
+  <w:endnote w:type="separator" w:id="-1">
+    <w:p>
+      <w:pPr>
+        <w:spacing w:after="0" w:line="240" w:lineRule="auto"/>
+      </w:pPr>
+      <w:r>
+        <w:separator/>
+      </w:r>
+    </w:p>
+  </w:endnote>
+  <w:endnote w:type="continuationSeparator" w:id="0">
+    <w:p>
+      <w:pPr>
+        <w:spacing w:after="0" w:line="240" w:lineRule="auto"/>
+      </w:pPr>
+      <w:r>
+        <w:continuationSeparator/>
+      </w:r>
+    </w:p>
+  </w:endnote>
+</w:endnotes>
+</file>
+
+<file path=word/footer1.xml><?xml version="1.0" encoding="utf-8"?>
+<w:ftr xmlns:wpc="http://schemas.microsoft.com/office/word/2010/wordprocessingCanvas" xmlns:cx="http://schemas.microsoft.com/office/drawing/2014/chartex" xmlns:cx1="http://schemas.microsoft.com/office/drawing/2015/9/8/chartex" xmlns:cx2="http://schemas.microsoft.com/office/drawing/2015/10/21/chartex" xmlns:cx3="http://schemas.microsoft.com/office/drawing/2016/5/9/chartex" xmlns:cx4="http://schemas.microsoft.com/office/drawing/2016/5/10/chartex" xmlns:cx5="http://schemas.microsoft.com/office/drawing/2016/5/11/chartex" xmlns:cx6="http://schemas.microsoft.com/office/drawing/2016/5/12/chartex" xmlns:cx7="http://schemas.microsoft.com/office/drawing/2016/5/13/chartex" xmlns:cx8="http://schemas.microsoft.com/office/drawing/2016/5/14/chartex" xmlns:mc="http://schemas.openxmlformats.org/markup-compatibility/2006" xmlns:aink="http://schemas.microsoft.com/office/drawing/2016/ink" xmlns:am3d="http://schemas.microsoft.com/office/drawing/2017/model3d" xmlns:o="urn:schemas-microsoft-com:office:office" xmlns:r="http://schemas.openxmlformats.org/officeDocument/2006/relationships" xmlns:m="http://schemas.openxmlformats.org/officeDocument/2006/math" xmlns:v="urn:schemas-microsoft-com:vml" xmlns:wp14="http://schemas.microsoft.com/office/word/2010/wordprocessingDrawing" xmlns:wp="http://schemas.openxmlformats.org/drawingml/2006/wordprocessingDrawing" xmlns:w10="urn:schemas-microsoft-com:office:word" xmlns:w="http://schemas.openxmlformats.org/wordprocessingml/2006/main" xmlns:w14="http://schemas.microsoft.com/office/word/2010/wordml" xmlns:w15="http://schemas.microsoft.com/office/word/2012/wordml" xmlns:w16cex="http://schemas.microsoft.com/office/word/2018/wordml/cex" xmlns:w16cid="http://schemas.microsoft.com/office/word/2016/wordml/cid" xmlns:w16="http://schemas.microsoft.com/office/word/2018/wordml" xmlns:w16sdtdh="http://schemas.microsoft.com/office/word/2020/wordml/sdtdatahash" xmlns:w16se="http://schemas.microsoft.com/office/word/2015/wordml/symex" xmlns:wpg="http://schemas.microsoft.com/office/word/2010/wordprocessingGroup" xmlns:wpi="http://schemas.microsoft.com/office/word/2010/wordprocessingInk" xmlns:wne="http://schemas.microsoft.com/office/word/2006/wordml" xmlns:wps="http://schemas.microsoft.com/office/word/2010/wordprocessingShape" mc:Ignorable="w14 w15 w16se w16cid w16 w16cex w16sdtdh wp14">
+  <w:p>
+    <w:pPr>
+      <w:pStyle w:val="Footer"/>
+    </w:pPr>
+    <w:r>
+      <w:rPr>
+        <w:noProof/>
+      </w:rPr>
+      <mc:AlternateContent>
+        <mc:Choice Requires="wps">
+          <w:drawing>
+            <wp:anchor distT="182880" distB="182880" distL="114300" distR="114300" simplePos="0" relativeHeight="251659264" behindDoc="0" locked="0" layoutInCell="1" allowOverlap="0" wp14:anchorId="36981B8C" wp14:editId="0465AD98">
+              <wp:simplePos x="0" y="0"/>
+              <wp:positionH relativeFrom="page">
+                <wp:align>center</wp:align>
+              </wp:positionH>
+              <mc:AlternateContent>
+                <mc:Choice Requires="wp14">
+                  <wp:positionV relativeFrom="page">
+                    <wp14:pctPosVOffset>94100</wp14:pctPosVOffset>
+                  </wp:positionV>
+                </mc:Choice>
+                <mc:Fallback>
+                  <wp:positionV relativeFrom="page">
+                    <wp:posOffset>9464675</wp:posOffset>
+                  </wp:positionV>
+                </mc:Fallback>
+              </mc:AlternateContent>
+              <wp:extent cx="5943600" cy="393192"/>
+              <wp:effectExtent l="0" t="0" r="0" b="6985"/>
+              <wp:wrapTopAndBottom/>
+              <wp:docPr id="13" name="Text Box 13" descr="Color-block footer displaying page number"/>
+              <wp:cNvGraphicFramePr/>
+              <a:graphic xmlns:a="http://schemas.openxmlformats.org/drawingml/2006/main">
+                <a:graphicData uri="http://schemas.microsoft.com/office/word/2010/wordprocessingShape">
+                  <wps:wsp>
+                    <wps:cNvSpPr txBox="1"/>
+                    <wps:spPr>
+                      <a:xfrm>
+                        <a:off x="0" y="0"/>
+                        <a:ext cx="5943600" cy="393192"/>
+                      </a:xfrm>
+                      <a:prstGeom prst="rect">
+                        <a:avLst/>
+                      </a:prstGeom>
+                      <a:noFill/>
+                      <a:ln w="6350">
+                        <a:noFill/>
+                      </a:ln>
+                      <a:effectLst/>
+                    </wps:spPr>
+                    <wps:style>
+                      <a:lnRef idx="0">
+                        <a:schemeClr val="accent1"/>
+                      </a:lnRef>
+                      <a:fillRef idx="0">
+                        <a:schemeClr val="accent1"/>
+                      </a:fillRef>
+                      <a:effectRef idx="0">
+                        <a:schemeClr val="accent1"/>
+                      </a:effectRef>
+                      <a:fontRef idx="minor">
+                        <a:schemeClr val="dk1"/>
+                      </a:fontRef>
+                    </wps:style>
+                    <wps:txbx>
+                      <w:txbxContent>
+                        <w:tbl>
+                          <w:tblPr>
+                            <w:tblW w:w="5000" w:type="pct"/>
+                            <w:tblCellMar>
+                              <w:left w:w="0" w:type="dxa"/>
+                              <w:right w:w="0" w:type="dxa"/>
+                            </w:tblCellMar>
+                            <w:tblLook w:val="04A0" w:firstRow="1" w:lastRow="0" w:firstColumn="1" w:lastColumn="0" w:noHBand="0" w:noVBand="1"/>
+                            <w:tblDescription w:val="Footer content"/>
+                          </w:tblPr>
+                          <w:tblGrid>
+                            <w:gridCol w:w="188"/>
+                            <w:gridCol w:w="8709"/>
+                            <w:gridCol w:w="468"/>
+                          </w:tblGrid>
+                          <w:tr>
+                            <w:trPr>
+                              <w:trHeight w:hRule="exact" w:val="360"/>
+                            </w:trPr>
+                            <w:tc>
+                              <w:tcPr>
+                                <w:tcW w:w="100" w:type="pct"/>
+                                <w:shd w:val="clear" w:color="auto" w:fill="4472C4" w:themeFill="accent1"/>
+                                <w:vAlign w:val="center"/>
+                              </w:tcPr>
+                              <w:p>
+                                <w:pPr>
+                                  <w:pStyle w:val="Footer"/>
+                                  <w:tabs>
+                                    <w:tab w:val="clear" w:pos="4680"/>
+                                    <w:tab w:val="clear" w:pos="9360"/>
+                                  </w:tabs>
+                                  <w:spacing w:before="40" w:after="40"/>
+                                  <w:rPr>
+                                    <w:color w:val="FFFFFF" w:themeColor="background1"/>
+                                  </w:rPr>
+                                </w:pPr>
+                              </w:p>
+                            </w:tc>
+                            <w:tc>
+                              <w:tcPr>
+                                <w:tcW w:w="4650" w:type="pct"/>
+                                <w:shd w:val="clear" w:color="auto" w:fill="2E74B5" w:themeFill="accent5" w:themeFillShade="BF"/>
+                                <w:vAlign w:val="center"/>
+                              </w:tcPr>
+                              <w:p>
+                                <w:pPr>
+                                  <w:pStyle w:val="Footer"/>
+                                  <w:tabs>
+                                    <w:tab w:val="clear" w:pos="4680"/>
+                                    <w:tab w:val="clear" w:pos="9360"/>
+                                  </w:tabs>
+                                  <w:spacing w:before="40" w:after="40"/>
+                                  <w:ind w:left="144" w:right="144"/>
+                                  <w:rPr>
+                                    <w:color w:val="FFFFFF" w:themeColor="background1"/>
+                                  </w:rPr>
+                                </w:pPr>
+                              </w:p>
+                            </w:tc>
+                            <w:tc>
+                              <w:tcPr>
+                                <w:tcW w:w="250" w:type="pct"/>
+                                <w:shd w:val="clear" w:color="auto" w:fill="4472C4" w:themeFill="accent1"/>
+                                <w:vAlign w:val="center"/>
+                              </w:tcPr>
+                              <w:p>
+                                <w:pPr>
+                                  <w:pStyle w:val="Footer"/>
+                                  <w:tabs>
+                                    <w:tab w:val="clear" w:pos="4680"/>
+                                    <w:tab w:val="clear" w:pos="9360"/>
+                                  </w:tabs>
+                                  <w:spacing w:before="40" w:after="40"/>
+                                  <w:jc w:val="center"/>
+                                  <w:rPr>
+                                    <w:color w:val="FFFFFF" w:themeColor="background1"/>
+                                  </w:rPr>
+                                </w:pPr>
+                                <w:r>
+                                  <w:rPr>
+                                    <w:color w:val="FFFFFF" w:themeColor="background1"/>
+                                  </w:rPr>
+                                  <w:fldChar w:fldCharType="begin"/>
+                                </w:r>
+                                <w:r>
+                                  <w:rPr>
+                                    <w:color w:val="FFFFFF" w:themeColor="background1"/>
+                                  </w:rPr>
+                                  <w:instrText xml:space="preserve"> PAGE   \* MERGEFORMAT </w:instrText>
+                                </w:r>
+                                <w:r>
+                                  <w:rPr>
+                                    <w:color w:val="FFFFFF" w:themeColor="background1"/>
+                                  </w:rPr>
+                                  <w:fldChar w:fldCharType="separate"/>
+                                </w:r>
+                                <w:r>
+                                  <w:rPr>
+                                    <w:noProof/>
+                                    <w:color w:val="FFFFFF" w:themeColor="background1"/>
+                                  </w:rPr>
+                                  <w:t>2</w:t>
+                                </w:r>
+                                <w:r>
+                                  <w:rPr>
+                                    <w:noProof/>
+                                    <w:color w:val="FFFFFF" w:themeColor="background1"/>
+                                  </w:rPr>
+                                  <w:fldChar w:fldCharType="end"/>
+                                </w:r>
+                              </w:p>
+                            </w:tc>
+                          </w:tr>
+                        </w:tbl>
+                        <w:p>
+                          <w:pPr>
+                            <w:pStyle w:val="NoSpacing"/>
+                          </w:pPr>
+                        </w:p>
+                      </w:txbxContent>
+                    </wps:txbx>
+                    <wps:bodyPr rot="0" spcFirstLastPara="0" vertOverflow="overflow" horzOverflow="overflow" vert="horz" wrap="square" lIns="0" tIns="0" rIns="0" bIns="0" numCol="1" spcCol="0" rtlCol="0" fromWordArt="0" anchor="t" anchorCtr="0" forceAA="0" compatLnSpc="1">
+                      <a:prstTxWarp prst="textNoShape">
+                        <a:avLst/>
+                      </a:prstTxWarp>
+                      <a:noAutofit/>
+                    </wps:bodyPr>
+                  </wps:wsp>
+                </a:graphicData>
+              </a:graphic>
+              <wp14:sizeRelH relativeFrom="margin">
+                <wp14:pctWidth>100000</wp14:pctWidth>
+              </wp14:sizeRelH>
+              <wp14:sizeRelV relativeFrom="margin">
+                <wp14:pctHeight>0</wp14:pctHeight>
+              </wp14:sizeRelV>
+            </wp:anchor>
+          </w:drawing>
+        </mc:Choice>
+        <mc:Fallback>
+          <w:pict>
+            <v:shapetype w14:anchorId="36981B8C" id="_x0000_t202" coordsize="21600,21600" o:spt="202" path="m,l,21600r21600,l21600,xe">
+              <v:stroke joinstyle="miter"/>
+              <v:path gradientshapeok="t" o:connecttype="rect"/>
+            </v:shapetype>
+            <v:shape id="Text Box 13" o:spid="_x0000_s1026" type="#_x0000_t202" alt="Color-block footer displaying page number" style="position:absolute;margin-left:0;margin-top:0;width:468pt;height:30.95pt;z-index:251659264;visibility:visible;mso-wrap-style:square;mso-width-percent:1000;mso-height-percent:0;mso-top-percent:941;mso-wrap-distance-left:9pt;mso-wrap-distance-top:14.4pt;mso-wrap-distance-right:9pt;mso-wrap-distance-bottom:14.4pt;mso-position-horizontal:center;mso-position-horizontal-relative:page;mso-position-vertical-relative:page;mso-width-percent:1000;mso-height-percent:0;mso-top-percent:941;mso-width-relative:margin;mso-height-relative:margin;v-text-anchor:top" o:gfxdata="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" o:allowoverlap="f" filled="f" stroked="f" strokeweight=".5pt">
+              <v:textbox inset="0,0,0,0">
+                <w:txbxContent>
+                  <w:tbl>
+                    <w:tblPr>
+                      <w:tblW w:w="5000" w:type="pct"/>
+                      <w:tblCellMar>
+                        <w:left w:w="0" w:type="dxa"/>
+                        <w:right w:w="0" w:type="dxa"/>
+                      </w:tblCellMar>
+                      <w:tblLook w:val="04A0" w:firstRow="1" w:lastRow="0" w:firstColumn="1" w:lastColumn="0" w:noHBand="0" w:noVBand="1"/>
+                      <w:tblDescription w:val="Footer content"/>
+                    </w:tblPr>
+                    <w:tblGrid>
+                      <w:gridCol w:w="188"/>
+                      <w:gridCol w:w="8709"/>
+                      <w:gridCol w:w="468"/>
+                    </w:tblGrid>
+                    <w:tr>
+                      <w:trPr>
+                        <w:trHeight w:hRule="exact" w:val="360"/>
+                      </w:trPr>
+                      <w:tc>
+                        <w:tcPr>
+                          <w:tcW w:w="100" w:type="pct"/>
+                          <w:shd w:val="clear" w:color="auto" w:fill="4472C4" w:themeFill="accent1"/>
+                          <w:vAlign w:val="center"/>
+                        </w:tcPr>
+                        <w:p>
+                          <w:pPr>
+                            <w:pStyle w:val="Footer"/>
+                            <w:tabs>
+                              <w:tab w:val="clear" w:pos="4680"/>
+                              <w:tab w:val="clear" w:pos="9360"/>
+                            </w:tabs>
+                            <w:spacing w:before="40" w:after="40"/>
+                            <w:rPr>
+                              <w:color w:val="FFFFFF" w:themeColor="background1"/>
+                            </w:rPr>
+                          </w:pPr>
+                        </w:p>
+                      </w:tc>
+                      <w:tc>
+                        <w:tcPr>
+                          <w:tcW w:w="4650" w:type="pct"/>
+                          <w:shd w:val="clear" w:color="auto" w:fill="2E74B5" w:themeFill="accent5" w:themeFillShade="BF"/>
+                          <w:vAlign w:val="center"/>
+                        </w:tcPr>
+                        <w:p>
+                          <w:pPr>
+                            <w:pStyle w:val="Footer"/>
+                            <w:tabs>
+                              <w:tab w:val="clear" w:pos="4680"/>
+                              <w:tab w:val="clear" w:pos="9360"/>
+                            </w:tabs>
+                            <w:spacing w:before="40" w:after="40"/>
+                            <w:ind w:left="144" w:right="144"/>
+                            <w:rPr>
+                              <w:color w:val="FFFFFF" w:themeColor="background1"/>
+                            </w:rPr>
+                          </w:pPr>
+                        </w:p>
+                      </w:tc>
+                      <w:tc>
+                        <w:tcPr>
+                          <w:tcW w:w="250" w:type="pct"/>
+                          <w:shd w:val="clear" w:color="auto" w:fill="4472C4" w:themeFill="accent1"/>
+                          <w:vAlign w:val="center"/>
+                        </w:tcPr>
+                        <w:p>
+                          <w:pPr>
+                            <w:pStyle w:val="Footer"/>
+                            <w:tabs>
+                              <w:tab w:val="clear" w:pos="4680"/>
+                              <w:tab w:val="clear" w:pos="9360"/>
+                            </w:tabs>
+                            <w:spacing w:before="40" w:after="40"/>
+                            <w:jc w:val="center"/>
+                            <w:rPr>
+                              <w:color w:val="FFFFFF" w:themeColor="background1"/>
+                            </w:rPr>
+                          </w:pPr>
+                          <w:r>
+                            <w:rPr>
+                              <w:color w:val="FFFFFF" w:themeColor="background1"/>
+                            </w:rPr>
+                            <w:fldChar w:fldCharType="begin"/>
+                          </w:r>
+                          <w:r>
+                            <w:rPr>
+                              <w:color w:val="FFFFFF" w:themeColor="background1"/>
+                            </w:rPr>
+                            <w:instrText xml:space="preserve"> PAGE   \* MERGEFORMAT </w:instrText>
+                          </w:r>
+                          <w:r>
+                            <w:rPr>
+                              <w:color w:val="FFFFFF" w:themeColor="background1"/>
+                            </w:rPr>
+                            <w:fldChar w:fldCharType="separate"/>
+                          </w:r>
+                          <w:r>
+                            <w:rPr>
+                              <w:noProof/>
+                              <w:color w:val="FFFFFF" w:themeColor="background1"/>
+                            </w:rPr>
+                            <w:t>2</w:t>
+                          </w:r>
+                          <w:r>
+                            <w:rPr>
+                              <w:noProof/>
+                              <w:color w:val="FFFFFF" w:themeColor="background1"/>
+                            </w:rPr>
+                            <w:fldChar w:fldCharType="end"/>
+                          </w:r>
+                        </w:p>
+                      </w:tc>
+                    </w:tr>
+                  </w:tbl>
+                  <w:p>
+                    <w:pPr>
+                      <w:pStyle w:val="NoSpacing"/>
+                    </w:pPr>
+                  </w:p>
+                </w:txbxContent>
+              </v:textbox>
+              <w10:wrap type="topAndBottom" anchorx="page" anchory="page"/>
+            </v:shape>
+          </w:pict>
+        </mc:Fallback>
+      </mc:AlternateContent>
+    </w:r>
+  </w:p>
+</w:ftr>
+</file>
+
+<file path=word/footnotes.xml><?xml version="1.0" encoding="utf-8"?>
+<w:footnotes xmlns:wpc="http://schemas.microsoft.com/office/word/2010/wordprocessingCanvas" xmlns:cx="http://schemas.microsoft.com/office/drawing/2014/chartex" xmlns:cx1="http://schemas.microsoft.com/office/drawing/2015/9/8/chartex" xmlns:cx2="http://schemas.microsoft.com/office/drawing/2015/10/21/chartex" xmlns:cx3="http://schemas.microsoft.com/office/drawing/2016/5/9/chartex" xmlns:cx4="http://schemas.microsoft.com/office/drawing/2016/5/10/chartex" xmlns:cx5="http://schemas.microsoft.com/office/drawing/2016/5/11/chartex" xmlns:cx6="http://schemas.microsoft.com/office/drawing/2016/5/12/chartex" xmlns:cx7="http://schemas.microsoft.com/office/drawing/2016/5/13/chartex" xmlns:cx8="http://schemas.microsoft.com/office/drawing/2016/5/14/chartex" xmlns:mc="http://schemas.openxmlformats.org/markup-compatibility/2006" xmlns:aink="http://schemas.microsoft.com/office/drawing/2016/ink" xmlns:am3d="http://schemas.microsoft.com/office/drawing/2017/model3d" xmlns:o="urn:schemas-microsoft-com:office:office" xmlns:r="http://schemas.openxmlformats.org/officeDocument/2006/relationships" xmlns:m="http://schemas.openxmlformats.org/officeDocument/2006/math" xmlns:v="urn:schemas-microsoft-com:vml" xmlns:wp14="http://schemas.microsoft.com/office/word/2010/wordprocessingDrawing" xmlns:wp="http://schemas.openxmlformats.org/drawingml/2006/wordprocessingDrawing" xmlns:w10="urn:schemas-microsoft-com:office:word" xmlns:w="http://schemas.openxmlformats.org/wordprocessingml/2006/main" xmlns:w14="http://schemas.microsoft.com/office/word/2010/wordml" xmlns:w15="http://schemas.microsoft.com/office/word/2012/wordml" xmlns:w16cex="http://schemas.microsoft.com/office/word/2018/wordml/cex" xmlns:w16cid="http://schemas.microsoft.com/office/word/2016/wordml/cid" xmlns:w16="http://schemas.microsoft.com/office/word/2018/wordml" xmlns:w16sdtdh="http://schemas.microsoft.com/office/word/2020/wordml/sdtdatahash" xmlns:w16se="http://schemas.microsoft.com/office/word/2015/wordml/symex" xmlns:wpg="http://schemas.microsoft.com/office/word/2010/wordprocessingGroup" xmlns:wpi="http://schemas.microsoft.com/office/word/2010/wordprocessingInk" xmlns:wne="http://schemas.microsoft.com/office/word/2006/wordml" xmlns:wps="http://schemas.microsoft.com/office/word/2010/wordprocessingShape" mc:Ignorable="w14 w15 w16se w16cid w16 w16cex w16sdtdh wp14">
+  <w:footnote w:type="separator" w:id="-1">
+    <w:p>
+      <w:pPr>
+        <w:spacing w:after="0" w:line="240" w:lineRule="auto"/>
+      </w:pPr>
+      <w:r>
+        <w:separator/>
+      </w:r>
+    </w:p>
+  </w:footnote>
+  <w:footnote w:type="continuationSeparator" w:id="0">
+    <w:p>
+      <w:pPr>
+        <w:spacing w:after="0" w:line="240" w:lineRule="auto"/>
+      </w:pPr>
+      <w:r>
+        <w:continuationSeparator/>
+      </w:r>
+    </w:p>
+  </w:footnote>
+</w:footnotes>
 </file>
 
 <file path=word/numbering.xml><?xml version="1.0" encoding="utf-8"?>
@@ -6439,7 +8089,7 @@
     <w:lsdException w:name="footnote text" w:semiHidden="1" w:unhideWhenUsed="1"/>
     <w:lsdException w:name="annotation text" w:semiHidden="1" w:unhideWhenUsed="1"/>
     <w:lsdException w:name="header" w:semiHidden="1" w:unhideWhenUsed="1"/>
-    <w:lsdException w:name="footer" w:semiHidden="1" w:unhideWhenUsed="1"/>
+    <w:lsdException w:name="footer" w:semiHidden="1" w:unhideWhenUsed="1" w:qFormat="1"/>
     <w:lsdException w:name="index heading" w:semiHidden="1" w:unhideWhenUsed="1"/>
     <w:lsdException w:name="caption" w:semiHidden="1" w:uiPriority="35" w:unhideWhenUsed="1" w:qFormat="1"/>
     <w:lsdException w:name="table of figures" w:semiHidden="1" w:unhideWhenUsed="1"/>
@@ -7068,6 +8718,65 @@
       <w:szCs w:val="26"/>
     </w:rPr>
   </w:style>
+  <w:style w:type="paragraph" w:styleId="Header">
+    <w:name w:val="header"/>
+    <w:basedOn w:val="Normal"/>
+    <w:link w:val="HeaderChar"/>
+    <w:uiPriority w:val="99"/>
+    <w:unhideWhenUsed/>
+    <w:rsid w:val="005202AC"/>
+    <w:pPr>
+      <w:tabs>
+        <w:tab w:val="center" w:pos="4680"/>
+        <w:tab w:val="right" w:pos="9360"/>
+      </w:tabs>
+      <w:spacing w:after="0" w:line="240" w:lineRule="auto"/>
+    </w:pPr>
+  </w:style>
+  <w:style w:type="character" w:customStyle="1" w:styleId="HeaderChar">
+    <w:name w:val="Header Char"/>
+    <w:basedOn w:val="DefaultParagraphFont"/>
+    <w:link w:val="Header"/>
+    <w:uiPriority w:val="99"/>
+    <w:rsid w:val="005202AC"/>
+  </w:style>
+  <w:style w:type="paragraph" w:styleId="Footer">
+    <w:name w:val="footer"/>
+    <w:basedOn w:val="Normal"/>
+    <w:link w:val="FooterChar"/>
+    <w:uiPriority w:val="99"/>
+    <w:unhideWhenUsed/>
+    <w:qFormat/>
+    <w:rsid w:val="005202AC"/>
+    <w:pPr>
+      <w:tabs>
+        <w:tab w:val="center" w:pos="4680"/>
+        <w:tab w:val="right" w:pos="9360"/>
+      </w:tabs>
+      <w:spacing w:after="0" w:line="240" w:lineRule="auto"/>
+    </w:pPr>
+  </w:style>
+  <w:style w:type="character" w:customStyle="1" w:styleId="FooterChar">
+    <w:name w:val="Footer Char"/>
+    <w:basedOn w:val="DefaultParagraphFont"/>
+    <w:link w:val="Footer"/>
+    <w:uiPriority w:val="99"/>
+    <w:rsid w:val="005202AC"/>
+  </w:style>
+  <w:style w:type="paragraph" w:styleId="NoSpacing">
+    <w:name w:val="No Spacing"/>
+    <w:uiPriority w:val="1"/>
+    <w:qFormat/>
+    <w:rsid w:val="005202AC"/>
+    <w:pPr>
+      <w:spacing w:after="0" w:line="240" w:lineRule="auto"/>
+    </w:pPr>
+    <w:rPr>
+      <w:color w:val="44546A" w:themeColor="text2"/>
+      <w:sz w:val="20"/>
+      <w:szCs w:val="20"/>
+    </w:rPr>
+  </w:style>
 </w:styles>
 </file>
 

</xml_diff>

<commit_message>
3rd update for milestone 1 document
</commit_message>
<xml_diff>
--- a/Milestone 1 Team Project Proposal and Description.docx
+++ b/Milestone 1 Team Project Proposal and Description.docx
@@ -9,15 +9,15 @@
         <w:jc w:val="center"/>
         <w:rPr>
           <w:rFonts w:asciiTheme="minorHAnsi" w:eastAsia="Times New Roman" w:hAnsiTheme="minorHAnsi" w:cstheme="minorHAnsi"/>
-          <w:sz w:val="44"/>
-          <w:szCs w:val="44"/>
+          <w:sz w:val="28"/>
+          <w:szCs w:val="28"/>
         </w:rPr>
       </w:pPr>
       <w:r>
         <w:rPr>
           <w:rFonts w:asciiTheme="minorHAnsi" w:eastAsia="Times New Roman" w:hAnsiTheme="minorHAnsi" w:cstheme="minorHAnsi"/>
-          <w:sz w:val="44"/>
-          <w:szCs w:val="44"/>
+          <w:sz w:val="28"/>
+          <w:szCs w:val="28"/>
         </w:rPr>
         <w:t>CEN 4010 Principles of Software Engineering, Fall 2021</w:t>
       </w:r>
@@ -28,15 +28,15 @@
         <w:jc w:val="center"/>
         <w:rPr>
           <w:rFonts w:asciiTheme="minorHAnsi" w:eastAsia="Times New Roman" w:hAnsiTheme="minorHAnsi" w:cstheme="minorHAnsi"/>
-          <w:sz w:val="44"/>
-          <w:szCs w:val="44"/>
+          <w:sz w:val="28"/>
+          <w:szCs w:val="28"/>
         </w:rPr>
       </w:pPr>
       <w:r>
         <w:rPr>
           <w:rFonts w:asciiTheme="minorHAnsi" w:eastAsia="Times New Roman" w:hAnsiTheme="minorHAnsi" w:cstheme="minorHAnsi"/>
-          <w:sz w:val="44"/>
-          <w:szCs w:val="44"/>
+          <w:sz w:val="28"/>
+          <w:szCs w:val="28"/>
         </w:rPr>
         <w:t>Milestone 1 Project Proposal and High-level description</w:t>
       </w:r>
@@ -48,25 +48,48 @@
         <w:jc w:val="center"/>
         <w:rPr>
           <w:rFonts w:asciiTheme="minorHAnsi" w:hAnsiTheme="minorHAnsi" w:cstheme="minorHAnsi"/>
+          <w:color w:val="000000"/>
+          <w:sz w:val="28"/>
+          <w:szCs w:val="28"/>
         </w:rPr>
       </w:pPr>
       <w:r>
         <w:rPr>
           <w:rFonts w:asciiTheme="minorHAnsi" w:hAnsiTheme="minorHAnsi" w:cstheme="minorHAnsi"/>
           <w:color w:val="000000"/>
+          <w:sz w:val="28"/>
+          <w:szCs w:val="28"/>
         </w:rPr>
         <w:t>Group Number 5</w:t>
       </w:r>
     </w:p>
+    <w:p>
+      <w:pPr>
+        <w:pStyle w:val="Title"/>
+        <w:jc w:val="center"/>
+      </w:pPr>
+      <w:r>
+        <w:t>Habits and Habitats</w:t>
+      </w:r>
+    </w:p>
+    <w:p/>
     <w:p>
       <w:pPr>
         <w:pStyle w:val="NormalWeb"/>
         <w:spacing w:before="0" w:beforeAutospacing="0" w:after="0" w:afterAutospacing="0" w:line="480" w:lineRule="auto"/>
         <w:jc w:val="center"/>
-      </w:pPr>
-      <w:r>
-        <w:rPr>
-          <w:color w:val="000000"/>
+        <w:rPr>
+          <w:rFonts w:asciiTheme="minorHAnsi" w:hAnsiTheme="minorHAnsi" w:cstheme="minorHAnsi"/>
+          <w:sz w:val="20"/>
+          <w:szCs w:val="20"/>
+        </w:rPr>
+      </w:pPr>
+      <w:r>
+        <w:rPr>
+          <w:rFonts w:asciiTheme="minorHAnsi" w:hAnsiTheme="minorHAnsi" w:cstheme="minorHAnsi"/>
+          <w:color w:val="000000"/>
+          <w:sz w:val="20"/>
+          <w:szCs w:val="20"/>
         </w:rPr>
         <w:t>Team Lead:</w:t>
       </w:r>
@@ -76,10 +99,18 @@
         <w:pStyle w:val="NormalWeb"/>
         <w:spacing w:before="0" w:beforeAutospacing="0" w:after="0" w:afterAutospacing="0" w:line="480" w:lineRule="auto"/>
         <w:jc w:val="center"/>
-      </w:pPr>
-      <w:r>
-        <w:rPr>
-          <w:color w:val="000000"/>
+        <w:rPr>
+          <w:rFonts w:asciiTheme="minorHAnsi" w:hAnsiTheme="minorHAnsi" w:cstheme="minorHAnsi"/>
+          <w:sz w:val="20"/>
+          <w:szCs w:val="20"/>
+        </w:rPr>
+      </w:pPr>
+      <w:r>
+        <w:rPr>
+          <w:rFonts w:asciiTheme="minorHAnsi" w:hAnsiTheme="minorHAnsi" w:cstheme="minorHAnsi"/>
+          <w:color w:val="000000"/>
+          <w:sz w:val="20"/>
+          <w:szCs w:val="20"/>
         </w:rPr>
         <w:t> Chelsea Morgan (</w:t>
       </w:r>
@@ -87,15 +118,20 @@
         <w:r>
           <w:rPr>
             <w:rStyle w:val="Hyperlink"/>
-            <w:rFonts w:eastAsiaTheme="majorEastAsia"/>
+            <w:rFonts w:asciiTheme="minorHAnsi" w:eastAsiaTheme="majorEastAsia" w:hAnsiTheme="minorHAnsi" w:cstheme="minorHAnsi"/>
             <w:color w:val="1155CC"/>
+            <w:sz w:val="20"/>
+            <w:szCs w:val="20"/>
           </w:rPr>
           <w:t>cmorgan2016@fau.edu</w:t>
         </w:r>
       </w:hyperlink>
       <w:r>
         <w:rPr>
-          <w:color w:val="000000"/>
+          <w:rFonts w:asciiTheme="minorHAnsi" w:hAnsiTheme="minorHAnsi" w:cstheme="minorHAnsi"/>
+          <w:color w:val="000000"/>
+          <w:sz w:val="20"/>
+          <w:szCs w:val="20"/>
         </w:rPr>
         <w:t>)</w:t>
       </w:r>
@@ -105,10 +141,18 @@
         <w:pStyle w:val="NormalWeb"/>
         <w:spacing w:before="0" w:beforeAutospacing="0" w:after="0" w:afterAutospacing="0" w:line="480" w:lineRule="auto"/>
         <w:jc w:val="center"/>
-      </w:pPr>
-      <w:r>
-        <w:rPr>
-          <w:color w:val="000000"/>
+        <w:rPr>
+          <w:rFonts w:asciiTheme="minorHAnsi" w:hAnsiTheme="minorHAnsi" w:cstheme="minorHAnsi"/>
+          <w:sz w:val="20"/>
+          <w:szCs w:val="20"/>
+        </w:rPr>
+      </w:pPr>
+      <w:r>
+        <w:rPr>
+          <w:rFonts w:asciiTheme="minorHAnsi" w:hAnsiTheme="minorHAnsi" w:cstheme="minorHAnsi"/>
+          <w:color w:val="000000"/>
+          <w:sz w:val="20"/>
+          <w:szCs w:val="20"/>
         </w:rPr>
         <w:t>Team Members: </w:t>
       </w:r>
@@ -116,12 +160,20 @@
     <w:p>
       <w:pPr>
         <w:pStyle w:val="NormalWeb"/>
-        <w:spacing w:before="0" w:beforeAutospacing="0" w:after="0" w:afterAutospacing="0" w:line="480" w:lineRule="auto"/>
+        <w:spacing w:before="0" w:beforeAutospacing="0" w:after="0" w:afterAutospacing="0"/>
         <w:jc w:val="center"/>
-      </w:pPr>
-      <w:r>
-        <w:rPr>
-          <w:color w:val="000000"/>
+        <w:rPr>
+          <w:rFonts w:asciiTheme="minorHAnsi" w:hAnsiTheme="minorHAnsi" w:cstheme="minorHAnsi"/>
+          <w:sz w:val="20"/>
+          <w:szCs w:val="20"/>
+        </w:rPr>
+      </w:pPr>
+      <w:r>
+        <w:rPr>
+          <w:rFonts w:asciiTheme="minorHAnsi" w:hAnsiTheme="minorHAnsi" w:cstheme="minorHAnsi"/>
+          <w:color w:val="000000"/>
+          <w:sz w:val="20"/>
+          <w:szCs w:val="20"/>
         </w:rPr>
         <w:t>Saad Bhullar (</w:t>
       </w:r>
@@ -129,15 +181,20 @@
         <w:r>
           <w:rPr>
             <w:rStyle w:val="Hyperlink"/>
-            <w:rFonts w:eastAsiaTheme="majorEastAsia"/>
+            <w:rFonts w:asciiTheme="minorHAnsi" w:eastAsiaTheme="majorEastAsia" w:hAnsiTheme="minorHAnsi" w:cstheme="minorHAnsi"/>
             <w:color w:val="1155CC"/>
+            <w:sz w:val="20"/>
+            <w:szCs w:val="20"/>
           </w:rPr>
           <w:t>sbhullar2018@fau.edu</w:t>
         </w:r>
       </w:hyperlink>
       <w:r>
         <w:rPr>
-          <w:color w:val="000000"/>
+          <w:rFonts w:asciiTheme="minorHAnsi" w:hAnsiTheme="minorHAnsi" w:cstheme="minorHAnsi"/>
+          <w:color w:val="000000"/>
+          <w:sz w:val="20"/>
+          <w:szCs w:val="20"/>
         </w:rPr>
         <w:t>)</w:t>
       </w:r>
@@ -145,12 +202,20 @@
     <w:p>
       <w:pPr>
         <w:pStyle w:val="NormalWeb"/>
-        <w:spacing w:before="0" w:beforeAutospacing="0" w:after="0" w:afterAutospacing="0" w:line="480" w:lineRule="auto"/>
+        <w:spacing w:before="0" w:beforeAutospacing="0" w:after="0" w:afterAutospacing="0"/>
         <w:jc w:val="center"/>
-      </w:pPr>
-      <w:r>
-        <w:rPr>
-          <w:color w:val="000000"/>
+        <w:rPr>
+          <w:rFonts w:asciiTheme="minorHAnsi" w:hAnsiTheme="minorHAnsi" w:cstheme="minorHAnsi"/>
+          <w:sz w:val="20"/>
+          <w:szCs w:val="20"/>
+        </w:rPr>
+      </w:pPr>
+      <w:r>
+        <w:rPr>
+          <w:rFonts w:asciiTheme="minorHAnsi" w:hAnsiTheme="minorHAnsi" w:cstheme="minorHAnsi"/>
+          <w:color w:val="000000"/>
+          <w:sz w:val="20"/>
+          <w:szCs w:val="20"/>
         </w:rPr>
         <w:t>Sesel Brown (</w:t>
       </w:r>
@@ -158,15 +223,20 @@
         <w:r>
           <w:rPr>
             <w:rStyle w:val="Hyperlink"/>
-            <w:rFonts w:eastAsiaTheme="majorEastAsia"/>
+            <w:rFonts w:asciiTheme="minorHAnsi" w:eastAsiaTheme="majorEastAsia" w:hAnsiTheme="minorHAnsi" w:cstheme="minorHAnsi"/>
             <w:color w:val="1155CC"/>
+            <w:sz w:val="20"/>
+            <w:szCs w:val="20"/>
           </w:rPr>
           <w:t>seselbrown2017@fau.edu</w:t>
         </w:r>
       </w:hyperlink>
       <w:r>
         <w:rPr>
-          <w:color w:val="000000"/>
+          <w:rFonts w:asciiTheme="minorHAnsi" w:hAnsiTheme="minorHAnsi" w:cstheme="minorHAnsi"/>
+          <w:color w:val="000000"/>
+          <w:sz w:val="20"/>
+          <w:szCs w:val="20"/>
         </w:rPr>
         <w:t>)</w:t>
       </w:r>
@@ -174,12 +244,20 @@
     <w:p>
       <w:pPr>
         <w:pStyle w:val="NormalWeb"/>
-        <w:spacing w:before="0" w:beforeAutospacing="0" w:after="0" w:afterAutospacing="0" w:line="480" w:lineRule="auto"/>
+        <w:spacing w:before="0" w:beforeAutospacing="0" w:after="0" w:afterAutospacing="0"/>
         <w:jc w:val="center"/>
-      </w:pPr>
-      <w:r>
-        <w:rPr>
-          <w:color w:val="000000"/>
+        <w:rPr>
+          <w:rFonts w:asciiTheme="minorHAnsi" w:hAnsiTheme="minorHAnsi" w:cstheme="minorHAnsi"/>
+          <w:sz w:val="20"/>
+          <w:szCs w:val="20"/>
+        </w:rPr>
+      </w:pPr>
+      <w:r>
+        <w:rPr>
+          <w:rFonts w:asciiTheme="minorHAnsi" w:hAnsiTheme="minorHAnsi" w:cstheme="minorHAnsi"/>
+          <w:color w:val="000000"/>
+          <w:sz w:val="20"/>
+          <w:szCs w:val="20"/>
         </w:rPr>
         <w:t>Omar Azad (</w:t>
       </w:r>
@@ -187,69 +265,61 @@
         <w:r>
           <w:rPr>
             <w:rStyle w:val="Hyperlink"/>
-            <w:rFonts w:eastAsiaTheme="majorEastAsia"/>
+            <w:rFonts w:asciiTheme="minorHAnsi" w:eastAsiaTheme="majorEastAsia" w:hAnsiTheme="minorHAnsi" w:cstheme="minorHAnsi"/>
             <w:color w:val="1155CC"/>
+            <w:sz w:val="20"/>
+            <w:szCs w:val="20"/>
           </w:rPr>
           <w:t>oazad2016@fau.edu</w:t>
         </w:r>
       </w:hyperlink>
       <w:r>
         <w:rPr>
-          <w:color w:val="000000"/>
+          <w:rFonts w:asciiTheme="minorHAnsi" w:hAnsiTheme="minorHAnsi" w:cstheme="minorHAnsi"/>
+          <w:color w:val="000000"/>
+          <w:sz w:val="20"/>
+          <w:szCs w:val="20"/>
         </w:rPr>
         <w:t>)</w:t>
       </w:r>
     </w:p>
     <w:p>
       <w:pPr>
-        <w:spacing w:after="0" w:line="480" w:lineRule="auto"/>
+        <w:spacing w:after="0" w:line="240" w:lineRule="auto"/>
         <w:jc w:val="center"/>
         <w:rPr>
-          <w:rFonts w:ascii="Times New Roman" w:eastAsia="Times New Roman" w:hAnsi="Times New Roman" w:cs="Times New Roman"/>
-          <w:sz w:val="24"/>
-          <w:szCs w:val="24"/>
-        </w:rPr>
-      </w:pPr>
-      <w:proofErr w:type="spellStart"/>
-      <w:r>
-        <w:rPr>
-          <w:color w:val="000000"/>
-        </w:rPr>
-        <w:t>Evgeniia</w:t>
-      </w:r>
-      <w:proofErr w:type="spellEnd"/>
-      <w:r>
-        <w:rPr>
-          <w:color w:val="000000"/>
-        </w:rPr>
-        <w:t xml:space="preserve"> </w:t>
-      </w:r>
-      <w:proofErr w:type="spellStart"/>
-      <w:r>
-        <w:rPr>
-          <w:color w:val="000000"/>
-        </w:rPr>
-        <w:t>Maksimova</w:t>
-      </w:r>
-      <w:proofErr w:type="spellEnd"/>
-      <w:r>
-        <w:rPr>
-          <w:color w:val="000000"/>
-        </w:rPr>
-        <w:t xml:space="preserve"> (</w:t>
+          <w:rFonts w:eastAsia="Times New Roman" w:cstheme="minorHAnsi"/>
+          <w:sz w:val="20"/>
+          <w:szCs w:val="20"/>
+        </w:rPr>
+      </w:pPr>
+      <w:r>
+        <w:rPr>
+          <w:rFonts w:cstheme="minorHAnsi"/>
+          <w:color w:val="000000"/>
+          <w:sz w:val="20"/>
+          <w:szCs w:val="20"/>
+        </w:rPr>
+        <w:t>Evgeniia Maksimova (</w:t>
       </w:r>
       <w:hyperlink r:id="rId11" w:history="1">
         <w:r>
           <w:rPr>
             <w:rStyle w:val="Hyperlink"/>
+            <w:rFonts w:cstheme="minorHAnsi"/>
             <w:color w:val="1155CC"/>
+            <w:sz w:val="20"/>
+            <w:szCs w:val="20"/>
           </w:rPr>
           <w:t>emaksimova2020@fau.edu</w:t>
         </w:r>
       </w:hyperlink>
       <w:r>
         <w:rPr>
-          <w:color w:val="000000"/>
+          <w:rFonts w:cstheme="minorHAnsi"/>
+          <w:color w:val="000000"/>
+          <w:sz w:val="20"/>
+          <w:szCs w:val="20"/>
         </w:rPr>
         <w:t>)</w:t>
       </w:r>
@@ -348,14 +418,29 @@
         <w:spacing w:after="320" w:line="240" w:lineRule="auto"/>
         <w:rPr>
           <w:rFonts w:eastAsia="Times New Roman" w:cstheme="minorHAnsi"/>
-        </w:rPr>
-      </w:pPr>
-      <w:r>
-        <w:rPr>
-          <w:rFonts w:eastAsia="Times New Roman" w:cstheme="minorHAnsi"/>
           <w:color w:val="666666"/>
         </w:rPr>
-        <w:t>Habitmon allows a user to gamify their self-improvement journey by themselves and with others. The user upon signing up can pick preset goals, tasks and habits or make their own which earns them their first critter. Upon being introduced to their latest companion the user then may choose a few of the development team run groups or user based one based off of their interests. Here they can share or view other’s progress, send their critter into competitions and challenge other users. From here that can help their critter grow by completing tasks and habits or gain gacha spins by completing goals and milestones, which can then be used to get a randomly selected critter.  </w:t>
+      </w:pPr>
+      <w:r>
+        <w:rPr>
+          <w:rFonts w:eastAsia="Times New Roman" w:cstheme="minorHAnsi"/>
+          <w:color w:val="666666"/>
+        </w:rPr>
+        <w:t xml:space="preserve">Habitmon allows a user to gamify their self-improvement journey by themselves and with others. The user upon signing up can pick preset goals, tasks and habits or make their own which earns them their first critter. Upon being introduced to their latest companion the user then may choose a few of the development team run groups or user based one based </w:t>
+      </w:r>
+      <w:r>
+        <w:rPr>
+          <w:rFonts w:eastAsia="Times New Roman" w:cstheme="minorHAnsi"/>
+          <w:color w:val="666666"/>
+        </w:rPr>
+        <w:t>off</w:t>
+      </w:r>
+      <w:r>
+        <w:rPr>
+          <w:rFonts w:eastAsia="Times New Roman" w:cstheme="minorHAnsi"/>
+          <w:color w:val="666666"/>
+        </w:rPr>
+        <w:t xml:space="preserve"> their interests. Here they can share or view other’s progress, send their critter into competitions and challenge other users. From here that can help their critter grow by completing tasks and habits or gain gacha spins by completing goals and milestones, which can then be used to get a randomly selected critter. </w:t>
       </w:r>
     </w:p>
     <w:p>
@@ -370,14 +455,77 @@
           <w:rFonts w:eastAsia="Times New Roman" w:cstheme="minorHAnsi"/>
           <w:color w:val="666666"/>
         </w:rPr>
+        <w:t xml:space="preserve">Users can compete against each other via Lodge and Club made competitions or by challenging each other. This is done by submitting a Beastie and seeing who makes the most progress, improves the most and who can meet goal posts first. They may also compete in monthly tournaments like a normal game to earn rare </w:t>
+      </w:r>
+      <w:r>
+        <w:rPr>
+          <w:rFonts w:eastAsia="Times New Roman" w:cstheme="minorHAnsi"/>
+          <w:color w:val="666666"/>
+        </w:rPr>
+        <w:t>items but</w:t>
+      </w:r>
+      <w:r>
+        <w:rPr>
+          <w:rFonts w:eastAsia="Times New Roman" w:cstheme="minorHAnsi"/>
+          <w:color w:val="666666"/>
+        </w:rPr>
+        <w:t xml:space="preserve"> are limited in how many times a day they can play. </w:t>
+      </w:r>
+    </w:p>
+    <w:p>
+      <w:pPr>
+        <w:spacing w:after="0" w:line="240" w:lineRule="auto"/>
+        <w:rPr>
+          <w:rFonts w:eastAsia="Times New Roman" w:cstheme="minorHAnsi"/>
+        </w:rPr>
+      </w:pPr>
+      <w:r>
+        <w:rPr>
+          <w:rFonts w:eastAsia="Times New Roman" w:cstheme="minorHAnsi"/>
+          <w:color w:val="000000"/>
+        </w:rPr>
         <w:lastRenderedPageBreak/>
-        <w:t xml:space="preserve">Users can compete against each other via Group made challenges or by challenging each other. This is done by seeing who makes the most progress, improves the most and seeing who can meet goal posts first. </w:t>
-      </w:r>
-    </w:p>
-    <w:p/>
-    <w:p/>
-    <w:p/>
-    <w:p/>
+        <w:t>Besides using their Beasties with others, the user may also customize their Beasties habitats through what their Beasties find or what the user wins. Beasties can find crafting materials by being sent foraging, but their success will be determined by their skills and experience which can only be earned via the user completing their tasks. Users can assign tasks and habits to a certain Beastie, increasing that individual Beastie’s gains in their overall level and individual skills depending on the category of the task or habit completed. </w:t>
+      </w:r>
+    </w:p>
+    <w:p>
+      <w:pPr>
+        <w:spacing w:after="0" w:line="240" w:lineRule="auto"/>
+        <w:rPr>
+          <w:rFonts w:eastAsia="Times New Roman" w:cstheme="minorHAnsi"/>
+        </w:rPr>
+      </w:pPr>
+    </w:p>
+    <w:p>
+      <w:pPr>
+        <w:spacing w:after="0" w:line="240" w:lineRule="auto"/>
+        <w:rPr>
+          <w:rFonts w:eastAsia="Times New Roman" w:cstheme="minorHAnsi"/>
+        </w:rPr>
+      </w:pPr>
+      <w:r>
+        <w:rPr>
+          <w:rFonts w:eastAsia="Times New Roman" w:cstheme="minorHAnsi"/>
+          <w:color w:val="000000"/>
+        </w:rPr>
+        <w:t xml:space="preserve">Ultimately Habits and Habitats is a game where your characters improve with you. </w:t>
+      </w:r>
+    </w:p>
+    <w:p>
+      <w:pPr>
+        <w:spacing w:after="320" w:line="240" w:lineRule="auto"/>
+        <w:rPr>
+          <w:rFonts w:eastAsia="Times New Roman" w:cstheme="minorHAnsi"/>
+        </w:rPr>
+      </w:pPr>
+      <w:r>
+        <w:rPr>
+          <w:rFonts w:eastAsia="Times New Roman" w:cstheme="minorHAnsi"/>
+          <w:color w:val="666666"/>
+        </w:rPr>
+        <w:t> </w:t>
+      </w:r>
+    </w:p>
     <w:p>
       <w:pPr>
         <w:pStyle w:val="Heading1"/>
@@ -1504,15 +1652,13 @@
               </w:rPr>
               <w:t xml:space="preserve">Completing tasks, habits and goals gives </w:t>
             </w:r>
-            <w:proofErr w:type="spellStart"/>
             <w:r>
               <w:rPr>
                 <w:rFonts w:eastAsia="Times New Roman" w:cstheme="minorHAnsi"/>
                 <w:color w:val="000000"/>
               </w:rPr>
-              <w:t>ingame</w:t>
+              <w:t>in game</w:t>
             </w:r>
-            <w:proofErr w:type="spellEnd"/>
             <w:r>
               <w:rPr>
                 <w:rFonts w:eastAsia="Times New Roman" w:cstheme="minorHAnsi"/>
@@ -1652,15 +1798,13 @@
               </w:rPr>
               <w:t xml:space="preserve">Completing tasks, habits and goals gives </w:t>
             </w:r>
-            <w:proofErr w:type="spellStart"/>
             <w:r>
               <w:rPr>
                 <w:rFonts w:eastAsia="Times New Roman" w:cstheme="minorHAnsi"/>
                 <w:color w:val="000000"/>
               </w:rPr>
-              <w:t>ingame</w:t>
+              <w:t>in game</w:t>
             </w:r>
-            <w:proofErr w:type="spellEnd"/>
             <w:r>
               <w:rPr>
                 <w:rFonts w:eastAsia="Times New Roman" w:cstheme="minorHAnsi"/>
@@ -1963,23 +2107,23 @@
           <w:rFonts w:eastAsia="Times New Roman" w:cstheme="minorHAnsi"/>
           <w:color w:val="000000"/>
         </w:rPr>
+        <w:t>  </w:t>
+      </w:r>
+    </w:p>
+    <w:p>
+      <w:pPr>
+        <w:spacing w:after="0" w:line="240" w:lineRule="auto"/>
+        <w:rPr>
+          <w:rFonts w:eastAsia="Times New Roman" w:cstheme="minorHAnsi"/>
+          <w:color w:val="000000"/>
+        </w:rPr>
+      </w:pPr>
+      <w:r>
+        <w:rPr>
+          <w:rFonts w:eastAsia="Times New Roman" w:cstheme="minorHAnsi"/>
+          <w:color w:val="000000"/>
+        </w:rPr>
         <w:lastRenderedPageBreak/>
-        <w:t>  </w:t>
-      </w:r>
-    </w:p>
-    <w:p>
-      <w:pPr>
-        <w:spacing w:after="0" w:line="240" w:lineRule="auto"/>
-        <w:rPr>
-          <w:rFonts w:eastAsia="Times New Roman" w:cstheme="minorHAnsi"/>
-          <w:color w:val="000000"/>
-        </w:rPr>
-      </w:pPr>
-      <w:r>
-        <w:rPr>
-          <w:rFonts w:eastAsia="Times New Roman" w:cstheme="minorHAnsi"/>
-          <w:color w:val="000000"/>
-        </w:rPr>
         <w:t>Habitmon hopes to fix this by having the growth and collection of the creature tied to one’s own growth, while keeping their use to mainly fun activities. To be better at the game, one must better themselves at the same time, without using real money. Which at the end allows the user to enjoy the fruits of their labor. </w:t>
       </w:r>
     </w:p>
@@ -2229,14 +2373,6 @@
     </w:p>
     <w:p>
       <w:pPr>
-        <w:spacing w:after="240" w:line="240" w:lineRule="auto"/>
-        <w:rPr>
-          <w:rFonts w:eastAsia="Times New Roman" w:cstheme="minorHAnsi"/>
-        </w:rPr>
-      </w:pPr>
-    </w:p>
-    <w:p>
-      <w:pPr>
         <w:spacing w:after="0" w:line="240" w:lineRule="auto"/>
         <w:rPr>
           <w:rFonts w:eastAsia="Times New Roman" w:cstheme="minorHAnsi"/>
@@ -2348,14 +2484,6 @@
           <w:rFonts w:eastAsia="Times New Roman" w:cstheme="minorHAnsi"/>
         </w:rPr>
       </w:pPr>
-    </w:p>
-    <w:p>
-      <w:pPr>
-        <w:spacing w:after="0" w:line="240" w:lineRule="auto"/>
-        <w:rPr>
-          <w:rFonts w:eastAsia="Times New Roman" w:cstheme="minorHAnsi"/>
-        </w:rPr>
-      </w:pPr>
       <w:r>
         <w:rPr>
           <w:rFonts w:eastAsia="Times New Roman" w:cstheme="minorHAnsi"/>
@@ -2408,7 +2536,23 @@
           <w:color w:val="111111"/>
           <w:shd w:val="clear" w:color="auto" w:fill="FFFFFF"/>
         </w:rPr>
-        <w:t>Can pick from custom and premade tasks, habits and goals</w:t>
+        <w:t xml:space="preserve">Can pick from custom and premade tasks, </w:t>
+      </w:r>
+      <w:r>
+        <w:rPr>
+          <w:rFonts w:eastAsia="Times New Roman" w:cstheme="minorHAnsi"/>
+          <w:color w:val="111111"/>
+          <w:shd w:val="clear" w:color="auto" w:fill="FFFFFF"/>
+        </w:rPr>
+        <w:t>habits,</w:t>
+      </w:r>
+      <w:r>
+        <w:rPr>
+          <w:rFonts w:eastAsia="Times New Roman" w:cstheme="minorHAnsi"/>
+          <w:color w:val="111111"/>
+          <w:shd w:val="clear" w:color="auto" w:fill="FFFFFF"/>
+        </w:rPr>
+        <w:t xml:space="preserve"> and goals</w:t>
       </w:r>
     </w:p>
     <w:p>
@@ -2506,14 +2650,6 @@
           <w:rFonts w:eastAsia="Times New Roman" w:cstheme="minorHAnsi"/>
         </w:rPr>
       </w:pPr>
-    </w:p>
-    <w:p>
-      <w:pPr>
-        <w:spacing w:after="0" w:line="240" w:lineRule="auto"/>
-        <w:rPr>
-          <w:rFonts w:eastAsia="Times New Roman" w:cstheme="minorHAnsi"/>
-        </w:rPr>
-      </w:pPr>
       <w:r>
         <w:rPr>
           <w:rFonts w:eastAsia="Times New Roman" w:cstheme="minorHAnsi"/>
@@ -2588,17 +2724,8 @@
           <w:color w:val="111111"/>
           <w:shd w:val="clear" w:color="auto" w:fill="FFFFFF"/>
         </w:rPr>
-        <w:lastRenderedPageBreak/>
         <w:t>Can be used as a challenge to other users, where you can complete and compare progress together </w:t>
       </w:r>
-    </w:p>
-    <w:p>
-      <w:pPr>
-        <w:spacing w:after="0" w:line="240" w:lineRule="auto"/>
-        <w:rPr>
-          <w:rFonts w:eastAsia="Times New Roman" w:cstheme="minorHAnsi"/>
-        </w:rPr>
-      </w:pPr>
     </w:p>
     <w:p>
       <w:pPr>
@@ -2699,14 +2826,6 @@
           <w:rFonts w:eastAsia="Times New Roman" w:cstheme="minorHAnsi"/>
         </w:rPr>
       </w:pPr>
-    </w:p>
-    <w:p>
-      <w:pPr>
-        <w:spacing w:after="0" w:line="240" w:lineRule="auto"/>
-        <w:rPr>
-          <w:rFonts w:eastAsia="Times New Roman" w:cstheme="minorHAnsi"/>
-        </w:rPr>
-      </w:pPr>
       <w:r>
         <w:rPr>
           <w:rFonts w:eastAsia="Times New Roman" w:cstheme="minorHAnsi"/>
@@ -2715,6 +2834,7 @@
           <w:color w:val="111111"/>
           <w:shd w:val="clear" w:color="auto" w:fill="FFFFFF"/>
         </w:rPr>
+        <w:lastRenderedPageBreak/>
         <w:t>Tasks</w:t>
       </w:r>
     </w:p>
@@ -2759,25 +2879,7 @@
           <w:color w:val="111111"/>
           <w:shd w:val="clear" w:color="auto" w:fill="FFFFFF"/>
         </w:rPr>
-        <w:t xml:space="preserve">Gifts </w:t>
-      </w:r>
-      <w:proofErr w:type="spellStart"/>
-      <w:r>
-        <w:rPr>
-          <w:rFonts w:eastAsia="Times New Roman" w:cstheme="minorHAnsi"/>
-          <w:color w:val="111111"/>
-          <w:shd w:val="clear" w:color="auto" w:fill="FFFFFF"/>
-        </w:rPr>
-        <w:t>xp</w:t>
-      </w:r>
-      <w:proofErr w:type="spellEnd"/>
-      <w:r>
-        <w:rPr>
-          <w:rFonts w:eastAsia="Times New Roman" w:cstheme="minorHAnsi"/>
-          <w:color w:val="111111"/>
-          <w:shd w:val="clear" w:color="auto" w:fill="FFFFFF"/>
-        </w:rPr>
-        <w:t xml:space="preserve"> to one or all monsters</w:t>
+        <w:t>Gifts xp to one or all monsters</w:t>
       </w:r>
     </w:p>
     <w:p>
@@ -2826,14 +2928,6 @@
     </w:p>
     <w:p>
       <w:pPr>
-        <w:spacing w:after="240" w:line="240" w:lineRule="auto"/>
-        <w:rPr>
-          <w:rFonts w:eastAsia="Times New Roman" w:cstheme="minorHAnsi"/>
-        </w:rPr>
-      </w:pPr>
-    </w:p>
-    <w:p>
-      <w:pPr>
         <w:spacing w:after="0" w:line="240" w:lineRule="auto"/>
         <w:rPr>
           <w:rFonts w:eastAsia="Times New Roman" w:cstheme="minorHAnsi"/>
@@ -2945,14 +3039,6 @@
           <w:rFonts w:eastAsia="Times New Roman" w:cstheme="minorHAnsi"/>
         </w:rPr>
       </w:pPr>
-    </w:p>
-    <w:p>
-      <w:pPr>
-        <w:spacing w:after="0" w:line="240" w:lineRule="auto"/>
-        <w:rPr>
-          <w:rFonts w:eastAsia="Times New Roman" w:cstheme="minorHAnsi"/>
-        </w:rPr>
-      </w:pPr>
       <w:r>
         <w:rPr>
           <w:rFonts w:eastAsia="Times New Roman" w:cstheme="minorHAnsi"/>
@@ -3071,31 +3157,7 @@
           <w:color w:val="111111"/>
           <w:shd w:val="clear" w:color="auto" w:fill="FFFFFF"/>
         </w:rPr>
-        <w:t xml:space="preserve">Have several traits that can be improved with </w:t>
-      </w:r>
-      <w:proofErr w:type="spellStart"/>
-      <w:r>
-        <w:rPr>
-          <w:rFonts w:eastAsia="Times New Roman" w:cstheme="minorHAnsi"/>
-          <w:color w:val="111111"/>
-          <w:shd w:val="clear" w:color="auto" w:fill="FFFFFF"/>
-        </w:rPr>
-        <w:t>xp</w:t>
-      </w:r>
-      <w:proofErr w:type="spellEnd"/>
-    </w:p>
-    <w:p>
-      <w:pPr>
-        <w:spacing w:after="240" w:line="240" w:lineRule="auto"/>
-        <w:rPr>
-          <w:rFonts w:eastAsia="Times New Roman" w:cstheme="minorHAnsi"/>
-        </w:rPr>
-      </w:pPr>
-      <w:r>
-        <w:rPr>
-          <w:rFonts w:eastAsia="Times New Roman" w:cstheme="minorHAnsi"/>
-        </w:rPr>
-        <w:br/>
+        <w:t>Have several traits that can be improved with xp</w:t>
       </w:r>
     </w:p>
     <w:p>
@@ -3197,14 +3259,6 @@
           <w:rFonts w:eastAsia="Times New Roman" w:cstheme="minorHAnsi"/>
         </w:rPr>
       </w:pPr>
-    </w:p>
-    <w:p>
-      <w:pPr>
-        <w:spacing w:after="0" w:line="240" w:lineRule="auto"/>
-        <w:rPr>
-          <w:rFonts w:eastAsia="Times New Roman" w:cstheme="minorHAnsi"/>
-        </w:rPr>
-      </w:pPr>
       <w:r>
         <w:rPr>
           <w:rFonts w:eastAsia="Times New Roman" w:cstheme="minorHAnsi"/>
@@ -3305,14 +3359,6 @@
           <w:rFonts w:eastAsia="Times New Roman" w:cstheme="minorHAnsi"/>
         </w:rPr>
       </w:pPr>
-    </w:p>
-    <w:p>
-      <w:pPr>
-        <w:spacing w:after="0" w:line="240" w:lineRule="auto"/>
-        <w:rPr>
-          <w:rFonts w:eastAsia="Times New Roman" w:cstheme="minorHAnsi"/>
-        </w:rPr>
-      </w:pPr>
       <w:r>
         <w:rPr>
           <w:rFonts w:eastAsia="Times New Roman" w:cstheme="minorHAnsi"/>
@@ -3397,14 +3443,6 @@
           <w:rFonts w:eastAsia="Times New Roman" w:cstheme="minorHAnsi"/>
         </w:rPr>
       </w:pPr>
-    </w:p>
-    <w:p>
-      <w:pPr>
-        <w:spacing w:after="0" w:line="240" w:lineRule="auto"/>
-        <w:rPr>
-          <w:rFonts w:eastAsia="Times New Roman" w:cstheme="minorHAnsi"/>
-        </w:rPr>
-      </w:pPr>
       <w:r>
         <w:rPr>
           <w:rFonts w:eastAsia="Times New Roman" w:cstheme="minorHAnsi"/>
@@ -3490,16 +3528,520 @@
         <w:t>Various traits creatures have and can increase with increase the amount found</w:t>
       </w:r>
     </w:p>
+    <w:p>
+      <w:pPr>
+        <w:spacing w:after="0" w:line="240" w:lineRule="auto"/>
+        <w:rPr>
+          <w:rFonts w:eastAsia="Times New Roman" w:cstheme="minorHAnsi"/>
+          <w:b/>
+          <w:bCs/>
+          <w:color w:val="000000"/>
+        </w:rPr>
+      </w:pPr>
+    </w:p>
+    <w:p>
+      <w:pPr>
+        <w:spacing w:after="0" w:line="240" w:lineRule="auto"/>
+        <w:rPr>
+          <w:rFonts w:eastAsia="Times New Roman" w:cstheme="minorHAnsi"/>
+        </w:rPr>
+      </w:pPr>
+      <w:r>
+        <w:rPr>
+          <w:rFonts w:eastAsia="Times New Roman" w:cstheme="minorHAnsi"/>
+          <w:b/>
+          <w:bCs/>
+          <w:color w:val="000000"/>
+        </w:rPr>
+        <w:t>User:</w:t>
+      </w:r>
+      <w:r>
+        <w:rPr>
+          <w:rFonts w:eastAsia="Times New Roman" w:cstheme="minorHAnsi"/>
+          <w:color w:val="000000"/>
+        </w:rPr>
+        <w:t xml:space="preserve"> individual who uses product </w:t>
+      </w:r>
+    </w:p>
+    <w:p>
+      <w:pPr>
+        <w:spacing w:after="0" w:line="240" w:lineRule="auto"/>
+        <w:rPr>
+          <w:rFonts w:eastAsia="Times New Roman" w:cstheme="minorHAnsi"/>
+        </w:rPr>
+      </w:pPr>
+      <w:r>
+        <w:rPr>
+          <w:rFonts w:eastAsia="Times New Roman" w:cstheme="minorHAnsi"/>
+          <w:b/>
+          <w:bCs/>
+          <w:color w:val="000000"/>
+        </w:rPr>
+        <w:t>Dev Team:</w:t>
+      </w:r>
+      <w:r>
+        <w:rPr>
+          <w:rFonts w:eastAsia="Times New Roman" w:cstheme="minorHAnsi"/>
+          <w:color w:val="000000"/>
+        </w:rPr>
+        <w:t xml:space="preserve"> The developers who work front end and back end of product</w:t>
+      </w:r>
+    </w:p>
+    <w:p>
+      <w:pPr>
+        <w:spacing w:after="0" w:line="240" w:lineRule="auto"/>
+        <w:rPr>
+          <w:rFonts w:eastAsia="Times New Roman" w:cstheme="minorHAnsi"/>
+        </w:rPr>
+      </w:pPr>
+      <w:r>
+        <w:rPr>
+          <w:rFonts w:eastAsia="Times New Roman" w:cstheme="minorHAnsi"/>
+          <w:b/>
+          <w:bCs/>
+          <w:color w:val="000000"/>
+        </w:rPr>
+        <w:t>Team Member:</w:t>
+      </w:r>
+      <w:r>
+        <w:rPr>
+          <w:rFonts w:eastAsia="Times New Roman" w:cstheme="minorHAnsi"/>
+          <w:color w:val="000000"/>
+        </w:rPr>
+        <w:t xml:space="preserve"> A single person of the team</w:t>
+      </w:r>
+    </w:p>
+    <w:p>
+      <w:pPr>
+        <w:spacing w:after="0" w:line="240" w:lineRule="auto"/>
+        <w:rPr>
+          <w:rFonts w:eastAsia="Times New Roman" w:cstheme="minorHAnsi"/>
+        </w:rPr>
+      </w:pPr>
+      <w:r>
+        <w:rPr>
+          <w:rFonts w:eastAsia="Times New Roman" w:cstheme="minorHAnsi"/>
+          <w:b/>
+          <w:bCs/>
+          <w:color w:val="000000"/>
+        </w:rPr>
+        <w:t>Game:</w:t>
+      </w:r>
+      <w:r>
+        <w:rPr>
+          <w:rFonts w:eastAsia="Times New Roman" w:cstheme="minorHAnsi"/>
+          <w:color w:val="000000"/>
+        </w:rPr>
+        <w:t xml:space="preserve"> The product from users’ view</w:t>
+      </w:r>
+    </w:p>
+    <w:p>
+      <w:pPr>
+        <w:spacing w:after="0" w:line="240" w:lineRule="auto"/>
+        <w:rPr>
+          <w:rFonts w:eastAsia="Times New Roman" w:cstheme="minorHAnsi"/>
+        </w:rPr>
+      </w:pPr>
+      <w:r>
+        <w:rPr>
+          <w:rFonts w:eastAsia="Times New Roman" w:cstheme="minorHAnsi"/>
+          <w:b/>
+          <w:bCs/>
+          <w:color w:val="000000"/>
+        </w:rPr>
+        <w:t>Goal</w:t>
+      </w:r>
+      <w:r>
+        <w:rPr>
+          <w:rFonts w:eastAsia="Times New Roman" w:cstheme="minorHAnsi"/>
+          <w:color w:val="000000"/>
+        </w:rPr>
+        <w:t xml:space="preserve">: Long term desire with steps and an endpoint </w:t>
+      </w:r>
+      <w:r>
+        <w:rPr>
+          <w:rFonts w:eastAsia="Times New Roman" w:cstheme="minorHAnsi"/>
+          <w:b/>
+          <w:bCs/>
+          <w:color w:val="000000"/>
+        </w:rPr>
+        <w:t>ex.</w:t>
+      </w:r>
+      <w:r>
+        <w:rPr>
+          <w:rFonts w:eastAsia="Times New Roman" w:cstheme="minorHAnsi"/>
+          <w:color w:val="000000"/>
+        </w:rPr>
+        <w:t xml:space="preserve"> Saving up for a game, completing a craft, doing a marathon </w:t>
+      </w:r>
+    </w:p>
+    <w:p>
+      <w:pPr>
+        <w:spacing w:after="0" w:line="240" w:lineRule="auto"/>
+        <w:rPr>
+          <w:rFonts w:eastAsia="Times New Roman" w:cstheme="minorHAnsi"/>
+        </w:rPr>
+      </w:pPr>
+      <w:r>
+        <w:rPr>
+          <w:rFonts w:eastAsia="Times New Roman" w:cstheme="minorHAnsi"/>
+          <w:b/>
+          <w:bCs/>
+          <w:color w:val="000000"/>
+        </w:rPr>
+        <w:t>Milestones:</w:t>
+      </w:r>
+      <w:r>
+        <w:rPr>
+          <w:rFonts w:eastAsia="Times New Roman" w:cstheme="minorHAnsi"/>
+          <w:color w:val="000000"/>
+        </w:rPr>
+        <w:t xml:space="preserve"> Step to reach end of goal </w:t>
+      </w:r>
+    </w:p>
+    <w:p>
+      <w:pPr>
+        <w:spacing w:after="0" w:line="240" w:lineRule="auto"/>
+        <w:rPr>
+          <w:rFonts w:eastAsia="Times New Roman" w:cstheme="minorHAnsi"/>
+        </w:rPr>
+      </w:pPr>
+      <w:r>
+        <w:rPr>
+          <w:rFonts w:eastAsia="Times New Roman" w:cstheme="minorHAnsi"/>
+          <w:b/>
+          <w:bCs/>
+          <w:color w:val="000000"/>
+        </w:rPr>
+        <w:t>Task</w:t>
+      </w:r>
+      <w:r>
+        <w:rPr>
+          <w:rFonts w:eastAsia="Times New Roman" w:cstheme="minorHAnsi"/>
+          <w:color w:val="000000"/>
+        </w:rPr>
+        <w:t xml:space="preserve">: Daily event that is to better the individual, should be basic and simple, </w:t>
+      </w:r>
+      <w:r>
+        <w:rPr>
+          <w:rFonts w:eastAsia="Times New Roman" w:cstheme="minorHAnsi"/>
+          <w:b/>
+          <w:bCs/>
+          <w:color w:val="000000"/>
+        </w:rPr>
+        <w:t xml:space="preserve">ex. </w:t>
+      </w:r>
+      <w:r>
+        <w:rPr>
+          <w:rFonts w:eastAsia="Times New Roman" w:cstheme="minorHAnsi"/>
+          <w:color w:val="000000"/>
+        </w:rPr>
+        <w:t>Brush teeth, Do Homework, Cleaning </w:t>
+      </w:r>
+    </w:p>
+    <w:p>
+      <w:pPr>
+        <w:spacing w:after="0" w:line="240" w:lineRule="auto"/>
+        <w:rPr>
+          <w:rFonts w:eastAsia="Times New Roman" w:cstheme="minorHAnsi"/>
+        </w:rPr>
+      </w:pPr>
+      <w:r>
+        <w:rPr>
+          <w:rFonts w:eastAsia="Times New Roman" w:cstheme="minorHAnsi"/>
+          <w:b/>
+          <w:bCs/>
+          <w:color w:val="000000"/>
+        </w:rPr>
+        <w:t>Habit</w:t>
+      </w:r>
+      <w:r>
+        <w:rPr>
+          <w:rFonts w:eastAsia="Times New Roman" w:cstheme="minorHAnsi"/>
+          <w:color w:val="000000"/>
+        </w:rPr>
+        <w:t>: A non-daily event that user is trying to incorporate into their routine ex. Spend 30 minutes on hobby, </w:t>
+      </w:r>
+    </w:p>
+    <w:p>
+      <w:pPr>
+        <w:spacing w:after="0" w:line="240" w:lineRule="auto"/>
+        <w:rPr>
+          <w:rFonts w:eastAsia="Times New Roman" w:cstheme="minorHAnsi"/>
+        </w:rPr>
+      </w:pPr>
+      <w:r>
+        <w:rPr>
+          <w:rFonts w:eastAsia="Times New Roman" w:cstheme="minorHAnsi"/>
+          <w:b/>
+          <w:bCs/>
+          <w:color w:val="000000"/>
+        </w:rPr>
+        <w:lastRenderedPageBreak/>
+        <w:t>Beasties:</w:t>
+      </w:r>
+      <w:r>
+        <w:rPr>
+          <w:rFonts w:eastAsia="Times New Roman" w:cstheme="minorHAnsi"/>
+          <w:color w:val="000000"/>
+        </w:rPr>
+        <w:t xml:space="preserve"> The characters the user can earn, level up and battle with</w:t>
+      </w:r>
+    </w:p>
+    <w:p>
+      <w:pPr>
+        <w:spacing w:after="0" w:line="240" w:lineRule="auto"/>
+        <w:rPr>
+          <w:rFonts w:eastAsia="Times New Roman" w:cstheme="minorHAnsi"/>
+        </w:rPr>
+      </w:pPr>
+      <w:r>
+        <w:rPr>
+          <w:rFonts w:eastAsia="Times New Roman" w:cstheme="minorHAnsi"/>
+          <w:b/>
+          <w:bCs/>
+          <w:color w:val="000000"/>
+        </w:rPr>
+        <w:t>Gacha</w:t>
+      </w:r>
+      <w:r>
+        <w:rPr>
+          <w:rFonts w:eastAsia="Times New Roman" w:cstheme="minorHAnsi"/>
+          <w:color w:val="000000"/>
+        </w:rPr>
+        <w:t>: Random draw that gifts user with critter or other game items</w:t>
+      </w:r>
+    </w:p>
+    <w:p>
+      <w:pPr>
+        <w:spacing w:after="0" w:line="240" w:lineRule="auto"/>
+        <w:rPr>
+          <w:rFonts w:eastAsia="Times New Roman" w:cstheme="minorHAnsi"/>
+        </w:rPr>
+      </w:pPr>
+      <w:r>
+        <w:rPr>
+          <w:rFonts w:eastAsia="Times New Roman" w:cstheme="minorHAnsi"/>
+          <w:b/>
+          <w:bCs/>
+          <w:color w:val="000000"/>
+        </w:rPr>
+        <w:t>Lodges:</w:t>
+      </w:r>
+      <w:r>
+        <w:rPr>
+          <w:rFonts w:eastAsia="Times New Roman" w:cstheme="minorHAnsi"/>
+          <w:color w:val="000000"/>
+        </w:rPr>
+        <w:t xml:space="preserve"> A Dev team run club that gives out tasks to users who are members</w:t>
+      </w:r>
+    </w:p>
+    <w:p>
+      <w:pPr>
+        <w:spacing w:after="0" w:line="240" w:lineRule="auto"/>
+        <w:rPr>
+          <w:rFonts w:eastAsia="Times New Roman" w:cstheme="minorHAnsi"/>
+        </w:rPr>
+      </w:pPr>
+      <w:r>
+        <w:rPr>
+          <w:rFonts w:eastAsia="Times New Roman" w:cstheme="minorHAnsi"/>
+          <w:b/>
+          <w:bCs/>
+          <w:color w:val="000000"/>
+        </w:rPr>
+        <w:t>Club</w:t>
+      </w:r>
+      <w:r>
+        <w:rPr>
+          <w:rFonts w:eastAsia="Times New Roman" w:cstheme="minorHAnsi"/>
+          <w:color w:val="000000"/>
+        </w:rPr>
+        <w:t>: A user made club that falls under one of the main groups, is user run</w:t>
+      </w:r>
+    </w:p>
+    <w:p>
+      <w:pPr>
+        <w:spacing w:after="0" w:line="240" w:lineRule="auto"/>
+        <w:rPr>
+          <w:rFonts w:eastAsia="Times New Roman" w:cstheme="minorHAnsi"/>
+        </w:rPr>
+      </w:pPr>
+      <w:r>
+        <w:rPr>
+          <w:rFonts w:eastAsia="Times New Roman" w:cstheme="minorHAnsi"/>
+          <w:b/>
+          <w:bCs/>
+          <w:color w:val="000000"/>
+        </w:rPr>
+        <w:t>Battle</w:t>
+      </w:r>
+      <w:r>
+        <w:rPr>
+          <w:rFonts w:eastAsia="Times New Roman" w:cstheme="minorHAnsi"/>
+          <w:color w:val="000000"/>
+        </w:rPr>
+        <w:t>: Two or more users challenge each other via a turn based system</w:t>
+      </w:r>
+    </w:p>
+    <w:p>
+      <w:pPr>
+        <w:spacing w:after="0" w:line="240" w:lineRule="auto"/>
+        <w:rPr>
+          <w:rFonts w:eastAsia="Times New Roman" w:cstheme="minorHAnsi"/>
+        </w:rPr>
+      </w:pPr>
+      <w:r>
+        <w:rPr>
+          <w:rFonts w:eastAsia="Times New Roman" w:cstheme="minorHAnsi"/>
+          <w:b/>
+          <w:bCs/>
+          <w:color w:val="000000"/>
+        </w:rPr>
+        <w:t>Challenge:</w:t>
+      </w:r>
+      <w:r>
+        <w:rPr>
+          <w:rFonts w:eastAsia="Times New Roman" w:cstheme="minorHAnsi"/>
+          <w:color w:val="000000"/>
+        </w:rPr>
+        <w:t xml:space="preserve"> Event where users play against each other within their group</w:t>
+      </w:r>
+    </w:p>
+    <w:p>
+      <w:pPr>
+        <w:spacing w:after="0" w:line="240" w:lineRule="auto"/>
+        <w:rPr>
+          <w:rFonts w:eastAsia="Times New Roman" w:cstheme="minorHAnsi"/>
+        </w:rPr>
+      </w:pPr>
+      <w:r>
+        <w:rPr>
+          <w:rFonts w:eastAsia="Times New Roman" w:cstheme="minorHAnsi"/>
+          <w:b/>
+          <w:bCs/>
+          <w:color w:val="111111"/>
+          <w:shd w:val="clear" w:color="auto" w:fill="FFFFFF"/>
+        </w:rPr>
+        <w:t xml:space="preserve">Forging: </w:t>
+      </w:r>
+      <w:r>
+        <w:rPr>
+          <w:rFonts w:eastAsia="Times New Roman" w:cstheme="minorHAnsi"/>
+          <w:color w:val="111111"/>
+          <w:shd w:val="clear" w:color="auto" w:fill="FFFFFF"/>
+        </w:rPr>
+        <w:t>Tasks Beasties can be sent on to find materials </w:t>
+      </w:r>
+    </w:p>
+    <w:p>
+      <w:pPr>
+        <w:spacing w:after="0" w:line="240" w:lineRule="auto"/>
+        <w:rPr>
+          <w:rFonts w:eastAsia="Times New Roman" w:cstheme="minorHAnsi"/>
+        </w:rPr>
+      </w:pPr>
+      <w:r>
+        <w:rPr>
+          <w:rFonts w:eastAsia="Times New Roman" w:cstheme="minorHAnsi"/>
+          <w:b/>
+          <w:bCs/>
+          <w:color w:val="000000"/>
+        </w:rPr>
+        <w:t>Crafting:</w:t>
+      </w:r>
+      <w:r>
+        <w:rPr>
+          <w:rFonts w:eastAsia="Times New Roman" w:cstheme="minorHAnsi"/>
+          <w:color w:val="000000"/>
+        </w:rPr>
+        <w:t xml:space="preserve"> Creating in game items with materials</w:t>
+      </w:r>
+    </w:p>
+    <w:p>
+      <w:pPr>
+        <w:spacing w:after="0" w:line="240" w:lineRule="auto"/>
+        <w:rPr>
+          <w:rFonts w:eastAsia="Times New Roman" w:cstheme="minorHAnsi"/>
+        </w:rPr>
+      </w:pPr>
+      <w:r>
+        <w:rPr>
+          <w:rFonts w:eastAsia="Times New Roman" w:cstheme="minorHAnsi"/>
+          <w:b/>
+          <w:bCs/>
+          <w:color w:val="000000"/>
+        </w:rPr>
+        <w:t xml:space="preserve">Habitats: </w:t>
+      </w:r>
+      <w:r>
+        <w:rPr>
+          <w:rFonts w:eastAsia="Times New Roman" w:cstheme="minorHAnsi"/>
+          <w:color w:val="000000"/>
+        </w:rPr>
+        <w:t>Customizable homes for Beasties</w:t>
+      </w:r>
+    </w:p>
+    <w:p>
+      <w:pPr>
+        <w:spacing w:after="0" w:line="240" w:lineRule="auto"/>
+        <w:rPr>
+          <w:rFonts w:eastAsia="Times New Roman" w:cstheme="minorHAnsi"/>
+        </w:rPr>
+      </w:pPr>
+      <w:r>
+        <w:rPr>
+          <w:rFonts w:eastAsia="Times New Roman" w:cstheme="minorHAnsi"/>
+          <w:b/>
+          <w:bCs/>
+          <w:color w:val="000000"/>
+        </w:rPr>
+        <w:t>XP:</w:t>
+      </w:r>
+      <w:r>
+        <w:rPr>
+          <w:rFonts w:eastAsia="Times New Roman" w:cstheme="minorHAnsi"/>
+          <w:color w:val="000000"/>
+        </w:rPr>
+        <w:t xml:space="preserve"> Experience Points, determines strength and skills of Beasties</w:t>
+      </w:r>
+    </w:p>
+    <w:p>
+      <w:pPr>
+        <w:spacing w:after="0" w:line="240" w:lineRule="auto"/>
+        <w:rPr>
+          <w:rFonts w:eastAsia="Times New Roman" w:cstheme="minorHAnsi"/>
+          <w:b/>
+          <w:bCs/>
+          <w:color w:val="000000"/>
+        </w:rPr>
+      </w:pPr>
+      <w:r>
+        <w:rPr>
+          <w:rFonts w:eastAsia="Times New Roman" w:cstheme="minorHAnsi"/>
+          <w:b/>
+          <w:bCs/>
+          <w:color w:val="000000"/>
+        </w:rPr>
+        <w:t>HP:</w:t>
+      </w:r>
+      <w:r>
+        <w:rPr>
+          <w:rFonts w:eastAsia="Times New Roman" w:cstheme="minorHAnsi"/>
+          <w:color w:val="000000"/>
+        </w:rPr>
+        <w:t xml:space="preserve"> Health of Beasties.</w:t>
+      </w:r>
+    </w:p>
+    <w:p>
+      <w:pPr>
+        <w:pStyle w:val="Heading1"/>
+      </w:pPr>
+      <w:r>
+        <w:t>Overview, Scenarios and Use Cases</w:t>
+      </w:r>
+    </w:p>
     <w:p/>
-    <w:p/>
-    <w:p>
-      <w:pPr>
-        <w:pStyle w:val="Heading1"/>
-      </w:pPr>
-      <w:r>
-        <w:t>Overview, Scenarios and Use Cases</w:t>
-      </w:r>
-    </w:p>
     <w:p>
       <w:pPr>
         <w:pStyle w:val="Heading1"/>
@@ -3842,15 +4384,38 @@
         <w:pStyle w:val="BodyText"/>
         <w:spacing w:after="0"/>
         <w:rPr>
-          <w:lang w:val="en-GB" w:eastAsia="ja-JP"/>
-        </w:rPr>
-      </w:pPr>
-      <w:r>
-        <w:rPr>
-          <w:b/>
-          <w:bCs/>
-          <w:lang w:val="en-GB" w:eastAsia="ja-JP"/>
-        </w:rPr>
+          <w:b/>
+          <w:bCs/>
+          <w:lang w:val="en-GB" w:eastAsia="ja-JP"/>
+        </w:rPr>
+      </w:pPr>
+    </w:p>
+    <w:p>
+      <w:pPr>
+        <w:pStyle w:val="BodyText"/>
+        <w:spacing w:after="0"/>
+        <w:rPr>
+          <w:b/>
+          <w:bCs/>
+          <w:lang w:val="en-GB" w:eastAsia="ja-JP"/>
+        </w:rPr>
+      </w:pPr>
+    </w:p>
+    <w:p>
+      <w:pPr>
+        <w:pStyle w:val="BodyText"/>
+        <w:spacing w:after="0"/>
+        <w:rPr>
+          <w:lang w:val="en-GB" w:eastAsia="ja-JP"/>
+        </w:rPr>
+      </w:pPr>
+      <w:r>
+        <w:rPr>
+          <w:b/>
+          <w:bCs/>
+          <w:lang w:val="en-GB" w:eastAsia="ja-JP"/>
+        </w:rPr>
+        <w:lastRenderedPageBreak/>
         <w:t>User Story:</w:t>
       </w:r>
       <w:r>
@@ -3909,13 +4474,6 @@
     </w:p>
     <w:p>
       <w:pPr>
-        <w:pStyle w:val="ListParagraph"/>
-        <w:spacing w:after="0"/>
-        <w:ind w:left="810"/>
-      </w:pPr>
-    </w:p>
-    <w:p>
-      <w:pPr>
         <w:pStyle w:val="BodyText"/>
         <w:spacing w:after="0"/>
         <w:rPr>
@@ -3928,7 +4486,6 @@
           <w:bCs/>
           <w:lang w:val="en-GB" w:eastAsia="ja-JP"/>
         </w:rPr>
-        <w:lastRenderedPageBreak/>
         <w:t>User Story:</w:t>
       </w:r>
       <w:r>
@@ -4178,44 +4735,6 @@
     </w:p>
     <w:p>
       <w:pPr>
-        <w:pStyle w:val="BodyText"/>
-        <w:rPr>
-          <w:b/>
-          <w:bCs/>
-          <w:lang w:val="en-GB" w:eastAsia="ja-JP"/>
-        </w:rPr>
-      </w:pPr>
-      <w:r>
-        <w:rPr>
-          <w:b/>
-          <w:bCs/>
-          <w:lang w:val="en-GB" w:eastAsia="ja-JP"/>
-        </w:rPr>
-        <w:t>User Story:</w:t>
-      </w:r>
-    </w:p>
-    <w:p>
-      <w:pPr>
-        <w:pStyle w:val="BodyText"/>
-        <w:rPr>
-          <w:b/>
-          <w:bCs/>
-          <w:lang w:val="en-GB" w:eastAsia="ja-JP"/>
-        </w:rPr>
-      </w:pPr>
-      <w:r>
-        <w:rPr>
-          <w:b/>
-          <w:bCs/>
-          <w:lang w:val="en-GB" w:eastAsia="ja-JP"/>
-        </w:rPr>
-        <w:t>Function Requirement:</w:t>
-      </w:r>
-    </w:p>
-    <w:p/>
-    <w:p/>
-    <w:p>
-      <w:pPr>
         <w:pStyle w:val="Heading1"/>
       </w:pPr>
       <w:r>
@@ -4468,29 +4987,25 @@
           <w:lang w:val="en-GB" w:eastAsia="ja-JP"/>
         </w:rPr>
       </w:pPr>
-      <w:r>
-        <w:rPr>
-          <w:b/>
-          <w:bCs/>
-          <w:lang w:val="en-GB" w:eastAsia="ja-JP"/>
-        </w:rPr>
-        <w:t>Non-function requirement:</w:t>
-      </w:r>
     </w:p>
     <w:p>
       <w:pPr>
         <w:pStyle w:val="BodyText"/>
         <w:spacing w:after="0"/>
         <w:rPr>
-          <w:lang w:val="en-GB" w:eastAsia="ja-JP"/>
-        </w:rPr>
-      </w:pPr>
-      <w:r>
-        <w:rPr>
+          <w:b/>
+          <w:bCs/>
+          <w:lang w:val="en-GB" w:eastAsia="ja-JP"/>
+        </w:rPr>
+      </w:pPr>
+      <w:r>
+        <w:rPr>
+          <w:b/>
+          <w:bCs/>
           <w:lang w:val="en-GB" w:eastAsia="ja-JP"/>
         </w:rPr>
         <w:lastRenderedPageBreak/>
-        <w:t xml:space="preserve">The system/application shall identify user at login </w:t>
+        <w:t>Non-function requirement:</w:t>
       </w:r>
     </w:p>
     <w:p>
@@ -4498,11 +5013,15 @@
         <w:pStyle w:val="BodyText"/>
         <w:spacing w:after="0"/>
         <w:rPr>
-          <w:b/>
-          <w:bCs/>
-          <w:lang w:val="en-GB" w:eastAsia="ja-JP"/>
-        </w:rPr>
-      </w:pPr>
+          <w:lang w:val="en-GB" w:eastAsia="ja-JP"/>
+        </w:rPr>
+      </w:pPr>
+      <w:r>
+        <w:rPr>
+          <w:lang w:val="en-GB" w:eastAsia="ja-JP"/>
+        </w:rPr>
+        <w:t xml:space="preserve">The system/application shall identify user at login </w:t>
+      </w:r>
     </w:p>
     <w:p>
       <w:pPr>
@@ -4773,7 +5292,6 @@
         <w:t>The system/application shall be responsive</w:t>
       </w:r>
     </w:p>
-    <w:p/>
     <w:p>
       <w:pPr>
         <w:pStyle w:val="Heading1"/>
@@ -4945,7 +5463,6 @@
           <w:rFonts w:cstheme="minorHAnsi"/>
         </w:rPr>
       </w:pPr>
-      <w:proofErr w:type="spellStart"/>
       <w:r>
         <w:rPr>
           <w:rFonts w:cstheme="minorHAnsi"/>
@@ -4954,7 +5471,6 @@
         </w:rPr>
         <w:t>OpenGL|ES</w:t>
       </w:r>
-      <w:proofErr w:type="spellEnd"/>
       <w:r>
         <w:rPr>
           <w:rFonts w:cstheme="minorHAnsi"/>
@@ -4972,7 +5488,14 @@
         <w:spacing w:after="0"/>
       </w:pPr>
       <w:r>
-        <w:t>OpenCL – royalty-free standard for cross-platform, parallel programming</w:t>
+        <w:rPr>
+          <w:b/>
+          <w:bCs/>
+        </w:rPr>
+        <w:t xml:space="preserve">OpenCL </w:t>
+      </w:r>
+      <w:r>
+        <w:t>– royalty-free standard for cross-platform, parallel programming</w:t>
       </w:r>
     </w:p>
     <w:p>
@@ -5104,33 +5627,8 @@
           <w:rFonts w:eastAsia="Times New Roman" w:cstheme="minorHAnsi"/>
           <w:color w:val="000000"/>
         </w:rPr>
-        <w:t xml:space="preserve"> - </w:t>
-      </w:r>
-      <w:proofErr w:type="spellStart"/>
-      <w:r>
-        <w:rPr>
-          <w:rFonts w:eastAsia="Times New Roman" w:cstheme="minorHAnsi"/>
-          <w:color w:val="000000"/>
-        </w:rPr>
-        <w:t>Evgeniia</w:t>
-      </w:r>
-      <w:proofErr w:type="spellEnd"/>
-      <w:r>
-        <w:rPr>
-          <w:rFonts w:eastAsia="Times New Roman" w:cstheme="minorHAnsi"/>
-          <w:color w:val="000000"/>
-        </w:rPr>
-        <w:t xml:space="preserve"> </w:t>
-      </w:r>
-      <w:proofErr w:type="spellStart"/>
-      <w:r>
-        <w:rPr>
-          <w:rFonts w:eastAsia="Times New Roman" w:cstheme="minorHAnsi"/>
-          <w:color w:val="000000"/>
-        </w:rPr>
-        <w:t>Maksimova</w:t>
-      </w:r>
-      <w:proofErr w:type="spellEnd"/>
+        <w:t xml:space="preserve"> - Evgeniia Maksimova</w:t>
+      </w:r>
     </w:p>
     <w:p>
       <w:pPr>

</xml_diff>

<commit_message>
Finialized Milestone 1 document
</commit_message>
<xml_diff>
--- a/Milestone 1 Team Project Proposal and Description.docx
+++ b/Milestone 1 Team Project Proposal and Description.docx
@@ -293,6 +293,7 @@
           <w:szCs w:val="20"/>
         </w:rPr>
       </w:pPr>
+      <w:proofErr w:type="spellStart"/>
       <w:r>
         <w:rPr>
           <w:rFonts w:cstheme="minorHAnsi"/>
@@ -300,7 +301,37 @@
           <w:sz w:val="20"/>
           <w:szCs w:val="20"/>
         </w:rPr>
-        <w:t>Evgeniia Maksimova (</w:t>
+        <w:t>Evgeniia</w:t>
+      </w:r>
+      <w:proofErr w:type="spellEnd"/>
+      <w:r>
+        <w:rPr>
+          <w:rFonts w:cstheme="minorHAnsi"/>
+          <w:color w:val="000000"/>
+          <w:sz w:val="20"/>
+          <w:szCs w:val="20"/>
+        </w:rPr>
+        <w:t xml:space="preserve"> </w:t>
+      </w:r>
+      <w:proofErr w:type="spellStart"/>
+      <w:r>
+        <w:rPr>
+          <w:rFonts w:cstheme="minorHAnsi"/>
+          <w:color w:val="000000"/>
+          <w:sz w:val="20"/>
+          <w:szCs w:val="20"/>
+        </w:rPr>
+        <w:t>Maksimova</w:t>
+      </w:r>
+      <w:proofErr w:type="spellEnd"/>
+      <w:r>
+        <w:rPr>
+          <w:rFonts w:cstheme="minorHAnsi"/>
+          <w:color w:val="000000"/>
+          <w:sz w:val="20"/>
+          <w:szCs w:val="20"/>
+        </w:rPr>
+        <w:t xml:space="preserve"> (</w:t>
       </w:r>
       <w:hyperlink r:id="rId11" w:history="1">
         <w:r>
@@ -858,7 +889,23 @@
                 <w:rFonts w:eastAsia="Times New Roman" w:cstheme="minorHAnsi"/>
                 <w:color w:val="000000"/>
               </w:rPr>
-              <w:t>Add, edit and complete tasks </w:t>
+              <w:t xml:space="preserve">Add, </w:t>
+            </w:r>
+            <w:proofErr w:type="gramStart"/>
+            <w:r>
+              <w:rPr>
+                <w:rFonts w:eastAsia="Times New Roman" w:cstheme="minorHAnsi"/>
+                <w:color w:val="000000"/>
+              </w:rPr>
+              <w:t>edit</w:t>
+            </w:r>
+            <w:proofErr w:type="gramEnd"/>
+            <w:r>
+              <w:rPr>
+                <w:rFonts w:eastAsia="Times New Roman" w:cstheme="minorHAnsi"/>
+                <w:color w:val="000000"/>
+              </w:rPr>
+              <w:t xml:space="preserve"> and complete tasks </w:t>
             </w:r>
           </w:p>
         </w:tc>
@@ -2879,7 +2926,25 @@
           <w:color w:val="111111"/>
           <w:shd w:val="clear" w:color="auto" w:fill="FFFFFF"/>
         </w:rPr>
-        <w:t>Gifts xp to one or all monsters</w:t>
+        <w:t xml:space="preserve">Gifts </w:t>
+      </w:r>
+      <w:proofErr w:type="spellStart"/>
+      <w:r>
+        <w:rPr>
+          <w:rFonts w:eastAsia="Times New Roman" w:cstheme="minorHAnsi"/>
+          <w:color w:val="111111"/>
+          <w:shd w:val="clear" w:color="auto" w:fill="FFFFFF"/>
+        </w:rPr>
+        <w:t>xp</w:t>
+      </w:r>
+      <w:proofErr w:type="spellEnd"/>
+      <w:r>
+        <w:rPr>
+          <w:rFonts w:eastAsia="Times New Roman" w:cstheme="minorHAnsi"/>
+          <w:color w:val="111111"/>
+          <w:shd w:val="clear" w:color="auto" w:fill="FFFFFF"/>
+        </w:rPr>
+        <w:t xml:space="preserve"> to one or all monsters</w:t>
       </w:r>
     </w:p>
     <w:p>
@@ -3157,8 +3222,18 @@
           <w:color w:val="111111"/>
           <w:shd w:val="clear" w:color="auto" w:fill="FFFFFF"/>
         </w:rPr>
-        <w:t>Have several traits that can be improved with xp</w:t>
-      </w:r>
+        <w:t xml:space="preserve">Have several traits that can be improved with </w:t>
+      </w:r>
+      <w:proofErr w:type="spellStart"/>
+      <w:r>
+        <w:rPr>
+          <w:rFonts w:eastAsia="Times New Roman" w:cstheme="minorHAnsi"/>
+          <w:color w:val="111111"/>
+          <w:shd w:val="clear" w:color="auto" w:fill="FFFFFF"/>
+        </w:rPr>
+        <w:t>xp</w:t>
+      </w:r>
+      <w:proofErr w:type="spellEnd"/>
     </w:p>
     <w:p>
       <w:pPr>
@@ -3481,7 +3556,25 @@
           <w:color w:val="111111"/>
           <w:shd w:val="clear" w:color="auto" w:fill="FFFFFF"/>
         </w:rPr>
-        <w:t>Creatures can be sent out to gather wood, ores and other materials</w:t>
+        <w:t xml:space="preserve">Creatures can be sent out to gather wood, </w:t>
+      </w:r>
+      <w:proofErr w:type="gramStart"/>
+      <w:r>
+        <w:rPr>
+          <w:rFonts w:eastAsia="Times New Roman" w:cstheme="minorHAnsi"/>
+          <w:color w:val="111111"/>
+          <w:shd w:val="clear" w:color="auto" w:fill="FFFFFF"/>
+        </w:rPr>
+        <w:t>ores</w:t>
+      </w:r>
+      <w:proofErr w:type="gramEnd"/>
+      <w:r>
+        <w:rPr>
+          <w:rFonts w:eastAsia="Times New Roman" w:cstheme="minorHAnsi"/>
+          <w:color w:val="111111"/>
+          <w:shd w:val="clear" w:color="auto" w:fill="FFFFFF"/>
+        </w:rPr>
+        <w:t xml:space="preserve"> and other materials</w:t>
       </w:r>
     </w:p>
     <w:p>
@@ -3881,7 +3974,21 @@
           <w:rFonts w:eastAsia="Times New Roman" w:cstheme="minorHAnsi"/>
           <w:color w:val="000000"/>
         </w:rPr>
-        <w:t>: Two or more users challenge each other via a turn based system</w:t>
+        <w:t xml:space="preserve">: Two or more users challenge each other via a </w:t>
+      </w:r>
+      <w:r>
+        <w:rPr>
+          <w:rFonts w:eastAsia="Times New Roman" w:cstheme="minorHAnsi"/>
+          <w:color w:val="000000"/>
+        </w:rPr>
+        <w:t>turn-based</w:t>
+      </w:r>
+      <w:r>
+        <w:rPr>
+          <w:rFonts w:eastAsia="Times New Roman" w:cstheme="minorHAnsi"/>
+          <w:color w:val="000000"/>
+        </w:rPr>
+        <w:t xml:space="preserve"> system</w:t>
       </w:r>
     </w:p>
     <w:p>
@@ -4041,12 +4148,187 @@
         <w:t>Overview, Scenarios and Use Cases</w:t>
       </w:r>
     </w:p>
+    <w:p>
+      <w:pPr>
+        <w:spacing w:after="0" w:line="240" w:lineRule="auto"/>
+        <w:rPr>
+          <w:rFonts w:eastAsia="Times New Roman" w:cstheme="minorHAnsi"/>
+        </w:rPr>
+      </w:pPr>
+      <w:r>
+        <w:rPr>
+          <w:rFonts w:eastAsia="Times New Roman" w:cstheme="minorHAnsi"/>
+          <w:color w:val="000000"/>
+        </w:rPr>
+        <w:t xml:space="preserve">This project will be a game where people can play and enjoy and benefit from regardless of their skill level. The whole point of this game is to help them be productive in their daily lives and feel good about themselves </w:t>
+      </w:r>
+      <w:r>
+        <w:rPr>
+          <w:rFonts w:eastAsia="Times New Roman" w:cstheme="minorHAnsi"/>
+          <w:color w:val="000000"/>
+        </w:rPr>
+        <w:t>and</w:t>
+      </w:r>
+      <w:r>
+        <w:rPr>
+          <w:rFonts w:eastAsia="Times New Roman" w:cstheme="minorHAnsi"/>
+          <w:color w:val="000000"/>
+        </w:rPr>
+        <w:t xml:space="preserve"> be mentally well. The game is meant for them to track progress of their daily tasks in which their ‘beasties’ will increase in </w:t>
+      </w:r>
+      <w:r>
+        <w:rPr>
+          <w:rFonts w:eastAsia="Times New Roman" w:cstheme="minorHAnsi"/>
+          <w:color w:val="000000"/>
+        </w:rPr>
+        <w:t>experience,</w:t>
+      </w:r>
+      <w:r>
+        <w:rPr>
+          <w:rFonts w:eastAsia="Times New Roman" w:cstheme="minorHAnsi"/>
+          <w:color w:val="000000"/>
+        </w:rPr>
+        <w:t xml:space="preserve"> and they will be rewarded in game. It helps users not have to deal with the anxiety of being looked down upon from other people after not being able to be productive. </w:t>
+      </w:r>
+    </w:p>
+    <w:p>
+      <w:pPr>
+        <w:spacing w:after="0" w:line="240" w:lineRule="auto"/>
+        <w:rPr>
+          <w:rFonts w:eastAsia="Times New Roman" w:cstheme="minorHAnsi"/>
+          <w:color w:val="000000"/>
+        </w:rPr>
+      </w:pPr>
+    </w:p>
+    <w:p>
+      <w:pPr>
+        <w:spacing w:after="0" w:line="240" w:lineRule="auto"/>
+        <w:rPr>
+          <w:rFonts w:eastAsia="Times New Roman" w:cstheme="minorHAnsi"/>
+        </w:rPr>
+      </w:pPr>
+      <w:r>
+        <w:rPr>
+          <w:rFonts w:eastAsia="Times New Roman" w:cstheme="minorHAnsi"/>
+          <w:color w:val="000000"/>
+        </w:rPr>
+        <w:t xml:space="preserve">It's very useful for someone who is stuck at home with their job/school being remote and then not having too much </w:t>
+      </w:r>
+      <w:r>
+        <w:rPr>
+          <w:rFonts w:eastAsia="Times New Roman" w:cstheme="minorHAnsi"/>
+          <w:color w:val="000000"/>
+        </w:rPr>
+        <w:t>face-to-face</w:t>
+      </w:r>
+      <w:r>
+        <w:rPr>
+          <w:rFonts w:eastAsia="Times New Roman" w:cstheme="minorHAnsi"/>
+          <w:color w:val="000000"/>
+        </w:rPr>
+        <w:t xml:space="preserve"> interaction with other people, so having something to keep them motivated and </w:t>
+      </w:r>
+      <w:r>
+        <w:rPr>
+          <w:rFonts w:eastAsia="Times New Roman" w:cstheme="minorHAnsi"/>
+          <w:color w:val="000000"/>
+        </w:rPr>
+        <w:t>self-assured</w:t>
+      </w:r>
+      <w:r>
+        <w:rPr>
+          <w:rFonts w:eastAsia="Times New Roman" w:cstheme="minorHAnsi"/>
+          <w:color w:val="000000"/>
+        </w:rPr>
+        <w:t xml:space="preserve"> will in return keep them feeling good about themselves and productive. It also allows for friendly competition between users but in their own path and ways. They won’t have to do the same thing someone else is doing, but rather they’re competing against their own selves with how much they can get done while thinking they are competing against their fellow game players. </w:t>
+      </w:r>
+    </w:p>
+    <w:p>
+      <w:pPr>
+        <w:spacing w:after="0" w:line="240" w:lineRule="auto"/>
+        <w:rPr>
+          <w:rFonts w:eastAsia="Times New Roman" w:cstheme="minorHAnsi"/>
+          <w:color w:val="000000"/>
+        </w:rPr>
+      </w:pPr>
+    </w:p>
+    <w:p>
+      <w:pPr>
+        <w:spacing w:after="0" w:line="240" w:lineRule="auto"/>
+        <w:rPr>
+          <w:rFonts w:eastAsia="Times New Roman" w:cstheme="minorHAnsi"/>
+          <w:color w:val="000000"/>
+        </w:rPr>
+      </w:pPr>
+      <w:r>
+        <w:rPr>
+          <w:rFonts w:eastAsia="Times New Roman" w:cstheme="minorHAnsi"/>
+          <w:color w:val="000000"/>
+        </w:rPr>
+        <w:t xml:space="preserve">At the same </w:t>
+      </w:r>
+      <w:r>
+        <w:rPr>
+          <w:rFonts w:eastAsia="Times New Roman" w:cstheme="minorHAnsi"/>
+          <w:color w:val="000000"/>
+        </w:rPr>
+        <w:t>time,</w:t>
+      </w:r>
+      <w:r>
+        <w:rPr>
+          <w:rFonts w:eastAsia="Times New Roman" w:cstheme="minorHAnsi"/>
+          <w:color w:val="000000"/>
+        </w:rPr>
+        <w:t xml:space="preserve"> it's a very fun and enjoyable way of interacting with other people virtually. While texting is the most straightforward method of virtual communication, Habits and Habitats is more of an enjoyable and motivational way to interact with others. For someone who might see one of their friends in person only 2-4 times a month due to their remote living style, it won’t be as awkward for them to ask and know what their friend has been up to lately and how they’ve been feeling lately. </w:t>
+      </w:r>
+    </w:p>
+    <w:p>
+      <w:pPr>
+        <w:spacing w:after="0" w:line="240" w:lineRule="auto"/>
+        <w:ind w:firstLine="720"/>
+        <w:rPr>
+          <w:rFonts w:eastAsia="Times New Roman" w:cstheme="minorHAnsi"/>
+          <w:color w:val="000000"/>
+        </w:rPr>
+      </w:pPr>
+    </w:p>
+    <w:p>
+      <w:pPr>
+        <w:spacing w:after="0" w:line="240" w:lineRule="auto"/>
+        <w:jc w:val="both"/>
+        <w:rPr>
+          <w:rFonts w:eastAsia="Times New Roman" w:cstheme="minorHAnsi"/>
+        </w:rPr>
+      </w:pPr>
+      <w:r>
+        <w:rPr>
+          <w:rFonts w:eastAsia="Times New Roman" w:cstheme="minorHAnsi"/>
+          <w:color w:val="000000"/>
+        </w:rPr>
+        <w:t xml:space="preserve">This game is especially for those high school students who are dealing with not knowing who they are, or those people who are struggling with depression and not being able to feel any sense of satisfaction from life or purpose from going down their own road. For example, someone who has depression might find comfort with a pet, and for those who don’t have a pet they might find their comfort with a virtual one. For them completing tasks and leveling up their beasties and unlocking better materials by completing tasks in the real world not only helps them feel like they have </w:t>
+      </w:r>
+      <w:r>
+        <w:rPr>
+          <w:rFonts w:eastAsia="Times New Roman" w:cstheme="minorHAnsi"/>
+          <w:color w:val="000000"/>
+        </w:rPr>
+        <w:t>done</w:t>
+      </w:r>
+      <w:r>
+        <w:rPr>
+          <w:rFonts w:eastAsia="Times New Roman" w:cstheme="minorHAnsi"/>
+          <w:color w:val="000000"/>
+        </w:rPr>
+        <w:t xml:space="preserve"> something today and were productive, but it also helps them feel as if they have a being there for them. This game isn’t an escape from reality like other video games, it's a route to better reality for them. </w:t>
+      </w:r>
+    </w:p>
     <w:p/>
     <w:p>
       <w:pPr>
         <w:pStyle w:val="Heading1"/>
       </w:pPr>
       <w:r>
+        <w:lastRenderedPageBreak/>
         <w:t>Initial list of high-level functional requirements</w:t>
       </w:r>
     </w:p>
@@ -4415,7 +4697,6 @@
           <w:bCs/>
           <w:lang w:val="en-GB" w:eastAsia="ja-JP"/>
         </w:rPr>
-        <w:lastRenderedPageBreak/>
         <w:t>User Story:</w:t>
       </w:r>
       <w:r>
@@ -4678,6 +4959,7 @@
           <w:bCs/>
           <w:lang w:val="en-GB" w:eastAsia="ja-JP"/>
         </w:rPr>
+        <w:lastRenderedPageBreak/>
         <w:t>Function Requirement:</w:t>
       </w:r>
     </w:p>
@@ -4699,7 +4981,21 @@
         <w:rPr>
           <w:lang w:val="en-GB" w:eastAsia="ja-JP"/>
         </w:rPr>
-        <w:t>The system/application must provide a mechanism to make purchases, payments or donations</w:t>
+        <w:t xml:space="preserve">The system/application must provide a mechanism to make purchases, </w:t>
+      </w:r>
+      <w:proofErr w:type="gramStart"/>
+      <w:r>
+        <w:rPr>
+          <w:lang w:val="en-GB" w:eastAsia="ja-JP"/>
+        </w:rPr>
+        <w:t>payments</w:t>
+      </w:r>
+      <w:proofErr w:type="gramEnd"/>
+      <w:r>
+        <w:rPr>
+          <w:lang w:val="en-GB" w:eastAsia="ja-JP"/>
+        </w:rPr>
+        <w:t xml:space="preserve"> or donations</w:t>
       </w:r>
     </w:p>
     <w:p>
@@ -5004,7 +5300,6 @@
           <w:bCs/>
           <w:lang w:val="en-GB" w:eastAsia="ja-JP"/>
         </w:rPr>
-        <w:lastRenderedPageBreak/>
         <w:t>Non-function requirement:</w:t>
       </w:r>
     </w:p>
@@ -5229,6 +5524,7 @@
           <w:bCs/>
           <w:lang w:val="en-GB" w:eastAsia="ja-JP"/>
         </w:rPr>
+        <w:lastRenderedPageBreak/>
         <w:t>Non-function requirement:</w:t>
       </w:r>
     </w:p>
@@ -5463,6 +5759,7 @@
           <w:rFonts w:cstheme="minorHAnsi"/>
         </w:rPr>
       </w:pPr>
+      <w:proofErr w:type="spellStart"/>
       <w:r>
         <w:rPr>
           <w:rFonts w:cstheme="minorHAnsi"/>
@@ -5471,6 +5768,7 @@
         </w:rPr>
         <w:t>OpenGL|ES</w:t>
       </w:r>
+      <w:proofErr w:type="spellEnd"/>
       <w:r>
         <w:rPr>
           <w:rFonts w:cstheme="minorHAnsi"/>
@@ -5627,8 +5925,33 @@
           <w:rFonts w:eastAsia="Times New Roman" w:cstheme="minorHAnsi"/>
           <w:color w:val="000000"/>
         </w:rPr>
-        <w:t xml:space="preserve"> - Evgeniia Maksimova</w:t>
-      </w:r>
+        <w:t xml:space="preserve"> - </w:t>
+      </w:r>
+      <w:proofErr w:type="spellStart"/>
+      <w:r>
+        <w:rPr>
+          <w:rFonts w:eastAsia="Times New Roman" w:cstheme="minorHAnsi"/>
+          <w:color w:val="000000"/>
+        </w:rPr>
+        <w:t>Evgeniia</w:t>
+      </w:r>
+      <w:proofErr w:type="spellEnd"/>
+      <w:r>
+        <w:rPr>
+          <w:rFonts w:eastAsia="Times New Roman" w:cstheme="minorHAnsi"/>
+          <w:color w:val="000000"/>
+        </w:rPr>
+        <w:t xml:space="preserve"> </w:t>
+      </w:r>
+      <w:proofErr w:type="spellStart"/>
+      <w:r>
+        <w:rPr>
+          <w:rFonts w:eastAsia="Times New Roman" w:cstheme="minorHAnsi"/>
+          <w:color w:val="000000"/>
+        </w:rPr>
+        <w:t>Maksimova</w:t>
+      </w:r>
+      <w:proofErr w:type="spellEnd"/>
     </w:p>
     <w:p>
       <w:pPr>
@@ -5707,6 +6030,7 @@
         <w:pStyle w:val="Heading1"/>
       </w:pPr>
       <w:r>
+        <w:lastRenderedPageBreak/>
         <w:t>C</w:t>
       </w:r>
       <w:r>
@@ -5855,9 +6179,98 @@
         <w:t>agree/understand it before submission - ON TRACK</w:t>
       </w:r>
     </w:p>
+    <w:p>
+      <w:pPr>
+        <w:pStyle w:val="Heading1"/>
+      </w:pPr>
+      <w:r>
+        <w:t>Resources</w:t>
+      </w:r>
+    </w:p>
+    <w:p>
+      <w:pPr>
+        <w:pStyle w:val="NormalWeb"/>
+        <w:numPr>
+          <w:ilvl w:val="0"/>
+          <w:numId w:val="17"/>
+        </w:numPr>
+        <w:spacing w:before="0" w:beforeAutospacing="0" w:after="0" w:afterAutospacing="0"/>
+        <w:textAlignment w:val="baseline"/>
+        <w:rPr>
+          <w:rFonts w:asciiTheme="minorHAnsi" w:hAnsiTheme="minorHAnsi" w:cstheme="minorHAnsi"/>
+          <w:color w:val="666666"/>
+          <w:sz w:val="22"/>
+          <w:szCs w:val="22"/>
+        </w:rPr>
+      </w:pPr>
+      <w:r>
+        <w:rPr>
+          <w:rFonts w:asciiTheme="minorHAnsi" w:hAnsiTheme="minorHAnsi" w:cstheme="minorHAnsi"/>
+          <w:color w:val="666666"/>
+          <w:sz w:val="22"/>
+          <w:szCs w:val="22"/>
+        </w:rPr>
+        <w:t>https://yukaichou.com/</w:t>
+      </w:r>
+    </w:p>
+    <w:p>
+      <w:pPr>
+        <w:pStyle w:val="NormalWeb"/>
+        <w:numPr>
+          <w:ilvl w:val="0"/>
+          <w:numId w:val="17"/>
+        </w:numPr>
+        <w:spacing w:before="0" w:beforeAutospacing="0" w:after="0" w:afterAutospacing="0"/>
+        <w:textAlignment w:val="baseline"/>
+        <w:rPr>
+          <w:rFonts w:asciiTheme="minorHAnsi" w:hAnsiTheme="minorHAnsi" w:cstheme="minorHAnsi"/>
+          <w:color w:val="666666"/>
+          <w:sz w:val="22"/>
+          <w:szCs w:val="22"/>
+        </w:rPr>
+      </w:pPr>
+      <w:hyperlink r:id="rId12" w:anchor=".WvItuFSpnyU" w:history="1">
+        <w:r>
+          <w:rPr>
+            <w:rStyle w:val="Hyperlink"/>
+            <w:rFonts w:asciiTheme="minorHAnsi" w:eastAsiaTheme="majorEastAsia" w:hAnsiTheme="minorHAnsi" w:cstheme="minorHAnsi"/>
+            <w:color w:val="1155CC"/>
+            <w:sz w:val="22"/>
+            <w:szCs w:val="22"/>
+          </w:rPr>
+          <w:t>https://yukaichou.com/gamification-examples/#.WvItuFSpnyU</w:t>
+        </w:r>
+      </w:hyperlink>
+    </w:p>
+    <w:p>
+      <w:pPr>
+        <w:pStyle w:val="NormalWeb"/>
+        <w:numPr>
+          <w:ilvl w:val="0"/>
+          <w:numId w:val="17"/>
+        </w:numPr>
+        <w:spacing w:before="0" w:beforeAutospacing="0" w:after="0" w:afterAutospacing="0"/>
+        <w:textAlignment w:val="baseline"/>
+        <w:rPr>
+          <w:rFonts w:asciiTheme="minorHAnsi" w:hAnsiTheme="minorHAnsi" w:cstheme="minorHAnsi"/>
+          <w:color w:val="666666"/>
+          <w:sz w:val="22"/>
+          <w:szCs w:val="22"/>
+        </w:rPr>
+      </w:pPr>
+      <w:r>
+        <w:rPr>
+          <w:rFonts w:asciiTheme="minorHAnsi" w:hAnsiTheme="minorHAnsi" w:cstheme="minorHAnsi"/>
+          <w:color w:val="666666"/>
+          <w:sz w:val="22"/>
+          <w:szCs w:val="22"/>
+        </w:rPr>
+        <w:t>https://riseapps.co/gamification-in-learning-apps/</w:t>
+      </w:r>
+    </w:p>
     <w:p/>
     <w:sectPr>
-      <w:footerReference w:type="default" r:id="rId12"/>
+      <w:footerReference w:type="default" r:id="rId13"/>
       <w:pgSz w:w="12240" w:h="15840" w:code="1"/>
       <w:pgMar w:top="1440" w:right="1440" w:bottom="1440" w:left="1440" w:header="720" w:footer="720" w:gutter="0"/>
       <w:cols w:space="720"/>
@@ -8486,6 +8899,155 @@
       </w:rPr>
     </w:lvl>
   </w:abstractNum>
+  <w:abstractNum w:abstractNumId="16" w15:restartNumberingAfterBreak="0">
+    <w:nsid w:val="7DBE3CD4"/>
+    <w:multiLevelType w:val="multilevel"/>
+    <w:tmpl w:val="A928FEF6"/>
+    <w:lvl w:ilvl="0">
+      <w:start w:val="1"/>
+      <w:numFmt w:val="bullet"/>
+      <w:lvlText w:val=""/>
+      <w:lvlJc w:val="left"/>
+      <w:pPr>
+        <w:tabs>
+          <w:tab w:val="num" w:pos="720"/>
+        </w:tabs>
+        <w:ind w:left="720" w:hanging="360"/>
+      </w:pPr>
+      <w:rPr>
+        <w:rFonts w:ascii="Symbol" w:hAnsi="Symbol" w:hint="default"/>
+        <w:sz w:val="20"/>
+      </w:rPr>
+    </w:lvl>
+    <w:lvl w:ilvl="1" w:tentative="1">
+      <w:start w:val="1"/>
+      <w:numFmt w:val="bullet"/>
+      <w:lvlText w:val="o"/>
+      <w:lvlJc w:val="left"/>
+      <w:pPr>
+        <w:tabs>
+          <w:tab w:val="num" w:pos="1440"/>
+        </w:tabs>
+        <w:ind w:left="1440" w:hanging="360"/>
+      </w:pPr>
+      <w:rPr>
+        <w:rFonts w:ascii="Courier New" w:hAnsi="Courier New" w:hint="default"/>
+        <w:sz w:val="20"/>
+      </w:rPr>
+    </w:lvl>
+    <w:lvl w:ilvl="2" w:tentative="1">
+      <w:start w:val="1"/>
+      <w:numFmt w:val="bullet"/>
+      <w:lvlText w:val=""/>
+      <w:lvlJc w:val="left"/>
+      <w:pPr>
+        <w:tabs>
+          <w:tab w:val="num" w:pos="2160"/>
+        </w:tabs>
+        <w:ind w:left="2160" w:hanging="360"/>
+      </w:pPr>
+      <w:rPr>
+        <w:rFonts w:ascii="Wingdings" w:hAnsi="Wingdings" w:hint="default"/>
+        <w:sz w:val="20"/>
+      </w:rPr>
+    </w:lvl>
+    <w:lvl w:ilvl="3" w:tentative="1">
+      <w:start w:val="1"/>
+      <w:numFmt w:val="bullet"/>
+      <w:lvlText w:val=""/>
+      <w:lvlJc w:val="left"/>
+      <w:pPr>
+        <w:tabs>
+          <w:tab w:val="num" w:pos="2880"/>
+        </w:tabs>
+        <w:ind w:left="2880" w:hanging="360"/>
+      </w:pPr>
+      <w:rPr>
+        <w:rFonts w:ascii="Wingdings" w:hAnsi="Wingdings" w:hint="default"/>
+        <w:sz w:val="20"/>
+      </w:rPr>
+    </w:lvl>
+    <w:lvl w:ilvl="4" w:tentative="1">
+      <w:start w:val="1"/>
+      <w:numFmt w:val="bullet"/>
+      <w:lvlText w:val=""/>
+      <w:lvlJc w:val="left"/>
+      <w:pPr>
+        <w:tabs>
+          <w:tab w:val="num" w:pos="3600"/>
+        </w:tabs>
+        <w:ind w:left="3600" w:hanging="360"/>
+      </w:pPr>
+      <w:rPr>
+        <w:rFonts w:ascii="Wingdings" w:hAnsi="Wingdings" w:hint="default"/>
+        <w:sz w:val="20"/>
+      </w:rPr>
+    </w:lvl>
+    <w:lvl w:ilvl="5" w:tentative="1">
+      <w:start w:val="1"/>
+      <w:numFmt w:val="bullet"/>
+      <w:lvlText w:val=""/>
+      <w:lvlJc w:val="left"/>
+      <w:pPr>
+        <w:tabs>
+          <w:tab w:val="num" w:pos="4320"/>
+        </w:tabs>
+        <w:ind w:left="4320" w:hanging="360"/>
+      </w:pPr>
+      <w:rPr>
+        <w:rFonts w:ascii="Wingdings" w:hAnsi="Wingdings" w:hint="default"/>
+        <w:sz w:val="20"/>
+      </w:rPr>
+    </w:lvl>
+    <w:lvl w:ilvl="6" w:tentative="1">
+      <w:start w:val="1"/>
+      <w:numFmt w:val="bullet"/>
+      <w:lvlText w:val=""/>
+      <w:lvlJc w:val="left"/>
+      <w:pPr>
+        <w:tabs>
+          <w:tab w:val="num" w:pos="5040"/>
+        </w:tabs>
+        <w:ind w:left="5040" w:hanging="360"/>
+      </w:pPr>
+      <w:rPr>
+        <w:rFonts w:ascii="Wingdings" w:hAnsi="Wingdings" w:hint="default"/>
+        <w:sz w:val="20"/>
+      </w:rPr>
+    </w:lvl>
+    <w:lvl w:ilvl="7" w:tentative="1">
+      <w:start w:val="1"/>
+      <w:numFmt w:val="bullet"/>
+      <w:lvlText w:val=""/>
+      <w:lvlJc w:val="left"/>
+      <w:pPr>
+        <w:tabs>
+          <w:tab w:val="num" w:pos="5760"/>
+        </w:tabs>
+        <w:ind w:left="5760" w:hanging="360"/>
+      </w:pPr>
+      <w:rPr>
+        <w:rFonts w:ascii="Wingdings" w:hAnsi="Wingdings" w:hint="default"/>
+        <w:sz w:val="20"/>
+      </w:rPr>
+    </w:lvl>
+    <w:lvl w:ilvl="8" w:tentative="1">
+      <w:start w:val="1"/>
+      <w:numFmt w:val="bullet"/>
+      <w:lvlText w:val=""/>
+      <w:lvlJc w:val="left"/>
+      <w:pPr>
+        <w:tabs>
+          <w:tab w:val="num" w:pos="6480"/>
+        </w:tabs>
+        <w:ind w:left="6480" w:hanging="360"/>
+      </w:pPr>
+      <w:rPr>
+        <w:rFonts w:ascii="Wingdings" w:hAnsi="Wingdings" w:hint="default"/>
+        <w:sz w:val="20"/>
+      </w:rPr>
+    </w:lvl>
+  </w:abstractNum>
   <w:num w:numId="1">
     <w:abstractNumId w:val="9"/>
   </w:num>
@@ -8533,6 +9095,9 @@
   </w:num>
   <w:num w:numId="16">
     <w:abstractNumId w:val="4"/>
+  </w:num>
+  <w:num w:numId="17">
+    <w:abstractNumId w:val="16"/>
   </w:num>
 </w:numbering>
 </file>

</xml_diff>

<commit_message>
Finialize version of Milestone 1 document
</commit_message>
<xml_diff>
--- a/Milestone 1 Team Project Proposal and Description.docx
+++ b/Milestone 1 Team Project Proposal and Description.docx
@@ -889,23 +889,7 @@
                 <w:rFonts w:eastAsia="Times New Roman" w:cstheme="minorHAnsi"/>
                 <w:color w:val="000000"/>
               </w:rPr>
-              <w:t xml:space="preserve">Add, </w:t>
-            </w:r>
-            <w:proofErr w:type="gramStart"/>
-            <w:r>
-              <w:rPr>
-                <w:rFonts w:eastAsia="Times New Roman" w:cstheme="minorHAnsi"/>
-                <w:color w:val="000000"/>
-              </w:rPr>
-              <w:t>edit</w:t>
-            </w:r>
-            <w:proofErr w:type="gramEnd"/>
-            <w:r>
-              <w:rPr>
-                <w:rFonts w:eastAsia="Times New Roman" w:cstheme="minorHAnsi"/>
-                <w:color w:val="000000"/>
-              </w:rPr>
-              <w:t xml:space="preserve"> and complete tasks </w:t>
+              <w:t>Add, edit and complete tasks </w:t>
             </w:r>
           </w:p>
         </w:tc>
@@ -2288,134 +2272,470 @@
           <w:bCs/>
           <w:color w:val="000000"/>
         </w:rPr>
-        <w:t>Game Title: </w:t>
-      </w:r>
-    </w:p>
-    <w:p>
-      <w:pPr>
-        <w:numPr>
-          <w:ilvl w:val="0"/>
-          <w:numId w:val="5"/>
-        </w:numPr>
+        <w:t>User:</w:t>
+      </w:r>
+      <w:r>
+        <w:rPr>
+          <w:rFonts w:eastAsia="Times New Roman" w:cstheme="minorHAnsi"/>
+          <w:color w:val="000000"/>
+        </w:rPr>
+        <w:t xml:space="preserve"> individual who uses product </w:t>
+      </w:r>
+    </w:p>
+    <w:p>
+      <w:pPr>
         <w:spacing w:after="0" w:line="240" w:lineRule="auto"/>
-        <w:textAlignment w:val="baseline"/>
-        <w:rPr>
-          <w:rFonts w:eastAsia="Times New Roman" w:cstheme="minorHAnsi"/>
-          <w:color w:val="000000"/>
-        </w:rPr>
-      </w:pPr>
-      <w:r>
-        <w:rPr>
-          <w:rFonts w:eastAsia="Times New Roman" w:cstheme="minorHAnsi"/>
-          <w:color w:val="000000"/>
-        </w:rPr>
-        <w:t xml:space="preserve">Betterment </w:t>
-      </w:r>
-      <w:r>
-        <w:rPr>
-          <w:rFonts w:eastAsia="Times New Roman" w:cstheme="minorHAnsi"/>
+        <w:rPr>
+          <w:rFonts w:eastAsia="Times New Roman" w:cstheme="minorHAnsi"/>
+        </w:rPr>
+      </w:pPr>
+      <w:r>
+        <w:rPr>
+          <w:rFonts w:eastAsia="Times New Roman" w:cstheme="minorHAnsi"/>
+          <w:b/>
+          <w:bCs/>
+          <w:color w:val="000000"/>
+        </w:rPr>
+        <w:t>Dev Team:</w:t>
+      </w:r>
+      <w:r>
+        <w:rPr>
+          <w:rFonts w:eastAsia="Times New Roman" w:cstheme="minorHAnsi"/>
+          <w:color w:val="000000"/>
+        </w:rPr>
+        <w:t xml:space="preserve"> The developers who work front end and back end of product</w:t>
+      </w:r>
+    </w:p>
+    <w:p>
+      <w:pPr>
+        <w:spacing w:after="0" w:line="240" w:lineRule="auto"/>
+        <w:rPr>
+          <w:rFonts w:eastAsia="Times New Roman" w:cstheme="minorHAnsi"/>
+        </w:rPr>
+      </w:pPr>
+      <w:r>
+        <w:rPr>
+          <w:rFonts w:eastAsia="Times New Roman" w:cstheme="minorHAnsi"/>
+          <w:b/>
+          <w:bCs/>
+          <w:color w:val="000000"/>
+        </w:rPr>
+        <w:t>Team Member:</w:t>
+      </w:r>
+      <w:r>
+        <w:rPr>
+          <w:rFonts w:eastAsia="Times New Roman" w:cstheme="minorHAnsi"/>
+          <w:color w:val="000000"/>
+        </w:rPr>
+        <w:t xml:space="preserve"> A single person of the team</w:t>
+      </w:r>
+    </w:p>
+    <w:p>
+      <w:pPr>
+        <w:spacing w:after="0" w:line="240" w:lineRule="auto"/>
+        <w:rPr>
+          <w:rFonts w:eastAsia="Times New Roman" w:cstheme="minorHAnsi"/>
+        </w:rPr>
+      </w:pPr>
+      <w:r>
+        <w:rPr>
+          <w:rFonts w:eastAsia="Times New Roman" w:cstheme="minorHAnsi"/>
+          <w:b/>
+          <w:bCs/>
+          <w:color w:val="000000"/>
+        </w:rPr>
+        <w:t>Game:</w:t>
+      </w:r>
+      <w:r>
+        <w:rPr>
+          <w:rFonts w:eastAsia="Times New Roman" w:cstheme="minorHAnsi"/>
+          <w:color w:val="000000"/>
+        </w:rPr>
+        <w:t xml:space="preserve"> The product from users’ view</w:t>
+      </w:r>
+    </w:p>
+    <w:p>
+      <w:pPr>
+        <w:spacing w:after="0" w:line="240" w:lineRule="auto"/>
+        <w:rPr>
+          <w:rFonts w:eastAsia="Times New Roman" w:cstheme="minorHAnsi"/>
+        </w:rPr>
+      </w:pPr>
+      <w:r>
+        <w:rPr>
+          <w:rFonts w:eastAsia="Times New Roman" w:cstheme="minorHAnsi"/>
+          <w:b/>
+          <w:bCs/>
+          <w:color w:val="000000"/>
+        </w:rPr>
+        <w:t>Goal</w:t>
+      </w:r>
+      <w:r>
+        <w:rPr>
+          <w:rFonts w:eastAsia="Times New Roman" w:cstheme="minorHAnsi"/>
+          <w:color w:val="000000"/>
+        </w:rPr>
+        <w:t xml:space="preserve">: Long term desire with steps and an endpoint </w:t>
+      </w:r>
+      <w:r>
+        <w:rPr>
+          <w:rFonts w:eastAsia="Times New Roman" w:cstheme="minorHAnsi"/>
+          <w:b/>
+          <w:bCs/>
+          <w:color w:val="000000"/>
+        </w:rPr>
+        <w:t>ex.</w:t>
+      </w:r>
+      <w:r>
+        <w:rPr>
+          <w:rFonts w:eastAsia="Times New Roman" w:cstheme="minorHAnsi"/>
+          <w:color w:val="000000"/>
+        </w:rPr>
+        <w:t xml:space="preserve"> Saving up for a game, completing a craft, doing a marathon </w:t>
+      </w:r>
+    </w:p>
+    <w:p>
+      <w:pPr>
+        <w:spacing w:after="0" w:line="240" w:lineRule="auto"/>
+        <w:rPr>
+          <w:rFonts w:eastAsia="Times New Roman" w:cstheme="minorHAnsi"/>
+        </w:rPr>
+      </w:pPr>
+      <w:r>
+        <w:rPr>
+          <w:rFonts w:eastAsia="Times New Roman" w:cstheme="minorHAnsi"/>
+          <w:b/>
+          <w:bCs/>
+          <w:color w:val="000000"/>
+        </w:rPr>
+        <w:t>Milestones:</w:t>
+      </w:r>
+      <w:r>
+        <w:rPr>
+          <w:rFonts w:eastAsia="Times New Roman" w:cstheme="minorHAnsi"/>
+          <w:color w:val="000000"/>
+        </w:rPr>
+        <w:t xml:space="preserve"> Step to reach end of goal </w:t>
+      </w:r>
+    </w:p>
+    <w:p>
+      <w:pPr>
+        <w:spacing w:after="0" w:line="240" w:lineRule="auto"/>
+        <w:rPr>
+          <w:rFonts w:eastAsia="Times New Roman" w:cstheme="minorHAnsi"/>
+        </w:rPr>
+      </w:pPr>
+      <w:r>
+        <w:rPr>
+          <w:rFonts w:eastAsia="Times New Roman" w:cstheme="minorHAnsi"/>
+          <w:b/>
+          <w:bCs/>
+          <w:color w:val="000000"/>
+        </w:rPr>
+        <w:t>Task</w:t>
+      </w:r>
+      <w:r>
+        <w:rPr>
+          <w:rFonts w:eastAsia="Times New Roman" w:cstheme="minorHAnsi"/>
+          <w:color w:val="000000"/>
+        </w:rPr>
+        <w:t xml:space="preserve">: Daily event that is to better the individual, should be basic and simple, </w:t>
+      </w:r>
+      <w:r>
+        <w:rPr>
+          <w:rFonts w:eastAsia="Times New Roman" w:cstheme="minorHAnsi"/>
+          <w:b/>
+          <w:bCs/>
+          <w:color w:val="000000"/>
+        </w:rPr>
+        <w:t xml:space="preserve">ex. </w:t>
+      </w:r>
+      <w:r>
+        <w:rPr>
+          <w:rFonts w:eastAsia="Times New Roman" w:cstheme="minorHAnsi"/>
+          <w:color w:val="000000"/>
+        </w:rPr>
+        <w:t>Brush teeth, Do Homework, Cleaning </w:t>
+      </w:r>
+    </w:p>
+    <w:p>
+      <w:pPr>
+        <w:spacing w:after="0" w:line="240" w:lineRule="auto"/>
+        <w:rPr>
+          <w:rFonts w:eastAsia="Times New Roman" w:cstheme="minorHAnsi"/>
+        </w:rPr>
+      </w:pPr>
+      <w:r>
+        <w:rPr>
+          <w:rFonts w:eastAsia="Times New Roman" w:cstheme="minorHAnsi"/>
+          <w:b/>
+          <w:bCs/>
+          <w:color w:val="000000"/>
+        </w:rPr>
+        <w:t>Habit</w:t>
+      </w:r>
+      <w:r>
+        <w:rPr>
+          <w:rFonts w:eastAsia="Times New Roman" w:cstheme="minorHAnsi"/>
+          <w:color w:val="000000"/>
+        </w:rPr>
+        <w:t>: A non-daily event that user is trying to incorporate into their routine ex. Spend 30 minutes on hobby, </w:t>
+      </w:r>
+    </w:p>
+    <w:p>
+      <w:pPr>
+        <w:spacing w:after="0" w:line="240" w:lineRule="auto"/>
+        <w:rPr>
+          <w:rFonts w:eastAsia="Times New Roman" w:cstheme="minorHAnsi"/>
+        </w:rPr>
+      </w:pPr>
+      <w:r>
+        <w:rPr>
+          <w:rFonts w:eastAsia="Times New Roman" w:cstheme="minorHAnsi"/>
+          <w:b/>
+          <w:bCs/>
+          <w:color w:val="000000"/>
+        </w:rPr>
+        <w:t>Beasties:</w:t>
+      </w:r>
+      <w:r>
+        <w:rPr>
+          <w:rFonts w:eastAsia="Times New Roman" w:cstheme="minorHAnsi"/>
+          <w:color w:val="000000"/>
+        </w:rPr>
+        <w:t xml:space="preserve"> The characters the user can earn, level up and battle with</w:t>
+      </w:r>
+    </w:p>
+    <w:p>
+      <w:pPr>
+        <w:spacing w:after="0" w:line="240" w:lineRule="auto"/>
+        <w:rPr>
+          <w:rFonts w:eastAsia="Times New Roman" w:cstheme="minorHAnsi"/>
+        </w:rPr>
+      </w:pPr>
+      <w:r>
+        <w:rPr>
+          <w:rFonts w:eastAsia="Times New Roman" w:cstheme="minorHAnsi"/>
+          <w:b/>
+          <w:bCs/>
+          <w:color w:val="000000"/>
+        </w:rPr>
+        <w:t>Gacha</w:t>
+      </w:r>
+      <w:r>
+        <w:rPr>
+          <w:rFonts w:eastAsia="Times New Roman" w:cstheme="minorHAnsi"/>
+          <w:color w:val="000000"/>
+        </w:rPr>
+        <w:t>: Random draw that gifts user with critter or other game items</w:t>
+      </w:r>
+    </w:p>
+    <w:p>
+      <w:pPr>
+        <w:spacing w:after="0" w:line="240" w:lineRule="auto"/>
+        <w:rPr>
+          <w:rFonts w:eastAsia="Times New Roman" w:cstheme="minorHAnsi"/>
+        </w:rPr>
+      </w:pPr>
+      <w:r>
+        <w:rPr>
+          <w:rFonts w:eastAsia="Times New Roman" w:cstheme="minorHAnsi"/>
+          <w:b/>
+          <w:bCs/>
+          <w:color w:val="000000"/>
+        </w:rPr>
+        <w:t>Lodges:</w:t>
+      </w:r>
+      <w:r>
+        <w:rPr>
+          <w:rFonts w:eastAsia="Times New Roman" w:cstheme="minorHAnsi"/>
+          <w:color w:val="000000"/>
+        </w:rPr>
+        <w:t xml:space="preserve"> A Dev team run club that gives out tasks to users who are members</w:t>
+      </w:r>
+    </w:p>
+    <w:p>
+      <w:pPr>
+        <w:spacing w:after="0" w:line="240" w:lineRule="auto"/>
+        <w:rPr>
+          <w:rFonts w:eastAsia="Times New Roman" w:cstheme="minorHAnsi"/>
+        </w:rPr>
+      </w:pPr>
+      <w:r>
+        <w:rPr>
+          <w:rFonts w:eastAsia="Times New Roman" w:cstheme="minorHAnsi"/>
+          <w:b/>
+          <w:bCs/>
+          <w:color w:val="000000"/>
+        </w:rPr>
+        <w:t>Club</w:t>
+      </w:r>
+      <w:r>
+        <w:rPr>
+          <w:rFonts w:eastAsia="Times New Roman" w:cstheme="minorHAnsi"/>
+          <w:color w:val="000000"/>
+        </w:rPr>
+        <w:t>: A user made club that falls under one of the main groups, is user run</w:t>
+      </w:r>
+    </w:p>
+    <w:p>
+      <w:pPr>
+        <w:spacing w:after="0" w:line="240" w:lineRule="auto"/>
+        <w:rPr>
+          <w:rFonts w:eastAsia="Times New Roman" w:cstheme="minorHAnsi"/>
+        </w:rPr>
+      </w:pPr>
+      <w:r>
+        <w:rPr>
+          <w:rFonts w:eastAsia="Times New Roman" w:cstheme="minorHAnsi"/>
+          <w:b/>
+          <w:bCs/>
+          <w:color w:val="000000"/>
+        </w:rPr>
+        <w:t>Battle</w:t>
+      </w:r>
+      <w:r>
+        <w:rPr>
+          <w:rFonts w:eastAsia="Times New Roman" w:cstheme="minorHAnsi"/>
+          <w:color w:val="000000"/>
+        </w:rPr>
+        <w:t xml:space="preserve">: Two or more users challenge each other via a </w:t>
+      </w:r>
+      <w:r>
+        <w:rPr>
+          <w:rFonts w:eastAsia="Times New Roman" w:cstheme="minorHAnsi"/>
+          <w:color w:val="000000"/>
+        </w:rPr>
+        <w:t>turn-based</w:t>
+      </w:r>
+      <w:r>
+        <w:rPr>
+          <w:rFonts w:eastAsia="Times New Roman" w:cstheme="minorHAnsi"/>
+          <w:color w:val="000000"/>
+        </w:rPr>
+        <w:t xml:space="preserve"> system</w:t>
+      </w:r>
+    </w:p>
+    <w:p>
+      <w:pPr>
+        <w:spacing w:after="0" w:line="240" w:lineRule="auto"/>
+        <w:rPr>
+          <w:rFonts w:eastAsia="Times New Roman" w:cstheme="minorHAnsi"/>
+        </w:rPr>
+      </w:pPr>
+      <w:r>
+        <w:rPr>
+          <w:rFonts w:eastAsia="Times New Roman" w:cstheme="minorHAnsi"/>
+          <w:b/>
+          <w:bCs/>
+          <w:color w:val="000000"/>
+        </w:rPr>
+        <w:t>Challenge:</w:t>
+      </w:r>
+      <w:r>
+        <w:rPr>
+          <w:rFonts w:eastAsia="Times New Roman" w:cstheme="minorHAnsi"/>
+          <w:color w:val="000000"/>
+        </w:rPr>
+        <w:t xml:space="preserve"> Event where users play against each other within their group</w:t>
+      </w:r>
+    </w:p>
+    <w:p>
+      <w:pPr>
+        <w:spacing w:after="0" w:line="240" w:lineRule="auto"/>
+        <w:rPr>
+          <w:rFonts w:eastAsia="Times New Roman" w:cstheme="minorHAnsi"/>
+        </w:rPr>
+      </w:pPr>
+      <w:r>
+        <w:rPr>
+          <w:rFonts w:eastAsia="Times New Roman" w:cstheme="minorHAnsi"/>
+          <w:b/>
+          <w:bCs/>
           <w:color w:val="111111"/>
           <w:shd w:val="clear" w:color="auto" w:fill="FFFFFF"/>
         </w:rPr>
-        <w:t>Beasties</w:t>
-      </w:r>
-    </w:p>
-    <w:p>
-      <w:pPr>
-        <w:numPr>
-          <w:ilvl w:val="0"/>
-          <w:numId w:val="5"/>
-        </w:numPr>
-        <w:spacing w:after="0" w:line="240" w:lineRule="auto"/>
-        <w:textAlignment w:val="baseline"/>
-        <w:rPr>
-          <w:rFonts w:eastAsia="Times New Roman" w:cstheme="minorHAnsi"/>
-          <w:color w:val="111111"/>
-        </w:rPr>
-      </w:pPr>
+        <w:t xml:space="preserve">Forging: </w:t>
+      </w:r>
       <w:r>
         <w:rPr>
           <w:rFonts w:eastAsia="Times New Roman" w:cstheme="minorHAnsi"/>
           <w:color w:val="111111"/>
           <w:shd w:val="clear" w:color="auto" w:fill="FFFFFF"/>
         </w:rPr>
-        <w:t>Motivational Monsters</w:t>
-      </w:r>
-    </w:p>
-    <w:p>
-      <w:pPr>
-        <w:numPr>
-          <w:ilvl w:val="0"/>
-          <w:numId w:val="5"/>
-        </w:numPr>
+        <w:t>Tasks Beasties can be sent on to find materials </w:t>
+      </w:r>
+    </w:p>
+    <w:p>
+      <w:pPr>
         <w:spacing w:after="0" w:line="240" w:lineRule="auto"/>
-        <w:textAlignment w:val="baseline"/>
-        <w:rPr>
-          <w:rFonts w:eastAsia="Times New Roman" w:cstheme="minorHAnsi"/>
-          <w:color w:val="111111"/>
-        </w:rPr>
-      </w:pPr>
-      <w:r>
-        <w:rPr>
-          <w:rFonts w:eastAsia="Times New Roman" w:cstheme="minorHAnsi"/>
-          <w:color w:val="111111"/>
-          <w:shd w:val="clear" w:color="auto" w:fill="FFFFFF"/>
-        </w:rPr>
-        <w:t>Task Monsters</w:t>
-      </w:r>
-      <w:r>
-        <w:rPr>
-          <w:rFonts w:eastAsia="Times New Roman" w:cstheme="minorHAnsi"/>
-          <w:b/>
-          <w:bCs/>
-          <w:color w:val="111111"/>
-          <w:shd w:val="clear" w:color="auto" w:fill="FFFFFF"/>
-        </w:rPr>
-        <w:t> </w:t>
-      </w:r>
-    </w:p>
-    <w:p>
-      <w:pPr>
-        <w:numPr>
-          <w:ilvl w:val="0"/>
-          <w:numId w:val="5"/>
-        </w:numPr>
+        <w:rPr>
+          <w:rFonts w:eastAsia="Times New Roman" w:cstheme="minorHAnsi"/>
+        </w:rPr>
+      </w:pPr>
+      <w:r>
+        <w:rPr>
+          <w:rFonts w:eastAsia="Times New Roman" w:cstheme="minorHAnsi"/>
+          <w:b/>
+          <w:bCs/>
+          <w:color w:val="000000"/>
+        </w:rPr>
+        <w:t>Crafting:</w:t>
+      </w:r>
+      <w:r>
+        <w:rPr>
+          <w:rFonts w:eastAsia="Times New Roman" w:cstheme="minorHAnsi"/>
+          <w:color w:val="000000"/>
+        </w:rPr>
+        <w:t xml:space="preserve"> Creating in game items with materials</w:t>
+      </w:r>
+    </w:p>
+    <w:p>
+      <w:pPr>
         <w:spacing w:after="0" w:line="240" w:lineRule="auto"/>
-        <w:textAlignment w:val="baseline"/>
-        <w:rPr>
-          <w:rFonts w:eastAsia="Times New Roman" w:cstheme="minorHAnsi"/>
-          <w:color w:val="111111"/>
-        </w:rPr>
-      </w:pPr>
-      <w:r>
-        <w:rPr>
-          <w:rFonts w:eastAsia="Times New Roman" w:cstheme="minorHAnsi"/>
-          <w:color w:val="111111"/>
-          <w:shd w:val="clear" w:color="auto" w:fill="FFFFFF"/>
-        </w:rPr>
-        <w:t>Taskmasters</w:t>
-      </w:r>
-    </w:p>
-    <w:p>
-      <w:pPr>
-        <w:numPr>
-          <w:ilvl w:val="0"/>
-          <w:numId w:val="5"/>
-        </w:numPr>
+        <w:rPr>
+          <w:rFonts w:eastAsia="Times New Roman" w:cstheme="minorHAnsi"/>
+        </w:rPr>
+      </w:pPr>
+      <w:r>
+        <w:rPr>
+          <w:rFonts w:eastAsia="Times New Roman" w:cstheme="minorHAnsi"/>
+          <w:b/>
+          <w:bCs/>
+          <w:color w:val="000000"/>
+        </w:rPr>
+        <w:t xml:space="preserve">Habitats: </w:t>
+      </w:r>
+      <w:r>
+        <w:rPr>
+          <w:rFonts w:eastAsia="Times New Roman" w:cstheme="minorHAnsi"/>
+          <w:color w:val="000000"/>
+        </w:rPr>
+        <w:t>Customizable homes for Beasties</w:t>
+      </w:r>
+    </w:p>
+    <w:p>
+      <w:pPr>
         <w:spacing w:after="0" w:line="240" w:lineRule="auto"/>
-        <w:textAlignment w:val="baseline"/>
-        <w:rPr>
-          <w:rFonts w:eastAsia="Times New Roman" w:cstheme="minorHAnsi"/>
-          <w:color w:val="111111"/>
-        </w:rPr>
-      </w:pPr>
-      <w:r>
-        <w:rPr>
-          <w:rFonts w:eastAsia="Times New Roman" w:cstheme="minorHAnsi"/>
-          <w:color w:val="111111"/>
-          <w:shd w:val="clear" w:color="auto" w:fill="FFFFFF"/>
-        </w:rPr>
-        <w:t>Habits and Habitats </w:t>
+        <w:rPr>
+          <w:rFonts w:eastAsia="Times New Roman" w:cstheme="minorHAnsi"/>
+        </w:rPr>
+      </w:pPr>
+      <w:r>
+        <w:rPr>
+          <w:rFonts w:eastAsia="Times New Roman" w:cstheme="minorHAnsi"/>
+          <w:b/>
+          <w:bCs/>
+          <w:color w:val="000000"/>
+        </w:rPr>
+        <w:t>XP:</w:t>
+      </w:r>
+      <w:r>
+        <w:rPr>
+          <w:rFonts w:eastAsia="Times New Roman" w:cstheme="minorHAnsi"/>
+          <w:color w:val="000000"/>
+        </w:rPr>
+        <w:t xml:space="preserve"> Experience Points, determines strength and skills of Beasties</w:t>
       </w:r>
     </w:p>
     <w:p>
@@ -2423,1728 +2743,52 @@
         <w:spacing w:after="0" w:line="240" w:lineRule="auto"/>
         <w:rPr>
           <w:rFonts w:eastAsia="Times New Roman" w:cstheme="minorHAnsi"/>
-        </w:rPr>
-      </w:pPr>
-      <w:r>
-        <w:rPr>
-          <w:rFonts w:eastAsia="Times New Roman" w:cstheme="minorHAnsi"/>
-          <w:b/>
-          <w:bCs/>
-          <w:color w:val="111111"/>
-          <w:shd w:val="clear" w:color="auto" w:fill="FFFFFF"/>
-        </w:rPr>
-        <w:t>Creature Names:</w:t>
-      </w:r>
-    </w:p>
-    <w:p>
-      <w:pPr>
-        <w:numPr>
-          <w:ilvl w:val="0"/>
-          <w:numId w:val="6"/>
-        </w:numPr>
+          <w:color w:val="000000"/>
+        </w:rPr>
+      </w:pPr>
+      <w:r>
+        <w:rPr>
+          <w:rFonts w:eastAsia="Times New Roman" w:cstheme="minorHAnsi"/>
+          <w:b/>
+          <w:bCs/>
+          <w:color w:val="000000"/>
+        </w:rPr>
+        <w:t>HP:</w:t>
+      </w:r>
+      <w:r>
+        <w:rPr>
+          <w:rFonts w:eastAsia="Times New Roman" w:cstheme="minorHAnsi"/>
+          <w:color w:val="000000"/>
+        </w:rPr>
+        <w:t xml:space="preserve"> Health of Beasties.</w:t>
+      </w:r>
+    </w:p>
+    <w:p>
+      <w:pPr>
         <w:spacing w:after="0" w:line="240" w:lineRule="auto"/>
-        <w:textAlignment w:val="baseline"/>
-        <w:rPr>
-          <w:rFonts w:eastAsia="Times New Roman" w:cstheme="minorHAnsi"/>
-          <w:color w:val="111111"/>
-        </w:rPr>
-      </w:pPr>
-      <w:r>
-        <w:rPr>
-          <w:rFonts w:eastAsia="Times New Roman" w:cstheme="minorHAnsi"/>
-          <w:color w:val="111111"/>
-          <w:shd w:val="clear" w:color="auto" w:fill="FFFFFF"/>
-        </w:rPr>
-        <w:t>Beasties</w:t>
-      </w:r>
-    </w:p>
-    <w:p>
-      <w:pPr>
-        <w:numPr>
-          <w:ilvl w:val="0"/>
-          <w:numId w:val="6"/>
-        </w:numPr>
+        <w:rPr>
+          <w:rFonts w:eastAsia="Times New Roman" w:cstheme="minorHAnsi"/>
+          <w:color w:val="000000"/>
+        </w:rPr>
+      </w:pPr>
+    </w:p>
+    <w:p>
+      <w:pPr>
         <w:spacing w:after="0" w:line="240" w:lineRule="auto"/>
-        <w:textAlignment w:val="baseline"/>
-        <w:rPr>
-          <w:rFonts w:eastAsia="Times New Roman" w:cstheme="minorHAnsi"/>
-          <w:color w:val="111111"/>
-        </w:rPr>
-      </w:pPr>
-      <w:r>
-        <w:rPr>
-          <w:rFonts w:eastAsia="Times New Roman" w:cstheme="minorHAnsi"/>
-          <w:color w:val="111111"/>
-          <w:shd w:val="clear" w:color="auto" w:fill="FFFFFF"/>
-        </w:rPr>
-        <w:t>Critters</w:t>
-      </w:r>
-    </w:p>
-    <w:p>
-      <w:pPr>
-        <w:numPr>
-          <w:ilvl w:val="0"/>
-          <w:numId w:val="6"/>
-        </w:numPr>
-        <w:spacing w:after="0" w:line="240" w:lineRule="auto"/>
-        <w:textAlignment w:val="baseline"/>
-        <w:rPr>
-          <w:rFonts w:eastAsia="Times New Roman" w:cstheme="minorHAnsi"/>
-          <w:color w:val="111111"/>
-        </w:rPr>
-      </w:pPr>
-      <w:r>
-        <w:rPr>
-          <w:rFonts w:eastAsia="Times New Roman" w:cstheme="minorHAnsi"/>
-          <w:color w:val="111111"/>
-          <w:shd w:val="clear" w:color="auto" w:fill="FFFFFF"/>
-        </w:rPr>
-        <w:t>Monsters </w:t>
-      </w:r>
-    </w:p>
-    <w:p>
-      <w:pPr>
-        <w:numPr>
-          <w:ilvl w:val="0"/>
-          <w:numId w:val="6"/>
-        </w:numPr>
-        <w:spacing w:after="0" w:line="240" w:lineRule="auto"/>
-        <w:textAlignment w:val="baseline"/>
-        <w:rPr>
-          <w:rFonts w:eastAsia="Times New Roman" w:cstheme="minorHAnsi"/>
-          <w:color w:val="111111"/>
-        </w:rPr>
-      </w:pPr>
-      <w:r>
-        <w:rPr>
-          <w:rFonts w:eastAsia="Times New Roman" w:cstheme="minorHAnsi"/>
-          <w:color w:val="111111"/>
-          <w:shd w:val="clear" w:color="auto" w:fill="FFFFFF"/>
-        </w:rPr>
-        <w:t>Deviants </w:t>
-      </w:r>
-    </w:p>
-    <w:p>
-      <w:pPr>
-        <w:spacing w:after="0" w:line="240" w:lineRule="auto"/>
-        <w:rPr>
-          <w:rFonts w:eastAsia="Times New Roman" w:cstheme="minorHAnsi"/>
-        </w:rPr>
-      </w:pPr>
-      <w:r>
-        <w:rPr>
-          <w:rFonts w:eastAsia="Times New Roman" w:cstheme="minorHAnsi"/>
-          <w:b/>
-          <w:bCs/>
-          <w:color w:val="111111"/>
-          <w:shd w:val="clear" w:color="auto" w:fill="FFFFFF"/>
-        </w:rPr>
-        <w:t>User:</w:t>
-      </w:r>
-    </w:p>
-    <w:p>
-      <w:pPr>
-        <w:numPr>
-          <w:ilvl w:val="0"/>
-          <w:numId w:val="7"/>
-        </w:numPr>
-        <w:spacing w:after="0" w:line="240" w:lineRule="auto"/>
-        <w:textAlignment w:val="baseline"/>
-        <w:rPr>
-          <w:rFonts w:eastAsia="Times New Roman" w:cstheme="minorHAnsi"/>
-          <w:color w:val="111111"/>
-        </w:rPr>
-      </w:pPr>
-      <w:r>
-        <w:rPr>
-          <w:rFonts w:eastAsia="Times New Roman" w:cstheme="minorHAnsi"/>
-          <w:color w:val="111111"/>
-          <w:shd w:val="clear" w:color="auto" w:fill="FFFFFF"/>
-        </w:rPr>
-        <w:t>Does not have a character, can pick image avatar</w:t>
-      </w:r>
-    </w:p>
-    <w:p>
-      <w:pPr>
-        <w:numPr>
-          <w:ilvl w:val="0"/>
-          <w:numId w:val="7"/>
-        </w:numPr>
-        <w:spacing w:after="0" w:line="240" w:lineRule="auto"/>
-        <w:textAlignment w:val="baseline"/>
-        <w:rPr>
-          <w:rFonts w:eastAsia="Times New Roman" w:cstheme="minorHAnsi"/>
-          <w:color w:val="111111"/>
-        </w:rPr>
-      </w:pPr>
-      <w:r>
-        <w:rPr>
-          <w:rFonts w:eastAsia="Times New Roman" w:cstheme="minorHAnsi"/>
-          <w:color w:val="111111"/>
-          <w:shd w:val="clear" w:color="auto" w:fill="FFFFFF"/>
-        </w:rPr>
-        <w:t xml:space="preserve">Can pick from custom and premade tasks, </w:t>
-      </w:r>
-      <w:r>
-        <w:rPr>
-          <w:rFonts w:eastAsia="Times New Roman" w:cstheme="minorHAnsi"/>
-          <w:color w:val="111111"/>
-          <w:shd w:val="clear" w:color="auto" w:fill="FFFFFF"/>
-        </w:rPr>
-        <w:t>habits,</w:t>
-      </w:r>
-      <w:r>
-        <w:rPr>
-          <w:rFonts w:eastAsia="Times New Roman" w:cstheme="minorHAnsi"/>
-          <w:color w:val="111111"/>
-          <w:shd w:val="clear" w:color="auto" w:fill="FFFFFF"/>
-        </w:rPr>
-        <w:t xml:space="preserve"> and goals</w:t>
-      </w:r>
-    </w:p>
-    <w:p>
-      <w:pPr>
-        <w:numPr>
-          <w:ilvl w:val="0"/>
-          <w:numId w:val="7"/>
-        </w:numPr>
-        <w:spacing w:after="0" w:line="240" w:lineRule="auto"/>
-        <w:textAlignment w:val="baseline"/>
-        <w:rPr>
-          <w:rFonts w:eastAsia="Times New Roman" w:cstheme="minorHAnsi"/>
-          <w:color w:val="111111"/>
-        </w:rPr>
-      </w:pPr>
-      <w:r>
-        <w:rPr>
-          <w:rFonts w:eastAsia="Times New Roman" w:cstheme="minorHAnsi"/>
-          <w:color w:val="111111"/>
-          <w:shd w:val="clear" w:color="auto" w:fill="FFFFFF"/>
-        </w:rPr>
-        <w:t>Is given 1 creature after do so</w:t>
-      </w:r>
-    </w:p>
-    <w:p>
-      <w:pPr>
-        <w:numPr>
-          <w:ilvl w:val="0"/>
-          <w:numId w:val="7"/>
-        </w:numPr>
-        <w:spacing w:after="0" w:line="240" w:lineRule="auto"/>
-        <w:textAlignment w:val="baseline"/>
-        <w:rPr>
-          <w:rFonts w:eastAsia="Times New Roman" w:cstheme="minorHAnsi"/>
-          <w:color w:val="111111"/>
-        </w:rPr>
-      </w:pPr>
-      <w:r>
-        <w:rPr>
-          <w:rFonts w:eastAsia="Times New Roman" w:cstheme="minorHAnsi"/>
-          <w:color w:val="111111"/>
-          <w:shd w:val="clear" w:color="auto" w:fill="FFFFFF"/>
-        </w:rPr>
-        <w:t>Can choose which dev run groups to join which have several weekly challenges</w:t>
-      </w:r>
-    </w:p>
-    <w:p>
-      <w:pPr>
-        <w:numPr>
-          <w:ilvl w:val="0"/>
-          <w:numId w:val="7"/>
-        </w:numPr>
-        <w:spacing w:after="0" w:line="240" w:lineRule="auto"/>
-        <w:textAlignment w:val="baseline"/>
-        <w:rPr>
-          <w:rFonts w:eastAsia="Times New Roman" w:cstheme="minorHAnsi"/>
-          <w:color w:val="111111"/>
-        </w:rPr>
-      </w:pPr>
-      <w:r>
-        <w:rPr>
-          <w:rFonts w:eastAsia="Times New Roman" w:cstheme="minorHAnsi"/>
-          <w:color w:val="111111"/>
-          <w:shd w:val="clear" w:color="auto" w:fill="FFFFFF"/>
-        </w:rPr>
-        <w:t>Can assign tasks and habits to a certain creature, if not assigned benefit is assigned among all who can use it</w:t>
-      </w:r>
-    </w:p>
-    <w:p>
-      <w:pPr>
-        <w:numPr>
-          <w:ilvl w:val="0"/>
-          <w:numId w:val="7"/>
-        </w:numPr>
-        <w:spacing w:after="0" w:line="240" w:lineRule="auto"/>
-        <w:textAlignment w:val="baseline"/>
-        <w:rPr>
-          <w:rFonts w:eastAsia="Times New Roman" w:cstheme="minorHAnsi"/>
-          <w:color w:val="111111"/>
-        </w:rPr>
-      </w:pPr>
-      <w:r>
-        <w:rPr>
-          <w:rFonts w:eastAsia="Times New Roman" w:cstheme="minorHAnsi"/>
-          <w:color w:val="111111"/>
-          <w:shd w:val="clear" w:color="auto" w:fill="FFFFFF"/>
-        </w:rPr>
-        <w:t>Can use creatures in battles </w:t>
-      </w:r>
-    </w:p>
-    <w:p>
-      <w:pPr>
-        <w:spacing w:after="0" w:line="240" w:lineRule="auto"/>
-        <w:rPr>
-          <w:rFonts w:eastAsia="Times New Roman" w:cstheme="minorHAnsi"/>
-        </w:rPr>
-      </w:pPr>
-      <w:r>
-        <w:rPr>
-          <w:rFonts w:eastAsia="Times New Roman" w:cstheme="minorHAnsi"/>
-          <w:b/>
-          <w:bCs/>
-          <w:color w:val="111111"/>
-          <w:shd w:val="clear" w:color="auto" w:fill="FFFFFF"/>
-        </w:rPr>
-        <w:t>Goals:</w:t>
-      </w:r>
-    </w:p>
-    <w:p>
-      <w:pPr>
-        <w:numPr>
-          <w:ilvl w:val="0"/>
-          <w:numId w:val="8"/>
-        </w:numPr>
-        <w:spacing w:after="0" w:line="240" w:lineRule="auto"/>
-        <w:textAlignment w:val="baseline"/>
-        <w:rPr>
-          <w:rFonts w:eastAsia="Times New Roman" w:cstheme="minorHAnsi"/>
-          <w:color w:val="111111"/>
-        </w:rPr>
-      </w:pPr>
-      <w:r>
-        <w:rPr>
-          <w:rFonts w:eastAsia="Times New Roman" w:cstheme="minorHAnsi"/>
-          <w:color w:val="111111"/>
-          <w:shd w:val="clear" w:color="auto" w:fill="FFFFFF"/>
-        </w:rPr>
-        <w:t>Long term projects broken down into milestones</w:t>
-      </w:r>
-    </w:p>
-    <w:p>
-      <w:pPr>
-        <w:numPr>
-          <w:ilvl w:val="0"/>
-          <w:numId w:val="8"/>
-        </w:numPr>
-        <w:spacing w:after="0" w:line="240" w:lineRule="auto"/>
-        <w:textAlignment w:val="baseline"/>
-        <w:rPr>
-          <w:rFonts w:eastAsia="Times New Roman" w:cstheme="minorHAnsi"/>
-          <w:color w:val="111111"/>
-        </w:rPr>
-      </w:pPr>
-      <w:r>
-        <w:rPr>
-          <w:rFonts w:eastAsia="Times New Roman" w:cstheme="minorHAnsi"/>
-          <w:color w:val="111111"/>
-          <w:shd w:val="clear" w:color="auto" w:fill="FFFFFF"/>
-        </w:rPr>
-        <w:t>Completion gifts a random critter </w:t>
-      </w:r>
-    </w:p>
-    <w:p>
-      <w:pPr>
-        <w:numPr>
-          <w:ilvl w:val="0"/>
-          <w:numId w:val="8"/>
-        </w:numPr>
-        <w:spacing w:after="0" w:line="240" w:lineRule="auto"/>
-        <w:textAlignment w:val="baseline"/>
-        <w:rPr>
-          <w:rFonts w:eastAsia="Times New Roman" w:cstheme="minorHAnsi"/>
-          <w:color w:val="111111"/>
-        </w:rPr>
-      </w:pPr>
-      <w:r>
-        <w:rPr>
-          <w:rFonts w:eastAsia="Times New Roman" w:cstheme="minorHAnsi"/>
-          <w:color w:val="111111"/>
-          <w:shd w:val="clear" w:color="auto" w:fill="FFFFFF"/>
-        </w:rPr>
-        <w:t>Can be used as a challenge to other users, where you can complete and compare progress together </w:t>
-      </w:r>
-    </w:p>
-    <w:p>
-      <w:pPr>
-        <w:spacing w:after="0" w:line="240" w:lineRule="auto"/>
-        <w:rPr>
-          <w:rFonts w:eastAsia="Times New Roman" w:cstheme="minorHAnsi"/>
-        </w:rPr>
-      </w:pPr>
-      <w:r>
-        <w:rPr>
-          <w:rFonts w:eastAsia="Times New Roman" w:cstheme="minorHAnsi"/>
-          <w:b/>
-          <w:bCs/>
-          <w:color w:val="111111"/>
-          <w:shd w:val="clear" w:color="auto" w:fill="FFFFFF"/>
-        </w:rPr>
-        <w:t>Habits: </w:t>
-      </w:r>
-    </w:p>
-    <w:p>
-      <w:pPr>
-        <w:numPr>
-          <w:ilvl w:val="0"/>
-          <w:numId w:val="9"/>
-        </w:numPr>
-        <w:spacing w:after="0" w:line="240" w:lineRule="auto"/>
-        <w:textAlignment w:val="baseline"/>
-        <w:rPr>
-          <w:rFonts w:eastAsia="Times New Roman" w:cstheme="minorHAnsi"/>
-          <w:color w:val="111111"/>
-        </w:rPr>
-      </w:pPr>
-      <w:r>
-        <w:rPr>
-          <w:rFonts w:eastAsia="Times New Roman" w:cstheme="minorHAnsi"/>
-          <w:color w:val="111111"/>
-          <w:shd w:val="clear" w:color="auto" w:fill="FFFFFF"/>
-        </w:rPr>
-        <w:t>Nondaily</w:t>
-      </w:r>
-      <w:r>
-        <w:rPr>
-          <w:rFonts w:eastAsia="Times New Roman" w:cstheme="minorHAnsi"/>
-          <w:color w:val="111111"/>
-          <w:shd w:val="clear" w:color="auto" w:fill="FFFFFF"/>
-        </w:rPr>
-        <w:t>, recurring events users wish to incorporate into their life more </w:t>
-      </w:r>
-    </w:p>
-    <w:p>
-      <w:pPr>
-        <w:numPr>
-          <w:ilvl w:val="0"/>
-          <w:numId w:val="9"/>
-        </w:numPr>
-        <w:spacing w:after="0" w:line="240" w:lineRule="auto"/>
-        <w:textAlignment w:val="baseline"/>
-        <w:rPr>
-          <w:rFonts w:eastAsia="Times New Roman" w:cstheme="minorHAnsi"/>
-          <w:color w:val="111111"/>
-        </w:rPr>
-      </w:pPr>
-      <w:r>
-        <w:rPr>
-          <w:rFonts w:eastAsia="Times New Roman" w:cstheme="minorHAnsi"/>
-          <w:color w:val="111111"/>
-          <w:shd w:val="clear" w:color="auto" w:fill="FFFFFF"/>
-        </w:rPr>
-        <w:t>Single entity, no milestones </w:t>
-      </w:r>
-    </w:p>
-    <w:p>
-      <w:pPr>
-        <w:numPr>
-          <w:ilvl w:val="0"/>
-          <w:numId w:val="9"/>
-        </w:numPr>
-        <w:spacing w:after="0" w:line="240" w:lineRule="auto"/>
-        <w:textAlignment w:val="baseline"/>
-        <w:rPr>
-          <w:rFonts w:eastAsia="Times New Roman" w:cstheme="minorHAnsi"/>
-          <w:color w:val="111111"/>
-        </w:rPr>
-      </w:pPr>
-      <w:r>
-        <w:rPr>
-          <w:rFonts w:eastAsia="Times New Roman" w:cstheme="minorHAnsi"/>
-          <w:color w:val="111111"/>
-          <w:shd w:val="clear" w:color="auto" w:fill="FFFFFF"/>
-        </w:rPr>
-        <w:t>Gifts…….benefits to monsters? In game currency?</w:t>
-      </w:r>
-    </w:p>
-    <w:p>
-      <w:pPr>
-        <w:spacing w:after="0" w:line="240" w:lineRule="auto"/>
-        <w:rPr>
-          <w:rFonts w:eastAsia="Times New Roman" w:cstheme="minorHAnsi"/>
-        </w:rPr>
-      </w:pPr>
-      <w:r>
-        <w:rPr>
-          <w:rFonts w:eastAsia="Times New Roman" w:cstheme="minorHAnsi"/>
-          <w:b/>
-          <w:bCs/>
-          <w:color w:val="111111"/>
-          <w:shd w:val="clear" w:color="auto" w:fill="FFFFFF"/>
-        </w:rPr>
+        <w:rPr>
+          <w:rFonts w:eastAsia="Times New Roman" w:cstheme="minorHAnsi"/>
+          <w:b/>
+          <w:bCs/>
+          <w:color w:val="000000"/>
+        </w:rPr>
+      </w:pPr>
+    </w:p>
+    <w:p>
+      <w:pPr>
+        <w:pStyle w:val="Heading1"/>
+      </w:pPr>
+      <w:r>
         <w:lastRenderedPageBreak/>
-        <w:t>Tasks</w:t>
-      </w:r>
-    </w:p>
-    <w:p>
-      <w:pPr>
-        <w:numPr>
-          <w:ilvl w:val="0"/>
-          <w:numId w:val="10"/>
-        </w:numPr>
-        <w:spacing w:after="0" w:line="240" w:lineRule="auto"/>
-        <w:textAlignment w:val="baseline"/>
-        <w:rPr>
-          <w:rFonts w:eastAsia="Times New Roman" w:cstheme="minorHAnsi"/>
-          <w:color w:val="111111"/>
-        </w:rPr>
-      </w:pPr>
-      <w:r>
-        <w:rPr>
-          <w:rFonts w:eastAsia="Times New Roman" w:cstheme="minorHAnsi"/>
-          <w:color w:val="111111"/>
-          <w:shd w:val="clear" w:color="auto" w:fill="FFFFFF"/>
-        </w:rPr>
-        <w:t>Daily events users need to do each day</w:t>
-      </w:r>
-    </w:p>
-    <w:p>
-      <w:pPr>
-        <w:numPr>
-          <w:ilvl w:val="0"/>
-          <w:numId w:val="10"/>
-        </w:numPr>
-        <w:spacing w:after="0" w:line="240" w:lineRule="auto"/>
-        <w:textAlignment w:val="baseline"/>
-        <w:rPr>
-          <w:rFonts w:eastAsia="Times New Roman" w:cstheme="minorHAnsi"/>
-          <w:color w:val="111111"/>
-        </w:rPr>
-      </w:pPr>
-      <w:r>
-        <w:rPr>
-          <w:rFonts w:eastAsia="Times New Roman" w:cstheme="minorHAnsi"/>
-          <w:color w:val="111111"/>
-          <w:shd w:val="clear" w:color="auto" w:fill="FFFFFF"/>
-        </w:rPr>
-        <w:t xml:space="preserve">Gifts </w:t>
-      </w:r>
-      <w:proofErr w:type="spellStart"/>
-      <w:r>
-        <w:rPr>
-          <w:rFonts w:eastAsia="Times New Roman" w:cstheme="minorHAnsi"/>
-          <w:color w:val="111111"/>
-          <w:shd w:val="clear" w:color="auto" w:fill="FFFFFF"/>
-        </w:rPr>
-        <w:t>xp</w:t>
-      </w:r>
-      <w:proofErr w:type="spellEnd"/>
-      <w:r>
-        <w:rPr>
-          <w:rFonts w:eastAsia="Times New Roman" w:cstheme="minorHAnsi"/>
-          <w:color w:val="111111"/>
-          <w:shd w:val="clear" w:color="auto" w:fill="FFFFFF"/>
-        </w:rPr>
-        <w:t xml:space="preserve"> to one or all monsters</w:t>
-      </w:r>
-    </w:p>
-    <w:p>
-      <w:pPr>
-        <w:numPr>
-          <w:ilvl w:val="0"/>
-          <w:numId w:val="10"/>
-        </w:numPr>
-        <w:spacing w:after="0" w:line="240" w:lineRule="auto"/>
-        <w:textAlignment w:val="baseline"/>
-        <w:rPr>
-          <w:rFonts w:eastAsia="Times New Roman" w:cstheme="minorHAnsi"/>
-          <w:color w:val="111111"/>
-        </w:rPr>
-      </w:pPr>
-      <w:r>
-        <w:rPr>
-          <w:rFonts w:eastAsia="Times New Roman" w:cstheme="minorHAnsi"/>
-          <w:color w:val="111111"/>
-          <w:shd w:val="clear" w:color="auto" w:fill="FFFFFF"/>
-        </w:rPr>
-        <w:t> Not completing can cause health use</w:t>
-      </w:r>
-    </w:p>
-    <w:p>
-      <w:pPr>
-        <w:numPr>
-          <w:ilvl w:val="0"/>
-          <w:numId w:val="10"/>
-        </w:numPr>
-        <w:spacing w:after="0" w:line="240" w:lineRule="auto"/>
-        <w:textAlignment w:val="baseline"/>
-        <w:rPr>
-          <w:rFonts w:eastAsia="Times New Roman" w:cstheme="minorHAnsi"/>
-          <w:color w:val="111111"/>
-        </w:rPr>
-      </w:pPr>
-      <w:r>
-        <w:rPr>
-          <w:rFonts w:eastAsia="Times New Roman" w:cstheme="minorHAnsi"/>
-          <w:color w:val="111111"/>
-          <w:shd w:val="clear" w:color="auto" w:fill="FFFFFF"/>
-        </w:rPr>
-        <w:t>Can be put into categories to increase certain creature traits </w:t>
-      </w:r>
-    </w:p>
-    <w:p>
-      <w:pPr>
-        <w:spacing w:after="0" w:line="240" w:lineRule="auto"/>
-        <w:rPr>
-          <w:rFonts w:eastAsia="Times New Roman" w:cstheme="minorHAnsi"/>
-        </w:rPr>
-      </w:pPr>
-      <w:r>
-        <w:rPr>
-          <w:rFonts w:eastAsia="Times New Roman" w:cstheme="minorHAnsi"/>
-          <w:b/>
-          <w:bCs/>
-          <w:color w:val="111111"/>
-          <w:shd w:val="clear" w:color="auto" w:fill="FFFFFF"/>
-        </w:rPr>
-        <w:t>Challenges</w:t>
-      </w:r>
-    </w:p>
-    <w:p>
-      <w:pPr>
-        <w:numPr>
-          <w:ilvl w:val="0"/>
-          <w:numId w:val="11"/>
-        </w:numPr>
-        <w:spacing w:after="0" w:line="240" w:lineRule="auto"/>
-        <w:textAlignment w:val="baseline"/>
-        <w:rPr>
-          <w:rFonts w:eastAsia="Times New Roman" w:cstheme="minorHAnsi"/>
-          <w:color w:val="111111"/>
-        </w:rPr>
-      </w:pPr>
-      <w:r>
-        <w:rPr>
-          <w:rFonts w:eastAsia="Times New Roman" w:cstheme="minorHAnsi"/>
-          <w:color w:val="111111"/>
-          <w:shd w:val="clear" w:color="auto" w:fill="FFFFFF"/>
-        </w:rPr>
-        <w:t>Need to enter 1 creature to join </w:t>
-      </w:r>
-    </w:p>
-    <w:p>
-      <w:pPr>
-        <w:numPr>
-          <w:ilvl w:val="0"/>
-          <w:numId w:val="11"/>
-        </w:numPr>
-        <w:spacing w:after="0" w:line="240" w:lineRule="auto"/>
-        <w:textAlignment w:val="baseline"/>
-        <w:rPr>
-          <w:rFonts w:eastAsia="Times New Roman" w:cstheme="minorHAnsi"/>
-          <w:color w:val="111111"/>
-        </w:rPr>
-      </w:pPr>
-      <w:r>
-        <w:rPr>
-          <w:rFonts w:eastAsia="Times New Roman" w:cstheme="minorHAnsi"/>
-          <w:color w:val="111111"/>
-          <w:shd w:val="clear" w:color="auto" w:fill="FFFFFF"/>
-        </w:rPr>
-        <w:t>User or group run </w:t>
-      </w:r>
-    </w:p>
-    <w:p>
-      <w:pPr>
-        <w:numPr>
-          <w:ilvl w:val="0"/>
-          <w:numId w:val="11"/>
-        </w:numPr>
-        <w:spacing w:after="0" w:line="240" w:lineRule="auto"/>
-        <w:textAlignment w:val="baseline"/>
-        <w:rPr>
-          <w:rFonts w:eastAsia="Times New Roman" w:cstheme="minorHAnsi"/>
-          <w:color w:val="111111"/>
-        </w:rPr>
-      </w:pPr>
-      <w:r>
-        <w:rPr>
-          <w:rFonts w:eastAsia="Times New Roman" w:cstheme="minorHAnsi"/>
-          <w:color w:val="111111"/>
-          <w:shd w:val="clear" w:color="auto" w:fill="FFFFFF"/>
-        </w:rPr>
-        <w:t>Users compare tasks, habits and milestones completed within a week</w:t>
-      </w:r>
-    </w:p>
-    <w:p>
-      <w:pPr>
-        <w:numPr>
-          <w:ilvl w:val="0"/>
-          <w:numId w:val="11"/>
-        </w:numPr>
-        <w:spacing w:after="0" w:line="240" w:lineRule="auto"/>
-        <w:textAlignment w:val="baseline"/>
-        <w:rPr>
-          <w:rFonts w:eastAsia="Times New Roman" w:cstheme="minorHAnsi"/>
-          <w:color w:val="111111"/>
-        </w:rPr>
-      </w:pPr>
-      <w:r>
-        <w:rPr>
-          <w:rFonts w:eastAsia="Times New Roman" w:cstheme="minorHAnsi"/>
-          <w:color w:val="111111"/>
-          <w:shd w:val="clear" w:color="auto" w:fill="FFFFFF"/>
-        </w:rPr>
-        <w:t>Will gift prizes based on progress</w:t>
-      </w:r>
-    </w:p>
-    <w:p>
-      <w:pPr>
-        <w:spacing w:after="0" w:line="240" w:lineRule="auto"/>
-        <w:rPr>
-          <w:rFonts w:eastAsia="Times New Roman" w:cstheme="minorHAnsi"/>
-        </w:rPr>
-      </w:pPr>
-      <w:r>
-        <w:rPr>
-          <w:rFonts w:eastAsia="Times New Roman" w:cstheme="minorHAnsi"/>
-          <w:b/>
-          <w:bCs/>
-          <w:color w:val="111111"/>
-          <w:shd w:val="clear" w:color="auto" w:fill="FFFFFF"/>
-        </w:rPr>
-        <w:t>Creatures</w:t>
-      </w:r>
-    </w:p>
-    <w:p>
-      <w:pPr>
-        <w:numPr>
-          <w:ilvl w:val="0"/>
-          <w:numId w:val="12"/>
-        </w:numPr>
-        <w:spacing w:after="0" w:line="240" w:lineRule="auto"/>
-        <w:textAlignment w:val="baseline"/>
-        <w:rPr>
-          <w:rFonts w:eastAsia="Times New Roman" w:cstheme="minorHAnsi"/>
-          <w:color w:val="111111"/>
-        </w:rPr>
-      </w:pPr>
-      <w:r>
-        <w:rPr>
-          <w:rFonts w:eastAsia="Times New Roman" w:cstheme="minorHAnsi"/>
-          <w:color w:val="111111"/>
-          <w:shd w:val="clear" w:color="auto" w:fill="FFFFFF"/>
-        </w:rPr>
-        <w:t>Have different rarities </w:t>
-      </w:r>
-    </w:p>
-    <w:p>
-      <w:pPr>
-        <w:numPr>
-          <w:ilvl w:val="0"/>
-          <w:numId w:val="12"/>
-        </w:numPr>
-        <w:spacing w:after="0" w:line="240" w:lineRule="auto"/>
-        <w:textAlignment w:val="baseline"/>
-        <w:rPr>
-          <w:rFonts w:eastAsia="Times New Roman" w:cstheme="minorHAnsi"/>
-          <w:color w:val="111111"/>
-        </w:rPr>
-      </w:pPr>
-      <w:r>
-        <w:rPr>
-          <w:rFonts w:eastAsia="Times New Roman" w:cstheme="minorHAnsi"/>
-          <w:color w:val="111111"/>
-          <w:shd w:val="clear" w:color="auto" w:fill="FFFFFF"/>
-        </w:rPr>
-        <w:t>Can only level up and strengthen by completing benefits(?) and tasks</w:t>
-      </w:r>
-    </w:p>
-    <w:p>
-      <w:pPr>
-        <w:numPr>
-          <w:ilvl w:val="0"/>
-          <w:numId w:val="12"/>
-        </w:numPr>
-        <w:spacing w:after="0" w:line="240" w:lineRule="auto"/>
-        <w:textAlignment w:val="baseline"/>
-        <w:rPr>
-          <w:rFonts w:eastAsia="Times New Roman" w:cstheme="minorHAnsi"/>
-          <w:color w:val="111111"/>
-        </w:rPr>
-      </w:pPr>
-      <w:r>
-        <w:rPr>
-          <w:rFonts w:eastAsia="Times New Roman" w:cstheme="minorHAnsi"/>
-          <w:color w:val="111111"/>
-          <w:shd w:val="clear" w:color="auto" w:fill="FFFFFF"/>
-        </w:rPr>
-        <w:t>Can be used to join challenges or battles</w:t>
-      </w:r>
-    </w:p>
-    <w:p>
-      <w:pPr>
-        <w:numPr>
-          <w:ilvl w:val="0"/>
-          <w:numId w:val="12"/>
-        </w:numPr>
-        <w:spacing w:after="0" w:line="240" w:lineRule="auto"/>
-        <w:textAlignment w:val="baseline"/>
-        <w:rPr>
-          <w:rFonts w:eastAsia="Times New Roman" w:cstheme="minorHAnsi"/>
-          <w:color w:val="111111"/>
-        </w:rPr>
-      </w:pPr>
-      <w:r>
-        <w:rPr>
-          <w:rFonts w:eastAsia="Times New Roman" w:cstheme="minorHAnsi"/>
-          <w:color w:val="111111"/>
-          <w:shd w:val="clear" w:color="auto" w:fill="FFFFFF"/>
-        </w:rPr>
-        <w:t>Have habitats</w:t>
-      </w:r>
-    </w:p>
-    <w:p>
-      <w:pPr>
-        <w:numPr>
-          <w:ilvl w:val="0"/>
-          <w:numId w:val="12"/>
-        </w:numPr>
-        <w:spacing w:after="0" w:line="240" w:lineRule="auto"/>
-        <w:textAlignment w:val="baseline"/>
-        <w:rPr>
-          <w:rFonts w:eastAsia="Times New Roman" w:cstheme="minorHAnsi"/>
-          <w:color w:val="111111"/>
-        </w:rPr>
-      </w:pPr>
-      <w:r>
-        <w:rPr>
-          <w:rFonts w:eastAsia="Times New Roman" w:cstheme="minorHAnsi"/>
-          <w:color w:val="111111"/>
-          <w:shd w:val="clear" w:color="auto" w:fill="FFFFFF"/>
-        </w:rPr>
-        <w:t xml:space="preserve">Have several traits that can be improved with </w:t>
-      </w:r>
-      <w:proofErr w:type="spellStart"/>
-      <w:r>
-        <w:rPr>
-          <w:rFonts w:eastAsia="Times New Roman" w:cstheme="minorHAnsi"/>
-          <w:color w:val="111111"/>
-          <w:shd w:val="clear" w:color="auto" w:fill="FFFFFF"/>
-        </w:rPr>
-        <w:t>xp</w:t>
-      </w:r>
-      <w:proofErr w:type="spellEnd"/>
-    </w:p>
-    <w:p>
-      <w:pPr>
-        <w:spacing w:after="0" w:line="240" w:lineRule="auto"/>
-        <w:rPr>
-          <w:rFonts w:eastAsia="Times New Roman" w:cstheme="minorHAnsi"/>
-        </w:rPr>
-      </w:pPr>
-      <w:r>
-        <w:rPr>
-          <w:rFonts w:eastAsia="Times New Roman" w:cstheme="minorHAnsi"/>
-          <w:b/>
-          <w:bCs/>
-          <w:color w:val="111111"/>
-          <w:shd w:val="clear" w:color="auto" w:fill="FFFFFF"/>
-        </w:rPr>
-        <w:t>Habitats</w:t>
-      </w:r>
-      <w:r>
-        <w:rPr>
-          <w:rFonts w:eastAsia="Times New Roman" w:cstheme="minorHAnsi"/>
-          <w:color w:val="111111"/>
-          <w:shd w:val="clear" w:color="auto" w:fill="FFFFFF"/>
-        </w:rPr>
-        <w:t>  </w:t>
-      </w:r>
-    </w:p>
-    <w:p>
-      <w:pPr>
-        <w:numPr>
-          <w:ilvl w:val="0"/>
-          <w:numId w:val="13"/>
-        </w:numPr>
-        <w:spacing w:after="0" w:line="240" w:lineRule="auto"/>
-        <w:textAlignment w:val="baseline"/>
-        <w:rPr>
-          <w:rFonts w:eastAsia="Times New Roman" w:cstheme="minorHAnsi"/>
-          <w:color w:val="111111"/>
-        </w:rPr>
-      </w:pPr>
-      <w:r>
-        <w:rPr>
-          <w:rFonts w:eastAsia="Times New Roman" w:cstheme="minorHAnsi"/>
-          <w:color w:val="111111"/>
-          <w:shd w:val="clear" w:color="auto" w:fill="FFFFFF"/>
-        </w:rPr>
-        <w:t>Homes of creatures</w:t>
-      </w:r>
-    </w:p>
-    <w:p>
-      <w:pPr>
-        <w:numPr>
-          <w:ilvl w:val="0"/>
-          <w:numId w:val="13"/>
-        </w:numPr>
-        <w:spacing w:after="0" w:line="240" w:lineRule="auto"/>
-        <w:textAlignment w:val="baseline"/>
-        <w:rPr>
-          <w:rFonts w:eastAsia="Times New Roman" w:cstheme="minorHAnsi"/>
-          <w:color w:val="111111"/>
-        </w:rPr>
-      </w:pPr>
-      <w:r>
-        <w:rPr>
-          <w:rFonts w:eastAsia="Times New Roman" w:cstheme="minorHAnsi"/>
-          <w:color w:val="111111"/>
-          <w:shd w:val="clear" w:color="auto" w:fill="FFFFFF"/>
-        </w:rPr>
-        <w:t>Can be decorated and upgraded by user </w:t>
-      </w:r>
-    </w:p>
-    <w:p>
-      <w:pPr>
-        <w:numPr>
-          <w:ilvl w:val="0"/>
-          <w:numId w:val="13"/>
-        </w:numPr>
-        <w:spacing w:after="0" w:line="240" w:lineRule="auto"/>
-        <w:textAlignment w:val="baseline"/>
-        <w:rPr>
-          <w:rFonts w:eastAsia="Times New Roman" w:cstheme="minorHAnsi"/>
-          <w:color w:val="111111"/>
-        </w:rPr>
-      </w:pPr>
-      <w:r>
-        <w:rPr>
-          <w:rFonts w:eastAsia="Times New Roman" w:cstheme="minorHAnsi"/>
-          <w:color w:val="111111"/>
-          <w:shd w:val="clear" w:color="auto" w:fill="FFFFFF"/>
-        </w:rPr>
-        <w:t>Upgrades and decorations come from battles and crafting </w:t>
-      </w:r>
-    </w:p>
-    <w:p>
-      <w:pPr>
-        <w:spacing w:after="0" w:line="240" w:lineRule="auto"/>
-        <w:rPr>
-          <w:rFonts w:eastAsia="Times New Roman" w:cstheme="minorHAnsi"/>
-        </w:rPr>
-      </w:pPr>
-      <w:r>
-        <w:rPr>
-          <w:rFonts w:eastAsia="Times New Roman" w:cstheme="minorHAnsi"/>
-          <w:b/>
-          <w:bCs/>
-          <w:color w:val="111111"/>
-          <w:shd w:val="clear" w:color="auto" w:fill="FFFFFF"/>
-        </w:rPr>
-        <w:t>Battles</w:t>
-      </w:r>
-    </w:p>
-    <w:p>
-      <w:pPr>
-        <w:numPr>
-          <w:ilvl w:val="0"/>
-          <w:numId w:val="14"/>
-        </w:numPr>
-        <w:spacing w:after="0" w:line="240" w:lineRule="auto"/>
-        <w:textAlignment w:val="baseline"/>
-        <w:rPr>
-          <w:rFonts w:eastAsia="Times New Roman" w:cstheme="minorHAnsi"/>
-          <w:color w:val="111111"/>
-        </w:rPr>
-      </w:pPr>
-      <w:r>
-        <w:rPr>
-          <w:rFonts w:eastAsia="Times New Roman" w:cstheme="minorHAnsi"/>
-          <w:color w:val="111111"/>
-          <w:shd w:val="clear" w:color="auto" w:fill="FFFFFF"/>
-        </w:rPr>
-        <w:t xml:space="preserve">General </w:t>
-      </w:r>
-      <w:r>
-        <w:rPr>
-          <w:rFonts w:eastAsia="Times New Roman" w:cstheme="minorHAnsi"/>
-          <w:color w:val="111111"/>
-          <w:shd w:val="clear" w:color="auto" w:fill="FFFFFF"/>
-        </w:rPr>
-        <w:t>turn-based</w:t>
-      </w:r>
-      <w:r>
-        <w:rPr>
-          <w:rFonts w:eastAsia="Times New Roman" w:cstheme="minorHAnsi"/>
-          <w:color w:val="111111"/>
-          <w:shd w:val="clear" w:color="auto" w:fill="FFFFFF"/>
-        </w:rPr>
-        <w:t xml:space="preserve"> battles </w:t>
-      </w:r>
-    </w:p>
-    <w:p>
-      <w:pPr>
-        <w:numPr>
-          <w:ilvl w:val="0"/>
-          <w:numId w:val="14"/>
-        </w:numPr>
-        <w:spacing w:after="0" w:line="240" w:lineRule="auto"/>
-        <w:textAlignment w:val="baseline"/>
-        <w:rPr>
-          <w:rFonts w:eastAsia="Times New Roman" w:cstheme="minorHAnsi"/>
-          <w:color w:val="111111"/>
-        </w:rPr>
-      </w:pPr>
-      <w:r>
-        <w:rPr>
-          <w:rFonts w:eastAsia="Times New Roman" w:cstheme="minorHAnsi"/>
-          <w:color w:val="111111"/>
-          <w:shd w:val="clear" w:color="auto" w:fill="FFFFFF"/>
-        </w:rPr>
-        <w:t>Limited times to battle per day </w:t>
-      </w:r>
-    </w:p>
-    <w:p>
-      <w:pPr>
-        <w:numPr>
-          <w:ilvl w:val="0"/>
-          <w:numId w:val="14"/>
-        </w:numPr>
-        <w:spacing w:after="0" w:line="240" w:lineRule="auto"/>
-        <w:textAlignment w:val="baseline"/>
-        <w:rPr>
-          <w:rFonts w:eastAsia="Times New Roman" w:cstheme="minorHAnsi"/>
-          <w:color w:val="111111"/>
-        </w:rPr>
-      </w:pPr>
-      <w:r>
-        <w:rPr>
-          <w:rFonts w:eastAsia="Times New Roman" w:cstheme="minorHAnsi"/>
-          <w:color w:val="111111"/>
-          <w:shd w:val="clear" w:color="auto" w:fill="FFFFFF"/>
-        </w:rPr>
-        <w:t>Gifts upgrades and decorations </w:t>
-      </w:r>
-    </w:p>
-    <w:p>
-      <w:pPr>
-        <w:spacing w:after="0" w:line="240" w:lineRule="auto"/>
-        <w:rPr>
-          <w:rFonts w:eastAsia="Times New Roman" w:cstheme="minorHAnsi"/>
-        </w:rPr>
-      </w:pPr>
-      <w:r>
-        <w:rPr>
-          <w:rFonts w:eastAsia="Times New Roman" w:cstheme="minorHAnsi"/>
-          <w:b/>
-          <w:bCs/>
-          <w:color w:val="111111"/>
-          <w:shd w:val="clear" w:color="auto" w:fill="FFFFFF"/>
-        </w:rPr>
-        <w:t>Crafting </w:t>
-      </w:r>
-    </w:p>
-    <w:p>
-      <w:pPr>
-        <w:numPr>
-          <w:ilvl w:val="0"/>
-          <w:numId w:val="15"/>
-        </w:numPr>
-        <w:spacing w:after="0" w:line="240" w:lineRule="auto"/>
-        <w:textAlignment w:val="baseline"/>
-        <w:rPr>
-          <w:rFonts w:eastAsia="Times New Roman" w:cstheme="minorHAnsi"/>
-          <w:color w:val="111111"/>
-        </w:rPr>
-      </w:pPr>
-      <w:r>
-        <w:rPr>
-          <w:rFonts w:eastAsia="Times New Roman" w:cstheme="minorHAnsi"/>
-          <w:color w:val="111111"/>
-          <w:shd w:val="clear" w:color="auto" w:fill="FFFFFF"/>
-        </w:rPr>
-        <w:t>Habitat decorations and upgrades can be made here</w:t>
-      </w:r>
-    </w:p>
-    <w:p>
-      <w:pPr>
-        <w:numPr>
-          <w:ilvl w:val="0"/>
-          <w:numId w:val="15"/>
-        </w:numPr>
-        <w:spacing w:after="0" w:line="240" w:lineRule="auto"/>
-        <w:textAlignment w:val="baseline"/>
-        <w:rPr>
-          <w:rFonts w:eastAsia="Times New Roman" w:cstheme="minorHAnsi"/>
-          <w:color w:val="111111"/>
-        </w:rPr>
-      </w:pPr>
-      <w:r>
-        <w:rPr>
-          <w:rFonts w:eastAsia="Times New Roman" w:cstheme="minorHAnsi"/>
-          <w:color w:val="111111"/>
-          <w:shd w:val="clear" w:color="auto" w:fill="FFFFFF"/>
-        </w:rPr>
-        <w:t>Certain number of materials are needed for crafting </w:t>
-      </w:r>
-    </w:p>
-    <w:p>
-      <w:pPr>
-        <w:numPr>
-          <w:ilvl w:val="0"/>
-          <w:numId w:val="15"/>
-        </w:numPr>
-        <w:spacing w:after="0" w:line="240" w:lineRule="auto"/>
-        <w:textAlignment w:val="baseline"/>
-        <w:rPr>
-          <w:rFonts w:eastAsia="Times New Roman" w:cstheme="minorHAnsi"/>
-          <w:color w:val="111111"/>
-        </w:rPr>
-      </w:pPr>
-      <w:r>
-        <w:rPr>
-          <w:rFonts w:eastAsia="Times New Roman" w:cstheme="minorHAnsi"/>
-          <w:color w:val="111111"/>
-          <w:shd w:val="clear" w:color="auto" w:fill="FFFFFF"/>
-        </w:rPr>
-        <w:t>Materials earned by forging </w:t>
-      </w:r>
-    </w:p>
-    <w:p>
-      <w:pPr>
-        <w:spacing w:after="0" w:line="240" w:lineRule="auto"/>
-        <w:rPr>
-          <w:rFonts w:eastAsia="Times New Roman" w:cstheme="minorHAnsi"/>
-        </w:rPr>
-      </w:pPr>
-      <w:r>
-        <w:rPr>
-          <w:rFonts w:eastAsia="Times New Roman" w:cstheme="minorHAnsi"/>
-          <w:b/>
-          <w:bCs/>
-          <w:color w:val="111111"/>
-          <w:shd w:val="clear" w:color="auto" w:fill="FFFFFF"/>
-        </w:rPr>
-        <w:t>Forging</w:t>
-      </w:r>
-      <w:r>
-        <w:rPr>
-          <w:rFonts w:eastAsia="Times New Roman" w:cstheme="minorHAnsi"/>
-          <w:color w:val="111111"/>
-          <w:shd w:val="clear" w:color="auto" w:fill="FFFFFF"/>
-        </w:rPr>
-        <w:t> </w:t>
-      </w:r>
-    </w:p>
-    <w:p>
-      <w:pPr>
-        <w:numPr>
-          <w:ilvl w:val="0"/>
-          <w:numId w:val="16"/>
-        </w:numPr>
-        <w:spacing w:after="0" w:line="240" w:lineRule="auto"/>
-        <w:textAlignment w:val="baseline"/>
-        <w:rPr>
-          <w:rFonts w:eastAsia="Times New Roman" w:cstheme="minorHAnsi"/>
-          <w:color w:val="111111"/>
-        </w:rPr>
-      </w:pPr>
-      <w:r>
-        <w:rPr>
-          <w:rFonts w:eastAsia="Times New Roman" w:cstheme="minorHAnsi"/>
-          <w:color w:val="111111"/>
-          <w:shd w:val="clear" w:color="auto" w:fill="FFFFFF"/>
-        </w:rPr>
-        <w:t xml:space="preserve">Creatures can be sent out to gather wood, </w:t>
-      </w:r>
-      <w:proofErr w:type="gramStart"/>
-      <w:r>
-        <w:rPr>
-          <w:rFonts w:eastAsia="Times New Roman" w:cstheme="minorHAnsi"/>
-          <w:color w:val="111111"/>
-          <w:shd w:val="clear" w:color="auto" w:fill="FFFFFF"/>
-        </w:rPr>
-        <w:t>ores</w:t>
-      </w:r>
-      <w:proofErr w:type="gramEnd"/>
-      <w:r>
-        <w:rPr>
-          <w:rFonts w:eastAsia="Times New Roman" w:cstheme="minorHAnsi"/>
-          <w:color w:val="111111"/>
-          <w:shd w:val="clear" w:color="auto" w:fill="FFFFFF"/>
-        </w:rPr>
-        <w:t xml:space="preserve"> and other materials</w:t>
-      </w:r>
-    </w:p>
-    <w:p>
-      <w:pPr>
-        <w:numPr>
-          <w:ilvl w:val="0"/>
-          <w:numId w:val="16"/>
-        </w:numPr>
-        <w:spacing w:after="0" w:line="240" w:lineRule="auto"/>
-        <w:textAlignment w:val="baseline"/>
-        <w:rPr>
-          <w:rFonts w:eastAsia="Times New Roman" w:cstheme="minorHAnsi"/>
-          <w:color w:val="111111"/>
-        </w:rPr>
-      </w:pPr>
-      <w:r>
-        <w:rPr>
-          <w:rFonts w:eastAsia="Times New Roman" w:cstheme="minorHAnsi"/>
-          <w:color w:val="111111"/>
-          <w:shd w:val="clear" w:color="auto" w:fill="FFFFFF"/>
-        </w:rPr>
-        <w:t>This uses idle game mechanics </w:t>
-      </w:r>
-    </w:p>
-    <w:p>
-      <w:pPr>
-        <w:numPr>
-          <w:ilvl w:val="0"/>
-          <w:numId w:val="16"/>
-        </w:numPr>
-        <w:spacing w:after="0" w:line="240" w:lineRule="auto"/>
-        <w:textAlignment w:val="baseline"/>
-        <w:rPr>
-          <w:rFonts w:eastAsia="Times New Roman" w:cstheme="minorHAnsi"/>
-          <w:color w:val="111111"/>
-        </w:rPr>
-      </w:pPr>
-      <w:r>
-        <w:rPr>
-          <w:rFonts w:eastAsia="Times New Roman" w:cstheme="minorHAnsi"/>
-          <w:color w:val="111111"/>
-          <w:shd w:val="clear" w:color="auto" w:fill="FFFFFF"/>
-        </w:rPr>
-        <w:t>Various traits creatures have and can increase with increase the amount found</w:t>
-      </w:r>
-    </w:p>
-    <w:p>
-      <w:pPr>
-        <w:spacing w:after="0" w:line="240" w:lineRule="auto"/>
-        <w:rPr>
-          <w:rFonts w:eastAsia="Times New Roman" w:cstheme="minorHAnsi"/>
-          <w:b/>
-          <w:bCs/>
-          <w:color w:val="000000"/>
-        </w:rPr>
-      </w:pPr>
-    </w:p>
-    <w:p>
-      <w:pPr>
-        <w:spacing w:after="0" w:line="240" w:lineRule="auto"/>
-        <w:rPr>
-          <w:rFonts w:eastAsia="Times New Roman" w:cstheme="minorHAnsi"/>
-        </w:rPr>
-      </w:pPr>
-      <w:r>
-        <w:rPr>
-          <w:rFonts w:eastAsia="Times New Roman" w:cstheme="minorHAnsi"/>
-          <w:b/>
-          <w:bCs/>
-          <w:color w:val="000000"/>
-        </w:rPr>
-        <w:t>User:</w:t>
-      </w:r>
-      <w:r>
-        <w:rPr>
-          <w:rFonts w:eastAsia="Times New Roman" w:cstheme="minorHAnsi"/>
-          <w:color w:val="000000"/>
-        </w:rPr>
-        <w:t xml:space="preserve"> individual who uses product </w:t>
-      </w:r>
-    </w:p>
-    <w:p>
-      <w:pPr>
-        <w:spacing w:after="0" w:line="240" w:lineRule="auto"/>
-        <w:rPr>
-          <w:rFonts w:eastAsia="Times New Roman" w:cstheme="minorHAnsi"/>
-        </w:rPr>
-      </w:pPr>
-      <w:r>
-        <w:rPr>
-          <w:rFonts w:eastAsia="Times New Roman" w:cstheme="minorHAnsi"/>
-          <w:b/>
-          <w:bCs/>
-          <w:color w:val="000000"/>
-        </w:rPr>
-        <w:t>Dev Team:</w:t>
-      </w:r>
-      <w:r>
-        <w:rPr>
-          <w:rFonts w:eastAsia="Times New Roman" w:cstheme="minorHAnsi"/>
-          <w:color w:val="000000"/>
-        </w:rPr>
-        <w:t xml:space="preserve"> The developers who work front end and back end of product</w:t>
-      </w:r>
-    </w:p>
-    <w:p>
-      <w:pPr>
-        <w:spacing w:after="0" w:line="240" w:lineRule="auto"/>
-        <w:rPr>
-          <w:rFonts w:eastAsia="Times New Roman" w:cstheme="minorHAnsi"/>
-        </w:rPr>
-      </w:pPr>
-      <w:r>
-        <w:rPr>
-          <w:rFonts w:eastAsia="Times New Roman" w:cstheme="minorHAnsi"/>
-          <w:b/>
-          <w:bCs/>
-          <w:color w:val="000000"/>
-        </w:rPr>
-        <w:t>Team Member:</w:t>
-      </w:r>
-      <w:r>
-        <w:rPr>
-          <w:rFonts w:eastAsia="Times New Roman" w:cstheme="minorHAnsi"/>
-          <w:color w:val="000000"/>
-        </w:rPr>
-        <w:t xml:space="preserve"> A single person of the team</w:t>
-      </w:r>
-    </w:p>
-    <w:p>
-      <w:pPr>
-        <w:spacing w:after="0" w:line="240" w:lineRule="auto"/>
-        <w:rPr>
-          <w:rFonts w:eastAsia="Times New Roman" w:cstheme="minorHAnsi"/>
-        </w:rPr>
-      </w:pPr>
-      <w:r>
-        <w:rPr>
-          <w:rFonts w:eastAsia="Times New Roman" w:cstheme="minorHAnsi"/>
-          <w:b/>
-          <w:bCs/>
-          <w:color w:val="000000"/>
-        </w:rPr>
-        <w:t>Game:</w:t>
-      </w:r>
-      <w:r>
-        <w:rPr>
-          <w:rFonts w:eastAsia="Times New Roman" w:cstheme="minorHAnsi"/>
-          <w:color w:val="000000"/>
-        </w:rPr>
-        <w:t xml:space="preserve"> The product from users’ view</w:t>
-      </w:r>
-    </w:p>
-    <w:p>
-      <w:pPr>
-        <w:spacing w:after="0" w:line="240" w:lineRule="auto"/>
-        <w:rPr>
-          <w:rFonts w:eastAsia="Times New Roman" w:cstheme="minorHAnsi"/>
-        </w:rPr>
-      </w:pPr>
-      <w:r>
-        <w:rPr>
-          <w:rFonts w:eastAsia="Times New Roman" w:cstheme="minorHAnsi"/>
-          <w:b/>
-          <w:bCs/>
-          <w:color w:val="000000"/>
-        </w:rPr>
-        <w:t>Goal</w:t>
-      </w:r>
-      <w:r>
-        <w:rPr>
-          <w:rFonts w:eastAsia="Times New Roman" w:cstheme="minorHAnsi"/>
-          <w:color w:val="000000"/>
-        </w:rPr>
-        <w:t xml:space="preserve">: Long term desire with steps and an endpoint </w:t>
-      </w:r>
-      <w:r>
-        <w:rPr>
-          <w:rFonts w:eastAsia="Times New Roman" w:cstheme="minorHAnsi"/>
-          <w:b/>
-          <w:bCs/>
-          <w:color w:val="000000"/>
-        </w:rPr>
-        <w:t>ex.</w:t>
-      </w:r>
-      <w:r>
-        <w:rPr>
-          <w:rFonts w:eastAsia="Times New Roman" w:cstheme="minorHAnsi"/>
-          <w:color w:val="000000"/>
-        </w:rPr>
-        <w:t xml:space="preserve"> Saving up for a game, completing a craft, doing a marathon </w:t>
-      </w:r>
-    </w:p>
-    <w:p>
-      <w:pPr>
-        <w:spacing w:after="0" w:line="240" w:lineRule="auto"/>
-        <w:rPr>
-          <w:rFonts w:eastAsia="Times New Roman" w:cstheme="minorHAnsi"/>
-        </w:rPr>
-      </w:pPr>
-      <w:r>
-        <w:rPr>
-          <w:rFonts w:eastAsia="Times New Roman" w:cstheme="minorHAnsi"/>
-          <w:b/>
-          <w:bCs/>
-          <w:color w:val="000000"/>
-        </w:rPr>
-        <w:t>Milestones:</w:t>
-      </w:r>
-      <w:r>
-        <w:rPr>
-          <w:rFonts w:eastAsia="Times New Roman" w:cstheme="minorHAnsi"/>
-          <w:color w:val="000000"/>
-        </w:rPr>
-        <w:t xml:space="preserve"> Step to reach end of goal </w:t>
-      </w:r>
-    </w:p>
-    <w:p>
-      <w:pPr>
-        <w:spacing w:after="0" w:line="240" w:lineRule="auto"/>
-        <w:rPr>
-          <w:rFonts w:eastAsia="Times New Roman" w:cstheme="minorHAnsi"/>
-        </w:rPr>
-      </w:pPr>
-      <w:r>
-        <w:rPr>
-          <w:rFonts w:eastAsia="Times New Roman" w:cstheme="minorHAnsi"/>
-          <w:b/>
-          <w:bCs/>
-          <w:color w:val="000000"/>
-        </w:rPr>
-        <w:t>Task</w:t>
-      </w:r>
-      <w:r>
-        <w:rPr>
-          <w:rFonts w:eastAsia="Times New Roman" w:cstheme="minorHAnsi"/>
-          <w:color w:val="000000"/>
-        </w:rPr>
-        <w:t xml:space="preserve">: Daily event that is to better the individual, should be basic and simple, </w:t>
-      </w:r>
-      <w:r>
-        <w:rPr>
-          <w:rFonts w:eastAsia="Times New Roman" w:cstheme="minorHAnsi"/>
-          <w:b/>
-          <w:bCs/>
-          <w:color w:val="000000"/>
-        </w:rPr>
-        <w:t xml:space="preserve">ex. </w:t>
-      </w:r>
-      <w:r>
-        <w:rPr>
-          <w:rFonts w:eastAsia="Times New Roman" w:cstheme="minorHAnsi"/>
-          <w:color w:val="000000"/>
-        </w:rPr>
-        <w:t>Brush teeth, Do Homework, Cleaning </w:t>
-      </w:r>
-    </w:p>
-    <w:p>
-      <w:pPr>
-        <w:spacing w:after="0" w:line="240" w:lineRule="auto"/>
-        <w:rPr>
-          <w:rFonts w:eastAsia="Times New Roman" w:cstheme="minorHAnsi"/>
-        </w:rPr>
-      </w:pPr>
-      <w:r>
-        <w:rPr>
-          <w:rFonts w:eastAsia="Times New Roman" w:cstheme="minorHAnsi"/>
-          <w:b/>
-          <w:bCs/>
-          <w:color w:val="000000"/>
-        </w:rPr>
-        <w:t>Habit</w:t>
-      </w:r>
-      <w:r>
-        <w:rPr>
-          <w:rFonts w:eastAsia="Times New Roman" w:cstheme="minorHAnsi"/>
-          <w:color w:val="000000"/>
-        </w:rPr>
-        <w:t>: A non-daily event that user is trying to incorporate into their routine ex. Spend 30 minutes on hobby, </w:t>
-      </w:r>
-    </w:p>
-    <w:p>
-      <w:pPr>
-        <w:spacing w:after="0" w:line="240" w:lineRule="auto"/>
-        <w:rPr>
-          <w:rFonts w:eastAsia="Times New Roman" w:cstheme="minorHAnsi"/>
-        </w:rPr>
-      </w:pPr>
-      <w:r>
-        <w:rPr>
-          <w:rFonts w:eastAsia="Times New Roman" w:cstheme="minorHAnsi"/>
-          <w:b/>
-          <w:bCs/>
-          <w:color w:val="000000"/>
-        </w:rPr>
-        <w:lastRenderedPageBreak/>
-        <w:t>Beasties:</w:t>
-      </w:r>
-      <w:r>
-        <w:rPr>
-          <w:rFonts w:eastAsia="Times New Roman" w:cstheme="minorHAnsi"/>
-          <w:color w:val="000000"/>
-        </w:rPr>
-        <w:t xml:space="preserve"> The characters the user can earn, level up and battle with</w:t>
-      </w:r>
-    </w:p>
-    <w:p>
-      <w:pPr>
-        <w:spacing w:after="0" w:line="240" w:lineRule="auto"/>
-        <w:rPr>
-          <w:rFonts w:eastAsia="Times New Roman" w:cstheme="minorHAnsi"/>
-        </w:rPr>
-      </w:pPr>
-      <w:r>
-        <w:rPr>
-          <w:rFonts w:eastAsia="Times New Roman" w:cstheme="minorHAnsi"/>
-          <w:b/>
-          <w:bCs/>
-          <w:color w:val="000000"/>
-        </w:rPr>
-        <w:t>Gacha</w:t>
-      </w:r>
-      <w:r>
-        <w:rPr>
-          <w:rFonts w:eastAsia="Times New Roman" w:cstheme="minorHAnsi"/>
-          <w:color w:val="000000"/>
-        </w:rPr>
-        <w:t>: Random draw that gifts user with critter or other game items</w:t>
-      </w:r>
-    </w:p>
-    <w:p>
-      <w:pPr>
-        <w:spacing w:after="0" w:line="240" w:lineRule="auto"/>
-        <w:rPr>
-          <w:rFonts w:eastAsia="Times New Roman" w:cstheme="minorHAnsi"/>
-        </w:rPr>
-      </w:pPr>
-      <w:r>
-        <w:rPr>
-          <w:rFonts w:eastAsia="Times New Roman" w:cstheme="minorHAnsi"/>
-          <w:b/>
-          <w:bCs/>
-          <w:color w:val="000000"/>
-        </w:rPr>
-        <w:t>Lodges:</w:t>
-      </w:r>
-      <w:r>
-        <w:rPr>
-          <w:rFonts w:eastAsia="Times New Roman" w:cstheme="minorHAnsi"/>
-          <w:color w:val="000000"/>
-        </w:rPr>
-        <w:t xml:space="preserve"> A Dev team run club that gives out tasks to users who are members</w:t>
-      </w:r>
-    </w:p>
-    <w:p>
-      <w:pPr>
-        <w:spacing w:after="0" w:line="240" w:lineRule="auto"/>
-        <w:rPr>
-          <w:rFonts w:eastAsia="Times New Roman" w:cstheme="minorHAnsi"/>
-        </w:rPr>
-      </w:pPr>
-      <w:r>
-        <w:rPr>
-          <w:rFonts w:eastAsia="Times New Roman" w:cstheme="minorHAnsi"/>
-          <w:b/>
-          <w:bCs/>
-          <w:color w:val="000000"/>
-        </w:rPr>
-        <w:t>Club</w:t>
-      </w:r>
-      <w:r>
-        <w:rPr>
-          <w:rFonts w:eastAsia="Times New Roman" w:cstheme="minorHAnsi"/>
-          <w:color w:val="000000"/>
-        </w:rPr>
-        <w:t>: A user made club that falls under one of the main groups, is user run</w:t>
-      </w:r>
-    </w:p>
-    <w:p>
-      <w:pPr>
-        <w:spacing w:after="0" w:line="240" w:lineRule="auto"/>
-        <w:rPr>
-          <w:rFonts w:eastAsia="Times New Roman" w:cstheme="minorHAnsi"/>
-        </w:rPr>
-      </w:pPr>
-      <w:r>
-        <w:rPr>
-          <w:rFonts w:eastAsia="Times New Roman" w:cstheme="minorHAnsi"/>
-          <w:b/>
-          <w:bCs/>
-          <w:color w:val="000000"/>
-        </w:rPr>
-        <w:t>Battle</w:t>
-      </w:r>
-      <w:r>
-        <w:rPr>
-          <w:rFonts w:eastAsia="Times New Roman" w:cstheme="minorHAnsi"/>
-          <w:color w:val="000000"/>
-        </w:rPr>
-        <w:t xml:space="preserve">: Two or more users challenge each other via a </w:t>
-      </w:r>
-      <w:r>
-        <w:rPr>
-          <w:rFonts w:eastAsia="Times New Roman" w:cstheme="minorHAnsi"/>
-          <w:color w:val="000000"/>
-        </w:rPr>
-        <w:t>turn-based</w:t>
-      </w:r>
-      <w:r>
-        <w:rPr>
-          <w:rFonts w:eastAsia="Times New Roman" w:cstheme="minorHAnsi"/>
-          <w:color w:val="000000"/>
-        </w:rPr>
-        <w:t xml:space="preserve"> system</w:t>
-      </w:r>
-    </w:p>
-    <w:p>
-      <w:pPr>
-        <w:spacing w:after="0" w:line="240" w:lineRule="auto"/>
-        <w:rPr>
-          <w:rFonts w:eastAsia="Times New Roman" w:cstheme="minorHAnsi"/>
-        </w:rPr>
-      </w:pPr>
-      <w:r>
-        <w:rPr>
-          <w:rFonts w:eastAsia="Times New Roman" w:cstheme="minorHAnsi"/>
-          <w:b/>
-          <w:bCs/>
-          <w:color w:val="000000"/>
-        </w:rPr>
-        <w:t>Challenge:</w:t>
-      </w:r>
-      <w:r>
-        <w:rPr>
-          <w:rFonts w:eastAsia="Times New Roman" w:cstheme="minorHAnsi"/>
-          <w:color w:val="000000"/>
-        </w:rPr>
-        <w:t xml:space="preserve"> Event where users play against each other within their group</w:t>
-      </w:r>
-    </w:p>
-    <w:p>
-      <w:pPr>
-        <w:spacing w:after="0" w:line="240" w:lineRule="auto"/>
-        <w:rPr>
-          <w:rFonts w:eastAsia="Times New Roman" w:cstheme="minorHAnsi"/>
-        </w:rPr>
-      </w:pPr>
-      <w:r>
-        <w:rPr>
-          <w:rFonts w:eastAsia="Times New Roman" w:cstheme="minorHAnsi"/>
-          <w:b/>
-          <w:bCs/>
-          <w:color w:val="111111"/>
-          <w:shd w:val="clear" w:color="auto" w:fill="FFFFFF"/>
-        </w:rPr>
-        <w:t xml:space="preserve">Forging: </w:t>
-      </w:r>
-      <w:r>
-        <w:rPr>
-          <w:rFonts w:eastAsia="Times New Roman" w:cstheme="minorHAnsi"/>
-          <w:color w:val="111111"/>
-          <w:shd w:val="clear" w:color="auto" w:fill="FFFFFF"/>
-        </w:rPr>
-        <w:t>Tasks Beasties can be sent on to find materials </w:t>
-      </w:r>
-    </w:p>
-    <w:p>
-      <w:pPr>
-        <w:spacing w:after="0" w:line="240" w:lineRule="auto"/>
-        <w:rPr>
-          <w:rFonts w:eastAsia="Times New Roman" w:cstheme="minorHAnsi"/>
-        </w:rPr>
-      </w:pPr>
-      <w:r>
-        <w:rPr>
-          <w:rFonts w:eastAsia="Times New Roman" w:cstheme="minorHAnsi"/>
-          <w:b/>
-          <w:bCs/>
-          <w:color w:val="000000"/>
-        </w:rPr>
-        <w:t>Crafting:</w:t>
-      </w:r>
-      <w:r>
-        <w:rPr>
-          <w:rFonts w:eastAsia="Times New Roman" w:cstheme="minorHAnsi"/>
-          <w:color w:val="000000"/>
-        </w:rPr>
-        <w:t xml:space="preserve"> Creating in game items with materials</w:t>
-      </w:r>
-    </w:p>
-    <w:p>
-      <w:pPr>
-        <w:spacing w:after="0" w:line="240" w:lineRule="auto"/>
-        <w:rPr>
-          <w:rFonts w:eastAsia="Times New Roman" w:cstheme="minorHAnsi"/>
-        </w:rPr>
-      </w:pPr>
-      <w:r>
-        <w:rPr>
-          <w:rFonts w:eastAsia="Times New Roman" w:cstheme="minorHAnsi"/>
-          <w:b/>
-          <w:bCs/>
-          <w:color w:val="000000"/>
-        </w:rPr>
-        <w:t xml:space="preserve">Habitats: </w:t>
-      </w:r>
-      <w:r>
-        <w:rPr>
-          <w:rFonts w:eastAsia="Times New Roman" w:cstheme="minorHAnsi"/>
-          <w:color w:val="000000"/>
-        </w:rPr>
-        <w:t>Customizable homes for Beasties</w:t>
-      </w:r>
-    </w:p>
-    <w:p>
-      <w:pPr>
-        <w:spacing w:after="0" w:line="240" w:lineRule="auto"/>
-        <w:rPr>
-          <w:rFonts w:eastAsia="Times New Roman" w:cstheme="minorHAnsi"/>
-        </w:rPr>
-      </w:pPr>
-      <w:r>
-        <w:rPr>
-          <w:rFonts w:eastAsia="Times New Roman" w:cstheme="minorHAnsi"/>
-          <w:b/>
-          <w:bCs/>
-          <w:color w:val="000000"/>
-        </w:rPr>
-        <w:t>XP:</w:t>
-      </w:r>
-      <w:r>
-        <w:rPr>
-          <w:rFonts w:eastAsia="Times New Roman" w:cstheme="minorHAnsi"/>
-          <w:color w:val="000000"/>
-        </w:rPr>
-        <w:t xml:space="preserve"> Experience Points, determines strength and skills of Beasties</w:t>
-      </w:r>
-    </w:p>
-    <w:p>
-      <w:pPr>
-        <w:spacing w:after="0" w:line="240" w:lineRule="auto"/>
-        <w:rPr>
-          <w:rFonts w:eastAsia="Times New Roman" w:cstheme="minorHAnsi"/>
-          <w:b/>
-          <w:bCs/>
-          <w:color w:val="000000"/>
-        </w:rPr>
-      </w:pPr>
-      <w:r>
-        <w:rPr>
-          <w:rFonts w:eastAsia="Times New Roman" w:cstheme="minorHAnsi"/>
-          <w:b/>
-          <w:bCs/>
-          <w:color w:val="000000"/>
-        </w:rPr>
-        <w:t>HP:</w:t>
-      </w:r>
-      <w:r>
-        <w:rPr>
-          <w:rFonts w:eastAsia="Times New Roman" w:cstheme="minorHAnsi"/>
-          <w:color w:val="000000"/>
-        </w:rPr>
-        <w:t xml:space="preserve"> Health of Beasties.</w:t>
-      </w:r>
-    </w:p>
-    <w:p>
-      <w:pPr>
-        <w:pStyle w:val="Heading1"/>
-      </w:pPr>
-      <w:r>
         <w:t>Overview, Scenarios and Use Cases</w:t>
       </w:r>
     </w:p>
@@ -4328,7 +2972,6 @@
         <w:pStyle w:val="Heading1"/>
       </w:pPr>
       <w:r>
-        <w:lastRenderedPageBreak/>
         <w:t>Initial list of high-level functional requirements</w:t>
       </w:r>
     </w:p>
@@ -4458,6 +3101,7 @@
           <w:bCs/>
           <w:lang w:val="en-GB" w:eastAsia="ja-JP"/>
         </w:rPr>
+        <w:lastRenderedPageBreak/>
         <w:t>User Story:</w:t>
       </w:r>
       <w:r>
@@ -4959,7 +3603,6 @@
           <w:bCs/>
           <w:lang w:val="en-GB" w:eastAsia="ja-JP"/>
         </w:rPr>
-        <w:lastRenderedPageBreak/>
         <w:t>Function Requirement:</w:t>
       </w:r>
     </w:p>
@@ -4981,21 +3624,7 @@
         <w:rPr>
           <w:lang w:val="en-GB" w:eastAsia="ja-JP"/>
         </w:rPr>
-        <w:t xml:space="preserve">The system/application must provide a mechanism to make purchases, </w:t>
-      </w:r>
-      <w:proofErr w:type="gramStart"/>
-      <w:r>
-        <w:rPr>
-          <w:lang w:val="en-GB" w:eastAsia="ja-JP"/>
-        </w:rPr>
-        <w:t>payments</w:t>
-      </w:r>
-      <w:proofErr w:type="gramEnd"/>
-      <w:r>
-        <w:rPr>
-          <w:lang w:val="en-GB" w:eastAsia="ja-JP"/>
-        </w:rPr>
-        <w:t xml:space="preserve"> or donations</w:t>
+        <w:t>The system/application must provide a mechanism to make purchases, payments or donations</w:t>
       </w:r>
     </w:p>
     <w:p>
@@ -5103,410 +3732,6 @@
           <w:lang w:val="en-GB" w:eastAsia="ja-JP"/>
         </w:rPr>
       </w:pPr>
-      <w:r>
-        <w:rPr>
-          <w:b/>
-          <w:bCs/>
-          <w:lang w:val="en-GB" w:eastAsia="ja-JP"/>
-        </w:rPr>
-        <w:t>Non-function requirement:</w:t>
-      </w:r>
-    </w:p>
-    <w:p>
-      <w:pPr>
-        <w:pStyle w:val="BodyText"/>
-        <w:spacing w:after="0"/>
-        <w:rPr>
-          <w:lang w:val="en-GB" w:eastAsia="ja-JP"/>
-        </w:rPr>
-      </w:pPr>
-      <w:r>
-        <w:rPr>
-          <w:lang w:val="en-GB" w:eastAsia="ja-JP"/>
-        </w:rPr>
-        <w:t>The system/application shall provide the user the ability to enter a username and password</w:t>
-      </w:r>
-    </w:p>
-    <w:p>
-      <w:pPr>
-        <w:pStyle w:val="BodyText"/>
-        <w:spacing w:after="0"/>
-        <w:rPr>
-          <w:b/>
-          <w:bCs/>
-          <w:lang w:val="en-GB" w:eastAsia="ja-JP"/>
-        </w:rPr>
-      </w:pPr>
-    </w:p>
-    <w:p>
-      <w:pPr>
-        <w:pStyle w:val="BodyText"/>
-        <w:spacing w:after="0"/>
-        <w:rPr>
-          <w:b/>
-          <w:bCs/>
-          <w:lang w:val="en-GB" w:eastAsia="ja-JP"/>
-        </w:rPr>
-      </w:pPr>
-      <w:r>
-        <w:rPr>
-          <w:b/>
-          <w:bCs/>
-          <w:lang w:val="en-GB" w:eastAsia="ja-JP"/>
-        </w:rPr>
-        <w:t>Non-function requirement:</w:t>
-      </w:r>
-    </w:p>
-    <w:p>
-      <w:pPr>
-        <w:pStyle w:val="BodyText"/>
-        <w:spacing w:after="0"/>
-        <w:rPr>
-          <w:lang w:val="en-GB" w:eastAsia="ja-JP"/>
-        </w:rPr>
-      </w:pPr>
-      <w:r>
-        <w:rPr>
-          <w:lang w:val="en-GB" w:eastAsia="ja-JP"/>
-        </w:rPr>
-        <w:t>The system/application shall provide the user the ability to login with a Google or Facebook account</w:t>
-      </w:r>
-    </w:p>
-    <w:p>
-      <w:pPr>
-        <w:pStyle w:val="BodyText"/>
-        <w:spacing w:after="0"/>
-        <w:rPr>
-          <w:b/>
-          <w:bCs/>
-          <w:lang w:val="en-GB" w:eastAsia="ja-JP"/>
-        </w:rPr>
-      </w:pPr>
-    </w:p>
-    <w:p>
-      <w:pPr>
-        <w:pStyle w:val="BodyText"/>
-        <w:spacing w:after="0"/>
-        <w:rPr>
-          <w:b/>
-          <w:bCs/>
-          <w:lang w:val="en-GB" w:eastAsia="ja-JP"/>
-        </w:rPr>
-      </w:pPr>
-      <w:r>
-        <w:rPr>
-          <w:b/>
-          <w:bCs/>
-          <w:lang w:val="en-GB" w:eastAsia="ja-JP"/>
-        </w:rPr>
-        <w:t>Non-function requirement:</w:t>
-      </w:r>
-    </w:p>
-    <w:p>
-      <w:pPr>
-        <w:pStyle w:val="BodyText"/>
-        <w:spacing w:after="0"/>
-        <w:rPr>
-          <w:lang w:val="en-GB" w:eastAsia="ja-JP"/>
-        </w:rPr>
-      </w:pPr>
-      <w:r>
-        <w:rPr>
-          <w:lang w:val="en-GB" w:eastAsia="ja-JP"/>
-        </w:rPr>
-        <w:t>The system/application shall provide the user the ability to create a new account with a username and password</w:t>
-      </w:r>
-    </w:p>
-    <w:p>
-      <w:pPr>
-        <w:pStyle w:val="BodyText"/>
-        <w:spacing w:after="0"/>
-        <w:rPr>
-          <w:b/>
-          <w:bCs/>
-          <w:lang w:val="en-GB" w:eastAsia="ja-JP"/>
-        </w:rPr>
-      </w:pPr>
-    </w:p>
-    <w:p>
-      <w:pPr>
-        <w:pStyle w:val="BodyText"/>
-        <w:spacing w:after="0"/>
-        <w:rPr>
-          <w:b/>
-          <w:bCs/>
-          <w:lang w:val="en-GB" w:eastAsia="ja-JP"/>
-        </w:rPr>
-      </w:pPr>
-      <w:r>
-        <w:rPr>
-          <w:b/>
-          <w:bCs/>
-          <w:lang w:val="en-GB" w:eastAsia="ja-JP"/>
-        </w:rPr>
-        <w:t>Non-function requirement:</w:t>
-      </w:r>
-    </w:p>
-    <w:p>
-      <w:pPr>
-        <w:pStyle w:val="BodyText"/>
-        <w:spacing w:after="0"/>
-        <w:rPr>
-          <w:lang w:val="en-GB" w:eastAsia="ja-JP"/>
-        </w:rPr>
-      </w:pPr>
-      <w:r>
-        <w:rPr>
-          <w:lang w:val="en-GB" w:eastAsia="ja-JP"/>
-        </w:rPr>
-        <w:t>The system/application shall provide the user the ability to create a new account with an existing Google or Facebook account</w:t>
-      </w:r>
-    </w:p>
-    <w:p>
-      <w:pPr>
-        <w:pStyle w:val="BodyText"/>
-        <w:spacing w:after="0"/>
-        <w:rPr>
-          <w:b/>
-          <w:bCs/>
-          <w:lang w:val="en-GB" w:eastAsia="ja-JP"/>
-        </w:rPr>
-      </w:pPr>
-    </w:p>
-    <w:p>
-      <w:pPr>
-        <w:pStyle w:val="BodyText"/>
-        <w:spacing w:after="0"/>
-        <w:rPr>
-          <w:b/>
-          <w:bCs/>
-          <w:lang w:val="en-GB" w:eastAsia="ja-JP"/>
-        </w:rPr>
-      </w:pPr>
-    </w:p>
-    <w:p>
-      <w:pPr>
-        <w:pStyle w:val="BodyText"/>
-        <w:spacing w:after="0"/>
-        <w:rPr>
-          <w:b/>
-          <w:bCs/>
-          <w:lang w:val="en-GB" w:eastAsia="ja-JP"/>
-        </w:rPr>
-      </w:pPr>
-      <w:r>
-        <w:rPr>
-          <w:b/>
-          <w:bCs/>
-          <w:lang w:val="en-GB" w:eastAsia="ja-JP"/>
-        </w:rPr>
-        <w:t>Non-function requirement:</w:t>
-      </w:r>
-    </w:p>
-    <w:p>
-      <w:pPr>
-        <w:pStyle w:val="BodyText"/>
-        <w:spacing w:after="0"/>
-        <w:rPr>
-          <w:lang w:val="en-GB" w:eastAsia="ja-JP"/>
-        </w:rPr>
-      </w:pPr>
-      <w:r>
-        <w:rPr>
-          <w:lang w:val="en-GB" w:eastAsia="ja-JP"/>
-        </w:rPr>
-        <w:t xml:space="preserve">The system/application shall identify user at login </w:t>
-      </w:r>
-    </w:p>
-    <w:p>
-      <w:pPr>
-        <w:pStyle w:val="BodyText"/>
-        <w:spacing w:after="0"/>
-        <w:rPr>
-          <w:b/>
-          <w:bCs/>
-          <w:lang w:val="en-GB" w:eastAsia="ja-JP"/>
-        </w:rPr>
-      </w:pPr>
-    </w:p>
-    <w:p>
-      <w:pPr>
-        <w:pStyle w:val="BodyText"/>
-        <w:spacing w:after="0"/>
-        <w:rPr>
-          <w:b/>
-          <w:bCs/>
-          <w:lang w:val="en-GB" w:eastAsia="ja-JP"/>
-        </w:rPr>
-      </w:pPr>
-      <w:r>
-        <w:rPr>
-          <w:b/>
-          <w:bCs/>
-          <w:lang w:val="en-GB" w:eastAsia="ja-JP"/>
-        </w:rPr>
-        <w:t>Non-function requirement:</w:t>
-      </w:r>
-    </w:p>
-    <w:p>
-      <w:pPr>
-        <w:pStyle w:val="BodyText"/>
-        <w:spacing w:after="0"/>
-        <w:rPr>
-          <w:lang w:val="en-GB" w:eastAsia="ja-JP"/>
-        </w:rPr>
-      </w:pPr>
-      <w:r>
-        <w:rPr>
-          <w:lang w:val="en-GB" w:eastAsia="ja-JP"/>
-        </w:rPr>
-        <w:t>The system/application shall create a unique ID for new users</w:t>
-      </w:r>
-    </w:p>
-    <w:p>
-      <w:pPr>
-        <w:pStyle w:val="BodyText"/>
-        <w:spacing w:after="0"/>
-        <w:rPr>
-          <w:b/>
-          <w:bCs/>
-          <w:lang w:val="en-GB" w:eastAsia="ja-JP"/>
-        </w:rPr>
-      </w:pPr>
-    </w:p>
-    <w:p>
-      <w:pPr>
-        <w:pStyle w:val="BodyText"/>
-        <w:spacing w:after="0"/>
-        <w:rPr>
-          <w:b/>
-          <w:bCs/>
-          <w:lang w:val="en-GB" w:eastAsia="ja-JP"/>
-        </w:rPr>
-      </w:pPr>
-      <w:r>
-        <w:rPr>
-          <w:b/>
-          <w:bCs/>
-          <w:lang w:val="en-GB" w:eastAsia="ja-JP"/>
-        </w:rPr>
-        <w:t>Non-function requirement:</w:t>
-      </w:r>
-    </w:p>
-    <w:p>
-      <w:pPr>
-        <w:spacing w:after="0"/>
-        <w:rPr>
-          <w:lang w:val="en-GB" w:eastAsia="ja-JP"/>
-        </w:rPr>
-      </w:pPr>
-      <w:r>
-        <w:rPr>
-          <w:lang w:val="en-GB" w:eastAsia="ja-JP"/>
-        </w:rPr>
-        <w:t>The system/application shall user the ability to create an avatar</w:t>
-      </w:r>
-    </w:p>
-    <w:p>
-      <w:pPr>
-        <w:pStyle w:val="BodyText"/>
-        <w:spacing w:after="0"/>
-        <w:rPr>
-          <w:b/>
-          <w:bCs/>
-          <w:lang w:val="en-GB" w:eastAsia="ja-JP"/>
-        </w:rPr>
-      </w:pPr>
-    </w:p>
-    <w:p>
-      <w:pPr>
-        <w:pStyle w:val="BodyText"/>
-        <w:spacing w:after="0"/>
-        <w:rPr>
-          <w:b/>
-          <w:bCs/>
-          <w:lang w:val="en-GB" w:eastAsia="ja-JP"/>
-        </w:rPr>
-      </w:pPr>
-      <w:r>
-        <w:rPr>
-          <w:b/>
-          <w:bCs/>
-          <w:lang w:val="en-GB" w:eastAsia="ja-JP"/>
-        </w:rPr>
-        <w:t>Non-function requirement:</w:t>
-      </w:r>
-    </w:p>
-    <w:p>
-      <w:pPr>
-        <w:pStyle w:val="BodyText"/>
-        <w:spacing w:after="0"/>
-        <w:rPr>
-          <w:lang w:val="en-GB" w:eastAsia="ja-JP"/>
-        </w:rPr>
-      </w:pPr>
-      <w:r>
-        <w:rPr>
-          <w:lang w:val="en-GB" w:eastAsia="ja-JP"/>
-        </w:rPr>
-        <w:t>The system/application shall allow the user to pick gender, body, hair, clothing for avatar</w:t>
-      </w:r>
-    </w:p>
-    <w:p>
-      <w:pPr>
-        <w:pStyle w:val="BodyText"/>
-        <w:spacing w:after="0"/>
-        <w:rPr>
-          <w:b/>
-          <w:bCs/>
-          <w:lang w:val="en-GB" w:eastAsia="ja-JP"/>
-        </w:rPr>
-      </w:pPr>
-    </w:p>
-    <w:p>
-      <w:pPr>
-        <w:pStyle w:val="BodyText"/>
-        <w:spacing w:after="0"/>
-        <w:rPr>
-          <w:b/>
-          <w:bCs/>
-          <w:lang w:val="en-GB" w:eastAsia="ja-JP"/>
-        </w:rPr>
-      </w:pPr>
-      <w:r>
-        <w:rPr>
-          <w:b/>
-          <w:bCs/>
-          <w:lang w:val="en-GB" w:eastAsia="ja-JP"/>
-        </w:rPr>
-        <w:t>Non-function requirement:</w:t>
-      </w:r>
-    </w:p>
-    <w:p>
-      <w:pPr>
-        <w:pStyle w:val="BodyText"/>
-        <w:spacing w:after="0"/>
-        <w:rPr>
-          <w:lang w:val="en-GB" w:eastAsia="ja-JP"/>
-        </w:rPr>
-      </w:pPr>
-      <w:r>
-        <w:rPr>
-          <w:lang w:val="en-GB" w:eastAsia="ja-JP"/>
-        </w:rPr>
-        <w:t>The system/application shall provide the user a reward method</w:t>
-      </w:r>
-    </w:p>
-    <w:p>
-      <w:pPr>
-        <w:pStyle w:val="BodyText"/>
-        <w:spacing w:after="0"/>
-        <w:rPr>
-          <w:b/>
-          <w:bCs/>
-          <w:lang w:val="en-GB" w:eastAsia="ja-JP"/>
-        </w:rPr>
-      </w:pPr>
     </w:p>
     <w:p>
       <w:pPr>
@@ -5540,6 +3765,410 @@
         <w:rPr>
           <w:lang w:val="en-GB" w:eastAsia="ja-JP"/>
         </w:rPr>
+        <w:t>The system/application shall provide the user the ability to enter a username and password</w:t>
+      </w:r>
+    </w:p>
+    <w:p>
+      <w:pPr>
+        <w:pStyle w:val="BodyText"/>
+        <w:spacing w:after="0"/>
+        <w:rPr>
+          <w:b/>
+          <w:bCs/>
+          <w:lang w:val="en-GB" w:eastAsia="ja-JP"/>
+        </w:rPr>
+      </w:pPr>
+    </w:p>
+    <w:p>
+      <w:pPr>
+        <w:pStyle w:val="BodyText"/>
+        <w:spacing w:after="0"/>
+        <w:rPr>
+          <w:b/>
+          <w:bCs/>
+          <w:lang w:val="en-GB" w:eastAsia="ja-JP"/>
+        </w:rPr>
+      </w:pPr>
+      <w:r>
+        <w:rPr>
+          <w:b/>
+          <w:bCs/>
+          <w:lang w:val="en-GB" w:eastAsia="ja-JP"/>
+        </w:rPr>
+        <w:t>Non-function requirement:</w:t>
+      </w:r>
+    </w:p>
+    <w:p>
+      <w:pPr>
+        <w:pStyle w:val="BodyText"/>
+        <w:spacing w:after="0"/>
+        <w:rPr>
+          <w:lang w:val="en-GB" w:eastAsia="ja-JP"/>
+        </w:rPr>
+      </w:pPr>
+      <w:r>
+        <w:rPr>
+          <w:lang w:val="en-GB" w:eastAsia="ja-JP"/>
+        </w:rPr>
+        <w:t>The system/application shall provide the user the ability to login with a Google or Facebook account</w:t>
+      </w:r>
+    </w:p>
+    <w:p>
+      <w:pPr>
+        <w:pStyle w:val="BodyText"/>
+        <w:spacing w:after="0"/>
+        <w:rPr>
+          <w:b/>
+          <w:bCs/>
+          <w:lang w:val="en-GB" w:eastAsia="ja-JP"/>
+        </w:rPr>
+      </w:pPr>
+    </w:p>
+    <w:p>
+      <w:pPr>
+        <w:pStyle w:val="BodyText"/>
+        <w:spacing w:after="0"/>
+        <w:rPr>
+          <w:b/>
+          <w:bCs/>
+          <w:lang w:val="en-GB" w:eastAsia="ja-JP"/>
+        </w:rPr>
+      </w:pPr>
+      <w:r>
+        <w:rPr>
+          <w:b/>
+          <w:bCs/>
+          <w:lang w:val="en-GB" w:eastAsia="ja-JP"/>
+        </w:rPr>
+        <w:t>Non-function requirement:</w:t>
+      </w:r>
+    </w:p>
+    <w:p>
+      <w:pPr>
+        <w:pStyle w:val="BodyText"/>
+        <w:spacing w:after="0"/>
+        <w:rPr>
+          <w:lang w:val="en-GB" w:eastAsia="ja-JP"/>
+        </w:rPr>
+      </w:pPr>
+      <w:r>
+        <w:rPr>
+          <w:lang w:val="en-GB" w:eastAsia="ja-JP"/>
+        </w:rPr>
+        <w:t>The system/application shall provide the user the ability to create a new account with a username and password</w:t>
+      </w:r>
+    </w:p>
+    <w:p>
+      <w:pPr>
+        <w:pStyle w:val="BodyText"/>
+        <w:spacing w:after="0"/>
+        <w:rPr>
+          <w:b/>
+          <w:bCs/>
+          <w:lang w:val="en-GB" w:eastAsia="ja-JP"/>
+        </w:rPr>
+      </w:pPr>
+    </w:p>
+    <w:p>
+      <w:pPr>
+        <w:pStyle w:val="BodyText"/>
+        <w:spacing w:after="0"/>
+        <w:rPr>
+          <w:b/>
+          <w:bCs/>
+          <w:lang w:val="en-GB" w:eastAsia="ja-JP"/>
+        </w:rPr>
+      </w:pPr>
+      <w:r>
+        <w:rPr>
+          <w:b/>
+          <w:bCs/>
+          <w:lang w:val="en-GB" w:eastAsia="ja-JP"/>
+        </w:rPr>
+        <w:t>Non-function requirement:</w:t>
+      </w:r>
+    </w:p>
+    <w:p>
+      <w:pPr>
+        <w:pStyle w:val="BodyText"/>
+        <w:spacing w:after="0"/>
+        <w:rPr>
+          <w:lang w:val="en-GB" w:eastAsia="ja-JP"/>
+        </w:rPr>
+      </w:pPr>
+      <w:r>
+        <w:rPr>
+          <w:lang w:val="en-GB" w:eastAsia="ja-JP"/>
+        </w:rPr>
+        <w:t>The system/application shall provide the user the ability to create a new account with an existing Google or Facebook account</w:t>
+      </w:r>
+    </w:p>
+    <w:p>
+      <w:pPr>
+        <w:pStyle w:val="BodyText"/>
+        <w:spacing w:after="0"/>
+        <w:rPr>
+          <w:b/>
+          <w:bCs/>
+          <w:lang w:val="en-GB" w:eastAsia="ja-JP"/>
+        </w:rPr>
+      </w:pPr>
+    </w:p>
+    <w:p>
+      <w:pPr>
+        <w:pStyle w:val="BodyText"/>
+        <w:spacing w:after="0"/>
+        <w:rPr>
+          <w:b/>
+          <w:bCs/>
+          <w:lang w:val="en-GB" w:eastAsia="ja-JP"/>
+        </w:rPr>
+      </w:pPr>
+      <w:r>
+        <w:rPr>
+          <w:b/>
+          <w:bCs/>
+          <w:lang w:val="en-GB" w:eastAsia="ja-JP"/>
+        </w:rPr>
+        <w:t>Non-function requirement:</w:t>
+      </w:r>
+    </w:p>
+    <w:p>
+      <w:pPr>
+        <w:pStyle w:val="BodyText"/>
+        <w:spacing w:after="0"/>
+        <w:rPr>
+          <w:lang w:val="en-GB" w:eastAsia="ja-JP"/>
+        </w:rPr>
+      </w:pPr>
+      <w:r>
+        <w:rPr>
+          <w:lang w:val="en-GB" w:eastAsia="ja-JP"/>
+        </w:rPr>
+        <w:t xml:space="preserve">The system/application shall identify user at login </w:t>
+      </w:r>
+    </w:p>
+    <w:p>
+      <w:pPr>
+        <w:pStyle w:val="BodyText"/>
+        <w:spacing w:after="0"/>
+        <w:rPr>
+          <w:b/>
+          <w:bCs/>
+          <w:lang w:val="en-GB" w:eastAsia="ja-JP"/>
+        </w:rPr>
+      </w:pPr>
+    </w:p>
+    <w:p>
+      <w:pPr>
+        <w:pStyle w:val="BodyText"/>
+        <w:spacing w:after="0"/>
+        <w:rPr>
+          <w:b/>
+          <w:bCs/>
+          <w:lang w:val="en-GB" w:eastAsia="ja-JP"/>
+        </w:rPr>
+      </w:pPr>
+      <w:r>
+        <w:rPr>
+          <w:b/>
+          <w:bCs/>
+          <w:lang w:val="en-GB" w:eastAsia="ja-JP"/>
+        </w:rPr>
+        <w:t>Non-function requirement:</w:t>
+      </w:r>
+    </w:p>
+    <w:p>
+      <w:pPr>
+        <w:pStyle w:val="BodyText"/>
+        <w:spacing w:after="0"/>
+        <w:rPr>
+          <w:lang w:val="en-GB" w:eastAsia="ja-JP"/>
+        </w:rPr>
+      </w:pPr>
+      <w:r>
+        <w:rPr>
+          <w:lang w:val="en-GB" w:eastAsia="ja-JP"/>
+        </w:rPr>
+        <w:t>The system/application shall create a unique ID for new users</w:t>
+      </w:r>
+    </w:p>
+    <w:p>
+      <w:pPr>
+        <w:pStyle w:val="BodyText"/>
+        <w:spacing w:after="0"/>
+        <w:rPr>
+          <w:b/>
+          <w:bCs/>
+          <w:lang w:val="en-GB" w:eastAsia="ja-JP"/>
+        </w:rPr>
+      </w:pPr>
+    </w:p>
+    <w:p>
+      <w:pPr>
+        <w:pStyle w:val="BodyText"/>
+        <w:spacing w:after="0"/>
+        <w:rPr>
+          <w:b/>
+          <w:bCs/>
+          <w:lang w:val="en-GB" w:eastAsia="ja-JP"/>
+        </w:rPr>
+      </w:pPr>
+      <w:r>
+        <w:rPr>
+          <w:b/>
+          <w:bCs/>
+          <w:lang w:val="en-GB" w:eastAsia="ja-JP"/>
+        </w:rPr>
+        <w:t>Non-function requirement:</w:t>
+      </w:r>
+    </w:p>
+    <w:p>
+      <w:pPr>
+        <w:spacing w:after="0"/>
+        <w:rPr>
+          <w:lang w:val="en-GB" w:eastAsia="ja-JP"/>
+        </w:rPr>
+      </w:pPr>
+      <w:r>
+        <w:rPr>
+          <w:lang w:val="en-GB" w:eastAsia="ja-JP"/>
+        </w:rPr>
+        <w:t>The system/application shall user the ability to create an avatar</w:t>
+      </w:r>
+    </w:p>
+    <w:p>
+      <w:pPr>
+        <w:pStyle w:val="BodyText"/>
+        <w:spacing w:after="0"/>
+        <w:rPr>
+          <w:b/>
+          <w:bCs/>
+          <w:lang w:val="en-GB" w:eastAsia="ja-JP"/>
+        </w:rPr>
+      </w:pPr>
+    </w:p>
+    <w:p>
+      <w:pPr>
+        <w:pStyle w:val="BodyText"/>
+        <w:spacing w:after="0"/>
+        <w:rPr>
+          <w:b/>
+          <w:bCs/>
+          <w:lang w:val="en-GB" w:eastAsia="ja-JP"/>
+        </w:rPr>
+      </w:pPr>
+      <w:r>
+        <w:rPr>
+          <w:b/>
+          <w:bCs/>
+          <w:lang w:val="en-GB" w:eastAsia="ja-JP"/>
+        </w:rPr>
+        <w:t>Non-function requirement:</w:t>
+      </w:r>
+    </w:p>
+    <w:p>
+      <w:pPr>
+        <w:pStyle w:val="BodyText"/>
+        <w:spacing w:after="0"/>
+        <w:rPr>
+          <w:lang w:val="en-GB" w:eastAsia="ja-JP"/>
+        </w:rPr>
+      </w:pPr>
+      <w:r>
+        <w:rPr>
+          <w:lang w:val="en-GB" w:eastAsia="ja-JP"/>
+        </w:rPr>
+        <w:t>The system/application shall allow the user to pick gender, body, hair, clothing for avatar</w:t>
+      </w:r>
+    </w:p>
+    <w:p>
+      <w:pPr>
+        <w:pStyle w:val="BodyText"/>
+        <w:spacing w:after="0"/>
+        <w:rPr>
+          <w:b/>
+          <w:bCs/>
+          <w:lang w:val="en-GB" w:eastAsia="ja-JP"/>
+        </w:rPr>
+      </w:pPr>
+    </w:p>
+    <w:p>
+      <w:pPr>
+        <w:pStyle w:val="BodyText"/>
+        <w:spacing w:after="0"/>
+        <w:rPr>
+          <w:b/>
+          <w:bCs/>
+          <w:lang w:val="en-GB" w:eastAsia="ja-JP"/>
+        </w:rPr>
+      </w:pPr>
+      <w:r>
+        <w:rPr>
+          <w:b/>
+          <w:bCs/>
+          <w:lang w:val="en-GB" w:eastAsia="ja-JP"/>
+        </w:rPr>
+        <w:t>Non-function requirement:</w:t>
+      </w:r>
+    </w:p>
+    <w:p>
+      <w:pPr>
+        <w:pStyle w:val="BodyText"/>
+        <w:spacing w:after="0"/>
+        <w:rPr>
+          <w:lang w:val="en-GB" w:eastAsia="ja-JP"/>
+        </w:rPr>
+      </w:pPr>
+      <w:r>
+        <w:rPr>
+          <w:lang w:val="en-GB" w:eastAsia="ja-JP"/>
+        </w:rPr>
+        <w:t>The system/application shall provide the user a reward method</w:t>
+      </w:r>
+    </w:p>
+    <w:p>
+      <w:pPr>
+        <w:pStyle w:val="BodyText"/>
+        <w:spacing w:after="0"/>
+        <w:rPr>
+          <w:b/>
+          <w:bCs/>
+          <w:lang w:val="en-GB" w:eastAsia="ja-JP"/>
+        </w:rPr>
+      </w:pPr>
+    </w:p>
+    <w:p>
+      <w:pPr>
+        <w:pStyle w:val="BodyText"/>
+        <w:spacing w:after="0"/>
+        <w:rPr>
+          <w:b/>
+          <w:bCs/>
+          <w:lang w:val="en-GB" w:eastAsia="ja-JP"/>
+        </w:rPr>
+      </w:pPr>
+      <w:r>
+        <w:rPr>
+          <w:b/>
+          <w:bCs/>
+          <w:lang w:val="en-GB" w:eastAsia="ja-JP"/>
+        </w:rPr>
+        <w:t>Non-function requirement:</w:t>
+      </w:r>
+    </w:p>
+    <w:p>
+      <w:pPr>
+        <w:pStyle w:val="BodyText"/>
+        <w:spacing w:after="0"/>
+        <w:rPr>
+          <w:lang w:val="en-GB" w:eastAsia="ja-JP"/>
+        </w:rPr>
+      </w:pPr>
+      <w:r>
+        <w:rPr>
+          <w:lang w:val="en-GB" w:eastAsia="ja-JP"/>
+        </w:rPr>
         <w:t>The system/application shall provide the user a secure method of making payments</w:t>
       </w:r>
     </w:p>
@@ -5587,6 +4216,42 @@
         </w:rPr>
         <w:t>The system/application shall be responsive</w:t>
       </w:r>
+    </w:p>
+    <w:p>
+      <w:pPr>
+        <w:pStyle w:val="BodyText"/>
+        <w:spacing w:after="0"/>
+        <w:rPr>
+          <w:lang w:val="en-GB" w:eastAsia="ja-JP"/>
+        </w:rPr>
+      </w:pPr>
+    </w:p>
+    <w:p>
+      <w:pPr>
+        <w:pStyle w:val="BodyText"/>
+        <w:spacing w:after="0"/>
+        <w:rPr>
+          <w:lang w:val="en-GB" w:eastAsia="ja-JP"/>
+        </w:rPr>
+      </w:pPr>
+    </w:p>
+    <w:p>
+      <w:pPr>
+        <w:pStyle w:val="BodyText"/>
+        <w:spacing w:after="0"/>
+        <w:rPr>
+          <w:lang w:val="en-GB" w:eastAsia="ja-JP"/>
+        </w:rPr>
+      </w:pPr>
+    </w:p>
+    <w:p>
+      <w:pPr>
+        <w:pStyle w:val="BodyText"/>
+        <w:spacing w:after="0"/>
+        <w:rPr>
+          <w:lang w:val="en-GB" w:eastAsia="ja-JP"/>
+        </w:rPr>
+      </w:pPr>
     </w:p>
     <w:p>
       <w:pPr>
@@ -5619,6 +4284,7 @@
           <w:b w:val="0"/>
           <w:bCs w:val="0"/>
         </w:rPr>
+        <w:lastRenderedPageBreak/>
         <w:t>Programming Language:</w:t>
       </w:r>
     </w:p>
@@ -5803,31 +4469,6 @@
     </w:p>
     <w:p>
       <w:pPr>
-        <w:spacing w:after="0"/>
-      </w:pPr>
-    </w:p>
-    <w:p>
-      <w:pPr>
-        <w:spacing w:after="0"/>
-      </w:pPr>
-    </w:p>
-    <w:p>
-      <w:pPr>
-        <w:spacing w:after="0"/>
-      </w:pPr>
-    </w:p>
-    <w:p>
-      <w:pPr>
-        <w:spacing w:after="0"/>
-      </w:pPr>
-    </w:p>
-    <w:p>
-      <w:pPr>
-        <w:spacing w:after="0"/>
-      </w:pPr>
-    </w:p>
-    <w:p>
-      <w:pPr>
         <w:pStyle w:val="Heading1"/>
       </w:pPr>
       <w:r>
@@ -6006,6 +4647,7 @@
         <w:spacing w:after="0" w:line="480" w:lineRule="auto"/>
         <w:rPr>
           <w:rFonts w:eastAsia="Times New Roman" w:cstheme="minorHAnsi"/>
+          <w:color w:val="000000"/>
         </w:rPr>
       </w:pPr>
       <w:r>
@@ -6027,10 +4669,44 @@
     </w:p>
     <w:p>
       <w:pPr>
+        <w:spacing w:after="0" w:line="480" w:lineRule="auto"/>
+        <w:rPr>
+          <w:rFonts w:eastAsia="Times New Roman" w:cstheme="minorHAnsi"/>
+          <w:color w:val="000000"/>
+        </w:rPr>
+      </w:pPr>
+    </w:p>
+    <w:p>
+      <w:pPr>
+        <w:spacing w:after="0" w:line="480" w:lineRule="auto"/>
+        <w:rPr>
+          <w:rFonts w:eastAsia="Times New Roman" w:cstheme="minorHAnsi"/>
+          <w:color w:val="000000"/>
+        </w:rPr>
+      </w:pPr>
+    </w:p>
+    <w:p>
+      <w:pPr>
+        <w:spacing w:after="0" w:line="480" w:lineRule="auto"/>
+        <w:rPr>
+          <w:rFonts w:eastAsia="Times New Roman" w:cstheme="minorHAnsi"/>
+          <w:color w:val="000000"/>
+        </w:rPr>
+      </w:pPr>
+    </w:p>
+    <w:p>
+      <w:pPr>
+        <w:spacing w:after="0" w:line="480" w:lineRule="auto"/>
+        <w:rPr>
+          <w:rFonts w:eastAsia="Times New Roman" w:cstheme="minorHAnsi"/>
+        </w:rPr>
+      </w:pPr>
+    </w:p>
+    <w:p>
+      <w:pPr>
         <w:pStyle w:val="Heading1"/>
       </w:pPr>
       <w:r>
-        <w:lastRenderedPageBreak/>
         <w:t>C</w:t>
       </w:r>
       <w:r>
@@ -6082,6 +4758,7 @@
           <w:rFonts w:eastAsia="Times New Roman" w:cstheme="minorHAnsi"/>
           <w:color w:val="000000"/>
         </w:rPr>
+        <w:lastRenderedPageBreak/>
         <w:t xml:space="preserve">c)   Front and </w:t>
       </w:r>
       <w:r>

</xml_diff>